<commit_message>
Funciones, ejemplo error (Ver descripcion)
agregue nuevos ejemplos a la docu, un txt con dudas para la profe, ya
obtiene errores y la linea en que se producen, el ejemplo esta en
variable si quiere lo puede cambiar y hacerlo mas especifico solo era un
ejemplo. Como la especificacion dice que los errores deben ayudar al
programador a encontrarlos mas rapido vamos a tener que hacer
demasiaaaados... o por lo menos generalizar mas algunos, como por
ejemplo el de identificadores. Creo que deberiamos hacer una gramatica
separada para los identificadores y si falta que diga : "falto
identificador en linea tal" despues me comenta que le parece
</commit_message>
<xml_diff>
--- a/Documentacion.docx
+++ b/Documentacion.docx
@@ -3274,118 +3274,339 @@
       <w:r>
         <w:t xml:space="preserve">. En caso de duda, por favor seguir las instrucciones del video siguiente: </w:t>
       </w:r>
+      <w:r>
+        <w:t>https://www.youtube.com/watch?v=w-KfjJdRas8</w:t>
+      </w:r>
+      <w:r>
+        <w:t xml:space="preserve"> cerca del minuto 10, tomando en cuenta que se importa como JAR, no como librería. </w:t>
+      </w:r>
+      <w:r>
+        <w:t xml:space="preserve">Otra manera es cargar el proyecto a </w:t>
+      </w:r>
+      <w:proofErr w:type="spellStart"/>
+      <w:r>
+        <w:t>netbeans</w:t>
+      </w:r>
+      <w:proofErr w:type="spellEnd"/>
+      <w:r>
+        <w:t xml:space="preserve"> el cual ya </w:t>
+      </w:r>
+      <w:proofErr w:type="spellStart"/>
+      <w:r>
+        <w:t>esta</w:t>
+      </w:r>
+      <w:proofErr w:type="spellEnd"/>
+      <w:r>
+        <w:t xml:space="preserve"> ya tiene el JAR agregado. Además, se necesita que el archivo </w:t>
+      </w:r>
+      <w:proofErr w:type="spellStart"/>
+      <w:proofErr w:type="gramStart"/>
+      <w:r>
+        <w:t>flex.lexer</w:t>
+      </w:r>
+      <w:proofErr w:type="spellEnd"/>
+      <w:proofErr w:type="gramEnd"/>
+      <w:r>
+        <w:t xml:space="preserve"> esté presente en el </w:t>
+      </w:r>
+      <w:proofErr w:type="spellStart"/>
+      <w:r>
+        <w:t>src</w:t>
+      </w:r>
+      <w:proofErr w:type="spellEnd"/>
+      <w:r>
+        <w:t xml:space="preserve"> y aunque no es necesario para compilar se recomienda utilizar la ubicación actual del archivo de pruebas. </w:t>
+      </w:r>
+    </w:p>
+    <w:p>
+      <w:r>
+        <w:t xml:space="preserve">Aunque no es de relevancia, el proyecto se </w:t>
+      </w:r>
+      <w:r>
+        <w:t>desarrolló</w:t>
+      </w:r>
+      <w:r>
+        <w:t xml:space="preserve"> bajo el IDE de </w:t>
+      </w:r>
+      <w:proofErr w:type="spellStart"/>
+      <w:r>
+        <w:t>Netbeans</w:t>
+      </w:r>
+      <w:proofErr w:type="spellEnd"/>
+      <w:r>
+        <w:t xml:space="preserve">. Para correr el scanner </w:t>
+      </w:r>
+      <w:r>
+        <w:t>se puede utilizar el .</w:t>
+      </w:r>
+      <w:proofErr w:type="spellStart"/>
+      <w:r>
+        <w:t>jar</w:t>
+      </w:r>
+      <w:proofErr w:type="spellEnd"/>
+      <w:r>
+        <w:t xml:space="preserve"> “Scanner ejecutable” para hacer las pruebas con el archivo “</w:t>
+      </w:r>
+      <w:proofErr w:type="spellStart"/>
+      <w:r>
+        <w:t>Pruebas.MYPY</w:t>
+      </w:r>
+      <w:proofErr w:type="spellEnd"/>
+      <w:r>
+        <w:t>” que se encuentra dentro</w:t>
+      </w:r>
+      <w:r>
+        <w:t xml:space="preserve"> de la </w:t>
+      </w:r>
+      <w:r>
+        <w:t>carpeta</w:t>
+      </w:r>
+      <w:r>
+        <w:t xml:space="preserve"> ejecutable</w:t>
+      </w:r>
+      <w:r>
+        <w:t>.</w:t>
+      </w:r>
+      <w:r>
+        <w:t xml:space="preserve"> </w:t>
+      </w:r>
+      <w:r>
+        <w:t xml:space="preserve"> </w:t>
+      </w:r>
+      <w:r>
+        <w:t xml:space="preserve">Se debe modificar el nombre del archivo por motivos de </w:t>
+      </w:r>
+      <w:proofErr w:type="spellStart"/>
+      <w:r>
+        <w:t>envio</w:t>
+      </w:r>
+      <w:proofErr w:type="spellEnd"/>
+      <w:r>
+        <w:t xml:space="preserve"> por correo, solo se le debe quitar la “a” al final del nombre de la extensión .</w:t>
+      </w:r>
+      <w:proofErr w:type="spellStart"/>
+      <w:r>
+        <w:t>jar</w:t>
+      </w:r>
+      <w:proofErr w:type="spellEnd"/>
+    </w:p>
+    <w:p/>
+    <w:p>
+      <w:pPr>
+        <w:pStyle w:val="Heading2"/>
+      </w:pPr>
+      <w:r>
+        <w:t xml:space="preserve">Prueba </w:t>
+      </w:r>
+      <w:proofErr w:type="gramStart"/>
+      <w:r>
+        <w:t>1 :</w:t>
+      </w:r>
+      <w:proofErr w:type="gramEnd"/>
+      <w:r>
+        <w:t xml:space="preserve"> funciones</w:t>
+      </w:r>
+    </w:p>
+    <w:p/>
+    <w:p>
+      <w:r>
+        <w:rPr>
+          <w:noProof/>
+          <w:lang w:val="es-ES" w:eastAsia="es-ES"/>
+        </w:rPr>
+        <w:drawing>
+          <wp:inline distT="0" distB="0" distL="0" distR="0" wp14:anchorId="49204598" wp14:editId="62D4DD8B">
+            <wp:extent cx="2428875" cy="771525"/>
+            <wp:effectExtent l="0" t="0" r="9525" b="9525"/>
+            <wp:docPr id="18" name="Picture 18"/>
+            <wp:cNvGraphicFramePr>
+              <a:graphicFrameLocks xmlns:a="http://schemas.openxmlformats.org/drawingml/2006/main" noChangeAspect="1"/>
+            </wp:cNvGraphicFramePr>
+            <a:graphic xmlns:a="http://schemas.openxmlformats.org/drawingml/2006/main">
+              <a:graphicData uri="http://schemas.openxmlformats.org/drawingml/2006/picture">
+                <pic:pic xmlns:pic="http://schemas.openxmlformats.org/drawingml/2006/picture">
+                  <pic:nvPicPr>
+                    <pic:cNvPr id="1" name=""/>
+                    <pic:cNvPicPr/>
+                  </pic:nvPicPr>
+                  <pic:blipFill>
+                    <a:blip r:embed="rId22"/>
+                    <a:stretch>
+                      <a:fillRect/>
+                    </a:stretch>
+                  </pic:blipFill>
+                  <pic:spPr>
+                    <a:xfrm>
+                      <a:off x="0" y="0"/>
+                      <a:ext cx="2428875" cy="771525"/>
+                    </a:xfrm>
+                    <a:prstGeom prst="rect">
+                      <a:avLst/>
+                    </a:prstGeom>
+                  </pic:spPr>
+                </pic:pic>
+              </a:graphicData>
+            </a:graphic>
+          </wp:inline>
+        </w:drawing>
+      </w:r>
+    </w:p>
+    <w:p>
+      <w:r>
+        <w:t>Resultado:</w:t>
+      </w:r>
+    </w:p>
+    <w:p>
+      <w:r>
+        <w:rPr>
+          <w:noProof/>
+          <w:lang w:val="es-ES" w:eastAsia="es-ES"/>
+        </w:rPr>
+        <w:drawing>
+          <wp:inline distT="0" distB="0" distL="0" distR="0" wp14:anchorId="2FC78469" wp14:editId="2156438B">
+            <wp:extent cx="4495800" cy="314325"/>
+            <wp:effectExtent l="0" t="0" r="0" b="9525"/>
+            <wp:docPr id="19" name="Picture 19"/>
+            <wp:cNvGraphicFramePr>
+              <a:graphicFrameLocks xmlns:a="http://schemas.openxmlformats.org/drawingml/2006/main" noChangeAspect="1"/>
+            </wp:cNvGraphicFramePr>
+            <a:graphic xmlns:a="http://schemas.openxmlformats.org/drawingml/2006/main">
+              <a:graphicData uri="http://schemas.openxmlformats.org/drawingml/2006/picture">
+                <pic:pic xmlns:pic="http://schemas.openxmlformats.org/drawingml/2006/picture">
+                  <pic:nvPicPr>
+                    <pic:cNvPr id="1" name=""/>
+                    <pic:cNvPicPr/>
+                  </pic:nvPicPr>
+                  <pic:blipFill>
+                    <a:blip r:embed="rId23"/>
+                    <a:stretch>
+                      <a:fillRect/>
+                    </a:stretch>
+                  </pic:blipFill>
+                  <pic:spPr>
+                    <a:xfrm>
+                      <a:off x="0" y="0"/>
+                      <a:ext cx="4495800" cy="314325"/>
+                    </a:xfrm>
+                    <a:prstGeom prst="rect">
+                      <a:avLst/>
+                    </a:prstGeom>
+                  </pic:spPr>
+                </pic:pic>
+              </a:graphicData>
+            </a:graphic>
+          </wp:inline>
+        </w:drawing>
+      </w:r>
+    </w:p>
+    <w:p>
+      <w:r>
+        <w:t>Ya que no se habían definido “x” cantidad de funciones</w:t>
+      </w:r>
+    </w:p>
+    <w:p>
+      <w:r>
+        <w:t>Al definirlo para “x” cantidad de funciones:</w:t>
+      </w:r>
+    </w:p>
+    <w:p>
+      <w:r>
+        <w:rPr>
+          <w:noProof/>
+          <w:lang w:val="es-ES" w:eastAsia="es-ES"/>
+        </w:rPr>
+        <w:drawing>
+          <wp:inline distT="0" distB="0" distL="0" distR="0" wp14:anchorId="5B0B8160" wp14:editId="2470D189">
+            <wp:extent cx="4667250" cy="352425"/>
+            <wp:effectExtent l="0" t="0" r="0" b="9525"/>
+            <wp:docPr id="20" name="Picture 20"/>
+            <wp:cNvGraphicFramePr>
+              <a:graphicFrameLocks xmlns:a="http://schemas.openxmlformats.org/drawingml/2006/main" noChangeAspect="1"/>
+            </wp:cNvGraphicFramePr>
+            <a:graphic xmlns:a="http://schemas.openxmlformats.org/drawingml/2006/main">
+              <a:graphicData uri="http://schemas.openxmlformats.org/drawingml/2006/picture">
+                <pic:pic xmlns:pic="http://schemas.openxmlformats.org/drawingml/2006/picture">
+                  <pic:nvPicPr>
+                    <pic:cNvPr id="1" name=""/>
+                    <pic:cNvPicPr/>
+                  </pic:nvPicPr>
+                  <pic:blipFill>
+                    <a:blip r:embed="rId24"/>
+                    <a:stretch>
+                      <a:fillRect/>
+                    </a:stretch>
+                  </pic:blipFill>
+                  <pic:spPr>
+                    <a:xfrm>
+                      <a:off x="0" y="0"/>
+                      <a:ext cx="4667250" cy="352425"/>
+                    </a:xfrm>
+                    <a:prstGeom prst="rect">
+                      <a:avLst/>
+                    </a:prstGeom>
+                  </pic:spPr>
+                </pic:pic>
+              </a:graphicData>
+            </a:graphic>
+          </wp:inline>
+        </w:drawing>
+      </w:r>
+    </w:p>
+    <w:p>
+      <w:r>
+        <w:t>Porque falta el ultimo “:”</w:t>
+      </w:r>
+    </w:p>
+    <w:p>
+      <w:r>
+        <w:lastRenderedPageBreak/>
+        <w:t>Al arreglar ese error en la prueba:</w:t>
+      </w:r>
+    </w:p>
+    <w:p>
+      <w:r>
+        <w:rPr>
+          <w:noProof/>
+          <w:lang w:val="es-ES" w:eastAsia="es-ES"/>
+        </w:rPr>
+        <w:drawing>
+          <wp:inline distT="0" distB="0" distL="0" distR="0" wp14:anchorId="7EBED5FD" wp14:editId="5D5F897C">
+            <wp:extent cx="2724150" cy="457200"/>
+            <wp:effectExtent l="0" t="0" r="0" b="0"/>
+            <wp:docPr id="21" name="Picture 21"/>
+            <wp:cNvGraphicFramePr>
+              <a:graphicFrameLocks xmlns:a="http://schemas.openxmlformats.org/drawingml/2006/main" noChangeAspect="1"/>
+            </wp:cNvGraphicFramePr>
+            <a:graphic xmlns:a="http://schemas.openxmlformats.org/drawingml/2006/main">
+              <a:graphicData uri="http://schemas.openxmlformats.org/drawingml/2006/picture">
+                <pic:pic xmlns:pic="http://schemas.openxmlformats.org/drawingml/2006/picture">
+                  <pic:nvPicPr>
+                    <pic:cNvPr id="1" name=""/>
+                    <pic:cNvPicPr/>
+                  </pic:nvPicPr>
+                  <pic:blipFill>
+                    <a:blip r:embed="rId25"/>
+                    <a:stretch>
+                      <a:fillRect/>
+                    </a:stretch>
+                  </pic:blipFill>
+                  <pic:spPr>
+                    <a:xfrm>
+                      <a:off x="0" y="0"/>
+                      <a:ext cx="2724150" cy="457200"/>
+                    </a:xfrm>
+                    <a:prstGeom prst="rect">
+                      <a:avLst/>
+                    </a:prstGeom>
+                  </pic:spPr>
+                </pic:pic>
+              </a:graphicData>
+            </a:graphic>
+          </wp:inline>
+        </w:drawing>
+      </w:r>
       <w:bookmarkStart w:id="10" w:name="_GoBack"/>
       <w:bookmarkEnd w:id="10"/>
-      <w:r>
-        <w:t>https://www.youtube.com/watch?v=w-KfjJdRas8</w:t>
-      </w:r>
-      <w:r>
-        <w:t xml:space="preserve"> cerca del minuto 10, tomando en cuenta que se importa como JAR, no como librería. </w:t>
-      </w:r>
-      <w:r>
-        <w:t xml:space="preserve">Otra manera es cargar el proyecto a </w:t>
-      </w:r>
-      <w:proofErr w:type="spellStart"/>
-      <w:r>
-        <w:t>netbeans</w:t>
-      </w:r>
-      <w:proofErr w:type="spellEnd"/>
-      <w:r>
-        <w:t xml:space="preserve"> el cual ya </w:t>
-      </w:r>
-      <w:proofErr w:type="spellStart"/>
-      <w:r>
-        <w:t>esta</w:t>
-      </w:r>
-      <w:proofErr w:type="spellEnd"/>
-      <w:r>
-        <w:t xml:space="preserve"> ya tiene el JAR agregado. Además, se necesita que el archivo </w:t>
-      </w:r>
-      <w:proofErr w:type="spellStart"/>
-      <w:proofErr w:type="gramStart"/>
-      <w:r>
-        <w:t>flex.lexer</w:t>
-      </w:r>
-      <w:proofErr w:type="spellEnd"/>
-      <w:proofErr w:type="gramEnd"/>
-      <w:r>
-        <w:t xml:space="preserve"> esté presente en el </w:t>
-      </w:r>
-      <w:proofErr w:type="spellStart"/>
-      <w:r>
-        <w:t>src</w:t>
-      </w:r>
-      <w:proofErr w:type="spellEnd"/>
-      <w:r>
-        <w:t xml:space="preserve"> y aunque no es necesario para compilar se recomienda utilizar la ubicación actual del archivo de pruebas. </w:t>
-      </w:r>
-    </w:p>
-    <w:p>
-      <w:r>
-        <w:t xml:space="preserve">Aunque no es de relevancia, el proyecto se </w:t>
-      </w:r>
-      <w:r>
-        <w:t>desarrolló</w:t>
-      </w:r>
-      <w:r>
-        <w:t xml:space="preserve"> bajo el IDE de </w:t>
-      </w:r>
-      <w:proofErr w:type="spellStart"/>
-      <w:r>
-        <w:t>Netbeans</w:t>
-      </w:r>
-      <w:proofErr w:type="spellEnd"/>
-      <w:r>
-        <w:t xml:space="preserve">. Para correr el scanner </w:t>
-      </w:r>
-      <w:r>
-        <w:t>se puede utilizar el .</w:t>
-      </w:r>
-      <w:proofErr w:type="spellStart"/>
-      <w:r>
-        <w:t>jar</w:t>
-      </w:r>
-      <w:proofErr w:type="spellEnd"/>
-      <w:r>
-        <w:t xml:space="preserve"> “Scanner ejecutable” para hacer las pruebas con el archivo “</w:t>
-      </w:r>
-      <w:proofErr w:type="spellStart"/>
-      <w:r>
-        <w:t>Pruebas.MYPY</w:t>
-      </w:r>
-      <w:proofErr w:type="spellEnd"/>
-      <w:r>
-        <w:t>” que se encuentra dentro</w:t>
-      </w:r>
-      <w:r>
-        <w:t xml:space="preserve"> de la </w:t>
-      </w:r>
-      <w:r>
-        <w:t>carpeta</w:t>
-      </w:r>
-      <w:r>
-        <w:t xml:space="preserve"> ejecutable</w:t>
-      </w:r>
-      <w:r>
-        <w:t>.</w:t>
-      </w:r>
-      <w:r>
-        <w:t xml:space="preserve"> </w:t>
-      </w:r>
-      <w:r>
-        <w:t xml:space="preserve"> </w:t>
-      </w:r>
-      <w:r>
-        <w:t xml:space="preserve">Se debe modificar el nombre del archivo por motivos de </w:t>
-      </w:r>
-      <w:proofErr w:type="spellStart"/>
-      <w:r>
-        <w:t>envio</w:t>
-      </w:r>
-      <w:proofErr w:type="spellEnd"/>
-      <w:r>
-        <w:t xml:space="preserve"> por correo, solo se le debe quitar la “a” al final del nombre de la extensión .jar</w:t>
-      </w:r>
     </w:p>
     <w:sectPr>
       <w:pgSz w:w="12240" w:h="15840"/>
@@ -4435,7 +4656,7 @@
 </file>
 
 <file path=customXml/itemProps1.xml><?xml version="1.0" encoding="utf-8"?>
-<ds:datastoreItem xmlns:ds="http://schemas.openxmlformats.org/officeDocument/2006/customXml" ds:itemID="{F5A508B7-CE5B-45C9-85CB-2E289369939C}">
+<ds:datastoreItem xmlns:ds="http://schemas.openxmlformats.org/officeDocument/2006/customXml" ds:itemID="{15F70658-F810-4CB9-8318-1AD9C980E1A9}">
   <ds:schemaRefs>
     <ds:schemaRef ds:uri="http://schemas.openxmlformats.org/officeDocument/2006/bibliography"/>
   </ds:schemaRefs>

</xml_diff>

<commit_message>
Un poco de docu
</commit_message>
<xml_diff>
--- a/Documentacion.docx
+++ b/Documentacion.docx
@@ -1,6 +1,6 @@
 
 <file path=word/document.xml><?xml version="1.0" encoding="utf-8"?>
-<w:document xmlns:wpc="http://schemas.microsoft.com/office/word/2010/wordprocessingCanvas" xmlns:cx="http://schemas.microsoft.com/office/drawing/2014/chartex" xmlns:cx1="http://schemas.microsoft.com/office/drawing/2015/9/8/chartex" xmlns:mc="http://schemas.openxmlformats.org/markup-compatibility/2006" xmlns:o="urn:schemas-microsoft-com:office:office" xmlns:r="http://schemas.openxmlformats.org/officeDocument/2006/relationships" xmlns:m="http://schemas.openxmlformats.org/officeDocument/2006/math" xmlns:v="urn:schemas-microsoft-com:vml" xmlns:wp14="http://schemas.microsoft.com/office/word/2010/wordprocessingDrawing" xmlns:wp="http://schemas.openxmlformats.org/drawingml/2006/wordprocessingDrawing" xmlns:w10="urn:schemas-microsoft-com:office:word" xmlns:w="http://schemas.openxmlformats.org/wordprocessingml/2006/main" xmlns:w14="http://schemas.microsoft.com/office/word/2010/wordml" xmlns:w15="http://schemas.microsoft.com/office/word/2012/wordml" xmlns:w16se="http://schemas.microsoft.com/office/word/2015/wordml/symex" xmlns:wpg="http://schemas.microsoft.com/office/word/2010/wordprocessingGroup" xmlns:wpi="http://schemas.microsoft.com/office/word/2010/wordprocessingInk" xmlns:wne="http://schemas.microsoft.com/office/word/2006/wordml" xmlns:wps="http://schemas.microsoft.com/office/word/2010/wordprocessingShape" mc:Ignorable="w14 w15 w16se wp14">
+<w:document xmlns:wpc="http://schemas.microsoft.com/office/word/2010/wordprocessingCanvas" xmlns:mc="http://schemas.openxmlformats.org/markup-compatibility/2006" xmlns:o="urn:schemas-microsoft-com:office:office" xmlns:r="http://schemas.openxmlformats.org/officeDocument/2006/relationships" xmlns:m="http://schemas.openxmlformats.org/officeDocument/2006/math" xmlns:v="urn:schemas-microsoft-com:vml" xmlns:wp14="http://schemas.microsoft.com/office/word/2010/wordprocessingDrawing" xmlns:wp="http://schemas.openxmlformats.org/drawingml/2006/wordprocessingDrawing" xmlns:w10="urn:schemas-microsoft-com:office:word" xmlns:w="http://schemas.openxmlformats.org/wordprocessingml/2006/main" xmlns:w14="http://schemas.microsoft.com/office/word/2010/wordml" xmlns:wpg="http://schemas.microsoft.com/office/word/2010/wordprocessingGroup" xmlns:wpi="http://schemas.microsoft.com/office/word/2010/wordprocessingInk" xmlns:wne="http://schemas.microsoft.com/office/word/2006/wordml" xmlns:wps="http://schemas.microsoft.com/office/word/2010/wordprocessingShape" mc:Ignorable="w14 wp14">
   <w:body>
     <w:p>
       <w:pPr>
@@ -1483,23 +1483,7 @@
                 <w:rFonts w:cs="Arial"/>
                 <w:shd w:val="clear" w:color="auto" w:fill="FFFFFF"/>
               </w:rPr>
-              <w:t>Tokens de literales (</w:t>
-            </w:r>
-            <w:proofErr w:type="spellStart"/>
-            <w:r>
-              <w:rPr>
-                <w:rFonts w:cs="Arial"/>
-                <w:shd w:val="clear" w:color="auto" w:fill="FFFFFF"/>
-              </w:rPr>
-              <w:t>strings</w:t>
-            </w:r>
-            <w:proofErr w:type="spellEnd"/>
-            <w:r>
-              <w:rPr>
-                <w:rFonts w:cs="Arial"/>
-                <w:shd w:val="clear" w:color="auto" w:fill="FFFFFF"/>
-              </w:rPr>
-              <w:t xml:space="preserve">, enteros, flotantes, </w:t>
+              <w:t xml:space="preserve">Tokens de literales (strings, enteros, flotantes, </w:t>
             </w:r>
             <w:proofErr w:type="spellStart"/>
             <w:r>
@@ -1890,607 +1874,24 @@
       </w:r>
       <w:proofErr w:type="gramEnd"/>
       <w:r>
-        <w:t xml:space="preserve"> Tokens de operadores</w:t>
+        <w:t xml:space="preserve"> </w:t>
       </w:r>
       <w:bookmarkEnd w:id="2"/>
-    </w:p>
-    <w:p>
-      <w:pPr>
-        <w:jc w:val="both"/>
-      </w:pPr>
-      <w:r>
-        <w:t>Objetivo: cada operador permitido en el lenguaje es analizado. Se agregan operadores que no existen para verificar errores.</w:t>
-      </w:r>
-    </w:p>
-    <w:p>
-      <w:pPr>
-        <w:jc w:val="both"/>
-      </w:pPr>
-      <w:r>
-        <w:t>Resultados esperados:</w:t>
-      </w:r>
-      <w:r>
-        <w:t xml:space="preserve"> se espera la lista de errores para los operadores incorrectos y el listado de tokens de operadores correctos</w:t>
-      </w:r>
-      <w:r>
-        <w:t xml:space="preserve"> (agrupados por familia de operadores)</w:t>
-      </w:r>
-      <w:r>
-        <w:t>.</w:t>
-      </w:r>
-      <w:r>
-        <w:t xml:space="preserve"> Se ha de mencionar que anteriormente se tenía un Token por cada operador, sin embargo ahora es por familia de operadores. Esta es la primera prueba</w:t>
-      </w:r>
-    </w:p>
-    <w:p>
-      <w:pPr>
-        <w:jc w:val="both"/>
-      </w:pPr>
-      <w:r>
-        <w:t xml:space="preserve">Entrada: En el archivo </w:t>
-      </w:r>
-      <w:proofErr w:type="spellStart"/>
-      <w:r>
-        <w:t>Prueba.mypy</w:t>
-      </w:r>
-      <w:proofErr w:type="spellEnd"/>
-      <w:r>
-        <w:t xml:space="preserve"> se tiene el siguiente texto</w:t>
-      </w:r>
-      <w:r>
-        <w:t>:</w:t>
-      </w:r>
-    </w:p>
-    <w:p>
-      <w:pPr>
-        <w:jc w:val="both"/>
-      </w:pPr>
+      <w:r>
+        <w:t>Funciones</w:t>
+      </w:r>
+    </w:p>
+    <w:p>
       <w:r>
         <w:rPr>
           <w:noProof/>
-          <w:lang w:val="es-ES" w:eastAsia="es-ES"/>
+          <w:lang w:val="en-US" w:eastAsia="en-US"/>
         </w:rPr>
         <w:drawing>
-          <wp:anchor distT="0" distB="0" distL="114300" distR="114300" simplePos="0" relativeHeight="251657216" behindDoc="0" locked="0" layoutInCell="1" allowOverlap="1">
-            <wp:simplePos x="0" y="0"/>
-            <wp:positionH relativeFrom="column">
-              <wp:posOffset>0</wp:posOffset>
-            </wp:positionH>
-            <wp:positionV relativeFrom="paragraph">
-              <wp:posOffset>4445</wp:posOffset>
-            </wp:positionV>
-            <wp:extent cx="2085975" cy="1552575"/>
+          <wp:inline distT="0" distB="0" distL="0" distR="0" wp14:anchorId="424CDFFD" wp14:editId="1A39BA63">
+            <wp:extent cx="2428875" cy="771525"/>
             <wp:effectExtent l="0" t="0" r="9525" b="9525"/>
-            <wp:wrapSquare wrapText="bothSides"/>
-            <wp:docPr id="1" name="Picture 1"/>
-            <wp:cNvGraphicFramePr>
-              <a:graphicFrameLocks xmlns:a="http://schemas.openxmlformats.org/drawingml/2006/main" noChangeAspect="1"/>
-            </wp:cNvGraphicFramePr>
-            <a:graphic xmlns:a="http://schemas.openxmlformats.org/drawingml/2006/main">
-              <a:graphicData uri="http://schemas.openxmlformats.org/drawingml/2006/picture">
-                <pic:pic xmlns:pic="http://schemas.openxmlformats.org/drawingml/2006/picture">
-                  <pic:nvPicPr>
-                    <pic:cNvPr id="0" name=""/>
-                    <pic:cNvPicPr/>
-                  </pic:nvPicPr>
-                  <pic:blipFill>
-                    <a:blip r:embed="rId6">
-                      <a:extLst>
-                        <a:ext uri="{28A0092B-C50C-407E-A947-70E740481C1C}">
-                          <a14:useLocalDpi xmlns:a14="http://schemas.microsoft.com/office/drawing/2010/main" val="0"/>
-                        </a:ext>
-                      </a:extLst>
-                    </a:blip>
-                    <a:stretch>
-                      <a:fillRect/>
-                    </a:stretch>
-                  </pic:blipFill>
-                  <pic:spPr>
-                    <a:xfrm>
-                      <a:off x="0" y="0"/>
-                      <a:ext cx="2085975" cy="1552575"/>
-                    </a:xfrm>
-                    <a:prstGeom prst="rect">
-                      <a:avLst/>
-                    </a:prstGeom>
-                  </pic:spPr>
-                </pic:pic>
-              </a:graphicData>
-            </a:graphic>
-            <wp14:sizeRelH relativeFrom="page">
-              <wp14:pctWidth>0</wp14:pctWidth>
-            </wp14:sizeRelH>
-            <wp14:sizeRelV relativeFrom="page">
-              <wp14:pctHeight>0</wp14:pctHeight>
-            </wp14:sizeRelV>
-          </wp:anchor>
-        </w:drawing>
-      </w:r>
-    </w:p>
-    <w:p>
-      <w:pPr>
-        <w:pStyle w:val="ListParagraph"/>
-        <w:numPr>
-          <w:ilvl w:val="0"/>
-          <w:numId w:val="1"/>
-        </w:numPr>
-        <w:jc w:val="both"/>
-      </w:pPr>
-      <w:r>
-        <w:t>En la línea 8 se agregan operadores no existentes. Deben ser errores.</w:t>
-      </w:r>
-    </w:p>
-    <w:p>
-      <w:pPr>
-        <w:pStyle w:val="ListParagraph"/>
-        <w:numPr>
-          <w:ilvl w:val="0"/>
-          <w:numId w:val="1"/>
-        </w:numPr>
-        <w:jc w:val="both"/>
-      </w:pPr>
-      <w:r>
-        <w:t>En la línea 1 se agregan 2 ‘+’ que deben Salir repetidos.</w:t>
-      </w:r>
-    </w:p>
-    <w:p>
-      <w:pPr>
-        <w:jc w:val="both"/>
-      </w:pPr>
-    </w:p>
-    <w:p>
-      <w:pPr>
-        <w:jc w:val="both"/>
-      </w:pPr>
-    </w:p>
-    <w:p>
-      <w:pPr>
-        <w:jc w:val="both"/>
-      </w:pPr>
-      <w:r>
-        <w:t>Resultados Obtenidos</w:t>
-      </w:r>
-      <w:r>
-        <w:t xml:space="preserve"> (correctos)</w:t>
-      </w:r>
-      <w:r>
-        <w:t>:</w:t>
-      </w:r>
-    </w:p>
-    <w:p>
-      <w:pPr>
-        <w:jc w:val="both"/>
-      </w:pPr>
-      <w:r>
-        <w:rPr>
-          <w:noProof/>
-          <w:lang w:val="es-ES" w:eastAsia="es-ES"/>
-        </w:rPr>
-        <w:lastRenderedPageBreak/>
-        <w:drawing>
-          <wp:inline distT="0" distB="0" distL="0" distR="0" wp14:anchorId="5477E0BE" wp14:editId="101A8018">
-            <wp:extent cx="3609975" cy="6086475"/>
-            <wp:effectExtent l="0" t="0" r="9525" b="9525"/>
-            <wp:docPr id="2" name="Picture 2"/>
-            <wp:cNvGraphicFramePr>
-              <a:graphicFrameLocks xmlns:a="http://schemas.openxmlformats.org/drawingml/2006/main" noChangeAspect="1"/>
-            </wp:cNvGraphicFramePr>
-            <a:graphic xmlns:a="http://schemas.openxmlformats.org/drawingml/2006/main">
-              <a:graphicData uri="http://schemas.openxmlformats.org/drawingml/2006/picture">
-                <pic:pic xmlns:pic="http://schemas.openxmlformats.org/drawingml/2006/picture">
-                  <pic:nvPicPr>
-                    <pic:cNvPr id="0" name=""/>
-                    <pic:cNvPicPr/>
-                  </pic:nvPicPr>
-                  <pic:blipFill>
-                    <a:blip r:embed="rId7"/>
-                    <a:stretch>
-                      <a:fillRect/>
-                    </a:stretch>
-                  </pic:blipFill>
-                  <pic:spPr>
-                    <a:xfrm>
-                      <a:off x="0" y="0"/>
-                      <a:ext cx="3609975" cy="6086475"/>
-                    </a:xfrm>
-                    <a:prstGeom prst="rect">
-                      <a:avLst/>
-                    </a:prstGeom>
-                  </pic:spPr>
-                </pic:pic>
-              </a:graphicData>
-            </a:graphic>
-          </wp:inline>
-        </w:drawing>
-      </w:r>
-    </w:p>
-    <w:p>
-      <w:pPr>
-        <w:pStyle w:val="Heading2"/>
-      </w:pPr>
-      <w:bookmarkStart w:id="3" w:name="_Toc448690660"/>
-      <w:r>
-        <w:t xml:space="preserve">Prueba </w:t>
-      </w:r>
-      <w:proofErr w:type="gramStart"/>
-      <w:r>
-        <w:t>2 :</w:t>
-      </w:r>
-      <w:proofErr w:type="gramEnd"/>
-      <w:r>
-        <w:t xml:space="preserve"> Tokens de palabras reservadas</w:t>
-      </w:r>
-      <w:bookmarkEnd w:id="3"/>
-    </w:p>
-    <w:p>
-      <w:pPr>
-        <w:jc w:val="both"/>
-      </w:pPr>
-      <w:r>
-        <w:t>Objetivo: cada palabra reservada en el lenguaje es analizado.</w:t>
-      </w:r>
-    </w:p>
-    <w:p>
-      <w:pPr>
-        <w:jc w:val="both"/>
-      </w:pPr>
-      <w:r>
-        <w:t>Resultados esperados: se espera el listado de tokens de operadores correctos Se ha de mencionar que anteriorm</w:t>
-      </w:r>
-      <w:r>
-        <w:t>ente se tenía un Token por cada palabra reservada, sin embargo ahora se agrupan en un solo token</w:t>
-      </w:r>
-      <w:r>
-        <w:t>. Esta es la primera prueba</w:t>
-      </w:r>
-      <w:r>
-        <w:t>.</w:t>
-      </w:r>
-    </w:p>
-    <w:p>
-      <w:pPr>
-        <w:jc w:val="both"/>
-      </w:pPr>
-      <w:r>
-        <w:t xml:space="preserve">Entrada: En el archivo </w:t>
-      </w:r>
-      <w:proofErr w:type="spellStart"/>
-      <w:r>
-        <w:t>Prueba.mypy</w:t>
-      </w:r>
-      <w:proofErr w:type="spellEnd"/>
-      <w:r>
-        <w:t xml:space="preserve"> se tiene el siguiente texto:</w:t>
-      </w:r>
-    </w:p>
-    <w:p>
-      <w:pPr>
-        <w:jc w:val="both"/>
-      </w:pPr>
-    </w:p>
-    <w:p>
-      <w:r>
-        <w:rPr>
-          <w:noProof/>
-          <w:lang w:val="es-ES" w:eastAsia="es-ES"/>
-        </w:rPr>
-        <w:lastRenderedPageBreak/>
-        <w:drawing>
-          <wp:inline distT="0" distB="0" distL="0" distR="0" wp14:anchorId="581D84A4" wp14:editId="7D921FDF">
-            <wp:extent cx="5943600" cy="709930"/>
-            <wp:effectExtent l="0" t="0" r="0" b="0"/>
-            <wp:docPr id="3" name="Picture 3"/>
-            <wp:cNvGraphicFramePr>
-              <a:graphicFrameLocks xmlns:a="http://schemas.openxmlformats.org/drawingml/2006/main" noChangeAspect="1"/>
-            </wp:cNvGraphicFramePr>
-            <a:graphic xmlns:a="http://schemas.openxmlformats.org/drawingml/2006/main">
-              <a:graphicData uri="http://schemas.openxmlformats.org/drawingml/2006/picture">
-                <pic:pic xmlns:pic="http://schemas.openxmlformats.org/drawingml/2006/picture">
-                  <pic:nvPicPr>
-                    <pic:cNvPr id="0" name=""/>
-                    <pic:cNvPicPr/>
-                  </pic:nvPicPr>
-                  <pic:blipFill>
-                    <a:blip r:embed="rId8"/>
-                    <a:stretch>
-                      <a:fillRect/>
-                    </a:stretch>
-                  </pic:blipFill>
-                  <pic:spPr>
-                    <a:xfrm>
-                      <a:off x="0" y="0"/>
-                      <a:ext cx="5943600" cy="709930"/>
-                    </a:xfrm>
-                    <a:prstGeom prst="rect">
-                      <a:avLst/>
-                    </a:prstGeom>
-                  </pic:spPr>
-                </pic:pic>
-              </a:graphicData>
-            </a:graphic>
-          </wp:inline>
-        </w:drawing>
-      </w:r>
-    </w:p>
-    <w:p>
-      <w:r>
-        <w:tab/>
-        <w:t>En la línea 3 se puso 2 palabras reservadas repetidas.</w:t>
-      </w:r>
-    </w:p>
-    <w:p>
-      <w:r>
-        <w:t>Resultados obtenidos (correctos):</w:t>
-      </w:r>
-    </w:p>
-    <w:p>
-      <w:r>
-        <w:rPr>
-          <w:noProof/>
-          <w:lang w:val="es-ES" w:eastAsia="es-ES"/>
-        </w:rPr>
-        <w:drawing>
-          <wp:inline distT="0" distB="0" distL="0" distR="0" wp14:anchorId="2671E763" wp14:editId="2FE00600">
-            <wp:extent cx="3733800" cy="4886325"/>
-            <wp:effectExtent l="0" t="0" r="0" b="9525"/>
-            <wp:docPr id="4" name="Picture 4"/>
-            <wp:cNvGraphicFramePr>
-              <a:graphicFrameLocks xmlns:a="http://schemas.openxmlformats.org/drawingml/2006/main" noChangeAspect="1"/>
-            </wp:cNvGraphicFramePr>
-            <a:graphic xmlns:a="http://schemas.openxmlformats.org/drawingml/2006/main">
-              <a:graphicData uri="http://schemas.openxmlformats.org/drawingml/2006/picture">
-                <pic:pic xmlns:pic="http://schemas.openxmlformats.org/drawingml/2006/picture">
-                  <pic:nvPicPr>
-                    <pic:cNvPr id="0" name=""/>
-                    <pic:cNvPicPr/>
-                  </pic:nvPicPr>
-                  <pic:blipFill>
-                    <a:blip r:embed="rId9"/>
-                    <a:stretch>
-                      <a:fillRect/>
-                    </a:stretch>
-                  </pic:blipFill>
-                  <pic:spPr>
-                    <a:xfrm>
-                      <a:off x="0" y="0"/>
-                      <a:ext cx="3733800" cy="4886325"/>
-                    </a:xfrm>
-                    <a:prstGeom prst="rect">
-                      <a:avLst/>
-                    </a:prstGeom>
-                  </pic:spPr>
-                </pic:pic>
-              </a:graphicData>
-            </a:graphic>
-          </wp:inline>
-        </w:drawing>
-      </w:r>
-    </w:p>
-    <w:p>
-      <w:pPr>
-        <w:pStyle w:val="Heading2"/>
-      </w:pPr>
-      <w:bookmarkStart w:id="4" w:name="_Toc448690661"/>
-      <w:r>
-        <w:t xml:space="preserve">Prueba </w:t>
-      </w:r>
-      <w:proofErr w:type="gramStart"/>
-      <w:r>
-        <w:t>3 :</w:t>
-      </w:r>
-      <w:proofErr w:type="gramEnd"/>
-      <w:r>
-        <w:t xml:space="preserve"> Comentarios de línea y de bloque</w:t>
-      </w:r>
-      <w:bookmarkEnd w:id="4"/>
-    </w:p>
-    <w:p>
-      <w:pPr>
-        <w:jc w:val="both"/>
-      </w:pPr>
-      <w:r>
-        <w:t xml:space="preserve">Objetivo: comentarios son </w:t>
-      </w:r>
-      <w:proofErr w:type="spellStart"/>
-      <w:proofErr w:type="gramStart"/>
-      <w:r>
-        <w:t>prbados</w:t>
-      </w:r>
-      <w:proofErr w:type="spellEnd"/>
-      <w:r>
-        <w:t>..</w:t>
-      </w:r>
-      <w:proofErr w:type="gramEnd"/>
-    </w:p>
-    <w:p>
-      <w:pPr>
-        <w:jc w:val="both"/>
-      </w:pPr>
-      <w:r>
-        <w:t xml:space="preserve">Resultados esperados: </w:t>
-      </w:r>
-      <w:r>
-        <w:t>Se deben ignorar. Si un comentario de bloque no se cierra y se llega al final del archivo, es considerado un error. Se deben listar los tokens y errores correctamente</w:t>
-      </w:r>
-      <w:r>
-        <w:t>. Esta es la primera prueba.</w:t>
-      </w:r>
-    </w:p>
-    <w:p>
-      <w:pPr>
-        <w:jc w:val="both"/>
-      </w:pPr>
-      <w:r>
-        <w:t xml:space="preserve">Entrada: En el archivo </w:t>
-      </w:r>
-      <w:proofErr w:type="spellStart"/>
-      <w:r>
-        <w:t>Prueba.mypy</w:t>
-      </w:r>
-      <w:proofErr w:type="spellEnd"/>
-      <w:r>
-        <w:t xml:space="preserve"> se tiene el siguiente texto:</w:t>
-      </w:r>
-    </w:p>
-    <w:p>
-      <w:r>
-        <w:rPr>
-          <w:noProof/>
-          <w:lang w:val="es-ES" w:eastAsia="es-ES"/>
-        </w:rPr>
-        <w:lastRenderedPageBreak/>
-        <w:drawing>
-          <wp:inline distT="0" distB="0" distL="0" distR="0" wp14:anchorId="4D85423E" wp14:editId="0C4B2629">
-            <wp:extent cx="4419600" cy="1638300"/>
-            <wp:effectExtent l="0" t="0" r="0" b="0"/>
-            <wp:docPr id="6" name="Picture 6"/>
-            <wp:cNvGraphicFramePr>
-              <a:graphicFrameLocks xmlns:a="http://schemas.openxmlformats.org/drawingml/2006/main" noChangeAspect="1"/>
-            </wp:cNvGraphicFramePr>
-            <a:graphic xmlns:a="http://schemas.openxmlformats.org/drawingml/2006/main">
-              <a:graphicData uri="http://schemas.openxmlformats.org/drawingml/2006/picture">
-                <pic:pic xmlns:pic="http://schemas.openxmlformats.org/drawingml/2006/picture">
-                  <pic:nvPicPr>
-                    <pic:cNvPr id="0" name=""/>
-                    <pic:cNvPicPr/>
-                  </pic:nvPicPr>
-                  <pic:blipFill>
-                    <a:blip r:embed="rId10"/>
-                    <a:stretch>
-                      <a:fillRect/>
-                    </a:stretch>
-                  </pic:blipFill>
-                  <pic:spPr>
-                    <a:xfrm>
-                      <a:off x="0" y="0"/>
-                      <a:ext cx="4419600" cy="1638300"/>
-                    </a:xfrm>
-                    <a:prstGeom prst="rect">
-                      <a:avLst/>
-                    </a:prstGeom>
-                  </pic:spPr>
-                </pic:pic>
-              </a:graphicData>
-            </a:graphic>
-          </wp:inline>
-        </w:drawing>
-      </w:r>
-    </w:p>
-    <w:p>
-      <w:r>
-        <w:t>Resultados obtenidos (correctos):</w:t>
-      </w:r>
-    </w:p>
-    <w:p>
-      <w:r>
-        <w:rPr>
-          <w:noProof/>
-          <w:lang w:val="es-ES" w:eastAsia="es-ES"/>
-        </w:rPr>
-        <w:drawing>
-          <wp:inline distT="0" distB="0" distL="0" distR="0" wp14:anchorId="46570200" wp14:editId="4A967F43">
-            <wp:extent cx="3533775" cy="1847850"/>
-            <wp:effectExtent l="0" t="0" r="9525" b="0"/>
-            <wp:docPr id="7" name="Picture 7"/>
-            <wp:cNvGraphicFramePr>
-              <a:graphicFrameLocks xmlns:a="http://schemas.openxmlformats.org/drawingml/2006/main" noChangeAspect="1"/>
-            </wp:cNvGraphicFramePr>
-            <a:graphic xmlns:a="http://schemas.openxmlformats.org/drawingml/2006/main">
-              <a:graphicData uri="http://schemas.openxmlformats.org/drawingml/2006/picture">
-                <pic:pic xmlns:pic="http://schemas.openxmlformats.org/drawingml/2006/picture">
-                  <pic:nvPicPr>
-                    <pic:cNvPr id="0" name=""/>
-                    <pic:cNvPicPr/>
-                  </pic:nvPicPr>
-                  <pic:blipFill>
-                    <a:blip r:embed="rId11"/>
-                    <a:stretch>
-                      <a:fillRect/>
-                    </a:stretch>
-                  </pic:blipFill>
-                  <pic:spPr>
-                    <a:xfrm>
-                      <a:off x="0" y="0"/>
-                      <a:ext cx="3533775" cy="1847850"/>
-                    </a:xfrm>
-                    <a:prstGeom prst="rect">
-                      <a:avLst/>
-                    </a:prstGeom>
-                  </pic:spPr>
-                </pic:pic>
-              </a:graphicData>
-            </a:graphic>
-          </wp:inline>
-        </w:drawing>
-      </w:r>
-    </w:p>
-    <w:p>
-      <w:r>
-        <w:tab/>
-        <w:t>Los comentarios correctos son ignorados.</w:t>
-      </w:r>
-    </w:p>
-    <w:p>
-      <w:pPr>
-        <w:pStyle w:val="Heading2"/>
-      </w:pPr>
-      <w:bookmarkStart w:id="5" w:name="_Toc448690662"/>
-      <w:r>
-        <w:t>Prueba 4</w:t>
-      </w:r>
-      <w:r>
-        <w:t xml:space="preserve">: </w:t>
-      </w:r>
-      <w:r>
-        <w:t>Código exhaustivo</w:t>
-      </w:r>
-      <w:bookmarkEnd w:id="5"/>
-    </w:p>
-    <w:p>
-      <w:r>
-        <w:t xml:space="preserve">Objetivo: </w:t>
-      </w:r>
-      <w:r>
-        <w:t xml:space="preserve">probar el </w:t>
-      </w:r>
-      <w:proofErr w:type="spellStart"/>
-      <w:r>
-        <w:t>lexer</w:t>
-      </w:r>
-      <w:proofErr w:type="spellEnd"/>
-      <w:r>
-        <w:t xml:space="preserve"> en un código verdadero</w:t>
-      </w:r>
-    </w:p>
-    <w:p>
-      <w:r>
-        <w:t>Se prueba código de 592 líneas, trozo relevante:</w:t>
-      </w:r>
-    </w:p>
-    <w:p>
-      <w:pPr>
-        <w:rPr>
-          <w:b/>
-        </w:rPr>
-      </w:pPr>
-      <w:r>
-        <w:rPr>
-          <w:noProof/>
-          <w:lang w:val="es-ES" w:eastAsia="es-ES"/>
-        </w:rPr>
-        <w:drawing>
-          <wp:anchor distT="0" distB="0" distL="114300" distR="114300" simplePos="0" relativeHeight="251658240" behindDoc="0" locked="0" layoutInCell="1" allowOverlap="1" wp14:anchorId="052CE45F" wp14:editId="2641C783">
-            <wp:simplePos x="0" y="0"/>
-            <wp:positionH relativeFrom="column">
-              <wp:posOffset>0</wp:posOffset>
-            </wp:positionH>
-            <wp:positionV relativeFrom="paragraph">
-              <wp:posOffset>62230</wp:posOffset>
-            </wp:positionV>
-            <wp:extent cx="4244975" cy="2974975"/>
-            <wp:effectExtent l="0" t="0" r="3175" b="0"/>
-            <wp:wrapSquare wrapText="bothSides"/>
-            <wp:docPr id="5" name="Picture 5"/>
+            <wp:docPr id="17" name="Picture 17"/>
             <wp:cNvGraphicFramePr>
               <a:graphicFrameLocks xmlns:a="http://schemas.openxmlformats.org/drawingml/2006/main" noChangeAspect="1"/>
             </wp:cNvGraphicFramePr>
@@ -2502,935 +1903,7 @@
                     <pic:cNvPicPr/>
                   </pic:nvPicPr>
                   <pic:blipFill>
-                    <a:blip r:embed="rId12">
-                      <a:extLst>
-                        <a:ext uri="{28A0092B-C50C-407E-A947-70E740481C1C}">
-                          <a14:useLocalDpi xmlns:a14="http://schemas.microsoft.com/office/drawing/2010/main" val="0"/>
-                        </a:ext>
-                      </a:extLst>
-                    </a:blip>
-                    <a:stretch>
-                      <a:fillRect/>
-                    </a:stretch>
-                  </pic:blipFill>
-                  <pic:spPr>
-                    <a:xfrm>
-                      <a:off x="0" y="0"/>
-                      <a:ext cx="4244975" cy="2974975"/>
-                    </a:xfrm>
-                    <a:prstGeom prst="rect">
-                      <a:avLst/>
-                    </a:prstGeom>
-                  </pic:spPr>
-                </pic:pic>
-              </a:graphicData>
-            </a:graphic>
-            <wp14:sizeRelH relativeFrom="margin">
-              <wp14:pctWidth>0</wp14:pctWidth>
-            </wp14:sizeRelH>
-            <wp14:sizeRelV relativeFrom="margin">
-              <wp14:pctHeight>0</wp14:pctHeight>
-            </wp14:sizeRelV>
-          </wp:anchor>
-        </w:drawing>
-      </w:r>
-    </w:p>
-    <w:p/>
-    <w:p/>
-    <w:p/>
-    <w:p/>
-    <w:p/>
-    <w:p/>
-    <w:p>
-      <w:r>
-        <w:lastRenderedPageBreak/>
-        <w:t>Resultados obtenidos (Incorrectos):</w:t>
-      </w:r>
-    </w:p>
-    <w:p>
-      <w:r>
-        <w:rPr>
-          <w:noProof/>
-          <w:lang w:val="es-ES" w:eastAsia="es-ES"/>
-        </w:rPr>
-        <w:drawing>
-          <wp:inline distT="0" distB="0" distL="0" distR="0" wp14:anchorId="5EC2C2F4" wp14:editId="49D4784B">
-            <wp:extent cx="3124200" cy="1781175"/>
-            <wp:effectExtent l="0" t="0" r="0" b="9525"/>
-            <wp:docPr id="8" name="Picture 8"/>
-            <wp:cNvGraphicFramePr>
-              <a:graphicFrameLocks xmlns:a="http://schemas.openxmlformats.org/drawingml/2006/main" noChangeAspect="1"/>
-            </wp:cNvGraphicFramePr>
-            <a:graphic xmlns:a="http://schemas.openxmlformats.org/drawingml/2006/main">
-              <a:graphicData uri="http://schemas.openxmlformats.org/drawingml/2006/picture">
-                <pic:pic xmlns:pic="http://schemas.openxmlformats.org/drawingml/2006/picture">
-                  <pic:nvPicPr>
-                    <pic:cNvPr id="1" name=""/>
-                    <pic:cNvPicPr/>
-                  </pic:nvPicPr>
-                  <pic:blipFill>
-                    <a:blip r:embed="rId13"/>
-                    <a:stretch>
-                      <a:fillRect/>
-                    </a:stretch>
-                  </pic:blipFill>
-                  <pic:spPr>
-                    <a:xfrm>
-                      <a:off x="0" y="0"/>
-                      <a:ext cx="3124200" cy="1781175"/>
-                    </a:xfrm>
-                    <a:prstGeom prst="rect">
-                      <a:avLst/>
-                    </a:prstGeom>
-                  </pic:spPr>
-                </pic:pic>
-              </a:graphicData>
-            </a:graphic>
-          </wp:inline>
-        </w:drawing>
-      </w:r>
-    </w:p>
-    <w:p>
-      <w:r>
-        <w:t xml:space="preserve">Los errores en la línea 290 no deberían dar error, los demás son problemas de </w:t>
-      </w:r>
-      <w:proofErr w:type="spellStart"/>
-      <w:r>
-        <w:t>ñ’s</w:t>
-      </w:r>
-      <w:proofErr w:type="spellEnd"/>
-      <w:r>
-        <w:t xml:space="preserve"> y todo lo demás sale correcto.</w:t>
-      </w:r>
-    </w:p>
-    <w:p>
-      <w:r>
-        <w:t xml:space="preserve">Resultados obtenidos tras la </w:t>
-      </w:r>
-      <w:proofErr w:type="spellStart"/>
-      <w:r>
-        <w:t>correcion</w:t>
-      </w:r>
-      <w:proofErr w:type="spellEnd"/>
-      <w:r>
-        <w:t>:</w:t>
-      </w:r>
-    </w:p>
-    <w:p>
-      <w:r>
-        <w:rPr>
-          <w:noProof/>
-          <w:lang w:val="es-ES" w:eastAsia="es-ES"/>
-        </w:rPr>
-        <w:drawing>
-          <wp:inline distT="0" distB="0" distL="0" distR="0" wp14:anchorId="7500ADFF" wp14:editId="0318AA61">
-            <wp:extent cx="5715000" cy="1752600"/>
-            <wp:effectExtent l="0" t="0" r="0" b="0"/>
-            <wp:docPr id="9" name="Picture 9"/>
-            <wp:cNvGraphicFramePr>
-              <a:graphicFrameLocks xmlns:a="http://schemas.openxmlformats.org/drawingml/2006/main" noChangeAspect="1"/>
-            </wp:cNvGraphicFramePr>
-            <a:graphic xmlns:a="http://schemas.openxmlformats.org/drawingml/2006/main">
-              <a:graphicData uri="http://schemas.openxmlformats.org/drawingml/2006/picture">
-                <pic:pic xmlns:pic="http://schemas.openxmlformats.org/drawingml/2006/picture">
-                  <pic:nvPicPr>
-                    <pic:cNvPr id="1" name=""/>
-                    <pic:cNvPicPr/>
-                  </pic:nvPicPr>
-                  <pic:blipFill>
-                    <a:blip r:embed="rId14"/>
-                    <a:stretch>
-                      <a:fillRect/>
-                    </a:stretch>
-                  </pic:blipFill>
-                  <pic:spPr>
-                    <a:xfrm>
-                      <a:off x="0" y="0"/>
-                      <a:ext cx="5715000" cy="1752600"/>
-                    </a:xfrm>
-                    <a:prstGeom prst="rect">
-                      <a:avLst/>
-                    </a:prstGeom>
-                  </pic:spPr>
-                </pic:pic>
-              </a:graphicData>
-            </a:graphic>
-          </wp:inline>
-        </w:drawing>
-      </w:r>
-    </w:p>
-    <w:p>
-      <w:pPr>
-        <w:pStyle w:val="Heading2"/>
-      </w:pPr>
-      <w:bookmarkStart w:id="6" w:name="_Toc448690663"/>
-      <w:r>
-        <w:t>Prueba 5</w:t>
-      </w:r>
-      <w:r>
-        <w:t xml:space="preserve">: </w:t>
-      </w:r>
-      <w:r>
-        <w:t>Strings y Chars</w:t>
-      </w:r>
-      <w:bookmarkEnd w:id="6"/>
-    </w:p>
-    <w:p>
-      <w:r>
-        <w:t xml:space="preserve">Objetivo: </w:t>
-      </w:r>
-      <w:r>
-        <w:t>probar errores y reconocimiento de strings y chars</w:t>
-      </w:r>
-    </w:p>
-    <w:p>
-      <w:r>
-        <w:t>Se prueba código de 592 líneas, trozo relevante:</w:t>
-      </w:r>
-    </w:p>
-    <w:p>
-      <w:r>
-        <w:rPr>
-          <w:noProof/>
-          <w:lang w:val="es-ES" w:eastAsia="es-ES"/>
-        </w:rPr>
-        <w:drawing>
-          <wp:inline distT="0" distB="0" distL="0" distR="0" wp14:anchorId="64249E4A" wp14:editId="0C062733">
-            <wp:extent cx="2076450" cy="1676400"/>
-            <wp:effectExtent l="0" t="0" r="0" b="0"/>
-            <wp:docPr id="10" name="Picture 10"/>
-            <wp:cNvGraphicFramePr>
-              <a:graphicFrameLocks xmlns:a="http://schemas.openxmlformats.org/drawingml/2006/main" noChangeAspect="1"/>
-            </wp:cNvGraphicFramePr>
-            <a:graphic xmlns:a="http://schemas.openxmlformats.org/drawingml/2006/main">
-              <a:graphicData uri="http://schemas.openxmlformats.org/drawingml/2006/picture">
-                <pic:pic xmlns:pic="http://schemas.openxmlformats.org/drawingml/2006/picture">
-                  <pic:nvPicPr>
-                    <pic:cNvPr id="1" name=""/>
-                    <pic:cNvPicPr/>
-                  </pic:nvPicPr>
-                  <pic:blipFill>
-                    <a:blip r:embed="rId15"/>
-                    <a:stretch>
-                      <a:fillRect/>
-                    </a:stretch>
-                  </pic:blipFill>
-                  <pic:spPr>
-                    <a:xfrm>
-                      <a:off x="0" y="0"/>
-                      <a:ext cx="2076450" cy="1676400"/>
-                    </a:xfrm>
-                    <a:prstGeom prst="rect">
-                      <a:avLst/>
-                    </a:prstGeom>
-                  </pic:spPr>
-                </pic:pic>
-              </a:graphicData>
-            </a:graphic>
-          </wp:inline>
-        </w:drawing>
-      </w:r>
-    </w:p>
-    <w:p>
-      <w:r>
-        <w:t>Resultados obtenidos (Incorrectos):</w:t>
-      </w:r>
-    </w:p>
-    <w:p>
-      <w:r>
-        <w:rPr>
-          <w:noProof/>
-          <w:lang w:val="es-ES" w:eastAsia="es-ES"/>
-        </w:rPr>
-        <w:lastRenderedPageBreak/>
-        <w:drawing>
-          <wp:inline distT="0" distB="0" distL="0" distR="0" wp14:anchorId="5A396C90" wp14:editId="3C3632CC">
-            <wp:extent cx="3705225" cy="1828800"/>
-            <wp:effectExtent l="0" t="0" r="9525" b="0"/>
-            <wp:docPr id="11" name="Picture 11"/>
-            <wp:cNvGraphicFramePr>
-              <a:graphicFrameLocks xmlns:a="http://schemas.openxmlformats.org/drawingml/2006/main" noChangeAspect="1"/>
-            </wp:cNvGraphicFramePr>
-            <a:graphic xmlns:a="http://schemas.openxmlformats.org/drawingml/2006/main">
-              <a:graphicData uri="http://schemas.openxmlformats.org/drawingml/2006/picture">
-                <pic:pic xmlns:pic="http://schemas.openxmlformats.org/drawingml/2006/picture">
-                  <pic:nvPicPr>
-                    <pic:cNvPr id="1" name=""/>
-                    <pic:cNvPicPr/>
-                  </pic:nvPicPr>
-                  <pic:blipFill>
-                    <a:blip r:embed="rId16"/>
-                    <a:stretch>
-                      <a:fillRect/>
-                    </a:stretch>
-                  </pic:blipFill>
-                  <pic:spPr>
-                    <a:xfrm>
-                      <a:off x="0" y="0"/>
-                      <a:ext cx="3705225" cy="1828800"/>
-                    </a:xfrm>
-                    <a:prstGeom prst="rect">
-                      <a:avLst/>
-                    </a:prstGeom>
-                  </pic:spPr>
-                </pic:pic>
-              </a:graphicData>
-            </a:graphic>
-          </wp:inline>
-        </w:drawing>
-      </w:r>
-    </w:p>
-    <w:p>
-      <w:pPr>
-        <w:jc w:val="both"/>
-      </w:pPr>
-      <w:r>
-        <w:t xml:space="preserve">No </w:t>
-      </w:r>
-      <w:proofErr w:type="spellStart"/>
-      <w:r>
-        <w:t>reconce</w:t>
-      </w:r>
-      <w:proofErr w:type="spellEnd"/>
-      <w:r>
-        <w:t xml:space="preserve"> </w:t>
-      </w:r>
-      <w:proofErr w:type="spellStart"/>
-      <w:r>
-        <w:t>tabs</w:t>
-      </w:r>
-      <w:proofErr w:type="spellEnd"/>
-      <w:r>
-        <w:t xml:space="preserve"> normales y espacios en strings, los errores de la línea 6 no deberían aparecer, los otros si tienen sentido ya que están malos. Acepto todos los otros strings y chars correctamente. </w:t>
-      </w:r>
-    </w:p>
-    <w:p>
-      <w:pPr>
-        <w:jc w:val="both"/>
-      </w:pPr>
-      <w:r>
-        <w:t xml:space="preserve">Resultados obtenidos tras la </w:t>
-      </w:r>
-      <w:r>
-        <w:t>corrección</w:t>
-      </w:r>
-      <w:r>
-        <w:t>:</w:t>
-      </w:r>
-    </w:p>
-    <w:p>
-      <w:r>
-        <w:rPr>
-          <w:noProof/>
-          <w:lang w:val="es-ES" w:eastAsia="es-ES"/>
-        </w:rPr>
-        <w:drawing>
-          <wp:inline distT="0" distB="0" distL="0" distR="0" wp14:anchorId="2AA8A696" wp14:editId="45A30505">
-            <wp:extent cx="4238625" cy="1524000"/>
-            <wp:effectExtent l="0" t="0" r="9525" b="0"/>
-            <wp:docPr id="12" name="Picture 12"/>
-            <wp:cNvGraphicFramePr>
-              <a:graphicFrameLocks xmlns:a="http://schemas.openxmlformats.org/drawingml/2006/main" noChangeAspect="1"/>
-            </wp:cNvGraphicFramePr>
-            <a:graphic xmlns:a="http://schemas.openxmlformats.org/drawingml/2006/main">
-              <a:graphicData uri="http://schemas.openxmlformats.org/drawingml/2006/picture">
-                <pic:pic xmlns:pic="http://schemas.openxmlformats.org/drawingml/2006/picture">
-                  <pic:nvPicPr>
-                    <pic:cNvPr id="1" name=""/>
-                    <pic:cNvPicPr/>
-                  </pic:nvPicPr>
-                  <pic:blipFill>
-                    <a:blip r:embed="rId17"/>
-                    <a:stretch>
-                      <a:fillRect/>
-                    </a:stretch>
-                  </pic:blipFill>
-                  <pic:spPr>
-                    <a:xfrm>
-                      <a:off x="0" y="0"/>
-                      <a:ext cx="4238625" cy="1524000"/>
-                    </a:xfrm>
-                    <a:prstGeom prst="rect">
-                      <a:avLst/>
-                    </a:prstGeom>
-                  </pic:spPr>
-                </pic:pic>
-              </a:graphicData>
-            </a:graphic>
-          </wp:inline>
-        </w:drawing>
-      </w:r>
-    </w:p>
-    <w:p>
-      <w:r>
-        <w:t xml:space="preserve">Todo caso del </w:t>
-      </w:r>
-      <w:proofErr w:type="spellStart"/>
-      <w:r>
-        <w:t>string</w:t>
-      </w:r>
-      <w:proofErr w:type="spellEnd"/>
-      <w:r>
-        <w:t xml:space="preserve"> y </w:t>
-      </w:r>
-      <w:proofErr w:type="spellStart"/>
-      <w:r>
-        <w:t>char</w:t>
-      </w:r>
-      <w:proofErr w:type="spellEnd"/>
-      <w:r>
-        <w:t xml:space="preserve"> es cubierto.</w:t>
-      </w:r>
-    </w:p>
-    <w:p>
-      <w:pPr>
-        <w:pStyle w:val="Heading2"/>
-      </w:pPr>
-      <w:bookmarkStart w:id="7" w:name="_Toc448690664"/>
-      <w:r>
-        <w:t>Prueba 6</w:t>
-      </w:r>
-      <w:r>
-        <w:t xml:space="preserve">: </w:t>
-      </w:r>
-      <w:r>
-        <w:t>Números y flotantes</w:t>
-      </w:r>
-      <w:bookmarkEnd w:id="7"/>
-    </w:p>
-    <w:p>
-      <w:pPr>
-        <w:jc w:val="both"/>
-      </w:pPr>
-      <w:r>
-        <w:t>Objetivo: se prueba todos los posibles literales de números permitidos (flotantes y enteros).</w:t>
-      </w:r>
-      <w:r>
-        <w:t xml:space="preserve"> También se agregan números no posibles para probar errores.</w:t>
-      </w:r>
-    </w:p>
-    <w:p>
-      <w:pPr>
-        <w:jc w:val="both"/>
-      </w:pPr>
-      <w:r>
-        <w:t xml:space="preserve">Resultados esperados: se espera la lista de errores para los operadores incorrectos y el listado de tokens de operadores correctos. </w:t>
-      </w:r>
-      <w:r>
-        <w:t>Se espera algunos resultados incorrectos.</w:t>
-      </w:r>
-    </w:p>
-    <w:p>
-      <w:pPr>
-        <w:jc w:val="both"/>
-      </w:pPr>
-      <w:r>
-        <w:t xml:space="preserve">Entrada: En el archivo </w:t>
-      </w:r>
-      <w:proofErr w:type="spellStart"/>
-      <w:r>
-        <w:t>Prueba.mypy</w:t>
-      </w:r>
-      <w:proofErr w:type="spellEnd"/>
-      <w:r>
-        <w:t xml:space="preserve"> se tiene el siguiente texto:</w:t>
-      </w:r>
-    </w:p>
-    <w:p>
-      <w:pPr>
-        <w:jc w:val="both"/>
-      </w:pPr>
-      <w:r>
-        <w:rPr>
-          <w:noProof/>
-          <w:lang w:val="es-ES" w:eastAsia="es-ES"/>
-        </w:rPr>
-        <w:drawing>
-          <wp:inline distT="0" distB="0" distL="0" distR="0" wp14:anchorId="4E95A4B3" wp14:editId="653B7B9F">
-            <wp:extent cx="2476500" cy="933450"/>
-            <wp:effectExtent l="0" t="0" r="0" b="0"/>
-            <wp:docPr id="15" name="Imagen 15"/>
-            <wp:cNvGraphicFramePr>
-              <a:graphicFrameLocks xmlns:a="http://schemas.openxmlformats.org/drawingml/2006/main" noChangeAspect="1"/>
-            </wp:cNvGraphicFramePr>
-            <a:graphic xmlns:a="http://schemas.openxmlformats.org/drawingml/2006/main">
-              <a:graphicData uri="http://schemas.openxmlformats.org/drawingml/2006/picture">
-                <pic:pic xmlns:pic="http://schemas.openxmlformats.org/drawingml/2006/picture">
-                  <pic:nvPicPr>
-                    <pic:cNvPr id="1" name=""/>
-                    <pic:cNvPicPr/>
-                  </pic:nvPicPr>
-                  <pic:blipFill>
-                    <a:blip r:embed="rId18"/>
-                    <a:stretch>
-                      <a:fillRect/>
-                    </a:stretch>
-                  </pic:blipFill>
-                  <pic:spPr>
-                    <a:xfrm>
-                      <a:off x="0" y="0"/>
-                      <a:ext cx="2476500" cy="933450"/>
-                    </a:xfrm>
-                    <a:prstGeom prst="rect">
-                      <a:avLst/>
-                    </a:prstGeom>
-                  </pic:spPr>
-                </pic:pic>
-              </a:graphicData>
-            </a:graphic>
-          </wp:inline>
-        </w:drawing>
-      </w:r>
-    </w:p>
-    <w:p>
-      <w:pPr>
-        <w:jc w:val="both"/>
-      </w:pPr>
-    </w:p>
-    <w:p>
-      <w:r>
-        <w:lastRenderedPageBreak/>
-        <w:t>Resultados obtenidos (correctos):</w:t>
-      </w:r>
-    </w:p>
-    <w:p>
-      <w:pPr>
-        <w:jc w:val="both"/>
-      </w:pPr>
-      <w:r>
-        <w:rPr>
-          <w:noProof/>
-          <w:lang w:val="es-ES" w:eastAsia="es-ES"/>
-        </w:rPr>
-        <w:drawing>
-          <wp:inline distT="0" distB="0" distL="0" distR="0" wp14:anchorId="5E6A535D" wp14:editId="54981254">
-            <wp:extent cx="3019425" cy="2466975"/>
-            <wp:effectExtent l="0" t="0" r="9525" b="9525"/>
-            <wp:docPr id="16" name="Imagen 16"/>
-            <wp:cNvGraphicFramePr>
-              <a:graphicFrameLocks xmlns:a="http://schemas.openxmlformats.org/drawingml/2006/main" noChangeAspect="1"/>
-            </wp:cNvGraphicFramePr>
-            <a:graphic xmlns:a="http://schemas.openxmlformats.org/drawingml/2006/main">
-              <a:graphicData uri="http://schemas.openxmlformats.org/drawingml/2006/picture">
-                <pic:pic xmlns:pic="http://schemas.openxmlformats.org/drawingml/2006/picture">
-                  <pic:nvPicPr>
-                    <pic:cNvPr id="1" name=""/>
-                    <pic:cNvPicPr/>
-                  </pic:nvPicPr>
-                  <pic:blipFill>
-                    <a:blip r:embed="rId19"/>
-                    <a:stretch>
-                      <a:fillRect/>
-                    </a:stretch>
-                  </pic:blipFill>
-                  <pic:spPr>
-                    <a:xfrm>
-                      <a:off x="0" y="0"/>
-                      <a:ext cx="3019425" cy="2466975"/>
-                    </a:xfrm>
-                    <a:prstGeom prst="rect">
-                      <a:avLst/>
-                    </a:prstGeom>
-                  </pic:spPr>
-                </pic:pic>
-              </a:graphicData>
-            </a:graphic>
-          </wp:inline>
-        </w:drawing>
-      </w:r>
-    </w:p>
-    <w:p>
-      <w:pPr>
-        <w:pStyle w:val="Heading2"/>
-        <w:rPr>
-          <w:lang w:val="es-ES"/>
-        </w:rPr>
-      </w:pPr>
-      <w:bookmarkStart w:id="8" w:name="_Toc448690665"/>
-      <w:r>
-        <w:t>Prueba numero 7</w:t>
-      </w:r>
-      <w:r>
-        <w:rPr>
-          <w:lang w:val="es-ES"/>
-        </w:rPr>
-        <w:t>: identificadores</w:t>
-      </w:r>
-      <w:bookmarkEnd w:id="8"/>
-    </w:p>
-    <w:p>
-      <w:pPr>
-        <w:jc w:val="both"/>
-      </w:pPr>
-      <w:r>
-        <w:t>Objetivo: se prueban todos los posibles identificadores permitidos, además de errores de identificadores.</w:t>
-      </w:r>
-    </w:p>
-    <w:p>
-      <w:pPr>
-        <w:jc w:val="both"/>
-      </w:pPr>
-      <w:r>
-        <w:t xml:space="preserve">Resultados esperados: se espera la lista de errores con todo el token incorrecto, además de un listado de que incluya los identificadores correctos. </w:t>
-      </w:r>
-    </w:p>
-    <w:p>
-      <w:pPr>
-        <w:jc w:val="both"/>
-      </w:pPr>
-      <w:r>
-        <w:t xml:space="preserve">Entrada: En el archivo </w:t>
-      </w:r>
-      <w:proofErr w:type="spellStart"/>
-      <w:r>
-        <w:t>Prueba.mypy</w:t>
-      </w:r>
-      <w:proofErr w:type="spellEnd"/>
-      <w:r>
-        <w:t xml:space="preserve"> se tiene el siguiente texto:</w:t>
-      </w:r>
-    </w:p>
-    <w:p>
-      <w:pPr>
-        <w:jc w:val="both"/>
-      </w:pPr>
-      <w:r>
-        <w:rPr>
-          <w:noProof/>
-          <w:lang w:val="es-ES" w:eastAsia="es-ES"/>
-        </w:rPr>
-        <w:drawing>
-          <wp:inline distT="0" distB="0" distL="0" distR="0" wp14:anchorId="57F1A136" wp14:editId="55FA0A9F">
-            <wp:extent cx="1047750" cy="2371725"/>
-            <wp:effectExtent l="0" t="0" r="0" b="9525"/>
-            <wp:docPr id="13" name="Picture 13"/>
-            <wp:cNvGraphicFramePr>
-              <a:graphicFrameLocks xmlns:a="http://schemas.openxmlformats.org/drawingml/2006/main" noChangeAspect="1"/>
-            </wp:cNvGraphicFramePr>
-            <a:graphic xmlns:a="http://schemas.openxmlformats.org/drawingml/2006/main">
-              <a:graphicData uri="http://schemas.openxmlformats.org/drawingml/2006/picture">
-                <pic:pic xmlns:pic="http://schemas.openxmlformats.org/drawingml/2006/picture">
-                  <pic:nvPicPr>
-                    <pic:cNvPr id="1" name=""/>
-                    <pic:cNvPicPr/>
-                  </pic:nvPicPr>
-                  <pic:blipFill>
-                    <a:blip r:embed="rId20"/>
-                    <a:stretch>
-                      <a:fillRect/>
-                    </a:stretch>
-                  </pic:blipFill>
-                  <pic:spPr>
-                    <a:xfrm>
-                      <a:off x="0" y="0"/>
-                      <a:ext cx="1047750" cy="2371725"/>
-                    </a:xfrm>
-                    <a:prstGeom prst="rect">
-                      <a:avLst/>
-                    </a:prstGeom>
-                  </pic:spPr>
-                </pic:pic>
-              </a:graphicData>
-            </a:graphic>
-          </wp:inline>
-        </w:drawing>
-      </w:r>
-    </w:p>
-    <w:p>
-      <w:pPr>
-        <w:jc w:val="both"/>
-      </w:pPr>
-      <w:r>
-        <w:t>Resultados obtenidos (correctos):</w:t>
-      </w:r>
-    </w:p>
-    <w:p>
-      <w:pPr>
-        <w:jc w:val="both"/>
-      </w:pPr>
-      <w:r>
-        <w:rPr>
-          <w:noProof/>
-          <w:lang w:val="es-ES" w:eastAsia="es-ES"/>
-        </w:rPr>
-        <w:lastRenderedPageBreak/>
-        <w:drawing>
-          <wp:inline distT="0" distB="0" distL="0" distR="0" wp14:anchorId="3A0015FF" wp14:editId="5632E044">
-            <wp:extent cx="3162300" cy="3619500"/>
-            <wp:effectExtent l="0" t="0" r="0" b="0"/>
-            <wp:docPr id="14" name="Picture 14"/>
-            <wp:cNvGraphicFramePr>
-              <a:graphicFrameLocks xmlns:a="http://schemas.openxmlformats.org/drawingml/2006/main" noChangeAspect="1"/>
-            </wp:cNvGraphicFramePr>
-            <a:graphic xmlns:a="http://schemas.openxmlformats.org/drawingml/2006/main">
-              <a:graphicData uri="http://schemas.openxmlformats.org/drawingml/2006/picture">
-                <pic:pic xmlns:pic="http://schemas.openxmlformats.org/drawingml/2006/picture">
-                  <pic:nvPicPr>
-                    <pic:cNvPr id="1" name=""/>
-                    <pic:cNvPicPr/>
-                  </pic:nvPicPr>
-                  <pic:blipFill>
-                    <a:blip r:embed="rId21"/>
-                    <a:stretch>
-                      <a:fillRect/>
-                    </a:stretch>
-                  </pic:blipFill>
-                  <pic:spPr>
-                    <a:xfrm>
-                      <a:off x="0" y="0"/>
-                      <a:ext cx="3162300" cy="3619500"/>
-                    </a:xfrm>
-                    <a:prstGeom prst="rect">
-                      <a:avLst/>
-                    </a:prstGeom>
-                  </pic:spPr>
-                </pic:pic>
-              </a:graphicData>
-            </a:graphic>
-          </wp:inline>
-        </w:drawing>
-      </w:r>
-      <w:r>
-        <w:t xml:space="preserve"> </w:t>
-      </w:r>
-    </w:p>
-    <w:p>
-      <w:pPr>
-        <w:ind w:firstLine="720"/>
-        <w:jc w:val="both"/>
-      </w:pPr>
-      <w:r>
-        <w:t xml:space="preserve">Se puede apreciar como contiene los errores de identificadores completos y no separa el 999 como </w:t>
-      </w:r>
-      <w:proofErr w:type="spellStart"/>
-      <w:r>
-        <w:t>int</w:t>
-      </w:r>
-      <w:proofErr w:type="spellEnd"/>
-      <w:r>
-        <w:t xml:space="preserve"> del hola como identificador. Pasa lo mismo con caracteres inválidos en los nombres de identificadores, pero acepta todo identificador que empieza en carácter o “_” y cualquier identificador que tenga caracteres válidos, números y “_” en su interior.  </w:t>
-      </w:r>
-    </w:p>
-    <w:p/>
-    <w:p/>
-    <w:p/>
-    <w:p/>
-    <w:p/>
-    <w:p/>
-    <w:p/>
-    <w:p/>
-    <w:p/>
-    <w:p>
-      <w:pPr>
-        <w:pStyle w:val="Heading1"/>
-        <w:rPr>
-          <w:rFonts w:asciiTheme="minorHAnsi" w:eastAsiaTheme="minorEastAsia" w:hAnsiTheme="minorHAnsi" w:cstheme="minorBidi"/>
-          <w:b w:val="0"/>
-          <w:bCs w:val="0"/>
-          <w:color w:val="auto"/>
-          <w:sz w:val="24"/>
-          <w:szCs w:val="24"/>
-        </w:rPr>
-      </w:pPr>
-      <w:bookmarkStart w:id="9" w:name="_Toc448690666"/>
-    </w:p>
-    <w:p>
-      <w:pPr>
-        <w:pStyle w:val="Heading1"/>
-      </w:pPr>
-      <w:r>
-        <w:t>¿Cómo compilar y correr el Scanner?</w:t>
-      </w:r>
-      <w:bookmarkEnd w:id="9"/>
-    </w:p>
-    <w:p/>
-    <w:p>
-      <w:r>
-        <w:t>La parte esencial para compilar el proyecto es agregar el archivo “</w:t>
-      </w:r>
-      <w:r>
-        <w:t>jflex-1.6.1</w:t>
-      </w:r>
-      <w:r>
-        <w:t>.jar”</w:t>
-      </w:r>
-      <w:r>
-        <w:t xml:space="preserve"> como JAR</w:t>
-      </w:r>
-      <w:r>
-        <w:t xml:space="preserve"> a las librerías que tiene acceso. De esta manera se pueden utilizar toda</w:t>
-      </w:r>
-      <w:r>
-        <w:t xml:space="preserve">s las funcionalidades del </w:t>
-      </w:r>
-      <w:proofErr w:type="spellStart"/>
-      <w:r>
-        <w:t>J</w:t>
-      </w:r>
-      <w:r>
-        <w:t>flex</w:t>
-      </w:r>
-      <w:proofErr w:type="spellEnd"/>
-      <w:r>
-        <w:t xml:space="preserve">. En caso de duda, por favor seguir las instrucciones del video siguiente: </w:t>
-      </w:r>
-      <w:r>
-        <w:t>https://www.youtube.com/watch?v=w-KfjJdRas8</w:t>
-      </w:r>
-      <w:r>
-        <w:t xml:space="preserve"> cerca del minuto 10, tomando en cuenta que se importa como JAR, no como librería. </w:t>
-      </w:r>
-      <w:r>
-        <w:t xml:space="preserve">Otra manera es cargar el proyecto a </w:t>
-      </w:r>
-      <w:proofErr w:type="spellStart"/>
-      <w:r>
-        <w:t>netbeans</w:t>
-      </w:r>
-      <w:proofErr w:type="spellEnd"/>
-      <w:r>
-        <w:t xml:space="preserve"> el cual ya </w:t>
-      </w:r>
-      <w:proofErr w:type="spellStart"/>
-      <w:r>
-        <w:t>esta</w:t>
-      </w:r>
-      <w:proofErr w:type="spellEnd"/>
-      <w:r>
-        <w:t xml:space="preserve"> ya tiene el JAR agregado. Además, se necesita que el archivo </w:t>
-      </w:r>
-      <w:proofErr w:type="spellStart"/>
-      <w:proofErr w:type="gramStart"/>
-      <w:r>
-        <w:t>flex.lexer</w:t>
-      </w:r>
-      <w:proofErr w:type="spellEnd"/>
-      <w:proofErr w:type="gramEnd"/>
-      <w:r>
-        <w:t xml:space="preserve"> esté presente en el </w:t>
-      </w:r>
-      <w:proofErr w:type="spellStart"/>
-      <w:r>
-        <w:t>src</w:t>
-      </w:r>
-      <w:proofErr w:type="spellEnd"/>
-      <w:r>
-        <w:t xml:space="preserve"> y aunque no es necesario para compilar se recomienda utilizar la ubicación actual del archivo de pruebas. </w:t>
-      </w:r>
-    </w:p>
-    <w:p>
-      <w:r>
-        <w:t xml:space="preserve">Aunque no es de relevancia, el proyecto se </w:t>
-      </w:r>
-      <w:r>
-        <w:t>desarrolló</w:t>
-      </w:r>
-      <w:r>
-        <w:t xml:space="preserve"> bajo el IDE de </w:t>
-      </w:r>
-      <w:proofErr w:type="spellStart"/>
-      <w:r>
-        <w:t>Netbeans</w:t>
-      </w:r>
-      <w:proofErr w:type="spellEnd"/>
-      <w:r>
-        <w:t xml:space="preserve">. Para correr el scanner </w:t>
-      </w:r>
-      <w:r>
-        <w:t>se puede utilizar el .</w:t>
-      </w:r>
-      <w:proofErr w:type="spellStart"/>
-      <w:r>
-        <w:t>jar</w:t>
-      </w:r>
-      <w:proofErr w:type="spellEnd"/>
-      <w:r>
-        <w:t xml:space="preserve"> “Scanner ejecutable” para hacer las pruebas con el archivo “</w:t>
-      </w:r>
-      <w:proofErr w:type="spellStart"/>
-      <w:r>
-        <w:t>Pruebas.MYPY</w:t>
-      </w:r>
-      <w:proofErr w:type="spellEnd"/>
-      <w:r>
-        <w:t>” que se encuentra dentro</w:t>
-      </w:r>
-      <w:r>
-        <w:t xml:space="preserve"> de la </w:t>
-      </w:r>
-      <w:r>
-        <w:t>carpeta</w:t>
-      </w:r>
-      <w:r>
-        <w:t xml:space="preserve"> ejecutable</w:t>
-      </w:r>
-      <w:r>
-        <w:t>.</w:t>
-      </w:r>
-      <w:r>
-        <w:t xml:space="preserve"> </w:t>
-      </w:r>
-      <w:r>
-        <w:t xml:space="preserve"> </w:t>
-      </w:r>
-      <w:r>
-        <w:t xml:space="preserve">Se debe modificar el nombre del archivo por motivos de </w:t>
-      </w:r>
-      <w:proofErr w:type="spellStart"/>
-      <w:r>
-        <w:t>envio</w:t>
-      </w:r>
-      <w:proofErr w:type="spellEnd"/>
-      <w:r>
-        <w:t xml:space="preserve"> por correo, solo se le debe quitar la “a” al final del nombre de la extensión .</w:t>
-      </w:r>
-      <w:proofErr w:type="spellStart"/>
-      <w:r>
-        <w:t>jar</w:t>
-      </w:r>
-      <w:proofErr w:type="spellEnd"/>
-    </w:p>
-    <w:p/>
-    <w:p>
-      <w:pPr>
-        <w:pStyle w:val="Heading2"/>
-      </w:pPr>
-      <w:r>
-        <w:t xml:space="preserve">Prueba </w:t>
-      </w:r>
-      <w:proofErr w:type="gramStart"/>
-      <w:r>
-        <w:t>1 :</w:t>
-      </w:r>
-      <w:proofErr w:type="gramEnd"/>
-      <w:r>
-        <w:t xml:space="preserve"> funciones</w:t>
-      </w:r>
-    </w:p>
-    <w:p/>
-    <w:p>
-      <w:r>
-        <w:rPr>
-          <w:noProof/>
-          <w:lang w:val="es-ES" w:eastAsia="es-ES"/>
-        </w:rPr>
-        <w:drawing>
-          <wp:inline distT="0" distB="0" distL="0" distR="0" wp14:anchorId="49204598" wp14:editId="62D4DD8B">
-            <wp:extent cx="2428875" cy="771525"/>
-            <wp:effectExtent l="0" t="0" r="9525" b="9525"/>
-            <wp:docPr id="18" name="Picture 18"/>
-            <wp:cNvGraphicFramePr>
-              <a:graphicFrameLocks xmlns:a="http://schemas.openxmlformats.org/drawingml/2006/main" noChangeAspect="1"/>
-            </wp:cNvGraphicFramePr>
-            <a:graphic xmlns:a="http://schemas.openxmlformats.org/drawingml/2006/main">
-              <a:graphicData uri="http://schemas.openxmlformats.org/drawingml/2006/picture">
-                <pic:pic xmlns:pic="http://schemas.openxmlformats.org/drawingml/2006/picture">
-                  <pic:nvPicPr>
-                    <pic:cNvPr id="1" name=""/>
-                    <pic:cNvPicPr/>
-                  </pic:nvPicPr>
-                  <pic:blipFill>
-                    <a:blip r:embed="rId22"/>
+                    <a:blip r:embed="rId7"/>
                     <a:stretch>
                       <a:fillRect/>
                     </a:stretch>
@@ -3460,13 +1933,13 @@
       <w:r>
         <w:rPr>
           <w:noProof/>
-          <w:lang w:val="es-ES" w:eastAsia="es-ES"/>
+          <w:lang w:val="en-US" w:eastAsia="en-US"/>
         </w:rPr>
         <w:drawing>
-          <wp:inline distT="0" distB="0" distL="0" distR="0" wp14:anchorId="2FC78469" wp14:editId="2156438B">
+          <wp:inline distT="0" distB="0" distL="0" distR="0" wp14:anchorId="33B03AC3" wp14:editId="0ACB19AB">
             <wp:extent cx="4495800" cy="314325"/>
             <wp:effectExtent l="0" t="0" r="0" b="9525"/>
-            <wp:docPr id="19" name="Picture 19"/>
+            <wp:docPr id="22" name="Picture 22"/>
             <wp:cNvGraphicFramePr>
               <a:graphicFrameLocks xmlns:a="http://schemas.openxmlformats.org/drawingml/2006/main" noChangeAspect="1"/>
             </wp:cNvGraphicFramePr>
@@ -3478,7 +1951,7 @@
                     <pic:cNvPicPr/>
                   </pic:nvPicPr>
                   <pic:blipFill>
-                    <a:blip r:embed="rId23"/>
+                    <a:blip r:embed="rId8"/>
                     <a:stretch>
                       <a:fillRect/>
                     </a:stretch>
@@ -3513,13 +1986,13 @@
       <w:r>
         <w:rPr>
           <w:noProof/>
-          <w:lang w:val="es-ES" w:eastAsia="es-ES"/>
+          <w:lang w:val="en-US" w:eastAsia="en-US"/>
         </w:rPr>
         <w:drawing>
-          <wp:inline distT="0" distB="0" distL="0" distR="0" wp14:anchorId="5B0B8160" wp14:editId="2470D189">
+          <wp:inline distT="0" distB="0" distL="0" distR="0" wp14:anchorId="46100A16" wp14:editId="705FBD90">
             <wp:extent cx="4667250" cy="352425"/>
             <wp:effectExtent l="0" t="0" r="0" b="9525"/>
-            <wp:docPr id="20" name="Picture 20"/>
+            <wp:docPr id="23" name="Picture 23"/>
             <wp:cNvGraphicFramePr>
               <a:graphicFrameLocks xmlns:a="http://schemas.openxmlformats.org/drawingml/2006/main" noChangeAspect="1"/>
             </wp:cNvGraphicFramePr>
@@ -3531,7 +2004,7 @@
                     <pic:cNvPicPr/>
                   </pic:nvPicPr>
                   <pic:blipFill>
-                    <a:blip r:embed="rId24"/>
+                    <a:blip r:embed="rId9"/>
                     <a:stretch>
                       <a:fillRect/>
                     </a:stretch>
@@ -3559,7 +2032,6 @@
     </w:p>
     <w:p>
       <w:r>
-        <w:lastRenderedPageBreak/>
         <w:t>Al arreglar ese error en la prueba:</w:t>
       </w:r>
     </w:p>
@@ -3567,13 +2039,13 @@
       <w:r>
         <w:rPr>
           <w:noProof/>
-          <w:lang w:val="es-ES" w:eastAsia="es-ES"/>
+          <w:lang w:val="en-US" w:eastAsia="en-US"/>
         </w:rPr>
         <w:drawing>
-          <wp:inline distT="0" distB="0" distL="0" distR="0" wp14:anchorId="7EBED5FD" wp14:editId="5D5F897C">
+          <wp:inline distT="0" distB="0" distL="0" distR="0" wp14:anchorId="204DEF3C" wp14:editId="68DF9F78">
             <wp:extent cx="2724150" cy="457200"/>
             <wp:effectExtent l="0" t="0" r="0" b="0"/>
-            <wp:docPr id="21" name="Picture 21"/>
+            <wp:docPr id="24" name="Picture 24"/>
             <wp:cNvGraphicFramePr>
               <a:graphicFrameLocks xmlns:a="http://schemas.openxmlformats.org/drawingml/2006/main" noChangeAspect="1"/>
             </wp:cNvGraphicFramePr>
@@ -3585,7 +2057,7 @@
                     <pic:cNvPicPr/>
                   </pic:nvPicPr>
                   <pic:blipFill>
-                    <a:blip r:embed="rId25"/>
+                    <a:blip r:embed="rId10"/>
                     <a:stretch>
                       <a:fillRect/>
                     </a:stretch>
@@ -3605,9 +2077,543 @@
           </wp:inline>
         </w:drawing>
       </w:r>
-      <w:bookmarkStart w:id="10" w:name="_GoBack"/>
+    </w:p>
+    <w:p>
+      <w:pPr>
+        <w:pStyle w:val="Heading2"/>
+      </w:pPr>
+      <w:bookmarkStart w:id="3" w:name="_Toc448690660"/>
+      <w:r>
+        <w:t xml:space="preserve">Prueba </w:t>
+      </w:r>
+      <w:proofErr w:type="gramStart"/>
+      <w:r>
+        <w:t>2 :</w:t>
+      </w:r>
+      <w:proofErr w:type="gramEnd"/>
+      <w:r>
+        <w:t xml:space="preserve"> </w:t>
+      </w:r>
+      <w:bookmarkEnd w:id="3"/>
+      <w:r>
+        <w:t>Expresiones</w:t>
+      </w:r>
+    </w:p>
+    <w:p>
+      <w:pPr>
+        <w:jc w:val="both"/>
+      </w:pPr>
+      <w:r>
+        <w:t xml:space="preserve">Objetivo: probar </w:t>
+      </w:r>
+      <w:r>
+        <w:t xml:space="preserve">todo tipo de expresiones en el lenguaje </w:t>
+      </w:r>
+      <w:proofErr w:type="spellStart"/>
+      <w:r>
+        <w:t>MyPython</w:t>
+      </w:r>
+      <w:proofErr w:type="spellEnd"/>
+      <w:r>
+        <w:t>.</w:t>
+      </w:r>
+    </w:p>
+    <w:p>
+      <w:pPr>
+        <w:jc w:val="both"/>
+      </w:pPr>
+      <w:r>
+        <w:tab/>
+        <w:t>Se tiene el siguiente documento de texto de entrada:</w:t>
+      </w:r>
+    </w:p>
+    <w:p>
+      <w:pPr>
+        <w:jc w:val="both"/>
+      </w:pPr>
+      <w:r>
+        <w:rPr>
+          <w:noProof/>
+          <w:lang w:val="en-US" w:eastAsia="en-US"/>
+        </w:rPr>
+        <w:drawing>
+          <wp:anchor distT="0" distB="0" distL="114300" distR="114300" simplePos="0" relativeHeight="251658240" behindDoc="0" locked="0" layoutInCell="1" allowOverlap="1" wp14:anchorId="56861940" wp14:editId="7183955F">
+            <wp:simplePos x="0" y="0"/>
+            <wp:positionH relativeFrom="column">
+              <wp:posOffset>219075</wp:posOffset>
+            </wp:positionH>
+            <wp:positionV relativeFrom="paragraph">
+              <wp:posOffset>77470</wp:posOffset>
+            </wp:positionV>
+            <wp:extent cx="3314700" cy="2619375"/>
+            <wp:effectExtent l="0" t="0" r="0" b="9525"/>
+            <wp:wrapSquare wrapText="bothSides"/>
+            <wp:docPr id="1" name="Picture 1"/>
+            <wp:cNvGraphicFramePr>
+              <a:graphicFrameLocks xmlns:a="http://schemas.openxmlformats.org/drawingml/2006/main" noChangeAspect="1"/>
+            </wp:cNvGraphicFramePr>
+            <a:graphic xmlns:a="http://schemas.openxmlformats.org/drawingml/2006/main">
+              <a:graphicData uri="http://schemas.openxmlformats.org/drawingml/2006/picture">
+                <pic:pic xmlns:pic="http://schemas.openxmlformats.org/drawingml/2006/picture">
+                  <pic:nvPicPr>
+                    <pic:cNvPr id="0" name=""/>
+                    <pic:cNvPicPr/>
+                  </pic:nvPicPr>
+                  <pic:blipFill>
+                    <a:blip r:embed="rId11">
+                      <a:extLst>
+                        <a:ext uri="{28A0092B-C50C-407E-A947-70E740481C1C}">
+                          <a14:useLocalDpi xmlns:a14="http://schemas.microsoft.com/office/drawing/2010/main" val="0"/>
+                        </a:ext>
+                      </a:extLst>
+                    </a:blip>
+                    <a:stretch>
+                      <a:fillRect/>
+                    </a:stretch>
+                  </pic:blipFill>
+                  <pic:spPr>
+                    <a:xfrm>
+                      <a:off x="0" y="0"/>
+                      <a:ext cx="3314700" cy="2619375"/>
+                    </a:xfrm>
+                    <a:prstGeom prst="rect">
+                      <a:avLst/>
+                    </a:prstGeom>
+                  </pic:spPr>
+                </pic:pic>
+              </a:graphicData>
+            </a:graphic>
+            <wp14:sizeRelH relativeFrom="page">
+              <wp14:pctWidth>0</wp14:pctWidth>
+            </wp14:sizeRelH>
+            <wp14:sizeRelV relativeFrom="page">
+              <wp14:pctHeight>0</wp14:pctHeight>
+            </wp14:sizeRelV>
+          </wp:anchor>
+        </w:drawing>
+      </w:r>
+    </w:p>
+    <w:p>
+      <w:pPr>
+        <w:jc w:val="both"/>
+      </w:pPr>
+    </w:p>
+    <w:p>
+      <w:pPr>
+        <w:jc w:val="both"/>
+      </w:pPr>
+    </w:p>
+    <w:p>
+      <w:pPr>
+        <w:jc w:val="both"/>
+      </w:pPr>
+    </w:p>
+    <w:p>
+      <w:pPr>
+        <w:jc w:val="both"/>
+      </w:pPr>
+    </w:p>
+    <w:p>
+      <w:pPr>
+        <w:jc w:val="both"/>
+      </w:pPr>
+    </w:p>
+    <w:p>
+      <w:pPr>
+        <w:jc w:val="both"/>
+      </w:pPr>
+    </w:p>
+    <w:p>
+      <w:pPr>
+        <w:jc w:val="both"/>
+      </w:pPr>
+      <w:r>
+        <w:lastRenderedPageBreak/>
+        <w:tab/>
+        <w:t>Se espera errores en la línea 14 y en la línea 15, sin embargo las demás son expresiones válidas. Se tienen los siguientes resultados (incorrectos):</w:t>
+      </w:r>
+    </w:p>
+    <w:p>
+      <w:pPr>
+        <w:jc w:val="both"/>
+      </w:pPr>
+      <w:r>
+        <w:rPr>
+          <w:noProof/>
+          <w:lang w:val="en-US" w:eastAsia="en-US"/>
+        </w:rPr>
+        <w:drawing>
+          <wp:inline distT="0" distB="0" distL="0" distR="0" wp14:anchorId="600657A5" wp14:editId="6E5D31C6">
+            <wp:extent cx="2981325" cy="1314450"/>
+            <wp:effectExtent l="0" t="0" r="9525" b="0"/>
+            <wp:docPr id="25" name="Picture 25"/>
+            <wp:cNvGraphicFramePr>
+              <a:graphicFrameLocks xmlns:a="http://schemas.openxmlformats.org/drawingml/2006/main" noChangeAspect="1"/>
+            </wp:cNvGraphicFramePr>
+            <a:graphic xmlns:a="http://schemas.openxmlformats.org/drawingml/2006/main">
+              <a:graphicData uri="http://schemas.openxmlformats.org/drawingml/2006/picture">
+                <pic:pic xmlns:pic="http://schemas.openxmlformats.org/drawingml/2006/picture">
+                  <pic:nvPicPr>
+                    <pic:cNvPr id="0" name=""/>
+                    <pic:cNvPicPr/>
+                  </pic:nvPicPr>
+                  <pic:blipFill>
+                    <a:blip r:embed="rId12"/>
+                    <a:stretch>
+                      <a:fillRect/>
+                    </a:stretch>
+                  </pic:blipFill>
+                  <pic:spPr>
+                    <a:xfrm>
+                      <a:off x="0" y="0"/>
+                      <a:ext cx="2981325" cy="1314450"/>
+                    </a:xfrm>
+                    <a:prstGeom prst="rect">
+                      <a:avLst/>
+                    </a:prstGeom>
+                  </pic:spPr>
+                </pic:pic>
+              </a:graphicData>
+            </a:graphic>
+          </wp:inline>
+        </w:drawing>
+      </w:r>
+    </w:p>
+    <w:p>
+      <w:pPr>
+        <w:jc w:val="both"/>
+      </w:pPr>
+      <w:r>
+        <w:tab/>
+        <w:t>Se muestra que hay un error en la línea 11 debido a que las funciones no se contemplaron como expresiones. Se aplica un arreglo y al correr el mismo archivo se tienen los siguientes resultados</w:t>
+      </w:r>
+      <w:r>
+        <w:t xml:space="preserve"> (correctos)</w:t>
+      </w:r>
+      <w:r>
+        <w:t>:</w:t>
+      </w:r>
+    </w:p>
+    <w:p>
+      <w:r>
+        <w:rPr>
+          <w:noProof/>
+          <w:lang w:val="en-US" w:eastAsia="en-US"/>
+        </w:rPr>
+        <w:drawing>
+          <wp:inline distT="0" distB="0" distL="0" distR="0" wp14:anchorId="0C9BC6CB" wp14:editId="024ECFF4">
+            <wp:extent cx="2895600" cy="847725"/>
+            <wp:effectExtent l="0" t="0" r="0" b="9525"/>
+            <wp:docPr id="27" name="Picture 27"/>
+            <wp:cNvGraphicFramePr>
+              <a:graphicFrameLocks xmlns:a="http://schemas.openxmlformats.org/drawingml/2006/main" noChangeAspect="1"/>
+            </wp:cNvGraphicFramePr>
+            <a:graphic xmlns:a="http://schemas.openxmlformats.org/drawingml/2006/main">
+              <a:graphicData uri="http://schemas.openxmlformats.org/drawingml/2006/picture">
+                <pic:pic xmlns:pic="http://schemas.openxmlformats.org/drawingml/2006/picture">
+                  <pic:nvPicPr>
+                    <pic:cNvPr id="0" name=""/>
+                    <pic:cNvPicPr/>
+                  </pic:nvPicPr>
+                  <pic:blipFill>
+                    <a:blip r:embed="rId13"/>
+                    <a:stretch>
+                      <a:fillRect/>
+                    </a:stretch>
+                  </pic:blipFill>
+                  <pic:spPr>
+                    <a:xfrm>
+                      <a:off x="0" y="0"/>
+                      <a:ext cx="2895600" cy="847725"/>
+                    </a:xfrm>
+                    <a:prstGeom prst="rect">
+                      <a:avLst/>
+                    </a:prstGeom>
+                  </pic:spPr>
+                </pic:pic>
+              </a:graphicData>
+            </a:graphic>
+          </wp:inline>
+        </w:drawing>
+      </w:r>
+      <w:bookmarkStart w:id="4" w:name="_GoBack"/>
+      <w:bookmarkEnd w:id="4"/>
+    </w:p>
+    <w:p>
+      <w:pPr>
+        <w:pStyle w:val="Heading2"/>
+      </w:pPr>
+      <w:bookmarkStart w:id="5" w:name="_Toc448690661"/>
+      <w:r>
+        <w:t xml:space="preserve">Prueba </w:t>
+      </w:r>
+      <w:proofErr w:type="gramStart"/>
+      <w:r>
+        <w:t>3 :</w:t>
+      </w:r>
+      <w:proofErr w:type="gramEnd"/>
+      <w:r>
+        <w:t xml:space="preserve"> Comentarios de línea y de bloque</w:t>
+      </w:r>
+      <w:bookmarkStart w:id="6" w:name="_Toc448690662"/>
+      <w:bookmarkEnd w:id="5"/>
+    </w:p>
+    <w:p/>
+    <w:p>
+      <w:pPr>
+        <w:pStyle w:val="Heading2"/>
+      </w:pPr>
+      <w:r>
+        <w:t>Prueba 4</w:t>
+      </w:r>
+      <w:r>
+        <w:t xml:space="preserve">: </w:t>
+      </w:r>
+      <w:r>
+        <w:t>Código exhaustivo</w:t>
+      </w:r>
+      <w:bookmarkEnd w:id="6"/>
+    </w:p>
+    <w:p/>
+    <w:p>
+      <w:pPr>
+        <w:pStyle w:val="Heading2"/>
+      </w:pPr>
+      <w:bookmarkStart w:id="7" w:name="_Toc448690663"/>
+      <w:r>
+        <w:t>Prueba 5</w:t>
+      </w:r>
+      <w:r>
+        <w:t xml:space="preserve">: </w:t>
+      </w:r>
+      <w:r>
+        <w:t>Strings y Chars</w:t>
+      </w:r>
+      <w:bookmarkEnd w:id="7"/>
+    </w:p>
+    <w:p>
+      <w:pPr>
+        <w:pStyle w:val="Heading2"/>
+      </w:pPr>
+      <w:bookmarkStart w:id="8" w:name="_Toc448690664"/>
+      <w:r>
+        <w:t>Prueba 6</w:t>
+      </w:r>
+      <w:r>
+        <w:t xml:space="preserve">: </w:t>
+      </w:r>
+      <w:r>
+        <w:t>Números y flotantes</w:t>
+      </w:r>
+      <w:bookmarkEnd w:id="8"/>
+    </w:p>
+    <w:p>
+      <w:pPr>
+        <w:jc w:val="both"/>
+        <w:rPr>
+          <w:noProof/>
+          <w:lang w:val="en-US" w:eastAsia="en-US"/>
+        </w:rPr>
+      </w:pPr>
+    </w:p>
+    <w:p>
+      <w:pPr>
+        <w:jc w:val="both"/>
+      </w:pPr>
+    </w:p>
+    <w:p>
+      <w:pPr>
+        <w:pStyle w:val="Heading2"/>
+        <w:rPr>
+          <w:lang w:val="es-ES"/>
+        </w:rPr>
+      </w:pPr>
+      <w:bookmarkStart w:id="9" w:name="_Toc448690665"/>
+      <w:r>
+        <w:t>Prueba numero 7</w:t>
+      </w:r>
+      <w:r>
+        <w:rPr>
+          <w:lang w:val="es-ES"/>
+        </w:rPr>
+        <w:t>: identificadores</w:t>
+      </w:r>
+      <w:bookmarkEnd w:id="9"/>
+    </w:p>
+    <w:p>
+      <w:pPr>
+        <w:pStyle w:val="Heading1"/>
+        <w:rPr>
+          <w:rFonts w:asciiTheme="minorHAnsi" w:eastAsiaTheme="minorEastAsia" w:hAnsiTheme="minorHAnsi" w:cstheme="minorBidi"/>
+          <w:b w:val="0"/>
+          <w:bCs w:val="0"/>
+          <w:color w:val="auto"/>
+          <w:sz w:val="24"/>
+          <w:szCs w:val="24"/>
+        </w:rPr>
+      </w:pPr>
+      <w:bookmarkStart w:id="10" w:name="_Toc448690666"/>
+    </w:p>
+    <w:p>
+      <w:pPr>
+        <w:pStyle w:val="Heading1"/>
+      </w:pPr>
+      <w:r>
+        <w:t>¿Cómo compilar y correr el Scanner?</w:t>
+      </w:r>
       <w:bookmarkEnd w:id="10"/>
     </w:p>
+    <w:p/>
+    <w:p>
+      <w:r>
+        <w:t>La parte esencial para compilar el proyecto es agregar el archivo “</w:t>
+      </w:r>
+      <w:r>
+        <w:t>jflex-1.6.1</w:t>
+      </w:r>
+      <w:r>
+        <w:t>.jar”</w:t>
+      </w:r>
+      <w:r>
+        <w:t xml:space="preserve"> como JAR</w:t>
+      </w:r>
+      <w:r>
+        <w:t xml:space="preserve"> a las librerías que tiene acceso. De esta manera se pueden utilizar toda</w:t>
+      </w:r>
+      <w:r>
+        <w:t xml:space="preserve">s las funcionalidades del </w:t>
+      </w:r>
+      <w:proofErr w:type="spellStart"/>
+      <w:r>
+        <w:t>J</w:t>
+      </w:r>
+      <w:r>
+        <w:t>flex</w:t>
+      </w:r>
+      <w:proofErr w:type="spellEnd"/>
+      <w:r>
+        <w:t xml:space="preserve">. </w:t>
+      </w:r>
+      <w:r>
+        <w:lastRenderedPageBreak/>
+        <w:t xml:space="preserve">En caso de duda, por favor seguir las instrucciones del video siguiente: </w:t>
+      </w:r>
+      <w:r>
+        <w:t>https://www.youtube.com/watch?v=w-KfjJdRas8</w:t>
+      </w:r>
+      <w:r>
+        <w:t xml:space="preserve"> cerca del minuto 10, tomando en cuenta que se importa como JAR, no como librería. </w:t>
+      </w:r>
+      <w:r>
+        <w:t xml:space="preserve">Otra manera es cargar el proyecto a </w:t>
+      </w:r>
+      <w:proofErr w:type="spellStart"/>
+      <w:r>
+        <w:t>netbeans</w:t>
+      </w:r>
+      <w:proofErr w:type="spellEnd"/>
+      <w:r>
+        <w:t xml:space="preserve"> el cual ya </w:t>
+      </w:r>
+      <w:proofErr w:type="spellStart"/>
+      <w:r>
+        <w:t>esta</w:t>
+      </w:r>
+      <w:proofErr w:type="spellEnd"/>
+      <w:r>
+        <w:t xml:space="preserve"> ya tiene el JAR agregado. Además, se necesita que el archivo </w:t>
+      </w:r>
+      <w:proofErr w:type="spellStart"/>
+      <w:r>
+        <w:t>flex.lexer</w:t>
+      </w:r>
+      <w:proofErr w:type="spellEnd"/>
+      <w:r>
+        <w:t xml:space="preserve"> esté presente en el </w:t>
+      </w:r>
+      <w:proofErr w:type="spellStart"/>
+      <w:r>
+        <w:t>src</w:t>
+      </w:r>
+      <w:proofErr w:type="spellEnd"/>
+      <w:r>
+        <w:t xml:space="preserve"> y aunque no es necesario para compilar se recomienda utilizar la ubicación actual del archivo de pruebas. </w:t>
+      </w:r>
+    </w:p>
+    <w:p>
+      <w:r>
+        <w:t xml:space="preserve">Aunque no es de relevancia, el proyecto se </w:t>
+      </w:r>
+      <w:r>
+        <w:t>desarrolló</w:t>
+      </w:r>
+      <w:r>
+        <w:t xml:space="preserve"> bajo el IDE de </w:t>
+      </w:r>
+      <w:proofErr w:type="spellStart"/>
+      <w:r>
+        <w:t>Netbeans</w:t>
+      </w:r>
+      <w:proofErr w:type="spellEnd"/>
+      <w:r>
+        <w:t xml:space="preserve">. Para correr el scanner </w:t>
+      </w:r>
+      <w:r>
+        <w:t>se puede utilizar el .</w:t>
+      </w:r>
+      <w:proofErr w:type="spellStart"/>
+      <w:r>
+        <w:t>jar</w:t>
+      </w:r>
+      <w:proofErr w:type="spellEnd"/>
+      <w:r>
+        <w:t xml:space="preserve"> “Scanner ejecutable” para hacer las pruebas con el archivo “</w:t>
+      </w:r>
+      <w:proofErr w:type="spellStart"/>
+      <w:r>
+        <w:t>Pruebas.MYPY</w:t>
+      </w:r>
+      <w:proofErr w:type="spellEnd"/>
+      <w:r>
+        <w:t>” que se encuentra dentro</w:t>
+      </w:r>
+      <w:r>
+        <w:t xml:space="preserve"> de la </w:t>
+      </w:r>
+      <w:r>
+        <w:t>carpeta</w:t>
+      </w:r>
+      <w:r>
+        <w:t xml:space="preserve"> ejecutable</w:t>
+      </w:r>
+      <w:r>
+        <w:t>.</w:t>
+      </w:r>
+      <w:r>
+        <w:t xml:space="preserve"> </w:t>
+      </w:r>
+      <w:r>
+        <w:t xml:space="preserve"> </w:t>
+      </w:r>
+      <w:r>
+        <w:t xml:space="preserve">Se debe modificar el nombre del archivo por motivos de </w:t>
+      </w:r>
+      <w:proofErr w:type="spellStart"/>
+      <w:r>
+        <w:t>envio</w:t>
+      </w:r>
+      <w:proofErr w:type="spellEnd"/>
+      <w:r>
+        <w:t xml:space="preserve"> por correo, solo se le debe quitar la “a” al final del nombre de la extensión .</w:t>
+      </w:r>
+      <w:proofErr w:type="spellStart"/>
+      <w:r>
+        <w:t>jar</w:t>
+      </w:r>
+      <w:proofErr w:type="spellEnd"/>
+    </w:p>
+    <w:p/>
+    <w:p/>
     <w:sectPr>
       <w:pgSz w:w="12240" w:h="15840"/>
       <w:pgMar w:top="1440" w:right="1440" w:bottom="1440" w:left="1440" w:header="720" w:footer="720" w:gutter="0"/>
@@ -3619,8 +2625,8 @@
 </file>
 
 <file path=word/numbering.xml><?xml version="1.0" encoding="utf-8"?>
-<w:numbering xmlns:wpc="http://schemas.microsoft.com/office/word/2010/wordprocessingCanvas" xmlns:cx="http://schemas.microsoft.com/office/drawing/2014/chartex" xmlns:cx1="http://schemas.microsoft.com/office/drawing/2015/9/8/chartex" xmlns:mc="http://schemas.openxmlformats.org/markup-compatibility/2006" xmlns:o="urn:schemas-microsoft-com:office:office" xmlns:r="http://schemas.openxmlformats.org/officeDocument/2006/relationships" xmlns:m="http://schemas.openxmlformats.org/officeDocument/2006/math" xmlns:v="urn:schemas-microsoft-com:vml" xmlns:wp14="http://schemas.microsoft.com/office/word/2010/wordprocessingDrawing" xmlns:wp="http://schemas.openxmlformats.org/drawingml/2006/wordprocessingDrawing" xmlns:w10="urn:schemas-microsoft-com:office:word" xmlns:w="http://schemas.openxmlformats.org/wordprocessingml/2006/main" xmlns:w14="http://schemas.microsoft.com/office/word/2010/wordml" xmlns:w15="http://schemas.microsoft.com/office/word/2012/wordml" xmlns:w16se="http://schemas.microsoft.com/office/word/2015/wordml/symex" xmlns:wpg="http://schemas.microsoft.com/office/word/2010/wordprocessingGroup" xmlns:wpi="http://schemas.microsoft.com/office/word/2010/wordprocessingInk" xmlns:wne="http://schemas.microsoft.com/office/word/2006/wordml" xmlns:wps="http://schemas.microsoft.com/office/word/2010/wordprocessingShape" mc:Ignorable="w14 w15 w16se wp14">
-  <w:abstractNum w:abstractNumId="0" w15:restartNumberingAfterBreak="0">
+<w:numbering xmlns:wpc="http://schemas.microsoft.com/office/word/2010/wordprocessingCanvas" xmlns:mc="http://schemas.openxmlformats.org/markup-compatibility/2006" xmlns:o="urn:schemas-microsoft-com:office:office" xmlns:r="http://schemas.openxmlformats.org/officeDocument/2006/relationships" xmlns:m="http://schemas.openxmlformats.org/officeDocument/2006/math" xmlns:v="urn:schemas-microsoft-com:vml" xmlns:wp14="http://schemas.microsoft.com/office/word/2010/wordprocessingDrawing" xmlns:wp="http://schemas.openxmlformats.org/drawingml/2006/wordprocessingDrawing" xmlns:w10="urn:schemas-microsoft-com:office:word" xmlns:w="http://schemas.openxmlformats.org/wordprocessingml/2006/main" xmlns:w14="http://schemas.microsoft.com/office/word/2010/wordml" xmlns:wpg="http://schemas.microsoft.com/office/word/2010/wordprocessingGroup" xmlns:wpi="http://schemas.microsoft.com/office/word/2010/wordprocessingInk" xmlns:wne="http://schemas.microsoft.com/office/word/2006/wordml" xmlns:wps="http://schemas.microsoft.com/office/word/2010/wordprocessingShape" mc:Ignorable="w14 wp14">
+  <w:abstractNum w:abstractNumId="0">
     <w:nsid w:val="3F1B30E2"/>
     <w:multiLevelType w:val="hybridMultilevel"/>
     <w:tmpl w:val="1F5A3DA2"/>
@@ -3740,7 +2746,7 @@
 </file>
 
 <file path=word/styles.xml><?xml version="1.0" encoding="utf-8"?>
-<w:styles xmlns:mc="http://schemas.openxmlformats.org/markup-compatibility/2006" xmlns:r="http://schemas.openxmlformats.org/officeDocument/2006/relationships" xmlns:w="http://schemas.openxmlformats.org/wordprocessingml/2006/main" xmlns:w14="http://schemas.microsoft.com/office/word/2010/wordml" xmlns:w15="http://schemas.microsoft.com/office/word/2012/wordml" xmlns:w16se="http://schemas.microsoft.com/office/word/2015/wordml/symex" mc:Ignorable="w14 w15 w16se">
+<w:styles xmlns:mc="http://schemas.openxmlformats.org/markup-compatibility/2006" xmlns:r="http://schemas.openxmlformats.org/officeDocument/2006/relationships" xmlns:w="http://schemas.openxmlformats.org/wordprocessingml/2006/main" xmlns:w14="http://schemas.microsoft.com/office/word/2010/wordml" mc:Ignorable="w14">
   <w:docDefaults>
     <w:rPrDefault>
       <w:rPr>
@@ -3756,378 +2762,144 @@
       </w:pPr>
     </w:pPrDefault>
   </w:docDefaults>
-  <w:latentStyles w:defLockedState="0" w:defUIPriority="99" w:defSemiHidden="0" w:defUnhideWhenUsed="0" w:defQFormat="0" w:count="371">
-    <w:lsdException w:name="Normal" w:uiPriority="0" w:qFormat="1"/>
-    <w:lsdException w:name="heading 1" w:uiPriority="9" w:qFormat="1"/>
-    <w:lsdException w:name="heading 2" w:semiHidden="1" w:uiPriority="9" w:unhideWhenUsed="1" w:qFormat="1"/>
-    <w:lsdException w:name="heading 3" w:semiHidden="1" w:uiPriority="9" w:unhideWhenUsed="1" w:qFormat="1"/>
-    <w:lsdException w:name="heading 4" w:semiHidden="1" w:uiPriority="9" w:unhideWhenUsed="1" w:qFormat="1"/>
-    <w:lsdException w:name="heading 5" w:semiHidden="1" w:uiPriority="9" w:unhideWhenUsed="1" w:qFormat="1"/>
-    <w:lsdException w:name="heading 6" w:semiHidden="1" w:uiPriority="9" w:unhideWhenUsed="1" w:qFormat="1"/>
-    <w:lsdException w:name="heading 7" w:semiHidden="1" w:uiPriority="9" w:unhideWhenUsed="1" w:qFormat="1"/>
-    <w:lsdException w:name="heading 8" w:semiHidden="1" w:uiPriority="9" w:unhideWhenUsed="1" w:qFormat="1"/>
-    <w:lsdException w:name="heading 9" w:semiHidden="1" w:uiPriority="9" w:unhideWhenUsed="1" w:qFormat="1"/>
-    <w:lsdException w:name="index 1" w:semiHidden="1" w:unhideWhenUsed="1"/>
-    <w:lsdException w:name="index 2" w:semiHidden="1" w:unhideWhenUsed="1"/>
-    <w:lsdException w:name="index 3" w:semiHidden="1" w:unhideWhenUsed="1"/>
-    <w:lsdException w:name="index 4" w:semiHidden="1" w:unhideWhenUsed="1"/>
-    <w:lsdException w:name="index 5" w:semiHidden="1" w:unhideWhenUsed="1"/>
-    <w:lsdException w:name="index 6" w:semiHidden="1" w:unhideWhenUsed="1"/>
-    <w:lsdException w:name="index 7" w:semiHidden="1" w:unhideWhenUsed="1"/>
-    <w:lsdException w:name="index 8" w:semiHidden="1" w:unhideWhenUsed="1"/>
-    <w:lsdException w:name="index 9" w:semiHidden="1" w:unhideWhenUsed="1"/>
-    <w:lsdException w:name="toc 1" w:semiHidden="1" w:uiPriority="39" w:unhideWhenUsed="1"/>
-    <w:lsdException w:name="toc 2" w:semiHidden="1" w:uiPriority="39" w:unhideWhenUsed="1"/>
-    <w:lsdException w:name="toc 3" w:semiHidden="1" w:uiPriority="39" w:unhideWhenUsed="1"/>
-    <w:lsdException w:name="toc 4" w:semiHidden="1" w:uiPriority="39" w:unhideWhenUsed="1"/>
-    <w:lsdException w:name="toc 5" w:semiHidden="1" w:uiPriority="39" w:unhideWhenUsed="1"/>
-    <w:lsdException w:name="toc 6" w:semiHidden="1" w:uiPriority="39" w:unhideWhenUsed="1"/>
-    <w:lsdException w:name="toc 7" w:semiHidden="1" w:uiPriority="39" w:unhideWhenUsed="1"/>
-    <w:lsdException w:name="toc 8" w:semiHidden="1" w:uiPriority="39" w:unhideWhenUsed="1"/>
-    <w:lsdException w:name="toc 9" w:semiHidden="1" w:uiPriority="39" w:unhideWhenUsed="1"/>
-    <w:lsdException w:name="Normal Indent" w:semiHidden="1" w:unhideWhenUsed="1"/>
-    <w:lsdException w:name="footnote text" w:semiHidden="1" w:unhideWhenUsed="1"/>
-    <w:lsdException w:name="annotation text" w:semiHidden="1" w:unhideWhenUsed="1"/>
-    <w:lsdException w:name="header" w:semiHidden="1" w:unhideWhenUsed="1"/>
-    <w:lsdException w:name="footer" w:semiHidden="1" w:unhideWhenUsed="1"/>
-    <w:lsdException w:name="index heading" w:semiHidden="1" w:unhideWhenUsed="1"/>
-    <w:lsdException w:name="caption" w:semiHidden="1" w:uiPriority="35" w:unhideWhenUsed="1" w:qFormat="1"/>
-    <w:lsdException w:name="table of figures" w:semiHidden="1" w:unhideWhenUsed="1"/>
-    <w:lsdException w:name="envelope address" w:semiHidden="1" w:unhideWhenUsed="1"/>
-    <w:lsdException w:name="envelope return" w:semiHidden="1" w:unhideWhenUsed="1"/>
-    <w:lsdException w:name="footnote reference" w:semiHidden="1" w:unhideWhenUsed="1"/>
-    <w:lsdException w:name="annotation reference" w:semiHidden="1" w:unhideWhenUsed="1"/>
-    <w:lsdException w:name="line number" w:semiHidden="1" w:unhideWhenUsed="1"/>
-    <w:lsdException w:name="page number" w:semiHidden="1" w:unhideWhenUsed="1"/>
-    <w:lsdException w:name="endnote reference" w:semiHidden="1" w:unhideWhenUsed="1"/>
-    <w:lsdException w:name="endnote text" w:semiHidden="1" w:unhideWhenUsed="1"/>
-    <w:lsdException w:name="table of authorities" w:semiHidden="1" w:unhideWhenUsed="1"/>
-    <w:lsdException w:name="macro" w:semiHidden="1" w:unhideWhenUsed="1"/>
-    <w:lsdException w:name="toa heading" w:semiHidden="1" w:unhideWhenUsed="1"/>
-    <w:lsdException w:name="List" w:semiHidden="1" w:unhideWhenUsed="1"/>
-    <w:lsdException w:name="List Bullet" w:semiHidden="1" w:unhideWhenUsed="1"/>
-    <w:lsdException w:name="List Number" w:semiHidden="1" w:unhideWhenUsed="1"/>
-    <w:lsdException w:name="List 2" w:semiHidden="1" w:unhideWhenUsed="1"/>
-    <w:lsdException w:name="List 3" w:semiHidden="1" w:unhideWhenUsed="1"/>
-    <w:lsdException w:name="List 4" w:semiHidden="1" w:unhideWhenUsed="1"/>
-    <w:lsdException w:name="List 5" w:semiHidden="1" w:unhideWhenUsed="1"/>
-    <w:lsdException w:name="List Bullet 2" w:semiHidden="1" w:unhideWhenUsed="1"/>
-    <w:lsdException w:name="List Bullet 3" w:semiHidden="1" w:unhideWhenUsed="1"/>
-    <w:lsdException w:name="List Bullet 4" w:semiHidden="1" w:unhideWhenUsed="1"/>
-    <w:lsdException w:name="List Bullet 5" w:semiHidden="1" w:unhideWhenUsed="1"/>
-    <w:lsdException w:name="List Number 2" w:semiHidden="1" w:unhideWhenUsed="1"/>
-    <w:lsdException w:name="List Number 3" w:semiHidden="1" w:unhideWhenUsed="1"/>
-    <w:lsdException w:name="List Number 4" w:semiHidden="1" w:unhideWhenUsed="1"/>
-    <w:lsdException w:name="List Number 5" w:semiHidden="1" w:unhideWhenUsed="1"/>
-    <w:lsdException w:name="Title" w:uiPriority="10" w:qFormat="1"/>
-    <w:lsdException w:name="Closing" w:semiHidden="1" w:unhideWhenUsed="1"/>
-    <w:lsdException w:name="Signature" w:semiHidden="1" w:unhideWhenUsed="1"/>
-    <w:lsdException w:name="Default Paragraph Font" w:semiHidden="1" w:uiPriority="1" w:unhideWhenUsed="1"/>
-    <w:lsdException w:name="Body Text" w:semiHidden="1" w:unhideWhenUsed="1"/>
-    <w:lsdException w:name="Body Text Indent" w:semiHidden="1" w:unhideWhenUsed="1"/>
-    <w:lsdException w:name="List Continue" w:semiHidden="1" w:unhideWhenUsed="1"/>
-    <w:lsdException w:name="List Continue 2" w:semiHidden="1" w:unhideWhenUsed="1"/>
-    <w:lsdException w:name="List Continue 3" w:semiHidden="1" w:unhideWhenUsed="1"/>
-    <w:lsdException w:name="List Continue 4" w:semiHidden="1" w:unhideWhenUsed="1"/>
-    <w:lsdException w:name="List Continue 5" w:semiHidden="1" w:unhideWhenUsed="1"/>
-    <w:lsdException w:name="Message Header" w:semiHidden="1" w:unhideWhenUsed="1"/>
-    <w:lsdException w:name="Subtitle" w:uiPriority="11" w:qFormat="1"/>
-    <w:lsdException w:name="Salutation" w:semiHidden="1" w:unhideWhenUsed="1"/>
-    <w:lsdException w:name="Date" w:semiHidden="1" w:unhideWhenUsed="1"/>
-    <w:lsdException w:name="Body Text First Indent" w:semiHidden="1" w:unhideWhenUsed="1"/>
-    <w:lsdException w:name="Body Text First Indent 2" w:semiHidden="1" w:unhideWhenUsed="1"/>
-    <w:lsdException w:name="Note Heading" w:semiHidden="1" w:unhideWhenUsed="1"/>
-    <w:lsdException w:name="Body Text 2" w:semiHidden="1" w:unhideWhenUsed="1"/>
-    <w:lsdException w:name="Body Text 3" w:semiHidden="1" w:unhideWhenUsed="1"/>
-    <w:lsdException w:name="Body Text Indent 2" w:semiHidden="1" w:unhideWhenUsed="1"/>
-    <w:lsdException w:name="Body Text Indent 3" w:semiHidden="1" w:unhideWhenUsed="1"/>
-    <w:lsdException w:name="Block Text" w:semiHidden="1" w:unhideWhenUsed="1"/>
-    <w:lsdException w:name="Hyperlink" w:semiHidden="1" w:unhideWhenUsed="1"/>
-    <w:lsdException w:name="FollowedHyperlink" w:semiHidden="1" w:unhideWhenUsed="1"/>
-    <w:lsdException w:name="Strong" w:uiPriority="22" w:qFormat="1"/>
-    <w:lsdException w:name="Emphasis" w:uiPriority="20" w:qFormat="1"/>
-    <w:lsdException w:name="Document Map" w:semiHidden="1" w:unhideWhenUsed="1"/>
-    <w:lsdException w:name="Plain Text" w:semiHidden="1" w:unhideWhenUsed="1"/>
-    <w:lsdException w:name="E-mail Signature" w:semiHidden="1" w:unhideWhenUsed="1"/>
-    <w:lsdException w:name="HTML Top of Form" w:semiHidden="1" w:unhideWhenUsed="1"/>
-    <w:lsdException w:name="HTML Bottom of Form" w:semiHidden="1" w:unhideWhenUsed="1"/>
-    <w:lsdException w:name="Normal (Web)" w:semiHidden="1" w:unhideWhenUsed="1"/>
-    <w:lsdException w:name="HTML Acronym" w:semiHidden="1" w:unhideWhenUsed="1"/>
-    <w:lsdException w:name="HTML Address" w:semiHidden="1" w:unhideWhenUsed="1"/>
-    <w:lsdException w:name="HTML Cite" w:semiHidden="1" w:unhideWhenUsed="1"/>
-    <w:lsdException w:name="HTML Code" w:semiHidden="1" w:unhideWhenUsed="1"/>
-    <w:lsdException w:name="HTML Definition" w:semiHidden="1" w:unhideWhenUsed="1"/>
-    <w:lsdException w:name="HTML Keyboard" w:semiHidden="1" w:unhideWhenUsed="1"/>
-    <w:lsdException w:name="HTML Preformatted" w:semiHidden="1" w:unhideWhenUsed="1"/>
-    <w:lsdException w:name="HTML Sample" w:semiHidden="1" w:unhideWhenUsed="1"/>
-    <w:lsdException w:name="HTML Typewriter" w:semiHidden="1" w:unhideWhenUsed="1"/>
-    <w:lsdException w:name="HTML Variable" w:semiHidden="1" w:unhideWhenUsed="1"/>
-    <w:lsdException w:name="Normal Table" w:semiHidden="1" w:unhideWhenUsed="1"/>
-    <w:lsdException w:name="annotation subject" w:semiHidden="1" w:unhideWhenUsed="1"/>
-    <w:lsdException w:name="No List" w:semiHidden="1" w:unhideWhenUsed="1"/>
-    <w:lsdException w:name="Outline List 1" w:semiHidden="1" w:unhideWhenUsed="1"/>
-    <w:lsdException w:name="Outline List 2" w:semiHidden="1" w:unhideWhenUsed="1"/>
-    <w:lsdException w:name="Outline List 3" w:semiHidden="1" w:unhideWhenUsed="1"/>
-    <w:lsdException w:name="Table Simple 1" w:semiHidden="1" w:unhideWhenUsed="1"/>
-    <w:lsdException w:name="Table Simple 2" w:semiHidden="1" w:unhideWhenUsed="1"/>
-    <w:lsdException w:name="Table Simple 3" w:semiHidden="1" w:unhideWhenUsed="1"/>
-    <w:lsdException w:name="Table Classic 1" w:semiHidden="1" w:unhideWhenUsed="1"/>
-    <w:lsdException w:name="Table Classic 2" w:semiHidden="1" w:unhideWhenUsed="1"/>
-    <w:lsdException w:name="Table Classic 3" w:semiHidden="1" w:unhideWhenUsed="1"/>
-    <w:lsdException w:name="Table Classic 4" w:semiHidden="1" w:unhideWhenUsed="1"/>
-    <w:lsdException w:name="Table Colorful 1" w:semiHidden="1" w:unhideWhenUsed="1"/>
-    <w:lsdException w:name="Table Colorful 2" w:semiHidden="1" w:unhideWhenUsed="1"/>
-    <w:lsdException w:name="Table Colorful 3" w:semiHidden="1" w:unhideWhenUsed="1"/>
-    <w:lsdException w:name="Table Columns 1" w:semiHidden="1" w:unhideWhenUsed="1"/>
-    <w:lsdException w:name="Table Columns 2" w:semiHidden="1" w:unhideWhenUsed="1"/>
-    <w:lsdException w:name="Table Columns 3" w:semiHidden="1" w:unhideWhenUsed="1"/>
-    <w:lsdException w:name="Table Columns 4" w:semiHidden="1" w:unhideWhenUsed="1"/>
-    <w:lsdException w:name="Table Columns 5" w:semiHidden="1" w:unhideWhenUsed="1"/>
-    <w:lsdException w:name="Table Grid 1" w:semiHidden="1" w:unhideWhenUsed="1"/>
-    <w:lsdException w:name="Table Grid 2" w:semiHidden="1" w:unhideWhenUsed="1"/>
-    <w:lsdException w:name="Table Grid 3" w:semiHidden="1" w:unhideWhenUsed="1"/>
-    <w:lsdException w:name="Table Grid 4" w:semiHidden="1" w:unhideWhenUsed="1"/>
-    <w:lsdException w:name="Table Grid 5" w:semiHidden="1" w:unhideWhenUsed="1"/>
-    <w:lsdException w:name="Table Grid 6" w:semiHidden="1" w:unhideWhenUsed="1"/>
-    <w:lsdException w:name="Table Grid 7" w:semiHidden="1" w:unhideWhenUsed="1"/>
-    <w:lsdException w:name="Table Grid 8" w:semiHidden="1" w:unhideWhenUsed="1"/>
-    <w:lsdException w:name="Table List 1" w:semiHidden="1" w:unhideWhenUsed="1"/>
-    <w:lsdException w:name="Table List 2" w:semiHidden="1" w:unhideWhenUsed="1"/>
-    <w:lsdException w:name="Table List 3" w:semiHidden="1" w:unhideWhenUsed="1"/>
-    <w:lsdException w:name="Table List 4" w:semiHidden="1" w:unhideWhenUsed="1"/>
-    <w:lsdException w:name="Table List 5" w:semiHidden="1" w:unhideWhenUsed="1"/>
-    <w:lsdException w:name="Table List 6" w:semiHidden="1" w:unhideWhenUsed="1"/>
-    <w:lsdException w:name="Table List 7" w:semiHidden="1" w:unhideWhenUsed="1"/>
-    <w:lsdException w:name="Table List 8" w:semiHidden="1" w:unhideWhenUsed="1"/>
-    <w:lsdException w:name="Table 3D effects 1" w:semiHidden="1" w:unhideWhenUsed="1"/>
-    <w:lsdException w:name="Table 3D effects 2" w:semiHidden="1" w:unhideWhenUsed="1"/>
-    <w:lsdException w:name="Table 3D effects 3" w:semiHidden="1" w:unhideWhenUsed="1"/>
-    <w:lsdException w:name="Table Contemporary" w:semiHidden="1" w:unhideWhenUsed="1"/>
-    <w:lsdException w:name="Table Elegant" w:semiHidden="1" w:unhideWhenUsed="1"/>
-    <w:lsdException w:name="Table Professional" w:semiHidden="1" w:unhideWhenUsed="1"/>
-    <w:lsdException w:name="Table Subtle 1" w:semiHidden="1" w:unhideWhenUsed="1"/>
-    <w:lsdException w:name="Table Subtle 2" w:semiHidden="1" w:unhideWhenUsed="1"/>
-    <w:lsdException w:name="Table Web 1" w:semiHidden="1" w:unhideWhenUsed="1"/>
-    <w:lsdException w:name="Table Web 2" w:semiHidden="1" w:unhideWhenUsed="1"/>
-    <w:lsdException w:name="Table Web 3" w:semiHidden="1" w:unhideWhenUsed="1"/>
-    <w:lsdException w:name="Balloon Text" w:semiHidden="1" w:unhideWhenUsed="1"/>
-    <w:lsdException w:name="Table Grid" w:uiPriority="59"/>
-    <w:lsdException w:name="Table Theme" w:semiHidden="1" w:unhideWhenUsed="1"/>
-    <w:lsdException w:name="Placeholder Text" w:semiHidden="1"/>
-    <w:lsdException w:name="No Spacing" w:uiPriority="1" w:qFormat="1"/>
-    <w:lsdException w:name="Light Shading" w:uiPriority="60"/>
-    <w:lsdException w:name="Light List" w:uiPriority="61"/>
-    <w:lsdException w:name="Light Grid" w:uiPriority="62"/>
-    <w:lsdException w:name="Medium Shading 1" w:uiPriority="63"/>
-    <w:lsdException w:name="Medium Shading 2" w:uiPriority="64"/>
-    <w:lsdException w:name="Medium List 1" w:uiPriority="65"/>
-    <w:lsdException w:name="Medium List 2" w:uiPriority="66"/>
-    <w:lsdException w:name="Medium Grid 1" w:uiPriority="67"/>
-    <w:lsdException w:name="Medium Grid 2" w:uiPriority="68"/>
-    <w:lsdException w:name="Medium Grid 3" w:uiPriority="69"/>
-    <w:lsdException w:name="Dark List" w:uiPriority="70"/>
-    <w:lsdException w:name="Colorful Shading" w:uiPriority="71"/>
-    <w:lsdException w:name="Colorful List" w:uiPriority="72"/>
-    <w:lsdException w:name="Colorful Grid" w:uiPriority="73"/>
-    <w:lsdException w:name="Light Shading Accent 1" w:uiPriority="60"/>
-    <w:lsdException w:name="Light List Accent 1" w:uiPriority="61"/>
-    <w:lsdException w:name="Light Grid Accent 1" w:uiPriority="62"/>
-    <w:lsdException w:name="Medium Shading 1 Accent 1" w:uiPriority="63"/>
-    <w:lsdException w:name="Medium Shading 2 Accent 1" w:uiPriority="64"/>
-    <w:lsdException w:name="Medium List 1 Accent 1" w:uiPriority="65"/>
-    <w:lsdException w:name="Revision" w:semiHidden="1"/>
-    <w:lsdException w:name="List Paragraph" w:uiPriority="34" w:qFormat="1"/>
-    <w:lsdException w:name="Quote" w:uiPriority="29" w:qFormat="1"/>
-    <w:lsdException w:name="Intense Quote" w:uiPriority="30" w:qFormat="1"/>
-    <w:lsdException w:name="Medium List 2 Accent 1" w:uiPriority="66"/>
-    <w:lsdException w:name="Medium Grid 1 Accent 1" w:uiPriority="67"/>
-    <w:lsdException w:name="Medium Grid 2 Accent 1" w:uiPriority="68"/>
-    <w:lsdException w:name="Medium Grid 3 Accent 1" w:uiPriority="69"/>
-    <w:lsdException w:name="Dark List Accent 1" w:uiPriority="70"/>
-    <w:lsdException w:name="Colorful Shading Accent 1" w:uiPriority="71"/>
-    <w:lsdException w:name="Colorful List Accent 1" w:uiPriority="72"/>
-    <w:lsdException w:name="Colorful Grid Accent 1" w:uiPriority="73"/>
-    <w:lsdException w:name="Light Shading Accent 2" w:uiPriority="60"/>
-    <w:lsdException w:name="Light List Accent 2" w:uiPriority="61"/>
-    <w:lsdException w:name="Light Grid Accent 2" w:uiPriority="62"/>
-    <w:lsdException w:name="Medium Shading 1 Accent 2" w:uiPriority="63"/>
-    <w:lsdException w:name="Medium Shading 2 Accent 2" w:uiPriority="64"/>
-    <w:lsdException w:name="Medium List 1 Accent 2" w:uiPriority="65"/>
-    <w:lsdException w:name="Medium List 2 Accent 2" w:uiPriority="66"/>
-    <w:lsdException w:name="Medium Grid 1 Accent 2" w:uiPriority="67"/>
-    <w:lsdException w:name="Medium Grid 2 Accent 2" w:uiPriority="68"/>
-    <w:lsdException w:name="Medium Grid 3 Accent 2" w:uiPriority="69"/>
-    <w:lsdException w:name="Dark List Accent 2" w:uiPriority="70"/>
-    <w:lsdException w:name="Colorful Shading Accent 2" w:uiPriority="71"/>
-    <w:lsdException w:name="Colorful List Accent 2" w:uiPriority="72"/>
-    <w:lsdException w:name="Colorful Grid Accent 2" w:uiPriority="73"/>
-    <w:lsdException w:name="Light Shading Accent 3" w:uiPriority="60"/>
-    <w:lsdException w:name="Light List Accent 3" w:uiPriority="61"/>
-    <w:lsdException w:name="Light Grid Accent 3" w:uiPriority="62"/>
-    <w:lsdException w:name="Medium Shading 1 Accent 3" w:uiPriority="63"/>
-    <w:lsdException w:name="Medium Shading 2 Accent 3" w:uiPriority="64"/>
-    <w:lsdException w:name="Medium List 1 Accent 3" w:uiPriority="65"/>
-    <w:lsdException w:name="Medium List 2 Accent 3" w:uiPriority="66"/>
-    <w:lsdException w:name="Medium Grid 1 Accent 3" w:uiPriority="67"/>
-    <w:lsdException w:name="Medium Grid 2 Accent 3" w:uiPriority="68"/>
-    <w:lsdException w:name="Medium Grid 3 Accent 3" w:uiPriority="69"/>
-    <w:lsdException w:name="Dark List Accent 3" w:uiPriority="70"/>
-    <w:lsdException w:name="Colorful Shading Accent 3" w:uiPriority="71"/>
-    <w:lsdException w:name="Colorful List Accent 3" w:uiPriority="72"/>
-    <w:lsdException w:name="Colorful Grid Accent 3" w:uiPriority="73"/>
-    <w:lsdException w:name="Light Shading Accent 4" w:uiPriority="60"/>
-    <w:lsdException w:name="Light List Accent 4" w:uiPriority="61"/>
-    <w:lsdException w:name="Light Grid Accent 4" w:uiPriority="62"/>
-    <w:lsdException w:name="Medium Shading 1 Accent 4" w:uiPriority="63"/>
-    <w:lsdException w:name="Medium Shading 2 Accent 4" w:uiPriority="64"/>
-    <w:lsdException w:name="Medium List 1 Accent 4" w:uiPriority="65"/>
-    <w:lsdException w:name="Medium List 2 Accent 4" w:uiPriority="66"/>
-    <w:lsdException w:name="Medium Grid 1 Accent 4" w:uiPriority="67"/>
-    <w:lsdException w:name="Medium Grid 2 Accent 4" w:uiPriority="68"/>
-    <w:lsdException w:name="Medium Grid 3 Accent 4" w:uiPriority="69"/>
-    <w:lsdException w:name="Dark List Accent 4" w:uiPriority="70"/>
-    <w:lsdException w:name="Colorful Shading Accent 4" w:uiPriority="71"/>
-    <w:lsdException w:name="Colorful List Accent 4" w:uiPriority="72"/>
-    <w:lsdException w:name="Colorful Grid Accent 4" w:uiPriority="73"/>
-    <w:lsdException w:name="Light Shading Accent 5" w:uiPriority="60"/>
-    <w:lsdException w:name="Light List Accent 5" w:uiPriority="61"/>
-    <w:lsdException w:name="Light Grid Accent 5" w:uiPriority="62"/>
-    <w:lsdException w:name="Medium Shading 1 Accent 5" w:uiPriority="63"/>
-    <w:lsdException w:name="Medium Shading 2 Accent 5" w:uiPriority="64"/>
-    <w:lsdException w:name="Medium List 1 Accent 5" w:uiPriority="65"/>
-    <w:lsdException w:name="Medium List 2 Accent 5" w:uiPriority="66"/>
-    <w:lsdException w:name="Medium Grid 1 Accent 5" w:uiPriority="67"/>
-    <w:lsdException w:name="Medium Grid 2 Accent 5" w:uiPriority="68"/>
-    <w:lsdException w:name="Medium Grid 3 Accent 5" w:uiPriority="69"/>
-    <w:lsdException w:name="Dark List Accent 5" w:uiPriority="70"/>
-    <w:lsdException w:name="Colorful Shading Accent 5" w:uiPriority="71"/>
-    <w:lsdException w:name="Colorful List Accent 5" w:uiPriority="72"/>
-    <w:lsdException w:name="Colorful Grid Accent 5" w:uiPriority="73"/>
-    <w:lsdException w:name="Light Shading Accent 6" w:uiPriority="60"/>
-    <w:lsdException w:name="Light List Accent 6" w:uiPriority="61"/>
-    <w:lsdException w:name="Light Grid Accent 6" w:uiPriority="62"/>
-    <w:lsdException w:name="Medium Shading 1 Accent 6" w:uiPriority="63"/>
-    <w:lsdException w:name="Medium Shading 2 Accent 6" w:uiPriority="64"/>
-    <w:lsdException w:name="Medium List 1 Accent 6" w:uiPriority="65"/>
-    <w:lsdException w:name="Medium List 2 Accent 6" w:uiPriority="66"/>
-    <w:lsdException w:name="Medium Grid 1 Accent 6" w:uiPriority="67"/>
-    <w:lsdException w:name="Medium Grid 2 Accent 6" w:uiPriority="68"/>
-    <w:lsdException w:name="Medium Grid 3 Accent 6" w:uiPriority="69"/>
-    <w:lsdException w:name="Dark List Accent 6" w:uiPriority="70"/>
-    <w:lsdException w:name="Colorful Shading Accent 6" w:uiPriority="71"/>
-    <w:lsdException w:name="Colorful List Accent 6" w:uiPriority="72"/>
-    <w:lsdException w:name="Colorful Grid Accent 6" w:uiPriority="73"/>
-    <w:lsdException w:name="Subtle Emphasis" w:uiPriority="19" w:qFormat="1"/>
-    <w:lsdException w:name="Intense Emphasis" w:uiPriority="21" w:qFormat="1"/>
-    <w:lsdException w:name="Subtle Reference" w:uiPriority="31" w:qFormat="1"/>
-    <w:lsdException w:name="Intense Reference" w:uiPriority="32" w:qFormat="1"/>
-    <w:lsdException w:name="Book Title" w:uiPriority="33" w:qFormat="1"/>
-    <w:lsdException w:name="Bibliography" w:semiHidden="1" w:uiPriority="37" w:unhideWhenUsed="1"/>
-    <w:lsdException w:name="TOC Heading" w:semiHidden="1" w:uiPriority="39" w:unhideWhenUsed="1" w:qFormat="1"/>
-    <w:lsdException w:name="Plain Table 1" w:uiPriority="41"/>
-    <w:lsdException w:name="Plain Table 2" w:uiPriority="42"/>
-    <w:lsdException w:name="Plain Table 3" w:uiPriority="43"/>
-    <w:lsdException w:name="Plain Table 4" w:uiPriority="44"/>
-    <w:lsdException w:name="Plain Table 5" w:uiPriority="45"/>
-    <w:lsdException w:name="Grid Table Light" w:uiPriority="40"/>
-    <w:lsdException w:name="Grid Table 1 Light" w:uiPriority="46"/>
-    <w:lsdException w:name="Grid Table 2" w:uiPriority="47"/>
-    <w:lsdException w:name="Grid Table 3" w:uiPriority="48"/>
-    <w:lsdException w:name="Grid Table 4" w:uiPriority="49"/>
-    <w:lsdException w:name="Grid Table 5 Dark" w:uiPriority="50"/>
-    <w:lsdException w:name="Grid Table 6 Colorful" w:uiPriority="51"/>
-    <w:lsdException w:name="Grid Table 7 Colorful" w:uiPriority="52"/>
-    <w:lsdException w:name="Grid Table 1 Light Accent 1" w:uiPriority="46"/>
-    <w:lsdException w:name="Grid Table 2 Accent 1" w:uiPriority="47"/>
-    <w:lsdException w:name="Grid Table 3 Accent 1" w:uiPriority="48"/>
-    <w:lsdException w:name="Grid Table 4 Accent 1" w:uiPriority="49"/>
-    <w:lsdException w:name="Grid Table 5 Dark Accent 1" w:uiPriority="50"/>
-    <w:lsdException w:name="Grid Table 6 Colorful Accent 1" w:uiPriority="51"/>
-    <w:lsdException w:name="Grid Table 7 Colorful Accent 1" w:uiPriority="52"/>
-    <w:lsdException w:name="Grid Table 1 Light Accent 2" w:uiPriority="46"/>
-    <w:lsdException w:name="Grid Table 2 Accent 2" w:uiPriority="47"/>
-    <w:lsdException w:name="Grid Table 3 Accent 2" w:uiPriority="48"/>
-    <w:lsdException w:name="Grid Table 4 Accent 2" w:uiPriority="49"/>
-    <w:lsdException w:name="Grid Table 5 Dark Accent 2" w:uiPriority="50"/>
-    <w:lsdException w:name="Grid Table 6 Colorful Accent 2" w:uiPriority="51"/>
-    <w:lsdException w:name="Grid Table 7 Colorful Accent 2" w:uiPriority="52"/>
-    <w:lsdException w:name="Grid Table 1 Light Accent 3" w:uiPriority="46"/>
-    <w:lsdException w:name="Grid Table 2 Accent 3" w:uiPriority="47"/>
-    <w:lsdException w:name="Grid Table 3 Accent 3" w:uiPriority="48"/>
-    <w:lsdException w:name="Grid Table 4 Accent 3" w:uiPriority="49"/>
-    <w:lsdException w:name="Grid Table 5 Dark Accent 3" w:uiPriority="50"/>
-    <w:lsdException w:name="Grid Table 6 Colorful Accent 3" w:uiPriority="51"/>
-    <w:lsdException w:name="Grid Table 7 Colorful Accent 3" w:uiPriority="52"/>
-    <w:lsdException w:name="Grid Table 1 Light Accent 4" w:uiPriority="46"/>
-    <w:lsdException w:name="Grid Table 2 Accent 4" w:uiPriority="47"/>
-    <w:lsdException w:name="Grid Table 3 Accent 4" w:uiPriority="48"/>
-    <w:lsdException w:name="Grid Table 4 Accent 4" w:uiPriority="49"/>
-    <w:lsdException w:name="Grid Table 5 Dark Accent 4" w:uiPriority="50"/>
-    <w:lsdException w:name="Grid Table 6 Colorful Accent 4" w:uiPriority="51"/>
-    <w:lsdException w:name="Grid Table 7 Colorful Accent 4" w:uiPriority="52"/>
-    <w:lsdException w:name="Grid Table 1 Light Accent 5" w:uiPriority="46"/>
-    <w:lsdException w:name="Grid Table 2 Accent 5" w:uiPriority="47"/>
-    <w:lsdException w:name="Grid Table 3 Accent 5" w:uiPriority="48"/>
-    <w:lsdException w:name="Grid Table 4 Accent 5" w:uiPriority="49"/>
-    <w:lsdException w:name="Grid Table 5 Dark Accent 5" w:uiPriority="50"/>
-    <w:lsdException w:name="Grid Table 6 Colorful Accent 5" w:uiPriority="51"/>
-    <w:lsdException w:name="Grid Table 7 Colorful Accent 5" w:uiPriority="52"/>
-    <w:lsdException w:name="Grid Table 1 Light Accent 6" w:uiPriority="46"/>
-    <w:lsdException w:name="Grid Table 2 Accent 6" w:uiPriority="47"/>
-    <w:lsdException w:name="Grid Table 3 Accent 6" w:uiPriority="48"/>
-    <w:lsdException w:name="Grid Table 4 Accent 6" w:uiPriority="49"/>
-    <w:lsdException w:name="Grid Table 5 Dark Accent 6" w:uiPriority="50"/>
-    <w:lsdException w:name="Grid Table 6 Colorful Accent 6" w:uiPriority="51"/>
-    <w:lsdException w:name="Grid Table 7 Colorful Accent 6" w:uiPriority="52"/>
-    <w:lsdException w:name="List Table 1 Light" w:uiPriority="46"/>
-    <w:lsdException w:name="List Table 2" w:uiPriority="47"/>
-    <w:lsdException w:name="List Table 3" w:uiPriority="48"/>
-    <w:lsdException w:name="List Table 4" w:uiPriority="49"/>
-    <w:lsdException w:name="List Table 5 Dark" w:uiPriority="50"/>
-    <w:lsdException w:name="List Table 6 Colorful" w:uiPriority="51"/>
-    <w:lsdException w:name="List Table 7 Colorful" w:uiPriority="52"/>
-    <w:lsdException w:name="List Table 1 Light Accent 1" w:uiPriority="46"/>
-    <w:lsdException w:name="List Table 2 Accent 1" w:uiPriority="47"/>
-    <w:lsdException w:name="List Table 3 Accent 1" w:uiPriority="48"/>
-    <w:lsdException w:name="List Table 4 Accent 1" w:uiPriority="49"/>
-    <w:lsdException w:name="List Table 5 Dark Accent 1" w:uiPriority="50"/>
-    <w:lsdException w:name="List Table 6 Colorful Accent 1" w:uiPriority="51"/>
-    <w:lsdException w:name="List Table 7 Colorful Accent 1" w:uiPriority="52"/>
-    <w:lsdException w:name="List Table 1 Light Accent 2" w:uiPriority="46"/>
-    <w:lsdException w:name="List Table 2 Accent 2" w:uiPriority="47"/>
-    <w:lsdException w:name="List Table 3 Accent 2" w:uiPriority="48"/>
-    <w:lsdException w:name="List Table 4 Accent 2" w:uiPriority="49"/>
-    <w:lsdException w:name="List Table 5 Dark Accent 2" w:uiPriority="50"/>
-    <w:lsdException w:name="List Table 6 Colorful Accent 2" w:uiPriority="51"/>
-    <w:lsdException w:name="List Table 7 Colorful Accent 2" w:uiPriority="52"/>
-    <w:lsdException w:name="List Table 1 Light Accent 3" w:uiPriority="46"/>
-    <w:lsdException w:name="List Table 2 Accent 3" w:uiPriority="47"/>
-    <w:lsdException w:name="List Table 3 Accent 3" w:uiPriority="48"/>
-    <w:lsdException w:name="List Table 4 Accent 3" w:uiPriority="49"/>
-    <w:lsdException w:name="List Table 5 Dark Accent 3" w:uiPriority="50"/>
-    <w:lsdException w:name="List Table 6 Colorful Accent 3" w:uiPriority="51"/>
-    <w:lsdException w:name="List Table 7 Colorful Accent 3" w:uiPriority="52"/>
-    <w:lsdException w:name="List Table 1 Light Accent 4" w:uiPriority="46"/>
-    <w:lsdException w:name="List Table 2 Accent 4" w:uiPriority="47"/>
-    <w:lsdException w:name="List Table 3 Accent 4" w:uiPriority="48"/>
-    <w:lsdException w:name="List Table 4 Accent 4" w:uiPriority="49"/>
-    <w:lsdException w:name="List Table 5 Dark Accent 4" w:uiPriority="50"/>
-    <w:lsdException w:name="List Table 6 Colorful Accent 4" w:uiPriority="51"/>
-    <w:lsdException w:name="List Table 7 Colorful Accent 4" w:uiPriority="52"/>
-    <w:lsdException w:name="List Table 1 Light Accent 5" w:uiPriority="46"/>
-    <w:lsdException w:name="List Table 2 Accent 5" w:uiPriority="47"/>
-    <w:lsdException w:name="List Table 3 Accent 5" w:uiPriority="48"/>
-    <w:lsdException w:name="List Table 4 Accent 5" w:uiPriority="49"/>
-    <w:lsdException w:name="List Table 5 Dark Accent 5" w:uiPriority="50"/>
-    <w:lsdException w:name="List Table 6 Colorful Accent 5" w:uiPriority="51"/>
-    <w:lsdException w:name="List Table 7 Colorful Accent 5" w:uiPriority="52"/>
-    <w:lsdException w:name="List Table 1 Light Accent 6" w:uiPriority="46"/>
-    <w:lsdException w:name="List Table 2 Accent 6" w:uiPriority="47"/>
-    <w:lsdException w:name="List Table 3 Accent 6" w:uiPriority="48"/>
-    <w:lsdException w:name="List Table 4 Accent 6" w:uiPriority="49"/>
-    <w:lsdException w:name="List Table 5 Dark Accent 6" w:uiPriority="50"/>
-    <w:lsdException w:name="List Table 6 Colorful Accent 6" w:uiPriority="51"/>
-    <w:lsdException w:name="List Table 7 Colorful Accent 6" w:uiPriority="52"/>
+  <w:latentStyles w:defLockedState="0" w:defUIPriority="99" w:defSemiHidden="1" w:defUnhideWhenUsed="1" w:defQFormat="0" w:count="267">
+    <w:lsdException w:name="Normal" w:semiHidden="0" w:uiPriority="0" w:unhideWhenUsed="0" w:qFormat="1"/>
+    <w:lsdException w:name="heading 1" w:semiHidden="0" w:uiPriority="9" w:unhideWhenUsed="0" w:qFormat="1"/>
+    <w:lsdException w:name="heading 2" w:uiPriority="9" w:qFormat="1"/>
+    <w:lsdException w:name="heading 3" w:uiPriority="9" w:qFormat="1"/>
+    <w:lsdException w:name="heading 4" w:uiPriority="9" w:qFormat="1"/>
+    <w:lsdException w:name="heading 5" w:uiPriority="9" w:qFormat="1"/>
+    <w:lsdException w:name="heading 6" w:uiPriority="9" w:qFormat="1"/>
+    <w:lsdException w:name="heading 7" w:uiPriority="9" w:qFormat="1"/>
+    <w:lsdException w:name="heading 8" w:uiPriority="9" w:qFormat="1"/>
+    <w:lsdException w:name="heading 9" w:uiPriority="9" w:qFormat="1"/>
+    <w:lsdException w:name="toc 1" w:uiPriority="39"/>
+    <w:lsdException w:name="toc 2" w:uiPriority="39"/>
+    <w:lsdException w:name="toc 3" w:uiPriority="39"/>
+    <w:lsdException w:name="toc 4" w:uiPriority="39"/>
+    <w:lsdException w:name="toc 5" w:uiPriority="39"/>
+    <w:lsdException w:name="toc 6" w:uiPriority="39"/>
+    <w:lsdException w:name="toc 7" w:uiPriority="39"/>
+    <w:lsdException w:name="toc 8" w:uiPriority="39"/>
+    <w:lsdException w:name="toc 9" w:uiPriority="39"/>
+    <w:lsdException w:name="caption" w:uiPriority="35" w:qFormat="1"/>
+    <w:lsdException w:name="Title" w:semiHidden="0" w:uiPriority="10" w:unhideWhenUsed="0" w:qFormat="1"/>
+    <w:lsdException w:name="Default Paragraph Font" w:uiPriority="1"/>
+    <w:lsdException w:name="Subtitle" w:semiHidden="0" w:uiPriority="11" w:unhideWhenUsed="0" w:qFormat="1"/>
+    <w:lsdException w:name="Strong" w:semiHidden="0" w:uiPriority="22" w:unhideWhenUsed="0" w:qFormat="1"/>
+    <w:lsdException w:name="Emphasis" w:semiHidden="0" w:uiPriority="20" w:unhideWhenUsed="0" w:qFormat="1"/>
+    <w:lsdException w:name="Table Grid" w:semiHidden="0" w:uiPriority="59" w:unhideWhenUsed="0"/>
+    <w:lsdException w:name="Placeholder Text" w:unhideWhenUsed="0"/>
+    <w:lsdException w:name="No Spacing" w:semiHidden="0" w:uiPriority="1" w:unhideWhenUsed="0" w:qFormat="1"/>
+    <w:lsdException w:name="Light Shading" w:semiHidden="0" w:uiPriority="60" w:unhideWhenUsed="0"/>
+    <w:lsdException w:name="Light List" w:semiHidden="0" w:uiPriority="61" w:unhideWhenUsed="0"/>
+    <w:lsdException w:name="Light Grid" w:semiHidden="0" w:uiPriority="62" w:unhideWhenUsed="0"/>
+    <w:lsdException w:name="Medium Shading 1" w:semiHidden="0" w:uiPriority="63" w:unhideWhenUsed="0"/>
+    <w:lsdException w:name="Medium Shading 2" w:semiHidden="0" w:uiPriority="64" w:unhideWhenUsed="0"/>
+    <w:lsdException w:name="Medium List 1" w:semiHidden="0" w:uiPriority="65" w:unhideWhenUsed="0"/>
+    <w:lsdException w:name="Medium List 2" w:semiHidden="0" w:uiPriority="66" w:unhideWhenUsed="0"/>
+    <w:lsdException w:name="Medium Grid 1" w:semiHidden="0" w:uiPriority="67" w:unhideWhenUsed="0"/>
+    <w:lsdException w:name="Medium Grid 2" w:semiHidden="0" w:uiPriority="68" w:unhideWhenUsed="0"/>
+    <w:lsdException w:name="Medium Grid 3" w:semiHidden="0" w:uiPriority="69" w:unhideWhenUsed="0"/>
+    <w:lsdException w:name="Dark List" w:semiHidden="0" w:uiPriority="70" w:unhideWhenUsed="0"/>
+    <w:lsdException w:name="Colorful Shading" w:semiHidden="0" w:uiPriority="71" w:unhideWhenUsed="0"/>
+    <w:lsdException w:name="Colorful List" w:semiHidden="0" w:uiPriority="72" w:unhideWhenUsed="0"/>
+    <w:lsdException w:name="Colorful Grid" w:semiHidden="0" w:uiPriority="73" w:unhideWhenUsed="0"/>
+    <w:lsdException w:name="Light Shading Accent 1" w:semiHidden="0" w:uiPriority="60" w:unhideWhenUsed="0"/>
+    <w:lsdException w:name="Light List Accent 1" w:semiHidden="0" w:uiPriority="61" w:unhideWhenUsed="0"/>
+    <w:lsdException w:name="Light Grid Accent 1" w:semiHidden="0" w:uiPriority="62" w:unhideWhenUsed="0"/>
+    <w:lsdException w:name="Medium Shading 1 Accent 1" w:semiHidden="0" w:uiPriority="63" w:unhideWhenUsed="0"/>
+    <w:lsdException w:name="Medium Shading 2 Accent 1" w:semiHidden="0" w:uiPriority="64" w:unhideWhenUsed="0"/>
+    <w:lsdException w:name="Medium List 1 Accent 1" w:semiHidden="0" w:uiPriority="65" w:unhideWhenUsed="0"/>
+    <w:lsdException w:name="Revision" w:unhideWhenUsed="0"/>
+    <w:lsdException w:name="List Paragraph" w:semiHidden="0" w:uiPriority="34" w:unhideWhenUsed="0" w:qFormat="1"/>
+    <w:lsdException w:name="Quote" w:semiHidden="0" w:uiPriority="29" w:unhideWhenUsed="0" w:qFormat="1"/>
+    <w:lsdException w:name="Intense Quote" w:semiHidden="0" w:uiPriority="30" w:unhideWhenUsed="0" w:qFormat="1"/>
+    <w:lsdException w:name="Medium List 2 Accent 1" w:semiHidden="0" w:uiPriority="66" w:unhideWhenUsed="0"/>
+    <w:lsdException w:name="Medium Grid 1 Accent 1" w:semiHidden="0" w:uiPriority="67" w:unhideWhenUsed="0"/>
+    <w:lsdException w:name="Medium Grid 2 Accent 1" w:semiHidden="0" w:uiPriority="68" w:unhideWhenUsed="0"/>
+    <w:lsdException w:name="Medium Grid 3 Accent 1" w:semiHidden="0" w:uiPriority="69" w:unhideWhenUsed="0"/>
+    <w:lsdException w:name="Dark List Accent 1" w:semiHidden="0" w:uiPriority="70" w:unhideWhenUsed="0"/>
+    <w:lsdException w:name="Colorful Shading Accent 1" w:semiHidden="0" w:uiPriority="71" w:unhideWhenUsed="0"/>
+    <w:lsdException w:name="Colorful List Accent 1" w:semiHidden="0" w:uiPriority="72" w:unhideWhenUsed="0"/>
+    <w:lsdException w:name="Colorful Grid Accent 1" w:semiHidden="0" w:uiPriority="73" w:unhideWhenUsed="0"/>
+    <w:lsdException w:name="Light Shading Accent 2" w:semiHidden="0" w:uiPriority="60" w:unhideWhenUsed="0"/>
+    <w:lsdException w:name="Light List Accent 2" w:semiHidden="0" w:uiPriority="61" w:unhideWhenUsed="0"/>
+    <w:lsdException w:name="Light Grid Accent 2" w:semiHidden="0" w:uiPriority="62" w:unhideWhenUsed="0"/>
+    <w:lsdException w:name="Medium Shading 1 Accent 2" w:semiHidden="0" w:uiPriority="63" w:unhideWhenUsed="0"/>
+    <w:lsdException w:name="Medium Shading 2 Accent 2" w:semiHidden="0" w:uiPriority="64" w:unhideWhenUsed="0"/>
+    <w:lsdException w:name="Medium List 1 Accent 2" w:semiHidden="0" w:uiPriority="65" w:unhideWhenUsed="0"/>
+    <w:lsdException w:name="Medium List 2 Accent 2" w:semiHidden="0" w:uiPriority="66" w:unhideWhenUsed="0"/>
+    <w:lsdException w:name="Medium Grid 1 Accent 2" w:semiHidden="0" w:uiPriority="67" w:unhideWhenUsed="0"/>
+    <w:lsdException w:name="Medium Grid 2 Accent 2" w:semiHidden="0" w:uiPriority="68" w:unhideWhenUsed="0"/>
+    <w:lsdException w:name="Medium Grid 3 Accent 2" w:semiHidden="0" w:uiPriority="69" w:unhideWhenUsed="0"/>
+    <w:lsdException w:name="Dark List Accent 2" w:semiHidden="0" w:uiPriority="70" w:unhideWhenUsed="0"/>
+    <w:lsdException w:name="Colorful Shading Accent 2" w:semiHidden="0" w:uiPriority="71" w:unhideWhenUsed="0"/>
+    <w:lsdException w:name="Colorful List Accent 2" w:semiHidden="0" w:uiPriority="72" w:unhideWhenUsed="0"/>
+    <w:lsdException w:name="Colorful Grid Accent 2" w:semiHidden="0" w:uiPriority="73" w:unhideWhenUsed="0"/>
+    <w:lsdException w:name="Light Shading Accent 3" w:semiHidden="0" w:uiPriority="60" w:unhideWhenUsed="0"/>
+    <w:lsdException w:name="Light List Accent 3" w:semiHidden="0" w:uiPriority="61" w:unhideWhenUsed="0"/>
+    <w:lsdException w:name="Light Grid Accent 3" w:semiHidden="0" w:uiPriority="62" w:unhideWhenUsed="0"/>
+    <w:lsdException w:name="Medium Shading 1 Accent 3" w:semiHidden="0" w:uiPriority="63" w:unhideWhenUsed="0"/>
+    <w:lsdException w:name="Medium Shading 2 Accent 3" w:semiHidden="0" w:uiPriority="64" w:unhideWhenUsed="0"/>
+    <w:lsdException w:name="Medium List 1 Accent 3" w:semiHidden="0" w:uiPriority="65" w:unhideWhenUsed="0"/>
+    <w:lsdException w:name="Medium List 2 Accent 3" w:semiHidden="0" w:uiPriority="66" w:unhideWhenUsed="0"/>
+    <w:lsdException w:name="Medium Grid 1 Accent 3" w:semiHidden="0" w:uiPriority="67" w:unhideWhenUsed="0"/>
+    <w:lsdException w:name="Medium Grid 2 Accent 3" w:semiHidden="0" w:uiPriority="68" w:unhideWhenUsed="0"/>
+    <w:lsdException w:name="Medium Grid 3 Accent 3" w:semiHidden="0" w:uiPriority="69" w:unhideWhenUsed="0"/>
+    <w:lsdException w:name="Dark List Accent 3" w:semiHidden="0" w:uiPriority="70" w:unhideWhenUsed="0"/>
+    <w:lsdException w:name="Colorful Shading Accent 3" w:semiHidden="0" w:uiPriority="71" w:unhideWhenUsed="0"/>
+    <w:lsdException w:name="Colorful List Accent 3" w:semiHidden="0" w:uiPriority="72" w:unhideWhenUsed="0"/>
+    <w:lsdException w:name="Colorful Grid Accent 3" w:semiHidden="0" w:uiPriority="73" w:unhideWhenUsed="0"/>
+    <w:lsdException w:name="Light Shading Accent 4" w:semiHidden="0" w:uiPriority="60" w:unhideWhenUsed="0"/>
+    <w:lsdException w:name="Light List Accent 4" w:semiHidden="0" w:uiPriority="61" w:unhideWhenUsed="0"/>
+    <w:lsdException w:name="Light Grid Accent 4" w:semiHidden="0" w:uiPriority="62" w:unhideWhenUsed="0"/>
+    <w:lsdException w:name="Medium Shading 1 Accent 4" w:semiHidden="0" w:uiPriority="63" w:unhideWhenUsed="0"/>
+    <w:lsdException w:name="Medium Shading 2 Accent 4" w:semiHidden="0" w:uiPriority="64" w:unhideWhenUsed="0"/>
+    <w:lsdException w:name="Medium List 1 Accent 4" w:semiHidden="0" w:uiPriority="65" w:unhideWhenUsed="0"/>
+    <w:lsdException w:name="Medium List 2 Accent 4" w:semiHidden="0" w:uiPriority="66" w:unhideWhenUsed="0"/>
+    <w:lsdException w:name="Medium Grid 1 Accent 4" w:semiHidden="0" w:uiPriority="67" w:unhideWhenUsed="0"/>
+    <w:lsdException w:name="Medium Grid 2 Accent 4" w:semiHidden="0" w:uiPriority="68" w:unhideWhenUsed="0"/>
+    <w:lsdException w:name="Medium Grid 3 Accent 4" w:semiHidden="0" w:uiPriority="69" w:unhideWhenUsed="0"/>
+    <w:lsdException w:name="Dark List Accent 4" w:semiHidden="0" w:uiPriority="70" w:unhideWhenUsed="0"/>
+    <w:lsdException w:name="Colorful Shading Accent 4" w:semiHidden="0" w:uiPriority="71" w:unhideWhenUsed="0"/>
+    <w:lsdException w:name="Colorful List Accent 4" w:semiHidden="0" w:uiPriority="72" w:unhideWhenUsed="0"/>
+    <w:lsdException w:name="Colorful Grid Accent 4" w:semiHidden="0" w:uiPriority="73" w:unhideWhenUsed="0"/>
+    <w:lsdException w:name="Light Shading Accent 5" w:semiHidden="0" w:uiPriority="60" w:unhideWhenUsed="0"/>
+    <w:lsdException w:name="Light List Accent 5" w:semiHidden="0" w:uiPriority="61" w:unhideWhenUsed="0"/>
+    <w:lsdException w:name="Light Grid Accent 5" w:semiHidden="0" w:uiPriority="62" w:unhideWhenUsed="0"/>
+    <w:lsdException w:name="Medium Shading 1 Accent 5" w:semiHidden="0" w:uiPriority="63" w:unhideWhenUsed="0"/>
+    <w:lsdException w:name="Medium Shading 2 Accent 5" w:semiHidden="0" w:uiPriority="64" w:unhideWhenUsed="0"/>
+    <w:lsdException w:name="Medium List 1 Accent 5" w:semiHidden="0" w:uiPriority="65" w:unhideWhenUsed="0"/>
+    <w:lsdException w:name="Medium List 2 Accent 5" w:semiHidden="0" w:uiPriority="66" w:unhideWhenUsed="0"/>
+    <w:lsdException w:name="Medium Grid 1 Accent 5" w:semiHidden="0" w:uiPriority="67" w:unhideWhenUsed="0"/>
+    <w:lsdException w:name="Medium Grid 2 Accent 5" w:semiHidden="0" w:uiPriority="68" w:unhideWhenUsed="0"/>
+    <w:lsdException w:name="Medium Grid 3 Accent 5" w:semiHidden="0" w:uiPriority="69" w:unhideWhenUsed="0"/>
+    <w:lsdException w:name="Dark List Accent 5" w:semiHidden="0" w:uiPriority="70" w:unhideWhenUsed="0"/>
+    <w:lsdException w:name="Colorful Shading Accent 5" w:semiHidden="0" w:uiPriority="71" w:unhideWhenUsed="0"/>
+    <w:lsdException w:name="Colorful List Accent 5" w:semiHidden="0" w:uiPriority="72" w:unhideWhenUsed="0"/>
+    <w:lsdException w:name="Colorful Grid Accent 5" w:semiHidden="0" w:uiPriority="73" w:unhideWhenUsed="0"/>
+    <w:lsdException w:name="Light Shading Accent 6" w:semiHidden="0" w:uiPriority="60" w:unhideWhenUsed="0"/>
+    <w:lsdException w:name="Light List Accent 6" w:semiHidden="0" w:uiPriority="61" w:unhideWhenUsed="0"/>
+    <w:lsdException w:name="Light Grid Accent 6" w:semiHidden="0" w:uiPriority="62" w:unhideWhenUsed="0"/>
+    <w:lsdException w:name="Medium Shading 1 Accent 6" w:semiHidden="0" w:uiPriority="63" w:unhideWhenUsed="0"/>
+    <w:lsdException w:name="Medium Shading 2 Accent 6" w:semiHidden="0" w:uiPriority="64" w:unhideWhenUsed="0"/>
+    <w:lsdException w:name="Medium List 1 Accent 6" w:semiHidden="0" w:uiPriority="65" w:unhideWhenUsed="0"/>
+    <w:lsdException w:name="Medium List 2 Accent 6" w:semiHidden="0" w:uiPriority="66" w:unhideWhenUsed="0"/>
+    <w:lsdException w:name="Medium Grid 1 Accent 6" w:semiHidden="0" w:uiPriority="67" w:unhideWhenUsed="0"/>
+    <w:lsdException w:name="Medium Grid 2 Accent 6" w:semiHidden="0" w:uiPriority="68" w:unhideWhenUsed="0"/>
+    <w:lsdException w:name="Medium Grid 3 Accent 6" w:semiHidden="0" w:uiPriority="69" w:unhideWhenUsed="0"/>
+    <w:lsdException w:name="Dark List Accent 6" w:semiHidden="0" w:uiPriority="70" w:unhideWhenUsed="0"/>
+    <w:lsdException w:name="Colorful Shading Accent 6" w:semiHidden="0" w:uiPriority="71" w:unhideWhenUsed="0"/>
+    <w:lsdException w:name="Colorful List Accent 6" w:semiHidden="0" w:uiPriority="72" w:unhideWhenUsed="0"/>
+    <w:lsdException w:name="Colorful Grid Accent 6" w:semiHidden="0" w:uiPriority="73" w:unhideWhenUsed="0"/>
+    <w:lsdException w:name="Subtle Emphasis" w:semiHidden="0" w:uiPriority="19" w:unhideWhenUsed="0" w:qFormat="1"/>
+    <w:lsdException w:name="Intense Emphasis" w:semiHidden="0" w:uiPriority="21" w:unhideWhenUsed="0" w:qFormat="1"/>
+    <w:lsdException w:name="Subtle Reference" w:semiHidden="0" w:uiPriority="31" w:unhideWhenUsed="0" w:qFormat="1"/>
+    <w:lsdException w:name="Intense Reference" w:semiHidden="0" w:uiPriority="32" w:unhideWhenUsed="0" w:qFormat="1"/>
+    <w:lsdException w:name="Book Title" w:semiHidden="0" w:uiPriority="33" w:unhideWhenUsed="0" w:qFormat="1"/>
+    <w:lsdException w:name="Bibliography" w:uiPriority="37"/>
+    <w:lsdException w:name="TOC Heading" w:uiPriority="39" w:qFormat="1"/>
   </w:latentStyles>
   <w:style w:type="paragraph" w:default="1" w:styleId="Normal">
     <w:name w:val="Normal"/>
@@ -4269,6 +3041,7 @@
       <w:lang w:val="es-ES_tradnl" w:eastAsia="zh-TW"/>
     </w:rPr>
     <w:tblPr>
+      <w:tblInd w:w="0" w:type="dxa"/>
       <w:tblBorders>
         <w:top w:val="single" w:sz="4" w:space="0" w:color="auto"/>
         <w:left w:val="single" w:sz="4" w:space="0" w:color="auto"/>
@@ -4277,6 +3050,412 @@
         <w:insideH w:val="single" w:sz="4" w:space="0" w:color="auto"/>
         <w:insideV w:val="single" w:sz="4" w:space="0" w:color="auto"/>
       </w:tblBorders>
+      <w:tblCellMar>
+        <w:top w:w="0" w:type="dxa"/>
+        <w:left w:w="108" w:type="dxa"/>
+        <w:bottom w:w="0" w:type="dxa"/>
+        <w:right w:w="108" w:type="dxa"/>
+      </w:tblCellMar>
+    </w:tblPr>
+  </w:style>
+  <w:style w:type="paragraph" w:styleId="ListParagraph">
+    <w:name w:val="List Paragraph"/>
+    <w:basedOn w:val="Normal"/>
+    <w:uiPriority w:val="34"/>
+    <w:qFormat/>
+    <w:rsid w:val="00491617"/>
+    <w:pPr>
+      <w:ind w:left="720"/>
+      <w:contextualSpacing/>
+    </w:pPr>
+  </w:style>
+  <w:style w:type="character" w:customStyle="1" w:styleId="Heading1Char">
+    <w:name w:val="Heading 1 Char"/>
+    <w:basedOn w:val="DefaultParagraphFont"/>
+    <w:link w:val="Heading1"/>
+    <w:uiPriority w:val="9"/>
+    <w:rsid w:val="003566A2"/>
+    <w:rPr>
+      <w:rFonts w:asciiTheme="majorHAnsi" w:eastAsiaTheme="majorEastAsia" w:hAnsiTheme="majorHAnsi" w:cstheme="majorBidi"/>
+      <w:b/>
+      <w:bCs/>
+      <w:color w:val="365F91" w:themeColor="accent1" w:themeShade="BF"/>
+      <w:sz w:val="28"/>
+      <w:szCs w:val="28"/>
+      <w:lang w:val="es-ES_tradnl" w:eastAsia="zh-TW"/>
+    </w:rPr>
+  </w:style>
+  <w:style w:type="character" w:customStyle="1" w:styleId="Heading2Char">
+    <w:name w:val="Heading 2 Char"/>
+    <w:basedOn w:val="DefaultParagraphFont"/>
+    <w:link w:val="Heading2"/>
+    <w:uiPriority w:val="9"/>
+    <w:rsid w:val="003566A2"/>
+    <w:rPr>
+      <w:rFonts w:asciiTheme="majorHAnsi" w:eastAsiaTheme="majorEastAsia" w:hAnsiTheme="majorHAnsi" w:cstheme="majorBidi"/>
+      <w:b/>
+      <w:bCs/>
+      <w:color w:val="4F81BD" w:themeColor="accent1"/>
+      <w:sz w:val="26"/>
+      <w:szCs w:val="26"/>
+      <w:lang w:val="es-ES_tradnl" w:eastAsia="zh-TW"/>
+    </w:rPr>
+  </w:style>
+  <w:style w:type="paragraph" w:styleId="TOCHeading">
+    <w:name w:val="TOC Heading"/>
+    <w:basedOn w:val="Heading1"/>
+    <w:next w:val="Normal"/>
+    <w:uiPriority w:val="39"/>
+    <w:semiHidden/>
+    <w:unhideWhenUsed/>
+    <w:qFormat/>
+    <w:rsid w:val="003566A2"/>
+    <w:pPr>
+      <w:outlineLvl w:val="9"/>
+    </w:pPr>
+    <w:rPr>
+      <w:lang w:val="en-US" w:eastAsia="ja-JP"/>
+    </w:rPr>
+  </w:style>
+  <w:style w:type="paragraph" w:styleId="TOC1">
+    <w:name w:val="toc 1"/>
+    <w:basedOn w:val="Normal"/>
+    <w:next w:val="Normal"/>
+    <w:autoRedefine/>
+    <w:uiPriority w:val="39"/>
+    <w:unhideWhenUsed/>
+    <w:rsid w:val="003566A2"/>
+    <w:pPr>
+      <w:spacing w:after="100"/>
+    </w:pPr>
+  </w:style>
+  <w:style w:type="paragraph" w:styleId="TOC2">
+    <w:name w:val="toc 2"/>
+    <w:basedOn w:val="Normal"/>
+    <w:next w:val="Normal"/>
+    <w:autoRedefine/>
+    <w:uiPriority w:val="39"/>
+    <w:unhideWhenUsed/>
+    <w:rsid w:val="003566A2"/>
+    <w:pPr>
+      <w:spacing w:after="100"/>
+      <w:ind w:left="240"/>
+    </w:pPr>
+  </w:style>
+</w:styles>
+</file>
+
+<file path=word/stylesWithEffects.xml><?xml version="1.0" encoding="utf-8"?>
+<w:styles xmlns:wpc="http://schemas.microsoft.com/office/word/2010/wordprocessingCanvas" xmlns:mc="http://schemas.openxmlformats.org/markup-compatibility/2006" xmlns:o="urn:schemas-microsoft-com:office:office" xmlns:r="http://schemas.openxmlformats.org/officeDocument/2006/relationships" xmlns:m="http://schemas.openxmlformats.org/officeDocument/2006/math" xmlns:v="urn:schemas-microsoft-com:vml" xmlns:wp14="http://schemas.microsoft.com/office/word/2010/wordprocessingDrawing" xmlns:wp="http://schemas.openxmlformats.org/drawingml/2006/wordprocessingDrawing" xmlns:w10="urn:schemas-microsoft-com:office:word" xmlns:w="http://schemas.openxmlformats.org/wordprocessingml/2006/main" xmlns:w14="http://schemas.microsoft.com/office/word/2010/wordml" xmlns:wpg="http://schemas.microsoft.com/office/word/2010/wordprocessingGroup" xmlns:wpi="http://schemas.microsoft.com/office/word/2010/wordprocessingInk" xmlns:wne="http://schemas.microsoft.com/office/word/2006/wordml" xmlns:wps="http://schemas.microsoft.com/office/word/2010/wordprocessingShape" mc:Ignorable="w14 wp14">
+  <w:docDefaults>
+    <w:rPrDefault>
+      <w:rPr>
+        <w:rFonts w:asciiTheme="minorHAnsi" w:eastAsiaTheme="minorHAnsi" w:hAnsiTheme="minorHAnsi" w:cstheme="minorBidi"/>
+        <w:sz w:val="22"/>
+        <w:szCs w:val="22"/>
+        <w:lang w:val="en-US" w:eastAsia="en-US" w:bidi="ar-SA"/>
+      </w:rPr>
+    </w:rPrDefault>
+    <w:pPrDefault>
+      <w:pPr>
+        <w:spacing w:after="200" w:line="276" w:lineRule="auto"/>
+      </w:pPr>
+    </w:pPrDefault>
+  </w:docDefaults>
+  <w:latentStyles w:defLockedState="0" w:defUIPriority="99" w:defSemiHidden="1" w:defUnhideWhenUsed="1" w:defQFormat="0" w:count="267">
+    <w:lsdException w:name="Normal" w:semiHidden="0" w:uiPriority="0" w:unhideWhenUsed="0" w:qFormat="1"/>
+    <w:lsdException w:name="heading 1" w:semiHidden="0" w:uiPriority="9" w:unhideWhenUsed="0" w:qFormat="1"/>
+    <w:lsdException w:name="heading 2" w:uiPriority="9" w:qFormat="1"/>
+    <w:lsdException w:name="heading 3" w:uiPriority="9" w:qFormat="1"/>
+    <w:lsdException w:name="heading 4" w:uiPriority="9" w:qFormat="1"/>
+    <w:lsdException w:name="heading 5" w:uiPriority="9" w:qFormat="1"/>
+    <w:lsdException w:name="heading 6" w:uiPriority="9" w:qFormat="1"/>
+    <w:lsdException w:name="heading 7" w:uiPriority="9" w:qFormat="1"/>
+    <w:lsdException w:name="heading 8" w:uiPriority="9" w:qFormat="1"/>
+    <w:lsdException w:name="heading 9" w:uiPriority="9" w:qFormat="1"/>
+    <w:lsdException w:name="toc 1" w:uiPriority="39"/>
+    <w:lsdException w:name="toc 2" w:uiPriority="39"/>
+    <w:lsdException w:name="toc 3" w:uiPriority="39"/>
+    <w:lsdException w:name="toc 4" w:uiPriority="39"/>
+    <w:lsdException w:name="toc 5" w:uiPriority="39"/>
+    <w:lsdException w:name="toc 6" w:uiPriority="39"/>
+    <w:lsdException w:name="toc 7" w:uiPriority="39"/>
+    <w:lsdException w:name="toc 8" w:uiPriority="39"/>
+    <w:lsdException w:name="toc 9" w:uiPriority="39"/>
+    <w:lsdException w:name="caption" w:uiPriority="35" w:qFormat="1"/>
+    <w:lsdException w:name="Title" w:semiHidden="0" w:uiPriority="10" w:unhideWhenUsed="0" w:qFormat="1"/>
+    <w:lsdException w:name="Default Paragraph Font" w:uiPriority="1"/>
+    <w:lsdException w:name="Subtitle" w:semiHidden="0" w:uiPriority="11" w:unhideWhenUsed="0" w:qFormat="1"/>
+    <w:lsdException w:name="Strong" w:semiHidden="0" w:uiPriority="22" w:unhideWhenUsed="0" w:qFormat="1"/>
+    <w:lsdException w:name="Emphasis" w:semiHidden="0" w:uiPriority="20" w:unhideWhenUsed="0" w:qFormat="1"/>
+    <w:lsdException w:name="Table Grid" w:semiHidden="0" w:uiPriority="59" w:unhideWhenUsed="0"/>
+    <w:lsdException w:name="Placeholder Text" w:unhideWhenUsed="0"/>
+    <w:lsdException w:name="No Spacing" w:semiHidden="0" w:uiPriority="1" w:unhideWhenUsed="0" w:qFormat="1"/>
+    <w:lsdException w:name="Light Shading" w:semiHidden="0" w:uiPriority="60" w:unhideWhenUsed="0"/>
+    <w:lsdException w:name="Light List" w:semiHidden="0" w:uiPriority="61" w:unhideWhenUsed="0"/>
+    <w:lsdException w:name="Light Grid" w:semiHidden="0" w:uiPriority="62" w:unhideWhenUsed="0"/>
+    <w:lsdException w:name="Medium Shading 1" w:semiHidden="0" w:uiPriority="63" w:unhideWhenUsed="0"/>
+    <w:lsdException w:name="Medium Shading 2" w:semiHidden="0" w:uiPriority="64" w:unhideWhenUsed="0"/>
+    <w:lsdException w:name="Medium List 1" w:semiHidden="0" w:uiPriority="65" w:unhideWhenUsed="0"/>
+    <w:lsdException w:name="Medium List 2" w:semiHidden="0" w:uiPriority="66" w:unhideWhenUsed="0"/>
+    <w:lsdException w:name="Medium Grid 1" w:semiHidden="0" w:uiPriority="67" w:unhideWhenUsed="0"/>
+    <w:lsdException w:name="Medium Grid 2" w:semiHidden="0" w:uiPriority="68" w:unhideWhenUsed="0"/>
+    <w:lsdException w:name="Medium Grid 3" w:semiHidden="0" w:uiPriority="69" w:unhideWhenUsed="0"/>
+    <w:lsdException w:name="Dark List" w:semiHidden="0" w:uiPriority="70" w:unhideWhenUsed="0"/>
+    <w:lsdException w:name="Colorful Shading" w:semiHidden="0" w:uiPriority="71" w:unhideWhenUsed="0"/>
+    <w:lsdException w:name="Colorful List" w:semiHidden="0" w:uiPriority="72" w:unhideWhenUsed="0"/>
+    <w:lsdException w:name="Colorful Grid" w:semiHidden="0" w:uiPriority="73" w:unhideWhenUsed="0"/>
+    <w:lsdException w:name="Light Shading Accent 1" w:semiHidden="0" w:uiPriority="60" w:unhideWhenUsed="0"/>
+    <w:lsdException w:name="Light List Accent 1" w:semiHidden="0" w:uiPriority="61" w:unhideWhenUsed="0"/>
+    <w:lsdException w:name="Light Grid Accent 1" w:semiHidden="0" w:uiPriority="62" w:unhideWhenUsed="0"/>
+    <w:lsdException w:name="Medium Shading 1 Accent 1" w:semiHidden="0" w:uiPriority="63" w:unhideWhenUsed="0"/>
+    <w:lsdException w:name="Medium Shading 2 Accent 1" w:semiHidden="0" w:uiPriority="64" w:unhideWhenUsed="0"/>
+    <w:lsdException w:name="Medium List 1 Accent 1" w:semiHidden="0" w:uiPriority="65" w:unhideWhenUsed="0"/>
+    <w:lsdException w:name="Revision" w:unhideWhenUsed="0"/>
+    <w:lsdException w:name="List Paragraph" w:semiHidden="0" w:uiPriority="34" w:unhideWhenUsed="0" w:qFormat="1"/>
+    <w:lsdException w:name="Quote" w:semiHidden="0" w:uiPriority="29" w:unhideWhenUsed="0" w:qFormat="1"/>
+    <w:lsdException w:name="Intense Quote" w:semiHidden="0" w:uiPriority="30" w:unhideWhenUsed="0" w:qFormat="1"/>
+    <w:lsdException w:name="Medium List 2 Accent 1" w:semiHidden="0" w:uiPriority="66" w:unhideWhenUsed="0"/>
+    <w:lsdException w:name="Medium Grid 1 Accent 1" w:semiHidden="0" w:uiPriority="67" w:unhideWhenUsed="0"/>
+    <w:lsdException w:name="Medium Grid 2 Accent 1" w:semiHidden="0" w:uiPriority="68" w:unhideWhenUsed="0"/>
+    <w:lsdException w:name="Medium Grid 3 Accent 1" w:semiHidden="0" w:uiPriority="69" w:unhideWhenUsed="0"/>
+    <w:lsdException w:name="Dark List Accent 1" w:semiHidden="0" w:uiPriority="70" w:unhideWhenUsed="0"/>
+    <w:lsdException w:name="Colorful Shading Accent 1" w:semiHidden="0" w:uiPriority="71" w:unhideWhenUsed="0"/>
+    <w:lsdException w:name="Colorful List Accent 1" w:semiHidden="0" w:uiPriority="72" w:unhideWhenUsed="0"/>
+    <w:lsdException w:name="Colorful Grid Accent 1" w:semiHidden="0" w:uiPriority="73" w:unhideWhenUsed="0"/>
+    <w:lsdException w:name="Light Shading Accent 2" w:semiHidden="0" w:uiPriority="60" w:unhideWhenUsed="0"/>
+    <w:lsdException w:name="Light List Accent 2" w:semiHidden="0" w:uiPriority="61" w:unhideWhenUsed="0"/>
+    <w:lsdException w:name="Light Grid Accent 2" w:semiHidden="0" w:uiPriority="62" w:unhideWhenUsed="0"/>
+    <w:lsdException w:name="Medium Shading 1 Accent 2" w:semiHidden="0" w:uiPriority="63" w:unhideWhenUsed="0"/>
+    <w:lsdException w:name="Medium Shading 2 Accent 2" w:semiHidden="0" w:uiPriority="64" w:unhideWhenUsed="0"/>
+    <w:lsdException w:name="Medium List 1 Accent 2" w:semiHidden="0" w:uiPriority="65" w:unhideWhenUsed="0"/>
+    <w:lsdException w:name="Medium List 2 Accent 2" w:semiHidden="0" w:uiPriority="66" w:unhideWhenUsed="0"/>
+    <w:lsdException w:name="Medium Grid 1 Accent 2" w:semiHidden="0" w:uiPriority="67" w:unhideWhenUsed="0"/>
+    <w:lsdException w:name="Medium Grid 2 Accent 2" w:semiHidden="0" w:uiPriority="68" w:unhideWhenUsed="0"/>
+    <w:lsdException w:name="Medium Grid 3 Accent 2" w:semiHidden="0" w:uiPriority="69" w:unhideWhenUsed="0"/>
+    <w:lsdException w:name="Dark List Accent 2" w:semiHidden="0" w:uiPriority="70" w:unhideWhenUsed="0"/>
+    <w:lsdException w:name="Colorful Shading Accent 2" w:semiHidden="0" w:uiPriority="71" w:unhideWhenUsed="0"/>
+    <w:lsdException w:name="Colorful List Accent 2" w:semiHidden="0" w:uiPriority="72" w:unhideWhenUsed="0"/>
+    <w:lsdException w:name="Colorful Grid Accent 2" w:semiHidden="0" w:uiPriority="73" w:unhideWhenUsed="0"/>
+    <w:lsdException w:name="Light Shading Accent 3" w:semiHidden="0" w:uiPriority="60" w:unhideWhenUsed="0"/>
+    <w:lsdException w:name="Light List Accent 3" w:semiHidden="0" w:uiPriority="61" w:unhideWhenUsed="0"/>
+    <w:lsdException w:name="Light Grid Accent 3" w:semiHidden="0" w:uiPriority="62" w:unhideWhenUsed="0"/>
+    <w:lsdException w:name="Medium Shading 1 Accent 3" w:semiHidden="0" w:uiPriority="63" w:unhideWhenUsed="0"/>
+    <w:lsdException w:name="Medium Shading 2 Accent 3" w:semiHidden="0" w:uiPriority="64" w:unhideWhenUsed="0"/>
+    <w:lsdException w:name="Medium List 1 Accent 3" w:semiHidden="0" w:uiPriority="65" w:unhideWhenUsed="0"/>
+    <w:lsdException w:name="Medium List 2 Accent 3" w:semiHidden="0" w:uiPriority="66" w:unhideWhenUsed="0"/>
+    <w:lsdException w:name="Medium Grid 1 Accent 3" w:semiHidden="0" w:uiPriority="67" w:unhideWhenUsed="0"/>
+    <w:lsdException w:name="Medium Grid 2 Accent 3" w:semiHidden="0" w:uiPriority="68" w:unhideWhenUsed="0"/>
+    <w:lsdException w:name="Medium Grid 3 Accent 3" w:semiHidden="0" w:uiPriority="69" w:unhideWhenUsed="0"/>
+    <w:lsdException w:name="Dark List Accent 3" w:semiHidden="0" w:uiPriority="70" w:unhideWhenUsed="0"/>
+    <w:lsdException w:name="Colorful Shading Accent 3" w:semiHidden="0" w:uiPriority="71" w:unhideWhenUsed="0"/>
+    <w:lsdException w:name="Colorful List Accent 3" w:semiHidden="0" w:uiPriority="72" w:unhideWhenUsed="0"/>
+    <w:lsdException w:name="Colorful Grid Accent 3" w:semiHidden="0" w:uiPriority="73" w:unhideWhenUsed="0"/>
+    <w:lsdException w:name="Light Shading Accent 4" w:semiHidden="0" w:uiPriority="60" w:unhideWhenUsed="0"/>
+    <w:lsdException w:name="Light List Accent 4" w:semiHidden="0" w:uiPriority="61" w:unhideWhenUsed="0"/>
+    <w:lsdException w:name="Light Grid Accent 4" w:semiHidden="0" w:uiPriority="62" w:unhideWhenUsed="0"/>
+    <w:lsdException w:name="Medium Shading 1 Accent 4" w:semiHidden="0" w:uiPriority="63" w:unhideWhenUsed="0"/>
+    <w:lsdException w:name="Medium Shading 2 Accent 4" w:semiHidden="0" w:uiPriority="64" w:unhideWhenUsed="0"/>
+    <w:lsdException w:name="Medium List 1 Accent 4" w:semiHidden="0" w:uiPriority="65" w:unhideWhenUsed="0"/>
+    <w:lsdException w:name="Medium List 2 Accent 4" w:semiHidden="0" w:uiPriority="66" w:unhideWhenUsed="0"/>
+    <w:lsdException w:name="Medium Grid 1 Accent 4" w:semiHidden="0" w:uiPriority="67" w:unhideWhenUsed="0"/>
+    <w:lsdException w:name="Medium Grid 2 Accent 4" w:semiHidden="0" w:uiPriority="68" w:unhideWhenUsed="0"/>
+    <w:lsdException w:name="Medium Grid 3 Accent 4" w:semiHidden="0" w:uiPriority="69" w:unhideWhenUsed="0"/>
+    <w:lsdException w:name="Dark List Accent 4" w:semiHidden="0" w:uiPriority="70" w:unhideWhenUsed="0"/>
+    <w:lsdException w:name="Colorful Shading Accent 4" w:semiHidden="0" w:uiPriority="71" w:unhideWhenUsed="0"/>
+    <w:lsdException w:name="Colorful List Accent 4" w:semiHidden="0" w:uiPriority="72" w:unhideWhenUsed="0"/>
+    <w:lsdException w:name="Colorful Grid Accent 4" w:semiHidden="0" w:uiPriority="73" w:unhideWhenUsed="0"/>
+    <w:lsdException w:name="Light Shading Accent 5" w:semiHidden="0" w:uiPriority="60" w:unhideWhenUsed="0"/>
+    <w:lsdException w:name="Light List Accent 5" w:semiHidden="0" w:uiPriority="61" w:unhideWhenUsed="0"/>
+    <w:lsdException w:name="Light Grid Accent 5" w:semiHidden="0" w:uiPriority="62" w:unhideWhenUsed="0"/>
+    <w:lsdException w:name="Medium Shading 1 Accent 5" w:semiHidden="0" w:uiPriority="63" w:unhideWhenUsed="0"/>
+    <w:lsdException w:name="Medium Shading 2 Accent 5" w:semiHidden="0" w:uiPriority="64" w:unhideWhenUsed="0"/>
+    <w:lsdException w:name="Medium List 1 Accent 5" w:semiHidden="0" w:uiPriority="65" w:unhideWhenUsed="0"/>
+    <w:lsdException w:name="Medium List 2 Accent 5" w:semiHidden="0" w:uiPriority="66" w:unhideWhenUsed="0"/>
+    <w:lsdException w:name="Medium Grid 1 Accent 5" w:semiHidden="0" w:uiPriority="67" w:unhideWhenUsed="0"/>
+    <w:lsdException w:name="Medium Grid 2 Accent 5" w:semiHidden="0" w:uiPriority="68" w:unhideWhenUsed="0"/>
+    <w:lsdException w:name="Medium Grid 3 Accent 5" w:semiHidden="0" w:uiPriority="69" w:unhideWhenUsed="0"/>
+    <w:lsdException w:name="Dark List Accent 5" w:semiHidden="0" w:uiPriority="70" w:unhideWhenUsed="0"/>
+    <w:lsdException w:name="Colorful Shading Accent 5" w:semiHidden="0" w:uiPriority="71" w:unhideWhenUsed="0"/>
+    <w:lsdException w:name="Colorful List Accent 5" w:semiHidden="0" w:uiPriority="72" w:unhideWhenUsed="0"/>
+    <w:lsdException w:name="Colorful Grid Accent 5" w:semiHidden="0" w:uiPriority="73" w:unhideWhenUsed="0"/>
+    <w:lsdException w:name="Light Shading Accent 6" w:semiHidden="0" w:uiPriority="60" w:unhideWhenUsed="0"/>
+    <w:lsdException w:name="Light List Accent 6" w:semiHidden="0" w:uiPriority="61" w:unhideWhenUsed="0"/>
+    <w:lsdException w:name="Light Grid Accent 6" w:semiHidden="0" w:uiPriority="62" w:unhideWhenUsed="0"/>
+    <w:lsdException w:name="Medium Shading 1 Accent 6" w:semiHidden="0" w:uiPriority="63" w:unhideWhenUsed="0"/>
+    <w:lsdException w:name="Medium Shading 2 Accent 6" w:semiHidden="0" w:uiPriority="64" w:unhideWhenUsed="0"/>
+    <w:lsdException w:name="Medium List 1 Accent 6" w:semiHidden="0" w:uiPriority="65" w:unhideWhenUsed="0"/>
+    <w:lsdException w:name="Medium List 2 Accent 6" w:semiHidden="0" w:uiPriority="66" w:unhideWhenUsed="0"/>
+    <w:lsdException w:name="Medium Grid 1 Accent 6" w:semiHidden="0" w:uiPriority="67" w:unhideWhenUsed="0"/>
+    <w:lsdException w:name="Medium Grid 2 Accent 6" w:semiHidden="0" w:uiPriority="68" w:unhideWhenUsed="0"/>
+    <w:lsdException w:name="Medium Grid 3 Accent 6" w:semiHidden="0" w:uiPriority="69" w:unhideWhenUsed="0"/>
+    <w:lsdException w:name="Dark List Accent 6" w:semiHidden="0" w:uiPriority="70" w:unhideWhenUsed="0"/>
+    <w:lsdException w:name="Colorful Shading Accent 6" w:semiHidden="0" w:uiPriority="71" w:unhideWhenUsed="0"/>
+    <w:lsdException w:name="Colorful List Accent 6" w:semiHidden="0" w:uiPriority="72" w:unhideWhenUsed="0"/>
+    <w:lsdException w:name="Colorful Grid Accent 6" w:semiHidden="0" w:uiPriority="73" w:unhideWhenUsed="0"/>
+    <w:lsdException w:name="Subtle Emphasis" w:semiHidden="0" w:uiPriority="19" w:unhideWhenUsed="0" w:qFormat="1"/>
+    <w:lsdException w:name="Intense Emphasis" w:semiHidden="0" w:uiPriority="21" w:unhideWhenUsed="0" w:qFormat="1"/>
+    <w:lsdException w:name="Subtle Reference" w:semiHidden="0" w:uiPriority="31" w:unhideWhenUsed="0" w:qFormat="1"/>
+    <w:lsdException w:name="Intense Reference" w:semiHidden="0" w:uiPriority="32" w:unhideWhenUsed="0" w:qFormat="1"/>
+    <w:lsdException w:name="Book Title" w:semiHidden="0" w:uiPriority="33" w:unhideWhenUsed="0" w:qFormat="1"/>
+    <w:lsdException w:name="Bibliography" w:uiPriority="37"/>
+    <w:lsdException w:name="TOC Heading" w:uiPriority="39" w:qFormat="1"/>
+  </w:latentStyles>
+  <w:style w:type="paragraph" w:default="1" w:styleId="Normal">
+    <w:name w:val="Normal"/>
+    <w:qFormat/>
+    <w:rsid w:val="00F9581A"/>
+    <w:rPr>
+      <w:rFonts w:eastAsiaTheme="minorEastAsia"/>
+      <w:sz w:val="24"/>
+      <w:szCs w:val="24"/>
+      <w:lang w:val="es-ES_tradnl" w:eastAsia="zh-TW"/>
+    </w:rPr>
+  </w:style>
+  <w:style w:type="paragraph" w:styleId="Heading1">
+    <w:name w:val="heading 1"/>
+    <w:basedOn w:val="Normal"/>
+    <w:next w:val="Normal"/>
+    <w:link w:val="Heading1Char"/>
+    <w:uiPriority w:val="9"/>
+    <w:qFormat/>
+    <w:rsid w:val="003566A2"/>
+    <w:pPr>
+      <w:keepNext/>
+      <w:keepLines/>
+      <w:spacing w:before="480" w:after="0"/>
+      <w:outlineLvl w:val="0"/>
+    </w:pPr>
+    <w:rPr>
+      <w:rFonts w:asciiTheme="majorHAnsi" w:eastAsiaTheme="majorEastAsia" w:hAnsiTheme="majorHAnsi" w:cstheme="majorBidi"/>
+      <w:b/>
+      <w:bCs/>
+      <w:color w:val="365F91" w:themeColor="accent1" w:themeShade="BF"/>
+      <w:sz w:val="28"/>
+      <w:szCs w:val="28"/>
+    </w:rPr>
+  </w:style>
+  <w:style w:type="paragraph" w:styleId="Heading2">
+    <w:name w:val="heading 2"/>
+    <w:basedOn w:val="Normal"/>
+    <w:next w:val="Normal"/>
+    <w:link w:val="Heading2Char"/>
+    <w:uiPriority w:val="9"/>
+    <w:unhideWhenUsed/>
+    <w:qFormat/>
+    <w:rsid w:val="003566A2"/>
+    <w:pPr>
+      <w:keepNext/>
+      <w:keepLines/>
+      <w:spacing w:before="200" w:after="0"/>
+      <w:outlineLvl w:val="1"/>
+    </w:pPr>
+    <w:rPr>
+      <w:rFonts w:asciiTheme="majorHAnsi" w:eastAsiaTheme="majorEastAsia" w:hAnsiTheme="majorHAnsi" w:cstheme="majorBidi"/>
+      <w:b/>
+      <w:bCs/>
+      <w:color w:val="4F81BD" w:themeColor="accent1"/>
+      <w:sz w:val="26"/>
+      <w:szCs w:val="26"/>
+    </w:rPr>
+  </w:style>
+  <w:style w:type="character" w:default="1" w:styleId="DefaultParagraphFont">
+    <w:name w:val="Default Paragraph Font"/>
+    <w:uiPriority w:val="1"/>
+    <w:semiHidden/>
+    <w:unhideWhenUsed/>
+  </w:style>
+  <w:style w:type="table" w:default="1" w:styleId="TableNormal">
+    <w:name w:val="Normal Table"/>
+    <w:uiPriority w:val="99"/>
+    <w:semiHidden/>
+    <w:unhideWhenUsed/>
+    <w:tblPr>
+      <w:tblInd w:w="0" w:type="dxa"/>
+      <w:tblCellMar>
+        <w:top w:w="0" w:type="dxa"/>
+        <w:left w:w="108" w:type="dxa"/>
+        <w:bottom w:w="0" w:type="dxa"/>
+        <w:right w:w="108" w:type="dxa"/>
+      </w:tblCellMar>
+    </w:tblPr>
+  </w:style>
+  <w:style w:type="numbering" w:default="1" w:styleId="NoList">
+    <w:name w:val="No List"/>
+    <w:uiPriority w:val="99"/>
+    <w:semiHidden/>
+    <w:unhideWhenUsed/>
+  </w:style>
+  <w:style w:type="character" w:styleId="Hyperlink">
+    <w:name w:val="Hyperlink"/>
+    <w:basedOn w:val="DefaultParagraphFont"/>
+    <w:uiPriority w:val="99"/>
+    <w:unhideWhenUsed/>
+    <w:rsid w:val="00763045"/>
+    <w:rPr>
+      <w:color w:val="0000FF" w:themeColor="hyperlink"/>
+      <w:u w:val="single"/>
+    </w:rPr>
+  </w:style>
+  <w:style w:type="paragraph" w:styleId="BalloonText">
+    <w:name w:val="Balloon Text"/>
+    <w:basedOn w:val="Normal"/>
+    <w:link w:val="BalloonTextChar"/>
+    <w:uiPriority w:val="99"/>
+    <w:semiHidden/>
+    <w:unhideWhenUsed/>
+    <w:rsid w:val="00FE46C0"/>
+    <w:pPr>
+      <w:spacing w:after="0" w:line="240" w:lineRule="auto"/>
+    </w:pPr>
+    <w:rPr>
+      <w:rFonts w:ascii="Tahoma" w:eastAsiaTheme="minorHAnsi" w:hAnsi="Tahoma" w:cs="Tahoma"/>
+      <w:sz w:val="16"/>
+      <w:szCs w:val="16"/>
+      <w:lang w:val="en-US" w:eastAsia="en-US"/>
+    </w:rPr>
+  </w:style>
+  <w:style w:type="character" w:customStyle="1" w:styleId="BalloonTextChar">
+    <w:name w:val="Balloon Text Char"/>
+    <w:basedOn w:val="DefaultParagraphFont"/>
+    <w:link w:val="BalloonText"/>
+    <w:uiPriority w:val="99"/>
+    <w:semiHidden/>
+    <w:rsid w:val="00FE46C0"/>
+    <w:rPr>
+      <w:rFonts w:ascii="Tahoma" w:hAnsi="Tahoma" w:cs="Tahoma"/>
+      <w:sz w:val="16"/>
+      <w:szCs w:val="16"/>
+    </w:rPr>
+  </w:style>
+  <w:style w:type="table" w:styleId="TableGrid">
+    <w:name w:val="Table Grid"/>
+    <w:basedOn w:val="TableNormal"/>
+    <w:uiPriority w:val="59"/>
+    <w:rsid w:val="0005752B"/>
+    <w:pPr>
+      <w:spacing w:after="0" w:line="240" w:lineRule="auto"/>
+    </w:pPr>
+    <w:rPr>
+      <w:rFonts w:eastAsiaTheme="minorEastAsia"/>
+      <w:lang w:val="es-ES_tradnl" w:eastAsia="zh-TW"/>
+    </w:rPr>
+    <w:tblPr>
+      <w:tblInd w:w="0" w:type="dxa"/>
+      <w:tblBorders>
+        <w:top w:val="single" w:sz="4" w:space="0" w:color="auto"/>
+        <w:left w:val="single" w:sz="4" w:space="0" w:color="auto"/>
+        <w:bottom w:val="single" w:sz="4" w:space="0" w:color="auto"/>
+        <w:right w:val="single" w:sz="4" w:space="0" w:color="auto"/>
+        <w:insideH w:val="single" w:sz="4" w:space="0" w:color="auto"/>
+        <w:insideV w:val="single" w:sz="4" w:space="0" w:color="auto"/>
+      </w:tblBorders>
+      <w:tblCellMar>
+        <w:top w:w="0" w:type="dxa"/>
+        <w:left w:w="108" w:type="dxa"/>
+        <w:bottom w:w="0" w:type="dxa"/>
+        <w:right w:w="108" w:type="dxa"/>
+      </w:tblCellMar>
     </w:tblPr>
   </w:style>
   <w:style w:type="paragraph" w:styleId="ListParagraph">
@@ -4656,7 +3835,7 @@
 </file>
 
 <file path=customXml/itemProps1.xml><?xml version="1.0" encoding="utf-8"?>
-<ds:datastoreItem xmlns:ds="http://schemas.openxmlformats.org/officeDocument/2006/customXml" ds:itemID="{15F70658-F810-4CB9-8318-1AD9C980E1A9}">
+<ds:datastoreItem xmlns:ds="http://schemas.openxmlformats.org/officeDocument/2006/customXml" ds:itemID="{2BA1DB78-B761-418A-BCBE-2AA919D760C3}">
   <ds:schemaRefs>
     <ds:schemaRef ds:uri="http://schemas.openxmlformats.org/officeDocument/2006/bibliography"/>
   </ds:schemaRefs>

</xml_diff>

<commit_message>
Asignaciones y más casos de prueba
- Hice asignaciones.
- Agregue el caso de cuando la expresión es de la forma clase.Funcion()
- Hice casos de prueba para asignaciones y declaraciones de variables.
</commit_message>
<xml_diff>
--- a/Documentacion.docx
+++ b/Documentacion.docx
@@ -1,6 +1,6 @@
 
 <file path=word/document.xml><?xml version="1.0" encoding="utf-8"?>
-<w:document xmlns:wpc="http://schemas.microsoft.com/office/word/2010/wordprocessingCanvas" xmlns:mc="http://schemas.openxmlformats.org/markup-compatibility/2006" xmlns:o="urn:schemas-microsoft-com:office:office" xmlns:r="http://schemas.openxmlformats.org/officeDocument/2006/relationships" xmlns:m="http://schemas.openxmlformats.org/officeDocument/2006/math" xmlns:v="urn:schemas-microsoft-com:vml" xmlns:wp14="http://schemas.microsoft.com/office/word/2010/wordprocessingDrawing" xmlns:wp="http://schemas.openxmlformats.org/drawingml/2006/wordprocessingDrawing" xmlns:w10="urn:schemas-microsoft-com:office:word" xmlns:w="http://schemas.openxmlformats.org/wordprocessingml/2006/main" xmlns:w14="http://schemas.microsoft.com/office/word/2010/wordml" xmlns:wpg="http://schemas.microsoft.com/office/word/2010/wordprocessingGroup" xmlns:wpi="http://schemas.microsoft.com/office/word/2010/wordprocessingInk" xmlns:wne="http://schemas.microsoft.com/office/word/2006/wordml" xmlns:wps="http://schemas.microsoft.com/office/word/2010/wordprocessingShape" mc:Ignorable="w14 wp14">
+<w:document xmlns:wpc="http://schemas.microsoft.com/office/word/2010/wordprocessingCanvas" xmlns:mc="http://schemas.openxmlformats.org/markup-compatibility/2006" xmlns:o="urn:schemas-microsoft-com:office:office" xmlns:r="http://schemas.openxmlformats.org/officeDocument/2006/relationships" xmlns:m="http://schemas.openxmlformats.org/officeDocument/2006/math" xmlns:v="urn:schemas-microsoft-com:vml" xmlns:wp14="http://schemas.microsoft.com/office/word/2010/wordprocessingDrawing" xmlns:wp="http://schemas.openxmlformats.org/drawingml/2006/wordprocessingDrawing" xmlns:w10="urn:schemas-microsoft-com:office:word" xmlns:w="http://schemas.openxmlformats.org/wordprocessingml/2006/main" xmlns:w14="http://schemas.microsoft.com/office/word/2010/wordml" xmlns:w15="http://schemas.microsoft.com/office/word/2012/wordml" xmlns:wpg="http://schemas.microsoft.com/office/word/2010/wordprocessingGroup" xmlns:wpi="http://schemas.microsoft.com/office/word/2010/wordprocessingInk" xmlns:wne="http://schemas.microsoft.com/office/word/2006/wordml" xmlns:wps="http://schemas.microsoft.com/office/word/2010/wordprocessingShape" mc:Ignorable="w14 w15 wp14">
   <w:body>
     <w:p>
       <w:pPr>
@@ -345,7 +345,7 @@
       <w:sdtContent>
         <w:p>
           <w:pPr>
-            <w:pStyle w:val="TOCHeading"/>
+            <w:pStyle w:val="TtulodeTDC"/>
             <w:rPr>
               <w:lang w:val="es-CR"/>
             </w:rPr>
@@ -353,7 +353,7 @@
         </w:p>
         <w:p>
           <w:pPr>
-            <w:pStyle w:val="TOC1"/>
+            <w:pStyle w:val="TDC1"/>
             <w:tabs>
               <w:tab w:val="right" w:leader="dot" w:pos="9350"/>
             </w:tabs>
@@ -373,7 +373,7 @@
           <w:hyperlink w:anchor="_Toc448690657" w:history="1">
             <w:r>
               <w:rPr>
-                <w:rStyle w:val="Hyperlink"/>
+                <w:rStyle w:val="Hipervnculo"/>
                 <w:noProof/>
               </w:rPr>
               <w:t>Análisis de resultados</w:t>
@@ -430,7 +430,7 @@
         </w:p>
         <w:p>
           <w:pPr>
-            <w:pStyle w:val="TOC1"/>
+            <w:pStyle w:val="TDC1"/>
             <w:tabs>
               <w:tab w:val="right" w:leader="dot" w:pos="9350"/>
             </w:tabs>
@@ -441,7 +441,7 @@
           <w:hyperlink w:anchor="_Toc448690658" w:history="1">
             <w:r>
               <w:rPr>
-                <w:rStyle w:val="Hyperlink"/>
+                <w:rStyle w:val="Hipervnculo"/>
                 <w:noProof/>
               </w:rPr>
               <w:t>Casos de pruebas</w:t>
@@ -498,7 +498,7 @@
         </w:p>
         <w:p>
           <w:pPr>
-            <w:pStyle w:val="TOC2"/>
+            <w:pStyle w:val="TDC2"/>
             <w:tabs>
               <w:tab w:val="right" w:leader="dot" w:pos="9350"/>
             </w:tabs>
@@ -509,7 +509,7 @@
           <w:hyperlink w:anchor="_Toc448690659" w:history="1">
             <w:r>
               <w:rPr>
-                <w:rStyle w:val="Hyperlink"/>
+                <w:rStyle w:val="Hipervnculo"/>
                 <w:noProof/>
               </w:rPr>
               <w:t>Prueba 1 : Tokens de operadores</w:t>
@@ -566,7 +566,7 @@
         </w:p>
         <w:p>
           <w:pPr>
-            <w:pStyle w:val="TOC2"/>
+            <w:pStyle w:val="TDC2"/>
             <w:tabs>
               <w:tab w:val="right" w:leader="dot" w:pos="9350"/>
             </w:tabs>
@@ -577,7 +577,7 @@
           <w:hyperlink w:anchor="_Toc448690660" w:history="1">
             <w:r>
               <w:rPr>
-                <w:rStyle w:val="Hyperlink"/>
+                <w:rStyle w:val="Hipervnculo"/>
                 <w:noProof/>
               </w:rPr>
               <w:t>Prueba 2 : Tokens de palabras reservadas</w:t>
@@ -634,7 +634,7 @@
         </w:p>
         <w:p>
           <w:pPr>
-            <w:pStyle w:val="TOC2"/>
+            <w:pStyle w:val="TDC2"/>
             <w:tabs>
               <w:tab w:val="right" w:leader="dot" w:pos="9350"/>
             </w:tabs>
@@ -645,7 +645,7 @@
           <w:hyperlink w:anchor="_Toc448690661" w:history="1">
             <w:r>
               <w:rPr>
-                <w:rStyle w:val="Hyperlink"/>
+                <w:rStyle w:val="Hipervnculo"/>
                 <w:noProof/>
               </w:rPr>
               <w:t>Prueba 3 : Comentarios de línea y de bloque</w:t>
@@ -702,7 +702,7 @@
         </w:p>
         <w:p>
           <w:pPr>
-            <w:pStyle w:val="TOC2"/>
+            <w:pStyle w:val="TDC2"/>
             <w:tabs>
               <w:tab w:val="right" w:leader="dot" w:pos="9350"/>
             </w:tabs>
@@ -713,7 +713,7 @@
           <w:hyperlink w:anchor="_Toc448690662" w:history="1">
             <w:r>
               <w:rPr>
-                <w:rStyle w:val="Hyperlink"/>
+                <w:rStyle w:val="Hipervnculo"/>
                 <w:noProof/>
               </w:rPr>
               <w:t>Prueba 4: Código exhaustivo</w:t>
@@ -770,7 +770,7 @@
         </w:p>
         <w:p>
           <w:pPr>
-            <w:pStyle w:val="TOC2"/>
+            <w:pStyle w:val="TDC2"/>
             <w:tabs>
               <w:tab w:val="right" w:leader="dot" w:pos="9350"/>
             </w:tabs>
@@ -781,7 +781,7 @@
           <w:hyperlink w:anchor="_Toc448690663" w:history="1">
             <w:r>
               <w:rPr>
-                <w:rStyle w:val="Hyperlink"/>
+                <w:rStyle w:val="Hipervnculo"/>
                 <w:noProof/>
               </w:rPr>
               <w:t>Prueba 5: Strings y Chars</w:t>
@@ -838,7 +838,7 @@
         </w:p>
         <w:p>
           <w:pPr>
-            <w:pStyle w:val="TOC2"/>
+            <w:pStyle w:val="TDC2"/>
             <w:tabs>
               <w:tab w:val="right" w:leader="dot" w:pos="9350"/>
             </w:tabs>
@@ -849,7 +849,7 @@
           <w:hyperlink w:anchor="_Toc448690664" w:history="1">
             <w:r>
               <w:rPr>
-                <w:rStyle w:val="Hyperlink"/>
+                <w:rStyle w:val="Hipervnculo"/>
                 <w:noProof/>
               </w:rPr>
               <w:t>Prueba 6: Números y flotantes</w:t>
@@ -906,7 +906,7 @@
         </w:p>
         <w:p>
           <w:pPr>
-            <w:pStyle w:val="TOC2"/>
+            <w:pStyle w:val="TDC2"/>
             <w:tabs>
               <w:tab w:val="right" w:leader="dot" w:pos="9350"/>
             </w:tabs>
@@ -917,14 +917,14 @@
           <w:hyperlink w:anchor="_Toc448690665" w:history="1">
             <w:r>
               <w:rPr>
-                <w:rStyle w:val="Hyperlink"/>
+                <w:rStyle w:val="Hipervnculo"/>
                 <w:noProof/>
               </w:rPr>
               <w:t>Prueba numero 7</w:t>
             </w:r>
             <w:r>
               <w:rPr>
-                <w:rStyle w:val="Hyperlink"/>
+                <w:rStyle w:val="Hipervnculo"/>
                 <w:noProof/>
                 <w:lang w:val="es-ES"/>
               </w:rPr>
@@ -982,7 +982,7 @@
         </w:p>
         <w:p>
           <w:pPr>
-            <w:pStyle w:val="TOC1"/>
+            <w:pStyle w:val="TDC1"/>
             <w:tabs>
               <w:tab w:val="right" w:leader="dot" w:pos="9350"/>
             </w:tabs>
@@ -993,7 +993,7 @@
           <w:hyperlink w:anchor="_Toc448690666" w:history="1">
             <w:r>
               <w:rPr>
-                <w:rStyle w:val="Hyperlink"/>
+                <w:rStyle w:val="Hipervnculo"/>
                 <w:noProof/>
               </w:rPr>
               <w:t>¿Cómo compilar y correr el Scanner?</w:t>
@@ -1075,7 +1075,7 @@
     <w:p/>
     <w:p>
       <w:pPr>
-        <w:pStyle w:val="Heading1"/>
+        <w:pStyle w:val="Ttulo1"/>
       </w:pPr>
       <w:bookmarkStart w:id="0" w:name="_Toc448690657"/>
       <w:r>
@@ -1095,7 +1095,7 @@
     </w:p>
     <w:tbl>
       <w:tblPr>
-        <w:tblStyle w:val="TableGrid"/>
+        <w:tblStyle w:val="Tablaconcuadrcula"/>
         <w:tblW w:w="0" w:type="auto"/>
         <w:tblLook w:val="04A0" w:firstRow="1" w:lastRow="0" w:firstColumn="1" w:lastColumn="0" w:noHBand="0" w:noVBand="1"/>
       </w:tblPr>
@@ -1851,7 +1851,7 @@
     <w:p/>
     <w:p>
       <w:pPr>
-        <w:pStyle w:val="Heading1"/>
+        <w:pStyle w:val="Ttulo1"/>
       </w:pPr>
       <w:bookmarkStart w:id="1" w:name="_Toc448690658"/>
       <w:r>
@@ -1862,7 +1862,7 @@
     </w:p>
     <w:p>
       <w:pPr>
-        <w:pStyle w:val="Heading2"/>
+        <w:pStyle w:val="Ttulo2"/>
       </w:pPr>
       <w:bookmarkStart w:id="2" w:name="_Toc448690659"/>
       <w:r>
@@ -1885,13 +1885,61 @@
       <w:r>
         <w:rPr>
           <w:noProof/>
-          <w:lang w:val="en-US" w:eastAsia="en-US"/>
+          <w:lang w:val="es-CR" w:eastAsia="es-CR"/>
         </w:rPr>
         <w:drawing>
           <wp:inline distT="0" distB="0" distL="0" distR="0" wp14:anchorId="424CDFFD" wp14:editId="1A39BA63">
             <wp:extent cx="2428875" cy="771525"/>
             <wp:effectExtent l="0" t="0" r="9525" b="9525"/>
             <wp:docPr id="17" name="Picture 17"/>
+            <wp:cNvGraphicFramePr>
+              <a:graphicFrameLocks xmlns:a="http://schemas.openxmlformats.org/drawingml/2006/main" noChangeAspect="1"/>
+            </wp:cNvGraphicFramePr>
+            <a:graphic xmlns:a="http://schemas.openxmlformats.org/drawingml/2006/main">
+              <a:graphicData uri="http://schemas.openxmlformats.org/drawingml/2006/picture">
+                <pic:pic xmlns:pic="http://schemas.openxmlformats.org/drawingml/2006/picture">
+                  <pic:nvPicPr>
+                    <pic:cNvPr id="1" name=""/>
+                    <pic:cNvPicPr/>
+                  </pic:nvPicPr>
+                  <pic:blipFill>
+                    <a:blip r:embed="rId6"/>
+                    <a:stretch>
+                      <a:fillRect/>
+                    </a:stretch>
+                  </pic:blipFill>
+                  <pic:spPr>
+                    <a:xfrm>
+                      <a:off x="0" y="0"/>
+                      <a:ext cx="2428875" cy="771525"/>
+                    </a:xfrm>
+                    <a:prstGeom prst="rect">
+                      <a:avLst/>
+                    </a:prstGeom>
+                  </pic:spPr>
+                </pic:pic>
+              </a:graphicData>
+            </a:graphic>
+          </wp:inline>
+        </w:drawing>
+      </w:r>
+    </w:p>
+    <w:p>
+      <w:r>
+        <w:t>Resultado:</w:t>
+      </w:r>
+    </w:p>
+    <w:p>
+      <w:r>
+        <w:rPr>
+          <w:noProof/>
+          <w:lang w:val="es-CR" w:eastAsia="es-CR"/>
+        </w:rPr>
+        <w:drawing>
+          <wp:inline distT="0" distB="0" distL="0" distR="0" wp14:anchorId="33B03AC3" wp14:editId="0ACB19AB">
+            <wp:extent cx="4495800" cy="314325"/>
+            <wp:effectExtent l="0" t="0" r="0" b="9525"/>
+            <wp:docPr id="22" name="Picture 22"/>
             <wp:cNvGraphicFramePr>
               <a:graphicFrameLocks xmlns:a="http://schemas.openxmlformats.org/drawingml/2006/main" noChangeAspect="1"/>
             </wp:cNvGraphicFramePr>
@@ -1911,7 +1959,7 @@
                   <pic:spPr>
                     <a:xfrm>
                       <a:off x="0" y="0"/>
-                      <a:ext cx="2428875" cy="771525"/>
+                      <a:ext cx="4495800" cy="314325"/>
                     </a:xfrm>
                     <a:prstGeom prst="rect">
                       <a:avLst/>
@@ -1926,20 +1974,25 @@
     </w:p>
     <w:p>
       <w:r>
-        <w:t>Resultado:</w:t>
+        <w:t>Ya que no se habían definido “x” cantidad de funciones</w:t>
+      </w:r>
+    </w:p>
+    <w:p>
+      <w:r>
+        <w:t>Al definirlo para “x” cantidad de funciones:</w:t>
       </w:r>
     </w:p>
     <w:p>
       <w:r>
         <w:rPr>
           <w:noProof/>
-          <w:lang w:val="en-US" w:eastAsia="en-US"/>
+          <w:lang w:val="es-CR" w:eastAsia="es-CR"/>
         </w:rPr>
         <w:drawing>
-          <wp:inline distT="0" distB="0" distL="0" distR="0" wp14:anchorId="33B03AC3" wp14:editId="0ACB19AB">
-            <wp:extent cx="4495800" cy="314325"/>
+          <wp:inline distT="0" distB="0" distL="0" distR="0" wp14:anchorId="46100A16" wp14:editId="705FBD90">
+            <wp:extent cx="4667250" cy="352425"/>
             <wp:effectExtent l="0" t="0" r="0" b="9525"/>
-            <wp:docPr id="22" name="Picture 22"/>
+            <wp:docPr id="23" name="Picture 23"/>
             <wp:cNvGraphicFramePr>
               <a:graphicFrameLocks xmlns:a="http://schemas.openxmlformats.org/drawingml/2006/main" noChangeAspect="1"/>
             </wp:cNvGraphicFramePr>
@@ -1959,7 +2012,7 @@
                   <pic:spPr>
                     <a:xfrm>
                       <a:off x="0" y="0"/>
-                      <a:ext cx="4495800" cy="314325"/>
+                      <a:ext cx="4667250" cy="352425"/>
                     </a:xfrm>
                     <a:prstGeom prst="rect">
                       <a:avLst/>
@@ -1974,25 +2027,25 @@
     </w:p>
     <w:p>
       <w:r>
-        <w:t>Ya que no se habían definido “x” cantidad de funciones</w:t>
-      </w:r>
-    </w:p>
-    <w:p>
-      <w:r>
-        <w:t>Al definirlo para “x” cantidad de funciones:</w:t>
+        <w:t>Porque falta el ultimo “:”</w:t>
+      </w:r>
+    </w:p>
+    <w:p>
+      <w:r>
+        <w:t>Al arreglar ese error en la prueba:</w:t>
       </w:r>
     </w:p>
     <w:p>
       <w:r>
         <w:rPr>
           <w:noProof/>
-          <w:lang w:val="en-US" w:eastAsia="en-US"/>
+          <w:lang w:val="es-CR" w:eastAsia="es-CR"/>
         </w:rPr>
         <w:drawing>
-          <wp:inline distT="0" distB="0" distL="0" distR="0" wp14:anchorId="46100A16" wp14:editId="705FBD90">
-            <wp:extent cx="4667250" cy="352425"/>
-            <wp:effectExtent l="0" t="0" r="0" b="9525"/>
-            <wp:docPr id="23" name="Picture 23"/>
+          <wp:inline distT="0" distB="0" distL="0" distR="0" wp14:anchorId="204DEF3C" wp14:editId="68DF9F78">
+            <wp:extent cx="2724150" cy="457200"/>
+            <wp:effectExtent l="0" t="0" r="0" b="0"/>
+            <wp:docPr id="24" name="Picture 24"/>
             <wp:cNvGraphicFramePr>
               <a:graphicFrameLocks xmlns:a="http://schemas.openxmlformats.org/drawingml/2006/main" noChangeAspect="1"/>
             </wp:cNvGraphicFramePr>
@@ -2012,59 +2065,6 @@
                   <pic:spPr>
                     <a:xfrm>
                       <a:off x="0" y="0"/>
-                      <a:ext cx="4667250" cy="352425"/>
-                    </a:xfrm>
-                    <a:prstGeom prst="rect">
-                      <a:avLst/>
-                    </a:prstGeom>
-                  </pic:spPr>
-                </pic:pic>
-              </a:graphicData>
-            </a:graphic>
-          </wp:inline>
-        </w:drawing>
-      </w:r>
-    </w:p>
-    <w:p>
-      <w:r>
-        <w:t>Porque falta el ultimo “:”</w:t>
-      </w:r>
-    </w:p>
-    <w:p>
-      <w:r>
-        <w:t>Al arreglar ese error en la prueba:</w:t>
-      </w:r>
-    </w:p>
-    <w:p>
-      <w:r>
-        <w:rPr>
-          <w:noProof/>
-          <w:lang w:val="en-US" w:eastAsia="en-US"/>
-        </w:rPr>
-        <w:drawing>
-          <wp:inline distT="0" distB="0" distL="0" distR="0" wp14:anchorId="204DEF3C" wp14:editId="68DF9F78">
-            <wp:extent cx="2724150" cy="457200"/>
-            <wp:effectExtent l="0" t="0" r="0" b="0"/>
-            <wp:docPr id="24" name="Picture 24"/>
-            <wp:cNvGraphicFramePr>
-              <a:graphicFrameLocks xmlns:a="http://schemas.openxmlformats.org/drawingml/2006/main" noChangeAspect="1"/>
-            </wp:cNvGraphicFramePr>
-            <a:graphic xmlns:a="http://schemas.openxmlformats.org/drawingml/2006/main">
-              <a:graphicData uri="http://schemas.openxmlformats.org/drawingml/2006/picture">
-                <pic:pic xmlns:pic="http://schemas.openxmlformats.org/drawingml/2006/picture">
-                  <pic:nvPicPr>
-                    <pic:cNvPr id="1" name=""/>
-                    <pic:cNvPicPr/>
-                  </pic:nvPicPr>
-                  <pic:blipFill>
-                    <a:blip r:embed="rId10"/>
-                    <a:stretch>
-                      <a:fillRect/>
-                    </a:stretch>
-                  </pic:blipFill>
-                  <pic:spPr>
-                    <a:xfrm>
-                      <a:off x="0" y="0"/>
                       <a:ext cx="2724150" cy="457200"/>
                     </a:xfrm>
                     <a:prstGeom prst="rect">
@@ -2080,7 +2080,7 @@
     </w:p>
     <w:p>
       <w:pPr>
-        <w:pStyle w:val="Heading2"/>
+        <w:pStyle w:val="Ttulo2"/>
       </w:pPr>
       <w:bookmarkStart w:id="3" w:name="_Toc448690660"/>
       <w:r>
@@ -2134,7 +2134,7 @@
       <w:r>
         <w:rPr>
           <w:noProof/>
-          <w:lang w:val="en-US" w:eastAsia="en-US"/>
+          <w:lang w:val="es-CR" w:eastAsia="es-CR"/>
         </w:rPr>
         <w:drawing>
           <wp:anchor distT="0" distB="0" distL="114300" distR="114300" simplePos="0" relativeHeight="251658240" behindDoc="0" locked="0" layoutInCell="1" allowOverlap="1" wp14:anchorId="56861940" wp14:editId="7183955F">
@@ -2160,7 +2160,7 @@
                     <pic:cNvPicPr/>
                   </pic:nvPicPr>
                   <pic:blipFill>
-                    <a:blip r:embed="rId11">
+                    <a:blip r:embed="rId10">
                       <a:extLst>
                         <a:ext uri="{28A0092B-C50C-407E-A947-70E740481C1C}">
                           <a14:useLocalDpi xmlns:a14="http://schemas.microsoft.com/office/drawing/2010/main" val="0"/>
@@ -2240,13 +2240,71 @@
       <w:r>
         <w:rPr>
           <w:noProof/>
-          <w:lang w:val="en-US" w:eastAsia="en-US"/>
+          <w:lang w:val="es-CR" w:eastAsia="es-CR"/>
         </w:rPr>
         <w:drawing>
           <wp:inline distT="0" distB="0" distL="0" distR="0" wp14:anchorId="600657A5" wp14:editId="6E5D31C6">
             <wp:extent cx="2981325" cy="1314450"/>
             <wp:effectExtent l="0" t="0" r="9525" b="0"/>
             <wp:docPr id="25" name="Picture 25"/>
+            <wp:cNvGraphicFramePr>
+              <a:graphicFrameLocks xmlns:a="http://schemas.openxmlformats.org/drawingml/2006/main" noChangeAspect="1"/>
+            </wp:cNvGraphicFramePr>
+            <a:graphic xmlns:a="http://schemas.openxmlformats.org/drawingml/2006/main">
+              <a:graphicData uri="http://schemas.openxmlformats.org/drawingml/2006/picture">
+                <pic:pic xmlns:pic="http://schemas.openxmlformats.org/drawingml/2006/picture">
+                  <pic:nvPicPr>
+                    <pic:cNvPr id="0" name=""/>
+                    <pic:cNvPicPr/>
+                  </pic:nvPicPr>
+                  <pic:blipFill>
+                    <a:blip r:embed="rId11"/>
+                    <a:stretch>
+                      <a:fillRect/>
+                    </a:stretch>
+                  </pic:blipFill>
+                  <pic:spPr>
+                    <a:xfrm>
+                      <a:off x="0" y="0"/>
+                      <a:ext cx="2981325" cy="1314450"/>
+                    </a:xfrm>
+                    <a:prstGeom prst="rect">
+                      <a:avLst/>
+                    </a:prstGeom>
+                  </pic:spPr>
+                </pic:pic>
+              </a:graphicData>
+            </a:graphic>
+          </wp:inline>
+        </w:drawing>
+      </w:r>
+    </w:p>
+    <w:p>
+      <w:pPr>
+        <w:jc w:val="both"/>
+      </w:pPr>
+      <w:r>
+        <w:tab/>
+        <w:t>Se muestra que hay un error en la línea 11 debido a que las funciones no se contemplaron como expresiones. Se aplica un arreglo y al correr el mismo archivo se tienen los siguientes resultados</w:t>
+      </w:r>
+      <w:r>
+        <w:t xml:space="preserve"> (correctos)</w:t>
+      </w:r>
+      <w:r>
+        <w:t>:</w:t>
+      </w:r>
+    </w:p>
+    <w:p>
+      <w:r>
+        <w:rPr>
+          <w:noProof/>
+          <w:lang w:val="es-CR" w:eastAsia="es-CR"/>
+        </w:rPr>
+        <w:drawing>
+          <wp:inline distT="0" distB="0" distL="0" distR="0" wp14:anchorId="0C9BC6CB" wp14:editId="024ECFF4">
+            <wp:extent cx="2895600" cy="847725"/>
+            <wp:effectExtent l="0" t="0" r="0" b="9525"/>
+            <wp:docPr id="27" name="Picture 27"/>
             <wp:cNvGraphicFramePr>
               <a:graphicFrameLocks xmlns:a="http://schemas.openxmlformats.org/drawingml/2006/main" noChangeAspect="1"/>
             </wp:cNvGraphicFramePr>
@@ -2266,64 +2324,6 @@
                   <pic:spPr>
                     <a:xfrm>
                       <a:off x="0" y="0"/>
-                      <a:ext cx="2981325" cy="1314450"/>
-                    </a:xfrm>
-                    <a:prstGeom prst="rect">
-                      <a:avLst/>
-                    </a:prstGeom>
-                  </pic:spPr>
-                </pic:pic>
-              </a:graphicData>
-            </a:graphic>
-          </wp:inline>
-        </w:drawing>
-      </w:r>
-    </w:p>
-    <w:p>
-      <w:pPr>
-        <w:jc w:val="both"/>
-      </w:pPr>
-      <w:r>
-        <w:tab/>
-        <w:t>Se muestra que hay un error en la línea 11 debido a que las funciones no se contemplaron como expresiones. Se aplica un arreglo y al correr el mismo archivo se tienen los siguientes resultados</w:t>
-      </w:r>
-      <w:r>
-        <w:t xml:space="preserve"> (correctos)</w:t>
-      </w:r>
-      <w:r>
-        <w:t>:</w:t>
-      </w:r>
-    </w:p>
-    <w:p>
-      <w:r>
-        <w:rPr>
-          <w:noProof/>
-          <w:lang w:val="en-US" w:eastAsia="en-US"/>
-        </w:rPr>
-        <w:drawing>
-          <wp:inline distT="0" distB="0" distL="0" distR="0" wp14:anchorId="0C9BC6CB" wp14:editId="024ECFF4">
-            <wp:extent cx="2895600" cy="847725"/>
-            <wp:effectExtent l="0" t="0" r="0" b="9525"/>
-            <wp:docPr id="27" name="Picture 27"/>
-            <wp:cNvGraphicFramePr>
-              <a:graphicFrameLocks xmlns:a="http://schemas.openxmlformats.org/drawingml/2006/main" noChangeAspect="1"/>
-            </wp:cNvGraphicFramePr>
-            <a:graphic xmlns:a="http://schemas.openxmlformats.org/drawingml/2006/main">
-              <a:graphicData uri="http://schemas.openxmlformats.org/drawingml/2006/picture">
-                <pic:pic xmlns:pic="http://schemas.openxmlformats.org/drawingml/2006/picture">
-                  <pic:nvPicPr>
-                    <pic:cNvPr id="0" name=""/>
-                    <pic:cNvPicPr/>
-                  </pic:nvPicPr>
-                  <pic:blipFill>
-                    <a:blip r:embed="rId13"/>
-                    <a:stretch>
-                      <a:fillRect/>
-                    </a:stretch>
-                  </pic:blipFill>
-                  <pic:spPr>
-                    <a:xfrm>
-                      <a:off x="0" y="0"/>
                       <a:ext cx="2895600" cy="847725"/>
                     </a:xfrm>
                     <a:prstGeom prst="rect">
@@ -2336,73 +2336,355 @@
           </wp:inline>
         </w:drawing>
       </w:r>
-      <w:bookmarkStart w:id="4" w:name="_GoBack"/>
+    </w:p>
+    <w:p>
+      <w:pPr>
+        <w:pStyle w:val="Ttulo2"/>
+      </w:pPr>
+      <w:bookmarkStart w:id="4" w:name="_Toc448690661"/>
+      <w:r>
+        <w:t xml:space="preserve">Prueba </w:t>
+      </w:r>
+      <w:proofErr w:type="gramStart"/>
+      <w:r>
+        <w:t>3 :</w:t>
+      </w:r>
+      <w:proofErr w:type="gramEnd"/>
+      <w:r>
+        <w:t xml:space="preserve"> </w:t>
+      </w:r>
+      <w:bookmarkStart w:id="5" w:name="_Toc448690662"/>
       <w:bookmarkEnd w:id="4"/>
-    </w:p>
-    <w:p>
-      <w:pPr>
-        <w:pStyle w:val="Heading2"/>
-      </w:pPr>
-      <w:bookmarkStart w:id="5" w:name="_Toc448690661"/>
-      <w:r>
-        <w:t xml:space="preserve">Prueba </w:t>
-      </w:r>
-      <w:proofErr w:type="gramStart"/>
-      <w:r>
-        <w:t>3 :</w:t>
-      </w:r>
-      <w:proofErr w:type="gramEnd"/>
-      <w:r>
-        <w:t xml:space="preserve"> Comentarios de línea y de bloque</w:t>
-      </w:r>
-      <w:bookmarkStart w:id="6" w:name="_Toc448690662"/>
+      <w:r>
+        <w:t>Declaración de variables</w:t>
+      </w:r>
+    </w:p>
+    <w:p>
+      <w:pPr>
+        <w:jc w:val="both"/>
+      </w:pPr>
+      <w:r>
+        <w:t xml:space="preserve">Objetivo: probar todo tipo de declaración de variables en el lenguaje </w:t>
+      </w:r>
+      <w:proofErr w:type="spellStart"/>
+      <w:r>
+        <w:t>MyPython</w:t>
+      </w:r>
+      <w:proofErr w:type="spellEnd"/>
+      <w:r>
+        <w:t>. Se tiene el siguiente código de entrada:</w:t>
+      </w:r>
+    </w:p>
+    <w:p>
+      <w:pPr>
+        <w:jc w:val="both"/>
+      </w:pPr>
+      <w:r>
+        <w:rPr>
+          <w:noProof/>
+          <w:lang w:val="es-CR" w:eastAsia="es-CR"/>
+        </w:rPr>
+        <w:drawing>
+          <wp:inline distT="0" distB="0" distL="0" distR="0">
+            <wp:extent cx="1295400" cy="1543050"/>
+            <wp:effectExtent l="0" t="0" r="0" b="0"/>
+            <wp:docPr id="3" name="Imagen 3"/>
+            <wp:cNvGraphicFramePr>
+              <a:graphicFrameLocks xmlns:a="http://schemas.openxmlformats.org/drawingml/2006/main" noChangeAspect="1"/>
+            </wp:cNvGraphicFramePr>
+            <a:graphic xmlns:a="http://schemas.openxmlformats.org/drawingml/2006/main">
+              <a:graphicData uri="http://schemas.openxmlformats.org/drawingml/2006/picture">
+                <pic:pic xmlns:pic="http://schemas.openxmlformats.org/drawingml/2006/picture">
+                  <pic:nvPicPr>
+                    <pic:cNvPr id="0" name="Picture 1"/>
+                    <pic:cNvPicPr>
+                      <a:picLocks noChangeAspect="1" noChangeArrowheads="1"/>
+                    </pic:cNvPicPr>
+                  </pic:nvPicPr>
+                  <pic:blipFill>
+                    <a:blip r:embed="rId13">
+                      <a:extLst>
+                        <a:ext uri="{28A0092B-C50C-407E-A947-70E740481C1C}">
+                          <a14:useLocalDpi xmlns:a14="http://schemas.microsoft.com/office/drawing/2010/main" val="0"/>
+                        </a:ext>
+                      </a:extLst>
+                    </a:blip>
+                    <a:srcRect/>
+                    <a:stretch>
+                      <a:fillRect/>
+                    </a:stretch>
+                  </pic:blipFill>
+                  <pic:spPr bwMode="auto">
+                    <a:xfrm>
+                      <a:off x="0" y="0"/>
+                      <a:ext cx="1295400" cy="1543050"/>
+                    </a:xfrm>
+                    <a:prstGeom prst="rect">
+                      <a:avLst/>
+                    </a:prstGeom>
+                    <a:noFill/>
+                    <a:ln>
+                      <a:noFill/>
+                    </a:ln>
+                  </pic:spPr>
+                </pic:pic>
+              </a:graphicData>
+            </a:graphic>
+          </wp:inline>
+        </w:drawing>
+      </w:r>
+    </w:p>
+    <w:p>
+      <w:pPr>
+        <w:jc w:val="both"/>
+      </w:pPr>
+      <w:r>
+        <w:tab/>
+        <w:t xml:space="preserve">Se espera que </w:t>
+      </w:r>
+      <w:r>
+        <w:t>haya</w:t>
+      </w:r>
+      <w:r>
+        <w:t xml:space="preserve"> errores en la línea 2, 4 y 6; y que el compilador se logre recuperar de estos y </w:t>
+      </w:r>
+      <w:proofErr w:type="spellStart"/>
+      <w:r>
+        <w:t>parsee</w:t>
+      </w:r>
+      <w:proofErr w:type="spellEnd"/>
+      <w:r>
+        <w:t xml:space="preserve"> hasta el final.</w:t>
+      </w:r>
+      <w:r>
+        <w:t xml:space="preserve"> Se obtuvieron los siguientes resultados (correctos):</w:t>
+      </w:r>
+    </w:p>
+    <w:p>
+      <w:pPr>
+        <w:jc w:val="both"/>
+      </w:pPr>
+      <w:r>
+        <w:rPr>
+          <w:noProof/>
+          <w:lang w:val="es-CR" w:eastAsia="es-CR"/>
+        </w:rPr>
+        <w:drawing>
+          <wp:inline distT="0" distB="0" distL="0" distR="0" wp14:anchorId="1966C09C" wp14:editId="1E33FB0D">
+            <wp:extent cx="2943225" cy="781050"/>
+            <wp:effectExtent l="0" t="0" r="9525" b="0"/>
+            <wp:docPr id="4" name="Imagen 4"/>
+            <wp:cNvGraphicFramePr>
+              <a:graphicFrameLocks xmlns:a="http://schemas.openxmlformats.org/drawingml/2006/main" noChangeAspect="1"/>
+            </wp:cNvGraphicFramePr>
+            <a:graphic xmlns:a="http://schemas.openxmlformats.org/drawingml/2006/main">
+              <a:graphicData uri="http://schemas.openxmlformats.org/drawingml/2006/picture">
+                <pic:pic xmlns:pic="http://schemas.openxmlformats.org/drawingml/2006/picture">
+                  <pic:nvPicPr>
+                    <pic:cNvPr id="1" name=""/>
+                    <pic:cNvPicPr/>
+                  </pic:nvPicPr>
+                  <pic:blipFill>
+                    <a:blip r:embed="rId14"/>
+                    <a:stretch>
+                      <a:fillRect/>
+                    </a:stretch>
+                  </pic:blipFill>
+                  <pic:spPr>
+                    <a:xfrm>
+                      <a:off x="0" y="0"/>
+                      <a:ext cx="2943225" cy="781050"/>
+                    </a:xfrm>
+                    <a:prstGeom prst="rect">
+                      <a:avLst/>
+                    </a:prstGeom>
+                  </pic:spPr>
+                </pic:pic>
+              </a:graphicData>
+            </a:graphic>
+          </wp:inline>
+        </w:drawing>
+      </w:r>
+    </w:p>
+    <w:p>
+      <w:pPr>
+        <w:jc w:val="both"/>
+      </w:pPr>
+      <w:r>
+        <w:tab/>
+        <w:t>Se ha de mencionar que el error de “línea 6” aparece como “línea 5 y columna 6” ya que el error fue encontrado al final de la línea 5. La línea 6 es “ignorada” ya que no hizo match.</w:t>
+      </w:r>
+    </w:p>
+    <w:p>
+      <w:pPr>
+        <w:pStyle w:val="Ttulo2"/>
+      </w:pPr>
+      <w:r>
+        <w:lastRenderedPageBreak/>
+        <w:t>Prueba 4</w:t>
+      </w:r>
+      <w:r>
+        <w:t xml:space="preserve">: </w:t>
+      </w:r>
       <w:bookmarkEnd w:id="5"/>
+      <w:r>
+        <w:t>Asignaciones</w:t>
+      </w:r>
+    </w:p>
+    <w:p>
+      <w:pPr>
+        <w:jc w:val="both"/>
+      </w:pPr>
+      <w:r>
+        <w:t xml:space="preserve">Objetivo: probar diferentes tipos de asignaciones posibles en el lenguaje </w:t>
+      </w:r>
+      <w:proofErr w:type="spellStart"/>
+      <w:r>
+        <w:t>MyPython</w:t>
+      </w:r>
+      <w:proofErr w:type="spellEnd"/>
+      <w:r>
+        <w:t>. Se tiene el siguiente código de entrada:</w:t>
+      </w:r>
+    </w:p>
+    <w:p>
+      <w:pPr>
+        <w:jc w:val="both"/>
+      </w:pPr>
+      <w:r>
+        <w:rPr>
+          <w:noProof/>
+          <w:lang w:val="es-CR" w:eastAsia="es-CR"/>
+        </w:rPr>
+        <w:drawing>
+          <wp:inline distT="0" distB="0" distL="0" distR="0" wp14:anchorId="4FAF8B91" wp14:editId="793813D2">
+            <wp:extent cx="3276600" cy="1447800"/>
+            <wp:effectExtent l="0" t="0" r="0" b="0"/>
+            <wp:docPr id="5" name="Imagen 5"/>
+            <wp:cNvGraphicFramePr>
+              <a:graphicFrameLocks xmlns:a="http://schemas.openxmlformats.org/drawingml/2006/main" noChangeAspect="1"/>
+            </wp:cNvGraphicFramePr>
+            <a:graphic xmlns:a="http://schemas.openxmlformats.org/drawingml/2006/main">
+              <a:graphicData uri="http://schemas.openxmlformats.org/drawingml/2006/picture">
+                <pic:pic xmlns:pic="http://schemas.openxmlformats.org/drawingml/2006/picture">
+                  <pic:nvPicPr>
+                    <pic:cNvPr id="1" name=""/>
+                    <pic:cNvPicPr/>
+                  </pic:nvPicPr>
+                  <pic:blipFill>
+                    <a:blip r:embed="rId15"/>
+                    <a:stretch>
+                      <a:fillRect/>
+                    </a:stretch>
+                  </pic:blipFill>
+                  <pic:spPr>
+                    <a:xfrm>
+                      <a:off x="0" y="0"/>
+                      <a:ext cx="3276600" cy="1447800"/>
+                    </a:xfrm>
+                    <a:prstGeom prst="rect">
+                      <a:avLst/>
+                    </a:prstGeom>
+                  </pic:spPr>
+                </pic:pic>
+              </a:graphicData>
+            </a:graphic>
+          </wp:inline>
+        </w:drawing>
+      </w:r>
+    </w:p>
+    <w:p>
+      <w:pPr>
+        <w:jc w:val="both"/>
+      </w:pPr>
+      <w:r>
+        <w:tab/>
+        <w:t>Se espera un error en la línea 5 ya que “x + 2” no es una asignación sino una expresión</w:t>
+      </w:r>
+      <w:r>
+        <w:t>, sin embargo se espera que el compilador se recupere de este error</w:t>
+      </w:r>
+      <w:r>
+        <w:t>. Se obtuvieron los siguientes resultados (correctos):</w:t>
+      </w:r>
+    </w:p>
+    <w:p>
+      <w:pPr>
+        <w:jc w:val="both"/>
+      </w:pPr>
+      <w:bookmarkStart w:id="6" w:name="_GoBack"/>
+      <w:r>
+        <w:rPr>
+          <w:noProof/>
+          <w:lang w:val="es-CR" w:eastAsia="es-CR"/>
+        </w:rPr>
+        <w:drawing>
+          <wp:inline distT="0" distB="0" distL="0" distR="0" wp14:anchorId="76CBB5D0" wp14:editId="3DA5B2E6">
+            <wp:extent cx="2686050" cy="476250"/>
+            <wp:effectExtent l="0" t="0" r="0" b="0"/>
+            <wp:docPr id="6" name="Imagen 6"/>
+            <wp:cNvGraphicFramePr>
+              <a:graphicFrameLocks xmlns:a="http://schemas.openxmlformats.org/drawingml/2006/main" noChangeAspect="1"/>
+            </wp:cNvGraphicFramePr>
+            <a:graphic xmlns:a="http://schemas.openxmlformats.org/drawingml/2006/main">
+              <a:graphicData uri="http://schemas.openxmlformats.org/drawingml/2006/picture">
+                <pic:pic xmlns:pic="http://schemas.openxmlformats.org/drawingml/2006/picture">
+                  <pic:nvPicPr>
+                    <pic:cNvPr id="1" name=""/>
+                    <pic:cNvPicPr/>
+                  </pic:nvPicPr>
+                  <pic:blipFill>
+                    <a:blip r:embed="rId16"/>
+                    <a:stretch>
+                      <a:fillRect/>
+                    </a:stretch>
+                  </pic:blipFill>
+                  <pic:spPr>
+                    <a:xfrm>
+                      <a:off x="0" y="0"/>
+                      <a:ext cx="2686050" cy="476250"/>
+                    </a:xfrm>
+                    <a:prstGeom prst="rect">
+                      <a:avLst/>
+                    </a:prstGeom>
+                  </pic:spPr>
+                </pic:pic>
+              </a:graphicData>
+            </a:graphic>
+          </wp:inline>
+        </w:drawing>
+      </w:r>
+      <w:bookmarkEnd w:id="6"/>
     </w:p>
     <w:p/>
     <w:p>
       <w:pPr>
-        <w:pStyle w:val="Heading2"/>
-      </w:pPr>
-      <w:r>
-        <w:t>Prueba 4</w:t>
+        <w:pStyle w:val="Ttulo2"/>
+      </w:pPr>
+      <w:bookmarkStart w:id="7" w:name="_Toc448690663"/>
+      <w:r>
+        <w:t>Prueba 5</w:t>
       </w:r>
       <w:r>
         <w:t xml:space="preserve">: </w:t>
       </w:r>
       <w:r>
-        <w:t>Código exhaustivo</w:t>
-      </w:r>
-      <w:bookmarkEnd w:id="6"/>
-    </w:p>
-    <w:p/>
-    <w:p>
-      <w:pPr>
-        <w:pStyle w:val="Heading2"/>
-      </w:pPr>
-      <w:bookmarkStart w:id="7" w:name="_Toc448690663"/>
-      <w:r>
-        <w:t>Prueba 5</w:t>
+        <w:t>Strings y Chars</w:t>
+      </w:r>
+      <w:bookmarkEnd w:id="7"/>
+    </w:p>
+    <w:p>
+      <w:pPr>
+        <w:pStyle w:val="Ttulo2"/>
+      </w:pPr>
+      <w:bookmarkStart w:id="8" w:name="_Toc448690664"/>
+      <w:r>
+        <w:t>Prueba 6</w:t>
       </w:r>
       <w:r>
         <w:t xml:space="preserve">: </w:t>
       </w:r>
       <w:r>
-        <w:t>Strings y Chars</w:t>
-      </w:r>
-      <w:bookmarkEnd w:id="7"/>
-    </w:p>
-    <w:p>
-      <w:pPr>
-        <w:pStyle w:val="Heading2"/>
-      </w:pPr>
-      <w:bookmarkStart w:id="8" w:name="_Toc448690664"/>
-      <w:r>
-        <w:t>Prueba 6</w:t>
-      </w:r>
-      <w:r>
-        <w:t xml:space="preserve">: </w:t>
-      </w:r>
-      <w:r>
         <w:t>Números y flotantes</w:t>
       </w:r>
       <w:bookmarkEnd w:id="8"/>
@@ -2412,7 +2694,7 @@
         <w:jc w:val="both"/>
         <w:rPr>
           <w:noProof/>
-          <w:lang w:val="en-US" w:eastAsia="en-US"/>
+          <w:lang w:val="es-CR" w:eastAsia="en-US"/>
         </w:rPr>
       </w:pPr>
     </w:p>
@@ -2423,7 +2705,7 @@
     </w:p>
     <w:p>
       <w:pPr>
-        <w:pStyle w:val="Heading2"/>
+        <w:pStyle w:val="Ttulo2"/>
         <w:rPr>
           <w:lang w:val="es-ES"/>
         </w:rPr>
@@ -2442,7 +2724,7 @@
     </w:p>
     <w:p>
       <w:pPr>
-        <w:pStyle w:val="Heading1"/>
+        <w:pStyle w:val="Ttulo1"/>
         <w:rPr>
           <w:rFonts w:asciiTheme="minorHAnsi" w:eastAsiaTheme="minorEastAsia" w:hAnsiTheme="minorHAnsi" w:cstheme="minorBidi"/>
           <w:b w:val="0"/>
@@ -2456,7 +2738,7 @@
     </w:p>
     <w:p>
       <w:pPr>
-        <w:pStyle w:val="Heading1"/>
+        <w:pStyle w:val="Ttulo1"/>
       </w:pPr>
       <w:r>
         <w:t>¿Cómo compilar y correr el Scanner?</w:t>
@@ -2492,31 +2774,28 @@
       </w:r>
       <w:proofErr w:type="spellEnd"/>
       <w:r>
-        <w:t xml:space="preserve">. </w:t>
-      </w:r>
+        <w:t xml:space="preserve">. En caso de duda, por favor seguir las instrucciones del video siguiente: </w:t>
+      </w:r>
+      <w:r>
+        <w:t>https://www.youtube.com/watch?v=w-KfjJdRas8</w:t>
+      </w:r>
+      <w:r>
+        <w:t xml:space="preserve"> cerca del minuto 10, tomando en cuenta que se importa como JAR, no como librería. </w:t>
+      </w:r>
+      <w:r>
+        <w:t xml:space="preserve">Otra manera es cargar el proyecto a </w:t>
+      </w:r>
+      <w:proofErr w:type="spellStart"/>
+      <w:r>
+        <w:t>netbeans</w:t>
+      </w:r>
+      <w:proofErr w:type="spellEnd"/>
+      <w:r>
+        <w:t xml:space="preserve"> el cual ya </w:t>
+      </w:r>
+      <w:proofErr w:type="spellStart"/>
       <w:r>
         <w:lastRenderedPageBreak/>
-        <w:t xml:space="preserve">En caso de duda, por favor seguir las instrucciones del video siguiente: </w:t>
-      </w:r>
-      <w:r>
-        <w:t>https://www.youtube.com/watch?v=w-KfjJdRas8</w:t>
-      </w:r>
-      <w:r>
-        <w:t xml:space="preserve"> cerca del minuto 10, tomando en cuenta que se importa como JAR, no como librería. </w:t>
-      </w:r>
-      <w:r>
-        <w:t xml:space="preserve">Otra manera es cargar el proyecto a </w:t>
-      </w:r>
-      <w:proofErr w:type="spellStart"/>
-      <w:r>
-        <w:t>netbeans</w:t>
-      </w:r>
-      <w:proofErr w:type="spellEnd"/>
-      <w:r>
-        <w:t xml:space="preserve"> el cual ya </w:t>
-      </w:r>
-      <w:proofErr w:type="spellStart"/>
-      <w:r>
         <w:t>esta</w:t>
       </w:r>
       <w:proofErr w:type="spellEnd"/>
@@ -2625,7 +2904,7 @@
 </file>
 
 <file path=word/numbering.xml><?xml version="1.0" encoding="utf-8"?>
-<w:numbering xmlns:wpc="http://schemas.microsoft.com/office/word/2010/wordprocessingCanvas" xmlns:mc="http://schemas.openxmlformats.org/markup-compatibility/2006" xmlns:o="urn:schemas-microsoft-com:office:office" xmlns:r="http://schemas.openxmlformats.org/officeDocument/2006/relationships" xmlns:m="http://schemas.openxmlformats.org/officeDocument/2006/math" xmlns:v="urn:schemas-microsoft-com:vml" xmlns:wp14="http://schemas.microsoft.com/office/word/2010/wordprocessingDrawing" xmlns:wp="http://schemas.openxmlformats.org/drawingml/2006/wordprocessingDrawing" xmlns:w10="urn:schemas-microsoft-com:office:word" xmlns:w="http://schemas.openxmlformats.org/wordprocessingml/2006/main" xmlns:w14="http://schemas.microsoft.com/office/word/2010/wordml" xmlns:wpg="http://schemas.microsoft.com/office/word/2010/wordprocessingGroup" xmlns:wpi="http://schemas.microsoft.com/office/word/2010/wordprocessingInk" xmlns:wne="http://schemas.microsoft.com/office/word/2006/wordml" xmlns:wps="http://schemas.microsoft.com/office/word/2010/wordprocessingShape" mc:Ignorable="w14 wp14">
+<w:numbering xmlns:wpc="http://schemas.microsoft.com/office/word/2010/wordprocessingCanvas" xmlns:mc="http://schemas.openxmlformats.org/markup-compatibility/2006" xmlns:o="urn:schemas-microsoft-com:office:office" xmlns:r="http://schemas.openxmlformats.org/officeDocument/2006/relationships" xmlns:m="http://schemas.openxmlformats.org/officeDocument/2006/math" xmlns:v="urn:schemas-microsoft-com:vml" xmlns:wp14="http://schemas.microsoft.com/office/word/2010/wordprocessingDrawing" xmlns:wp="http://schemas.openxmlformats.org/drawingml/2006/wordprocessingDrawing" xmlns:w10="urn:schemas-microsoft-com:office:word" xmlns:w="http://schemas.openxmlformats.org/wordprocessingml/2006/main" xmlns:w14="http://schemas.microsoft.com/office/word/2010/wordml" xmlns:w15="http://schemas.microsoft.com/office/word/2012/wordml" xmlns:wpg="http://schemas.microsoft.com/office/word/2010/wordprocessingGroup" xmlns:wpi="http://schemas.microsoft.com/office/word/2010/wordprocessingInk" xmlns:wne="http://schemas.microsoft.com/office/word/2006/wordml" xmlns:wps="http://schemas.microsoft.com/office/word/2010/wordprocessingShape" mc:Ignorable="w14 w15 wp14">
   <w:abstractNum w:abstractNumId="0">
     <w:nsid w:val="3F1B30E2"/>
     <w:multiLevelType w:val="hybridMultilevel"/>
@@ -2746,7 +3025,7 @@
 </file>
 
 <file path=word/styles.xml><?xml version="1.0" encoding="utf-8"?>
-<w:styles xmlns:mc="http://schemas.openxmlformats.org/markup-compatibility/2006" xmlns:r="http://schemas.openxmlformats.org/officeDocument/2006/relationships" xmlns:w="http://schemas.openxmlformats.org/wordprocessingml/2006/main" xmlns:w14="http://schemas.microsoft.com/office/word/2010/wordml" mc:Ignorable="w14">
+<w:styles xmlns:mc="http://schemas.openxmlformats.org/markup-compatibility/2006" xmlns:r="http://schemas.openxmlformats.org/officeDocument/2006/relationships" xmlns:w="http://schemas.openxmlformats.org/wordprocessingml/2006/main" xmlns:w14="http://schemas.microsoft.com/office/word/2010/wordml" xmlns:w15="http://schemas.microsoft.com/office/word/2012/wordml" mc:Ignorable="w14 w15">
   <w:docDefaults>
     <w:rPrDefault>
       <w:rPr>
@@ -2762,144 +3041,378 @@
       </w:pPr>
     </w:pPrDefault>
   </w:docDefaults>
-  <w:latentStyles w:defLockedState="0" w:defUIPriority="99" w:defSemiHidden="1" w:defUnhideWhenUsed="1" w:defQFormat="0" w:count="267">
-    <w:lsdException w:name="Normal" w:semiHidden="0" w:uiPriority="0" w:unhideWhenUsed="0" w:qFormat="1"/>
-    <w:lsdException w:name="heading 1" w:semiHidden="0" w:uiPriority="9" w:unhideWhenUsed="0" w:qFormat="1"/>
-    <w:lsdException w:name="heading 2" w:uiPriority="9" w:qFormat="1"/>
-    <w:lsdException w:name="heading 3" w:uiPriority="9" w:qFormat="1"/>
-    <w:lsdException w:name="heading 4" w:uiPriority="9" w:qFormat="1"/>
-    <w:lsdException w:name="heading 5" w:uiPriority="9" w:qFormat="1"/>
-    <w:lsdException w:name="heading 6" w:uiPriority="9" w:qFormat="1"/>
-    <w:lsdException w:name="heading 7" w:uiPriority="9" w:qFormat="1"/>
-    <w:lsdException w:name="heading 8" w:uiPriority="9" w:qFormat="1"/>
-    <w:lsdException w:name="heading 9" w:uiPriority="9" w:qFormat="1"/>
-    <w:lsdException w:name="toc 1" w:uiPriority="39"/>
-    <w:lsdException w:name="toc 2" w:uiPriority="39"/>
-    <w:lsdException w:name="toc 3" w:uiPriority="39"/>
-    <w:lsdException w:name="toc 4" w:uiPriority="39"/>
-    <w:lsdException w:name="toc 5" w:uiPriority="39"/>
-    <w:lsdException w:name="toc 6" w:uiPriority="39"/>
-    <w:lsdException w:name="toc 7" w:uiPriority="39"/>
-    <w:lsdException w:name="toc 8" w:uiPriority="39"/>
-    <w:lsdException w:name="toc 9" w:uiPriority="39"/>
-    <w:lsdException w:name="caption" w:uiPriority="35" w:qFormat="1"/>
-    <w:lsdException w:name="Title" w:semiHidden="0" w:uiPriority="10" w:unhideWhenUsed="0" w:qFormat="1"/>
-    <w:lsdException w:name="Default Paragraph Font" w:uiPriority="1"/>
-    <w:lsdException w:name="Subtitle" w:semiHidden="0" w:uiPriority="11" w:unhideWhenUsed="0" w:qFormat="1"/>
-    <w:lsdException w:name="Strong" w:semiHidden="0" w:uiPriority="22" w:unhideWhenUsed="0" w:qFormat="1"/>
-    <w:lsdException w:name="Emphasis" w:semiHidden="0" w:uiPriority="20" w:unhideWhenUsed="0" w:qFormat="1"/>
-    <w:lsdException w:name="Table Grid" w:semiHidden="0" w:uiPriority="59" w:unhideWhenUsed="0"/>
-    <w:lsdException w:name="Placeholder Text" w:unhideWhenUsed="0"/>
-    <w:lsdException w:name="No Spacing" w:semiHidden="0" w:uiPriority="1" w:unhideWhenUsed="0" w:qFormat="1"/>
-    <w:lsdException w:name="Light Shading" w:semiHidden="0" w:uiPriority="60" w:unhideWhenUsed="0"/>
-    <w:lsdException w:name="Light List" w:semiHidden="0" w:uiPriority="61" w:unhideWhenUsed="0"/>
-    <w:lsdException w:name="Light Grid" w:semiHidden="0" w:uiPriority="62" w:unhideWhenUsed="0"/>
-    <w:lsdException w:name="Medium Shading 1" w:semiHidden="0" w:uiPriority="63" w:unhideWhenUsed="0"/>
-    <w:lsdException w:name="Medium Shading 2" w:semiHidden="0" w:uiPriority="64" w:unhideWhenUsed="0"/>
-    <w:lsdException w:name="Medium List 1" w:semiHidden="0" w:uiPriority="65" w:unhideWhenUsed="0"/>
-    <w:lsdException w:name="Medium List 2" w:semiHidden="0" w:uiPriority="66" w:unhideWhenUsed="0"/>
-    <w:lsdException w:name="Medium Grid 1" w:semiHidden="0" w:uiPriority="67" w:unhideWhenUsed="0"/>
-    <w:lsdException w:name="Medium Grid 2" w:semiHidden="0" w:uiPriority="68" w:unhideWhenUsed="0"/>
-    <w:lsdException w:name="Medium Grid 3" w:semiHidden="0" w:uiPriority="69" w:unhideWhenUsed="0"/>
-    <w:lsdException w:name="Dark List" w:semiHidden="0" w:uiPriority="70" w:unhideWhenUsed="0"/>
-    <w:lsdException w:name="Colorful Shading" w:semiHidden="0" w:uiPriority="71" w:unhideWhenUsed="0"/>
-    <w:lsdException w:name="Colorful List" w:semiHidden="0" w:uiPriority="72" w:unhideWhenUsed="0"/>
-    <w:lsdException w:name="Colorful Grid" w:semiHidden="0" w:uiPriority="73" w:unhideWhenUsed="0"/>
-    <w:lsdException w:name="Light Shading Accent 1" w:semiHidden="0" w:uiPriority="60" w:unhideWhenUsed="0"/>
-    <w:lsdException w:name="Light List Accent 1" w:semiHidden="0" w:uiPriority="61" w:unhideWhenUsed="0"/>
-    <w:lsdException w:name="Light Grid Accent 1" w:semiHidden="0" w:uiPriority="62" w:unhideWhenUsed="0"/>
-    <w:lsdException w:name="Medium Shading 1 Accent 1" w:semiHidden="0" w:uiPriority="63" w:unhideWhenUsed="0"/>
-    <w:lsdException w:name="Medium Shading 2 Accent 1" w:semiHidden="0" w:uiPriority="64" w:unhideWhenUsed="0"/>
-    <w:lsdException w:name="Medium List 1 Accent 1" w:semiHidden="0" w:uiPriority="65" w:unhideWhenUsed="0"/>
-    <w:lsdException w:name="Revision" w:unhideWhenUsed="0"/>
-    <w:lsdException w:name="List Paragraph" w:semiHidden="0" w:uiPriority="34" w:unhideWhenUsed="0" w:qFormat="1"/>
-    <w:lsdException w:name="Quote" w:semiHidden="0" w:uiPriority="29" w:unhideWhenUsed="0" w:qFormat="1"/>
-    <w:lsdException w:name="Intense Quote" w:semiHidden="0" w:uiPriority="30" w:unhideWhenUsed="0" w:qFormat="1"/>
-    <w:lsdException w:name="Medium List 2 Accent 1" w:semiHidden="0" w:uiPriority="66" w:unhideWhenUsed="0"/>
-    <w:lsdException w:name="Medium Grid 1 Accent 1" w:semiHidden="0" w:uiPriority="67" w:unhideWhenUsed="0"/>
-    <w:lsdException w:name="Medium Grid 2 Accent 1" w:semiHidden="0" w:uiPriority="68" w:unhideWhenUsed="0"/>
-    <w:lsdException w:name="Medium Grid 3 Accent 1" w:semiHidden="0" w:uiPriority="69" w:unhideWhenUsed="0"/>
-    <w:lsdException w:name="Dark List Accent 1" w:semiHidden="0" w:uiPriority="70" w:unhideWhenUsed="0"/>
-    <w:lsdException w:name="Colorful Shading Accent 1" w:semiHidden="0" w:uiPriority="71" w:unhideWhenUsed="0"/>
-    <w:lsdException w:name="Colorful List Accent 1" w:semiHidden="0" w:uiPriority="72" w:unhideWhenUsed="0"/>
-    <w:lsdException w:name="Colorful Grid Accent 1" w:semiHidden="0" w:uiPriority="73" w:unhideWhenUsed="0"/>
-    <w:lsdException w:name="Light Shading Accent 2" w:semiHidden="0" w:uiPriority="60" w:unhideWhenUsed="0"/>
-    <w:lsdException w:name="Light List Accent 2" w:semiHidden="0" w:uiPriority="61" w:unhideWhenUsed="0"/>
-    <w:lsdException w:name="Light Grid Accent 2" w:semiHidden="0" w:uiPriority="62" w:unhideWhenUsed="0"/>
-    <w:lsdException w:name="Medium Shading 1 Accent 2" w:semiHidden="0" w:uiPriority="63" w:unhideWhenUsed="0"/>
-    <w:lsdException w:name="Medium Shading 2 Accent 2" w:semiHidden="0" w:uiPriority="64" w:unhideWhenUsed="0"/>
-    <w:lsdException w:name="Medium List 1 Accent 2" w:semiHidden="0" w:uiPriority="65" w:unhideWhenUsed="0"/>
-    <w:lsdException w:name="Medium List 2 Accent 2" w:semiHidden="0" w:uiPriority="66" w:unhideWhenUsed="0"/>
-    <w:lsdException w:name="Medium Grid 1 Accent 2" w:semiHidden="0" w:uiPriority="67" w:unhideWhenUsed="0"/>
-    <w:lsdException w:name="Medium Grid 2 Accent 2" w:semiHidden="0" w:uiPriority="68" w:unhideWhenUsed="0"/>
-    <w:lsdException w:name="Medium Grid 3 Accent 2" w:semiHidden="0" w:uiPriority="69" w:unhideWhenUsed="0"/>
-    <w:lsdException w:name="Dark List Accent 2" w:semiHidden="0" w:uiPriority="70" w:unhideWhenUsed="0"/>
-    <w:lsdException w:name="Colorful Shading Accent 2" w:semiHidden="0" w:uiPriority="71" w:unhideWhenUsed="0"/>
-    <w:lsdException w:name="Colorful List Accent 2" w:semiHidden="0" w:uiPriority="72" w:unhideWhenUsed="0"/>
-    <w:lsdException w:name="Colorful Grid Accent 2" w:semiHidden="0" w:uiPriority="73" w:unhideWhenUsed="0"/>
-    <w:lsdException w:name="Light Shading Accent 3" w:semiHidden="0" w:uiPriority="60" w:unhideWhenUsed="0"/>
-    <w:lsdException w:name="Light List Accent 3" w:semiHidden="0" w:uiPriority="61" w:unhideWhenUsed="0"/>
-    <w:lsdException w:name="Light Grid Accent 3" w:semiHidden="0" w:uiPriority="62" w:unhideWhenUsed="0"/>
-    <w:lsdException w:name="Medium Shading 1 Accent 3" w:semiHidden="0" w:uiPriority="63" w:unhideWhenUsed="0"/>
-    <w:lsdException w:name="Medium Shading 2 Accent 3" w:semiHidden="0" w:uiPriority="64" w:unhideWhenUsed="0"/>
-    <w:lsdException w:name="Medium List 1 Accent 3" w:semiHidden="0" w:uiPriority="65" w:unhideWhenUsed="0"/>
-    <w:lsdException w:name="Medium List 2 Accent 3" w:semiHidden="0" w:uiPriority="66" w:unhideWhenUsed="0"/>
-    <w:lsdException w:name="Medium Grid 1 Accent 3" w:semiHidden="0" w:uiPriority="67" w:unhideWhenUsed="0"/>
-    <w:lsdException w:name="Medium Grid 2 Accent 3" w:semiHidden="0" w:uiPriority="68" w:unhideWhenUsed="0"/>
-    <w:lsdException w:name="Medium Grid 3 Accent 3" w:semiHidden="0" w:uiPriority="69" w:unhideWhenUsed="0"/>
-    <w:lsdException w:name="Dark List Accent 3" w:semiHidden="0" w:uiPriority="70" w:unhideWhenUsed="0"/>
-    <w:lsdException w:name="Colorful Shading Accent 3" w:semiHidden="0" w:uiPriority="71" w:unhideWhenUsed="0"/>
-    <w:lsdException w:name="Colorful List Accent 3" w:semiHidden="0" w:uiPriority="72" w:unhideWhenUsed="0"/>
-    <w:lsdException w:name="Colorful Grid Accent 3" w:semiHidden="0" w:uiPriority="73" w:unhideWhenUsed="0"/>
-    <w:lsdException w:name="Light Shading Accent 4" w:semiHidden="0" w:uiPriority="60" w:unhideWhenUsed="0"/>
-    <w:lsdException w:name="Light List Accent 4" w:semiHidden="0" w:uiPriority="61" w:unhideWhenUsed="0"/>
-    <w:lsdException w:name="Light Grid Accent 4" w:semiHidden="0" w:uiPriority="62" w:unhideWhenUsed="0"/>
-    <w:lsdException w:name="Medium Shading 1 Accent 4" w:semiHidden="0" w:uiPriority="63" w:unhideWhenUsed="0"/>
-    <w:lsdException w:name="Medium Shading 2 Accent 4" w:semiHidden="0" w:uiPriority="64" w:unhideWhenUsed="0"/>
-    <w:lsdException w:name="Medium List 1 Accent 4" w:semiHidden="0" w:uiPriority="65" w:unhideWhenUsed="0"/>
-    <w:lsdException w:name="Medium List 2 Accent 4" w:semiHidden="0" w:uiPriority="66" w:unhideWhenUsed="0"/>
-    <w:lsdException w:name="Medium Grid 1 Accent 4" w:semiHidden="0" w:uiPriority="67" w:unhideWhenUsed="0"/>
-    <w:lsdException w:name="Medium Grid 2 Accent 4" w:semiHidden="0" w:uiPriority="68" w:unhideWhenUsed="0"/>
-    <w:lsdException w:name="Medium Grid 3 Accent 4" w:semiHidden="0" w:uiPriority="69" w:unhideWhenUsed="0"/>
-    <w:lsdException w:name="Dark List Accent 4" w:semiHidden="0" w:uiPriority="70" w:unhideWhenUsed="0"/>
-    <w:lsdException w:name="Colorful Shading Accent 4" w:semiHidden="0" w:uiPriority="71" w:unhideWhenUsed="0"/>
-    <w:lsdException w:name="Colorful List Accent 4" w:semiHidden="0" w:uiPriority="72" w:unhideWhenUsed="0"/>
-    <w:lsdException w:name="Colorful Grid Accent 4" w:semiHidden="0" w:uiPriority="73" w:unhideWhenUsed="0"/>
-    <w:lsdException w:name="Light Shading Accent 5" w:semiHidden="0" w:uiPriority="60" w:unhideWhenUsed="0"/>
-    <w:lsdException w:name="Light List Accent 5" w:semiHidden="0" w:uiPriority="61" w:unhideWhenUsed="0"/>
-    <w:lsdException w:name="Light Grid Accent 5" w:semiHidden="0" w:uiPriority="62" w:unhideWhenUsed="0"/>
-    <w:lsdException w:name="Medium Shading 1 Accent 5" w:semiHidden="0" w:uiPriority="63" w:unhideWhenUsed="0"/>
-    <w:lsdException w:name="Medium Shading 2 Accent 5" w:semiHidden="0" w:uiPriority="64" w:unhideWhenUsed="0"/>
-    <w:lsdException w:name="Medium List 1 Accent 5" w:semiHidden="0" w:uiPriority="65" w:unhideWhenUsed="0"/>
-    <w:lsdException w:name="Medium List 2 Accent 5" w:semiHidden="0" w:uiPriority="66" w:unhideWhenUsed="0"/>
-    <w:lsdException w:name="Medium Grid 1 Accent 5" w:semiHidden="0" w:uiPriority="67" w:unhideWhenUsed="0"/>
-    <w:lsdException w:name="Medium Grid 2 Accent 5" w:semiHidden="0" w:uiPriority="68" w:unhideWhenUsed="0"/>
-    <w:lsdException w:name="Medium Grid 3 Accent 5" w:semiHidden="0" w:uiPriority="69" w:unhideWhenUsed="0"/>
-    <w:lsdException w:name="Dark List Accent 5" w:semiHidden="0" w:uiPriority="70" w:unhideWhenUsed="0"/>
-    <w:lsdException w:name="Colorful Shading Accent 5" w:semiHidden="0" w:uiPriority="71" w:unhideWhenUsed="0"/>
-    <w:lsdException w:name="Colorful List Accent 5" w:semiHidden="0" w:uiPriority="72" w:unhideWhenUsed="0"/>
-    <w:lsdException w:name="Colorful Grid Accent 5" w:semiHidden="0" w:uiPriority="73" w:unhideWhenUsed="0"/>
-    <w:lsdException w:name="Light Shading Accent 6" w:semiHidden="0" w:uiPriority="60" w:unhideWhenUsed="0"/>
-    <w:lsdException w:name="Light List Accent 6" w:semiHidden="0" w:uiPriority="61" w:unhideWhenUsed="0"/>
-    <w:lsdException w:name="Light Grid Accent 6" w:semiHidden="0" w:uiPriority="62" w:unhideWhenUsed="0"/>
-    <w:lsdException w:name="Medium Shading 1 Accent 6" w:semiHidden="0" w:uiPriority="63" w:unhideWhenUsed="0"/>
-    <w:lsdException w:name="Medium Shading 2 Accent 6" w:semiHidden="0" w:uiPriority="64" w:unhideWhenUsed="0"/>
-    <w:lsdException w:name="Medium List 1 Accent 6" w:semiHidden="0" w:uiPriority="65" w:unhideWhenUsed="0"/>
-    <w:lsdException w:name="Medium List 2 Accent 6" w:semiHidden="0" w:uiPriority="66" w:unhideWhenUsed="0"/>
-    <w:lsdException w:name="Medium Grid 1 Accent 6" w:semiHidden="0" w:uiPriority="67" w:unhideWhenUsed="0"/>
-    <w:lsdException w:name="Medium Grid 2 Accent 6" w:semiHidden="0" w:uiPriority="68" w:unhideWhenUsed="0"/>
-    <w:lsdException w:name="Medium Grid 3 Accent 6" w:semiHidden="0" w:uiPriority="69" w:unhideWhenUsed="0"/>
-    <w:lsdException w:name="Dark List Accent 6" w:semiHidden="0" w:uiPriority="70" w:unhideWhenUsed="0"/>
-    <w:lsdException w:name="Colorful Shading Accent 6" w:semiHidden="0" w:uiPriority="71" w:unhideWhenUsed="0"/>
-    <w:lsdException w:name="Colorful List Accent 6" w:semiHidden="0" w:uiPriority="72" w:unhideWhenUsed="0"/>
-    <w:lsdException w:name="Colorful Grid Accent 6" w:semiHidden="0" w:uiPriority="73" w:unhideWhenUsed="0"/>
-    <w:lsdException w:name="Subtle Emphasis" w:semiHidden="0" w:uiPriority="19" w:unhideWhenUsed="0" w:qFormat="1"/>
-    <w:lsdException w:name="Intense Emphasis" w:semiHidden="0" w:uiPriority="21" w:unhideWhenUsed="0" w:qFormat="1"/>
-    <w:lsdException w:name="Subtle Reference" w:semiHidden="0" w:uiPriority="31" w:unhideWhenUsed="0" w:qFormat="1"/>
-    <w:lsdException w:name="Intense Reference" w:semiHidden="0" w:uiPriority="32" w:unhideWhenUsed="0" w:qFormat="1"/>
-    <w:lsdException w:name="Book Title" w:semiHidden="0" w:uiPriority="33" w:unhideWhenUsed="0" w:qFormat="1"/>
-    <w:lsdException w:name="Bibliography" w:uiPriority="37"/>
-    <w:lsdException w:name="TOC Heading" w:uiPriority="39" w:qFormat="1"/>
+  <w:latentStyles w:defLockedState="0" w:defUIPriority="99" w:defSemiHidden="0" w:defUnhideWhenUsed="0" w:defQFormat="0" w:count="371">
+    <w:lsdException w:name="Normal" w:uiPriority="0" w:qFormat="1"/>
+    <w:lsdException w:name="heading 1" w:uiPriority="9" w:qFormat="1"/>
+    <w:lsdException w:name="heading 2" w:semiHidden="1" w:uiPriority="9" w:unhideWhenUsed="1" w:qFormat="1"/>
+    <w:lsdException w:name="heading 3" w:semiHidden="1" w:uiPriority="9" w:unhideWhenUsed="1" w:qFormat="1"/>
+    <w:lsdException w:name="heading 4" w:semiHidden="1" w:uiPriority="9" w:unhideWhenUsed="1" w:qFormat="1"/>
+    <w:lsdException w:name="heading 5" w:semiHidden="1" w:uiPriority="9" w:unhideWhenUsed="1" w:qFormat="1"/>
+    <w:lsdException w:name="heading 6" w:semiHidden="1" w:uiPriority="9" w:unhideWhenUsed="1" w:qFormat="1"/>
+    <w:lsdException w:name="heading 7" w:semiHidden="1" w:uiPriority="9" w:unhideWhenUsed="1" w:qFormat="1"/>
+    <w:lsdException w:name="heading 8" w:semiHidden="1" w:uiPriority="9" w:unhideWhenUsed="1" w:qFormat="1"/>
+    <w:lsdException w:name="heading 9" w:semiHidden="1" w:uiPriority="9" w:unhideWhenUsed="1" w:qFormat="1"/>
+    <w:lsdException w:name="index 1" w:semiHidden="1" w:unhideWhenUsed="1"/>
+    <w:lsdException w:name="index 2" w:semiHidden="1" w:unhideWhenUsed="1"/>
+    <w:lsdException w:name="index 3" w:semiHidden="1" w:unhideWhenUsed="1"/>
+    <w:lsdException w:name="index 4" w:semiHidden="1" w:unhideWhenUsed="1"/>
+    <w:lsdException w:name="index 5" w:semiHidden="1" w:unhideWhenUsed="1"/>
+    <w:lsdException w:name="index 6" w:semiHidden="1" w:unhideWhenUsed="1"/>
+    <w:lsdException w:name="index 7" w:semiHidden="1" w:unhideWhenUsed="1"/>
+    <w:lsdException w:name="index 8" w:semiHidden="1" w:unhideWhenUsed="1"/>
+    <w:lsdException w:name="index 9" w:semiHidden="1" w:unhideWhenUsed="1"/>
+    <w:lsdException w:name="toc 1" w:semiHidden="1" w:uiPriority="39" w:unhideWhenUsed="1"/>
+    <w:lsdException w:name="toc 2" w:semiHidden="1" w:uiPriority="39" w:unhideWhenUsed="1"/>
+    <w:lsdException w:name="toc 3" w:semiHidden="1" w:uiPriority="39" w:unhideWhenUsed="1"/>
+    <w:lsdException w:name="toc 4" w:semiHidden="1" w:uiPriority="39" w:unhideWhenUsed="1"/>
+    <w:lsdException w:name="toc 5" w:semiHidden="1" w:uiPriority="39" w:unhideWhenUsed="1"/>
+    <w:lsdException w:name="toc 6" w:semiHidden="1" w:uiPriority="39" w:unhideWhenUsed="1"/>
+    <w:lsdException w:name="toc 7" w:semiHidden="1" w:uiPriority="39" w:unhideWhenUsed="1"/>
+    <w:lsdException w:name="toc 8" w:semiHidden="1" w:uiPriority="39" w:unhideWhenUsed="1"/>
+    <w:lsdException w:name="toc 9" w:semiHidden="1" w:uiPriority="39" w:unhideWhenUsed="1"/>
+    <w:lsdException w:name="Normal Indent" w:semiHidden="1" w:unhideWhenUsed="1"/>
+    <w:lsdException w:name="footnote text" w:semiHidden="1" w:unhideWhenUsed="1"/>
+    <w:lsdException w:name="annotation text" w:semiHidden="1" w:unhideWhenUsed="1"/>
+    <w:lsdException w:name="header" w:semiHidden="1" w:unhideWhenUsed="1"/>
+    <w:lsdException w:name="footer" w:semiHidden="1" w:unhideWhenUsed="1"/>
+    <w:lsdException w:name="index heading" w:semiHidden="1" w:unhideWhenUsed="1"/>
+    <w:lsdException w:name="caption" w:semiHidden="1" w:uiPriority="35" w:unhideWhenUsed="1" w:qFormat="1"/>
+    <w:lsdException w:name="table of figures" w:semiHidden="1" w:unhideWhenUsed="1"/>
+    <w:lsdException w:name="envelope address" w:semiHidden="1" w:unhideWhenUsed="1"/>
+    <w:lsdException w:name="envelope return" w:semiHidden="1" w:unhideWhenUsed="1"/>
+    <w:lsdException w:name="footnote reference" w:semiHidden="1" w:unhideWhenUsed="1"/>
+    <w:lsdException w:name="annotation reference" w:semiHidden="1" w:unhideWhenUsed="1"/>
+    <w:lsdException w:name="line number" w:semiHidden="1" w:unhideWhenUsed="1"/>
+    <w:lsdException w:name="page number" w:semiHidden="1" w:unhideWhenUsed="1"/>
+    <w:lsdException w:name="endnote reference" w:semiHidden="1" w:unhideWhenUsed="1"/>
+    <w:lsdException w:name="endnote text" w:semiHidden="1" w:unhideWhenUsed="1"/>
+    <w:lsdException w:name="table of authorities" w:semiHidden="1" w:unhideWhenUsed="1"/>
+    <w:lsdException w:name="macro" w:semiHidden="1" w:unhideWhenUsed="1"/>
+    <w:lsdException w:name="toa heading" w:semiHidden="1" w:unhideWhenUsed="1"/>
+    <w:lsdException w:name="List" w:semiHidden="1" w:unhideWhenUsed="1"/>
+    <w:lsdException w:name="List Bullet" w:semiHidden="1" w:unhideWhenUsed="1"/>
+    <w:lsdException w:name="List Number" w:semiHidden="1" w:unhideWhenUsed="1"/>
+    <w:lsdException w:name="List 2" w:semiHidden="1" w:unhideWhenUsed="1"/>
+    <w:lsdException w:name="List 3" w:semiHidden="1" w:unhideWhenUsed="1"/>
+    <w:lsdException w:name="List 4" w:semiHidden="1" w:unhideWhenUsed="1"/>
+    <w:lsdException w:name="List 5" w:semiHidden="1" w:unhideWhenUsed="1"/>
+    <w:lsdException w:name="List Bullet 2" w:semiHidden="1" w:unhideWhenUsed="1"/>
+    <w:lsdException w:name="List Bullet 3" w:semiHidden="1" w:unhideWhenUsed="1"/>
+    <w:lsdException w:name="List Bullet 4" w:semiHidden="1" w:unhideWhenUsed="1"/>
+    <w:lsdException w:name="List Bullet 5" w:semiHidden="1" w:unhideWhenUsed="1"/>
+    <w:lsdException w:name="List Number 2" w:semiHidden="1" w:unhideWhenUsed="1"/>
+    <w:lsdException w:name="List Number 3" w:semiHidden="1" w:unhideWhenUsed="1"/>
+    <w:lsdException w:name="List Number 4" w:semiHidden="1" w:unhideWhenUsed="1"/>
+    <w:lsdException w:name="List Number 5" w:semiHidden="1" w:unhideWhenUsed="1"/>
+    <w:lsdException w:name="Title" w:uiPriority="10" w:qFormat="1"/>
+    <w:lsdException w:name="Closing" w:semiHidden="1" w:unhideWhenUsed="1"/>
+    <w:lsdException w:name="Signature" w:semiHidden="1" w:unhideWhenUsed="1"/>
+    <w:lsdException w:name="Default Paragraph Font" w:semiHidden="1" w:uiPriority="1" w:unhideWhenUsed="1"/>
+    <w:lsdException w:name="Body Text" w:semiHidden="1" w:unhideWhenUsed="1"/>
+    <w:lsdException w:name="Body Text Indent" w:semiHidden="1" w:unhideWhenUsed="1"/>
+    <w:lsdException w:name="List Continue" w:semiHidden="1" w:unhideWhenUsed="1"/>
+    <w:lsdException w:name="List Continue 2" w:semiHidden="1" w:unhideWhenUsed="1"/>
+    <w:lsdException w:name="List Continue 3" w:semiHidden="1" w:unhideWhenUsed="1"/>
+    <w:lsdException w:name="List Continue 4" w:semiHidden="1" w:unhideWhenUsed="1"/>
+    <w:lsdException w:name="List Continue 5" w:semiHidden="1" w:unhideWhenUsed="1"/>
+    <w:lsdException w:name="Message Header" w:semiHidden="1" w:unhideWhenUsed="1"/>
+    <w:lsdException w:name="Subtitle" w:uiPriority="11" w:qFormat="1"/>
+    <w:lsdException w:name="Salutation" w:semiHidden="1" w:unhideWhenUsed="1"/>
+    <w:lsdException w:name="Date" w:semiHidden="1" w:unhideWhenUsed="1"/>
+    <w:lsdException w:name="Body Text First Indent" w:semiHidden="1" w:unhideWhenUsed="1"/>
+    <w:lsdException w:name="Body Text First Indent 2" w:semiHidden="1" w:unhideWhenUsed="1"/>
+    <w:lsdException w:name="Note Heading" w:semiHidden="1" w:unhideWhenUsed="1"/>
+    <w:lsdException w:name="Body Text 2" w:semiHidden="1" w:unhideWhenUsed="1"/>
+    <w:lsdException w:name="Body Text 3" w:semiHidden="1" w:unhideWhenUsed="1"/>
+    <w:lsdException w:name="Body Text Indent 2" w:semiHidden="1" w:unhideWhenUsed="1"/>
+    <w:lsdException w:name="Body Text Indent 3" w:semiHidden="1" w:unhideWhenUsed="1"/>
+    <w:lsdException w:name="Block Text" w:semiHidden="1" w:unhideWhenUsed="1"/>
+    <w:lsdException w:name="Hyperlink" w:semiHidden="1" w:unhideWhenUsed="1"/>
+    <w:lsdException w:name="FollowedHyperlink" w:semiHidden="1" w:unhideWhenUsed="1"/>
+    <w:lsdException w:name="Strong" w:uiPriority="22" w:qFormat="1"/>
+    <w:lsdException w:name="Emphasis" w:uiPriority="20" w:qFormat="1"/>
+    <w:lsdException w:name="Document Map" w:semiHidden="1" w:unhideWhenUsed="1"/>
+    <w:lsdException w:name="Plain Text" w:semiHidden="1" w:unhideWhenUsed="1"/>
+    <w:lsdException w:name="E-mail Signature" w:semiHidden="1" w:unhideWhenUsed="1"/>
+    <w:lsdException w:name="HTML Top of Form" w:semiHidden="1" w:unhideWhenUsed="1"/>
+    <w:lsdException w:name="HTML Bottom of Form" w:semiHidden="1" w:unhideWhenUsed="1"/>
+    <w:lsdException w:name="Normal (Web)" w:semiHidden="1" w:unhideWhenUsed="1"/>
+    <w:lsdException w:name="HTML Acronym" w:semiHidden="1" w:unhideWhenUsed="1"/>
+    <w:lsdException w:name="HTML Address" w:semiHidden="1" w:unhideWhenUsed="1"/>
+    <w:lsdException w:name="HTML Cite" w:semiHidden="1" w:unhideWhenUsed="1"/>
+    <w:lsdException w:name="HTML Code" w:semiHidden="1" w:unhideWhenUsed="1"/>
+    <w:lsdException w:name="HTML Definition" w:semiHidden="1" w:unhideWhenUsed="1"/>
+    <w:lsdException w:name="HTML Keyboard" w:semiHidden="1" w:unhideWhenUsed="1"/>
+    <w:lsdException w:name="HTML Preformatted" w:semiHidden="1" w:unhideWhenUsed="1"/>
+    <w:lsdException w:name="HTML Sample" w:semiHidden="1" w:unhideWhenUsed="1"/>
+    <w:lsdException w:name="HTML Typewriter" w:semiHidden="1" w:unhideWhenUsed="1"/>
+    <w:lsdException w:name="HTML Variable" w:semiHidden="1" w:unhideWhenUsed="1"/>
+    <w:lsdException w:name="Normal Table" w:semiHidden="1" w:unhideWhenUsed="1"/>
+    <w:lsdException w:name="annotation subject" w:semiHidden="1" w:unhideWhenUsed="1"/>
+    <w:lsdException w:name="No List" w:semiHidden="1" w:unhideWhenUsed="1"/>
+    <w:lsdException w:name="Outline List 1" w:semiHidden="1" w:unhideWhenUsed="1"/>
+    <w:lsdException w:name="Outline List 2" w:semiHidden="1" w:unhideWhenUsed="1"/>
+    <w:lsdException w:name="Outline List 3" w:semiHidden="1" w:unhideWhenUsed="1"/>
+    <w:lsdException w:name="Table Simple 1" w:semiHidden="1" w:unhideWhenUsed="1"/>
+    <w:lsdException w:name="Table Simple 2" w:semiHidden="1" w:unhideWhenUsed="1"/>
+    <w:lsdException w:name="Table Simple 3" w:semiHidden="1" w:unhideWhenUsed="1"/>
+    <w:lsdException w:name="Table Classic 1" w:semiHidden="1" w:unhideWhenUsed="1"/>
+    <w:lsdException w:name="Table Classic 2" w:semiHidden="1" w:unhideWhenUsed="1"/>
+    <w:lsdException w:name="Table Classic 3" w:semiHidden="1" w:unhideWhenUsed="1"/>
+    <w:lsdException w:name="Table Classic 4" w:semiHidden="1" w:unhideWhenUsed="1"/>
+    <w:lsdException w:name="Table Colorful 1" w:semiHidden="1" w:unhideWhenUsed="1"/>
+    <w:lsdException w:name="Table Colorful 2" w:semiHidden="1" w:unhideWhenUsed="1"/>
+    <w:lsdException w:name="Table Colorful 3" w:semiHidden="1" w:unhideWhenUsed="1"/>
+    <w:lsdException w:name="Table Columns 1" w:semiHidden="1" w:unhideWhenUsed="1"/>
+    <w:lsdException w:name="Table Columns 2" w:semiHidden="1" w:unhideWhenUsed="1"/>
+    <w:lsdException w:name="Table Columns 3" w:semiHidden="1" w:unhideWhenUsed="1"/>
+    <w:lsdException w:name="Table Columns 4" w:semiHidden="1" w:unhideWhenUsed="1"/>
+    <w:lsdException w:name="Table Columns 5" w:semiHidden="1" w:unhideWhenUsed="1"/>
+    <w:lsdException w:name="Table Grid 1" w:semiHidden="1" w:unhideWhenUsed="1"/>
+    <w:lsdException w:name="Table Grid 2" w:semiHidden="1" w:unhideWhenUsed="1"/>
+    <w:lsdException w:name="Table Grid 3" w:semiHidden="1" w:unhideWhenUsed="1"/>
+    <w:lsdException w:name="Table Grid 4" w:semiHidden="1" w:unhideWhenUsed="1"/>
+    <w:lsdException w:name="Table Grid 5" w:semiHidden="1" w:unhideWhenUsed="1"/>
+    <w:lsdException w:name="Table Grid 6" w:semiHidden="1" w:unhideWhenUsed="1"/>
+    <w:lsdException w:name="Table Grid 7" w:semiHidden="1" w:unhideWhenUsed="1"/>
+    <w:lsdException w:name="Table Grid 8" w:semiHidden="1" w:unhideWhenUsed="1"/>
+    <w:lsdException w:name="Table List 1" w:semiHidden="1" w:unhideWhenUsed="1"/>
+    <w:lsdException w:name="Table List 2" w:semiHidden="1" w:unhideWhenUsed="1"/>
+    <w:lsdException w:name="Table List 3" w:semiHidden="1" w:unhideWhenUsed="1"/>
+    <w:lsdException w:name="Table List 4" w:semiHidden="1" w:unhideWhenUsed="1"/>
+    <w:lsdException w:name="Table List 5" w:semiHidden="1" w:unhideWhenUsed="1"/>
+    <w:lsdException w:name="Table List 6" w:semiHidden="1" w:unhideWhenUsed="1"/>
+    <w:lsdException w:name="Table List 7" w:semiHidden="1" w:unhideWhenUsed="1"/>
+    <w:lsdException w:name="Table List 8" w:semiHidden="1" w:unhideWhenUsed="1"/>
+    <w:lsdException w:name="Table 3D effects 1" w:semiHidden="1" w:unhideWhenUsed="1"/>
+    <w:lsdException w:name="Table 3D effects 2" w:semiHidden="1" w:unhideWhenUsed="1"/>
+    <w:lsdException w:name="Table 3D effects 3" w:semiHidden="1" w:unhideWhenUsed="1"/>
+    <w:lsdException w:name="Table Contemporary" w:semiHidden="1" w:unhideWhenUsed="1"/>
+    <w:lsdException w:name="Table Elegant" w:semiHidden="1" w:unhideWhenUsed="1"/>
+    <w:lsdException w:name="Table Professional" w:semiHidden="1" w:unhideWhenUsed="1"/>
+    <w:lsdException w:name="Table Subtle 1" w:semiHidden="1" w:unhideWhenUsed="1"/>
+    <w:lsdException w:name="Table Subtle 2" w:semiHidden="1" w:unhideWhenUsed="1"/>
+    <w:lsdException w:name="Table Web 1" w:semiHidden="1" w:unhideWhenUsed="1"/>
+    <w:lsdException w:name="Table Web 2" w:semiHidden="1" w:unhideWhenUsed="1"/>
+    <w:lsdException w:name="Table Web 3" w:semiHidden="1" w:unhideWhenUsed="1"/>
+    <w:lsdException w:name="Balloon Text" w:semiHidden="1" w:unhideWhenUsed="1"/>
+    <w:lsdException w:name="Table Grid" w:uiPriority="59"/>
+    <w:lsdException w:name="Table Theme" w:semiHidden="1" w:unhideWhenUsed="1"/>
+    <w:lsdException w:name="Placeholder Text" w:semiHidden="1"/>
+    <w:lsdException w:name="No Spacing" w:uiPriority="1" w:qFormat="1"/>
+    <w:lsdException w:name="Light Shading" w:uiPriority="60"/>
+    <w:lsdException w:name="Light List" w:uiPriority="61"/>
+    <w:lsdException w:name="Light Grid" w:uiPriority="62"/>
+    <w:lsdException w:name="Medium Shading 1" w:uiPriority="63"/>
+    <w:lsdException w:name="Medium Shading 2" w:uiPriority="64"/>
+    <w:lsdException w:name="Medium List 1" w:uiPriority="65"/>
+    <w:lsdException w:name="Medium List 2" w:uiPriority="66"/>
+    <w:lsdException w:name="Medium Grid 1" w:uiPriority="67"/>
+    <w:lsdException w:name="Medium Grid 2" w:uiPriority="68"/>
+    <w:lsdException w:name="Medium Grid 3" w:uiPriority="69"/>
+    <w:lsdException w:name="Dark List" w:uiPriority="70"/>
+    <w:lsdException w:name="Colorful Shading" w:uiPriority="71"/>
+    <w:lsdException w:name="Colorful List" w:uiPriority="72"/>
+    <w:lsdException w:name="Colorful Grid" w:uiPriority="73"/>
+    <w:lsdException w:name="Light Shading Accent 1" w:uiPriority="60"/>
+    <w:lsdException w:name="Light List Accent 1" w:uiPriority="61"/>
+    <w:lsdException w:name="Light Grid Accent 1" w:uiPriority="62"/>
+    <w:lsdException w:name="Medium Shading 1 Accent 1" w:uiPriority="63"/>
+    <w:lsdException w:name="Medium Shading 2 Accent 1" w:uiPriority="64"/>
+    <w:lsdException w:name="Medium List 1 Accent 1" w:uiPriority="65"/>
+    <w:lsdException w:name="Revision" w:semiHidden="1"/>
+    <w:lsdException w:name="List Paragraph" w:uiPriority="34" w:qFormat="1"/>
+    <w:lsdException w:name="Quote" w:uiPriority="29" w:qFormat="1"/>
+    <w:lsdException w:name="Intense Quote" w:uiPriority="30" w:qFormat="1"/>
+    <w:lsdException w:name="Medium List 2 Accent 1" w:uiPriority="66"/>
+    <w:lsdException w:name="Medium Grid 1 Accent 1" w:uiPriority="67"/>
+    <w:lsdException w:name="Medium Grid 2 Accent 1" w:uiPriority="68"/>
+    <w:lsdException w:name="Medium Grid 3 Accent 1" w:uiPriority="69"/>
+    <w:lsdException w:name="Dark List Accent 1" w:uiPriority="70"/>
+    <w:lsdException w:name="Colorful Shading Accent 1" w:uiPriority="71"/>
+    <w:lsdException w:name="Colorful List Accent 1" w:uiPriority="72"/>
+    <w:lsdException w:name="Colorful Grid Accent 1" w:uiPriority="73"/>
+    <w:lsdException w:name="Light Shading Accent 2" w:uiPriority="60"/>
+    <w:lsdException w:name="Light List Accent 2" w:uiPriority="61"/>
+    <w:lsdException w:name="Light Grid Accent 2" w:uiPriority="62"/>
+    <w:lsdException w:name="Medium Shading 1 Accent 2" w:uiPriority="63"/>
+    <w:lsdException w:name="Medium Shading 2 Accent 2" w:uiPriority="64"/>
+    <w:lsdException w:name="Medium List 1 Accent 2" w:uiPriority="65"/>
+    <w:lsdException w:name="Medium List 2 Accent 2" w:uiPriority="66"/>
+    <w:lsdException w:name="Medium Grid 1 Accent 2" w:uiPriority="67"/>
+    <w:lsdException w:name="Medium Grid 2 Accent 2" w:uiPriority="68"/>
+    <w:lsdException w:name="Medium Grid 3 Accent 2" w:uiPriority="69"/>
+    <w:lsdException w:name="Dark List Accent 2" w:uiPriority="70"/>
+    <w:lsdException w:name="Colorful Shading Accent 2" w:uiPriority="71"/>
+    <w:lsdException w:name="Colorful List Accent 2" w:uiPriority="72"/>
+    <w:lsdException w:name="Colorful Grid Accent 2" w:uiPriority="73"/>
+    <w:lsdException w:name="Light Shading Accent 3" w:uiPriority="60"/>
+    <w:lsdException w:name="Light List Accent 3" w:uiPriority="61"/>
+    <w:lsdException w:name="Light Grid Accent 3" w:uiPriority="62"/>
+    <w:lsdException w:name="Medium Shading 1 Accent 3" w:uiPriority="63"/>
+    <w:lsdException w:name="Medium Shading 2 Accent 3" w:uiPriority="64"/>
+    <w:lsdException w:name="Medium List 1 Accent 3" w:uiPriority="65"/>
+    <w:lsdException w:name="Medium List 2 Accent 3" w:uiPriority="66"/>
+    <w:lsdException w:name="Medium Grid 1 Accent 3" w:uiPriority="67"/>
+    <w:lsdException w:name="Medium Grid 2 Accent 3" w:uiPriority="68"/>
+    <w:lsdException w:name="Medium Grid 3 Accent 3" w:uiPriority="69"/>
+    <w:lsdException w:name="Dark List Accent 3" w:uiPriority="70"/>
+    <w:lsdException w:name="Colorful Shading Accent 3" w:uiPriority="71"/>
+    <w:lsdException w:name="Colorful List Accent 3" w:uiPriority="72"/>
+    <w:lsdException w:name="Colorful Grid Accent 3" w:uiPriority="73"/>
+    <w:lsdException w:name="Light Shading Accent 4" w:uiPriority="60"/>
+    <w:lsdException w:name="Light List Accent 4" w:uiPriority="61"/>
+    <w:lsdException w:name="Light Grid Accent 4" w:uiPriority="62"/>
+    <w:lsdException w:name="Medium Shading 1 Accent 4" w:uiPriority="63"/>
+    <w:lsdException w:name="Medium Shading 2 Accent 4" w:uiPriority="64"/>
+    <w:lsdException w:name="Medium List 1 Accent 4" w:uiPriority="65"/>
+    <w:lsdException w:name="Medium List 2 Accent 4" w:uiPriority="66"/>
+    <w:lsdException w:name="Medium Grid 1 Accent 4" w:uiPriority="67"/>
+    <w:lsdException w:name="Medium Grid 2 Accent 4" w:uiPriority="68"/>
+    <w:lsdException w:name="Medium Grid 3 Accent 4" w:uiPriority="69"/>
+    <w:lsdException w:name="Dark List Accent 4" w:uiPriority="70"/>
+    <w:lsdException w:name="Colorful Shading Accent 4" w:uiPriority="71"/>
+    <w:lsdException w:name="Colorful List Accent 4" w:uiPriority="72"/>
+    <w:lsdException w:name="Colorful Grid Accent 4" w:uiPriority="73"/>
+    <w:lsdException w:name="Light Shading Accent 5" w:uiPriority="60"/>
+    <w:lsdException w:name="Light List Accent 5" w:uiPriority="61"/>
+    <w:lsdException w:name="Light Grid Accent 5" w:uiPriority="62"/>
+    <w:lsdException w:name="Medium Shading 1 Accent 5" w:uiPriority="63"/>
+    <w:lsdException w:name="Medium Shading 2 Accent 5" w:uiPriority="64"/>
+    <w:lsdException w:name="Medium List 1 Accent 5" w:uiPriority="65"/>
+    <w:lsdException w:name="Medium List 2 Accent 5" w:uiPriority="66"/>
+    <w:lsdException w:name="Medium Grid 1 Accent 5" w:uiPriority="67"/>
+    <w:lsdException w:name="Medium Grid 2 Accent 5" w:uiPriority="68"/>
+    <w:lsdException w:name="Medium Grid 3 Accent 5" w:uiPriority="69"/>
+    <w:lsdException w:name="Dark List Accent 5" w:uiPriority="70"/>
+    <w:lsdException w:name="Colorful Shading Accent 5" w:uiPriority="71"/>
+    <w:lsdException w:name="Colorful List Accent 5" w:uiPriority="72"/>
+    <w:lsdException w:name="Colorful Grid Accent 5" w:uiPriority="73"/>
+    <w:lsdException w:name="Light Shading Accent 6" w:uiPriority="60"/>
+    <w:lsdException w:name="Light List Accent 6" w:uiPriority="61"/>
+    <w:lsdException w:name="Light Grid Accent 6" w:uiPriority="62"/>
+    <w:lsdException w:name="Medium Shading 1 Accent 6" w:uiPriority="63"/>
+    <w:lsdException w:name="Medium Shading 2 Accent 6" w:uiPriority="64"/>
+    <w:lsdException w:name="Medium List 1 Accent 6" w:uiPriority="65"/>
+    <w:lsdException w:name="Medium List 2 Accent 6" w:uiPriority="66"/>
+    <w:lsdException w:name="Medium Grid 1 Accent 6" w:uiPriority="67"/>
+    <w:lsdException w:name="Medium Grid 2 Accent 6" w:uiPriority="68"/>
+    <w:lsdException w:name="Medium Grid 3 Accent 6" w:uiPriority="69"/>
+    <w:lsdException w:name="Dark List Accent 6" w:uiPriority="70"/>
+    <w:lsdException w:name="Colorful Shading Accent 6" w:uiPriority="71"/>
+    <w:lsdException w:name="Colorful List Accent 6" w:uiPriority="72"/>
+    <w:lsdException w:name="Colorful Grid Accent 6" w:uiPriority="73"/>
+    <w:lsdException w:name="Subtle Emphasis" w:uiPriority="19" w:qFormat="1"/>
+    <w:lsdException w:name="Intense Emphasis" w:uiPriority="21" w:qFormat="1"/>
+    <w:lsdException w:name="Subtle Reference" w:uiPriority="31" w:qFormat="1"/>
+    <w:lsdException w:name="Intense Reference" w:uiPriority="32" w:qFormat="1"/>
+    <w:lsdException w:name="Book Title" w:uiPriority="33" w:qFormat="1"/>
+    <w:lsdException w:name="Bibliography" w:semiHidden="1" w:uiPriority="37" w:unhideWhenUsed="1"/>
+    <w:lsdException w:name="TOC Heading" w:semiHidden="1" w:uiPriority="39" w:unhideWhenUsed="1" w:qFormat="1"/>
+    <w:lsdException w:name="Plain Table 1" w:uiPriority="41"/>
+    <w:lsdException w:name="Plain Table 2" w:uiPriority="42"/>
+    <w:lsdException w:name="Plain Table 3" w:uiPriority="43"/>
+    <w:lsdException w:name="Plain Table 4" w:uiPriority="44"/>
+    <w:lsdException w:name="Plain Table 5" w:uiPriority="45"/>
+    <w:lsdException w:name="Grid Table Light" w:uiPriority="40"/>
+    <w:lsdException w:name="Grid Table 1 Light" w:uiPriority="46"/>
+    <w:lsdException w:name="Grid Table 2" w:uiPriority="47"/>
+    <w:lsdException w:name="Grid Table 3" w:uiPriority="48"/>
+    <w:lsdException w:name="Grid Table 4" w:uiPriority="49"/>
+    <w:lsdException w:name="Grid Table 5 Dark" w:uiPriority="50"/>
+    <w:lsdException w:name="Grid Table 6 Colorful" w:uiPriority="51"/>
+    <w:lsdException w:name="Grid Table 7 Colorful" w:uiPriority="52"/>
+    <w:lsdException w:name="Grid Table 1 Light Accent 1" w:uiPriority="46"/>
+    <w:lsdException w:name="Grid Table 2 Accent 1" w:uiPriority="47"/>
+    <w:lsdException w:name="Grid Table 3 Accent 1" w:uiPriority="48"/>
+    <w:lsdException w:name="Grid Table 4 Accent 1" w:uiPriority="49"/>
+    <w:lsdException w:name="Grid Table 5 Dark Accent 1" w:uiPriority="50"/>
+    <w:lsdException w:name="Grid Table 6 Colorful Accent 1" w:uiPriority="51"/>
+    <w:lsdException w:name="Grid Table 7 Colorful Accent 1" w:uiPriority="52"/>
+    <w:lsdException w:name="Grid Table 1 Light Accent 2" w:uiPriority="46"/>
+    <w:lsdException w:name="Grid Table 2 Accent 2" w:uiPriority="47"/>
+    <w:lsdException w:name="Grid Table 3 Accent 2" w:uiPriority="48"/>
+    <w:lsdException w:name="Grid Table 4 Accent 2" w:uiPriority="49"/>
+    <w:lsdException w:name="Grid Table 5 Dark Accent 2" w:uiPriority="50"/>
+    <w:lsdException w:name="Grid Table 6 Colorful Accent 2" w:uiPriority="51"/>
+    <w:lsdException w:name="Grid Table 7 Colorful Accent 2" w:uiPriority="52"/>
+    <w:lsdException w:name="Grid Table 1 Light Accent 3" w:uiPriority="46"/>
+    <w:lsdException w:name="Grid Table 2 Accent 3" w:uiPriority="47"/>
+    <w:lsdException w:name="Grid Table 3 Accent 3" w:uiPriority="48"/>
+    <w:lsdException w:name="Grid Table 4 Accent 3" w:uiPriority="49"/>
+    <w:lsdException w:name="Grid Table 5 Dark Accent 3" w:uiPriority="50"/>
+    <w:lsdException w:name="Grid Table 6 Colorful Accent 3" w:uiPriority="51"/>
+    <w:lsdException w:name="Grid Table 7 Colorful Accent 3" w:uiPriority="52"/>
+    <w:lsdException w:name="Grid Table 1 Light Accent 4" w:uiPriority="46"/>
+    <w:lsdException w:name="Grid Table 2 Accent 4" w:uiPriority="47"/>
+    <w:lsdException w:name="Grid Table 3 Accent 4" w:uiPriority="48"/>
+    <w:lsdException w:name="Grid Table 4 Accent 4" w:uiPriority="49"/>
+    <w:lsdException w:name="Grid Table 5 Dark Accent 4" w:uiPriority="50"/>
+    <w:lsdException w:name="Grid Table 6 Colorful Accent 4" w:uiPriority="51"/>
+    <w:lsdException w:name="Grid Table 7 Colorful Accent 4" w:uiPriority="52"/>
+    <w:lsdException w:name="Grid Table 1 Light Accent 5" w:uiPriority="46"/>
+    <w:lsdException w:name="Grid Table 2 Accent 5" w:uiPriority="47"/>
+    <w:lsdException w:name="Grid Table 3 Accent 5" w:uiPriority="48"/>
+    <w:lsdException w:name="Grid Table 4 Accent 5" w:uiPriority="49"/>
+    <w:lsdException w:name="Grid Table 5 Dark Accent 5" w:uiPriority="50"/>
+    <w:lsdException w:name="Grid Table 6 Colorful Accent 5" w:uiPriority="51"/>
+    <w:lsdException w:name="Grid Table 7 Colorful Accent 5" w:uiPriority="52"/>
+    <w:lsdException w:name="Grid Table 1 Light Accent 6" w:uiPriority="46"/>
+    <w:lsdException w:name="Grid Table 2 Accent 6" w:uiPriority="47"/>
+    <w:lsdException w:name="Grid Table 3 Accent 6" w:uiPriority="48"/>
+    <w:lsdException w:name="Grid Table 4 Accent 6" w:uiPriority="49"/>
+    <w:lsdException w:name="Grid Table 5 Dark Accent 6" w:uiPriority="50"/>
+    <w:lsdException w:name="Grid Table 6 Colorful Accent 6" w:uiPriority="51"/>
+    <w:lsdException w:name="Grid Table 7 Colorful Accent 6" w:uiPriority="52"/>
+    <w:lsdException w:name="List Table 1 Light" w:uiPriority="46"/>
+    <w:lsdException w:name="List Table 2" w:uiPriority="47"/>
+    <w:lsdException w:name="List Table 3" w:uiPriority="48"/>
+    <w:lsdException w:name="List Table 4" w:uiPriority="49"/>
+    <w:lsdException w:name="List Table 5 Dark" w:uiPriority="50"/>
+    <w:lsdException w:name="List Table 6 Colorful" w:uiPriority="51"/>
+    <w:lsdException w:name="List Table 7 Colorful" w:uiPriority="52"/>
+    <w:lsdException w:name="List Table 1 Light Accent 1" w:uiPriority="46"/>
+    <w:lsdException w:name="List Table 2 Accent 1" w:uiPriority="47"/>
+    <w:lsdException w:name="List Table 3 Accent 1" w:uiPriority="48"/>
+    <w:lsdException w:name="List Table 4 Accent 1" w:uiPriority="49"/>
+    <w:lsdException w:name="List Table 5 Dark Accent 1" w:uiPriority="50"/>
+    <w:lsdException w:name="List Table 6 Colorful Accent 1" w:uiPriority="51"/>
+    <w:lsdException w:name="List Table 7 Colorful Accent 1" w:uiPriority="52"/>
+    <w:lsdException w:name="List Table 1 Light Accent 2" w:uiPriority="46"/>
+    <w:lsdException w:name="List Table 2 Accent 2" w:uiPriority="47"/>
+    <w:lsdException w:name="List Table 3 Accent 2" w:uiPriority="48"/>
+    <w:lsdException w:name="List Table 4 Accent 2" w:uiPriority="49"/>
+    <w:lsdException w:name="List Table 5 Dark Accent 2" w:uiPriority="50"/>
+    <w:lsdException w:name="List Table 6 Colorful Accent 2" w:uiPriority="51"/>
+    <w:lsdException w:name="List Table 7 Colorful Accent 2" w:uiPriority="52"/>
+    <w:lsdException w:name="List Table 1 Light Accent 3" w:uiPriority="46"/>
+    <w:lsdException w:name="List Table 2 Accent 3" w:uiPriority="47"/>
+    <w:lsdException w:name="List Table 3 Accent 3" w:uiPriority="48"/>
+    <w:lsdException w:name="List Table 4 Accent 3" w:uiPriority="49"/>
+    <w:lsdException w:name="List Table 5 Dark Accent 3" w:uiPriority="50"/>
+    <w:lsdException w:name="List Table 6 Colorful Accent 3" w:uiPriority="51"/>
+    <w:lsdException w:name="List Table 7 Colorful Accent 3" w:uiPriority="52"/>
+    <w:lsdException w:name="List Table 1 Light Accent 4" w:uiPriority="46"/>
+    <w:lsdException w:name="List Table 2 Accent 4" w:uiPriority="47"/>
+    <w:lsdException w:name="List Table 3 Accent 4" w:uiPriority="48"/>
+    <w:lsdException w:name="List Table 4 Accent 4" w:uiPriority="49"/>
+    <w:lsdException w:name="List Table 5 Dark Accent 4" w:uiPriority="50"/>
+    <w:lsdException w:name="List Table 6 Colorful Accent 4" w:uiPriority="51"/>
+    <w:lsdException w:name="List Table 7 Colorful Accent 4" w:uiPriority="52"/>
+    <w:lsdException w:name="List Table 1 Light Accent 5" w:uiPriority="46"/>
+    <w:lsdException w:name="List Table 2 Accent 5" w:uiPriority="47"/>
+    <w:lsdException w:name="List Table 3 Accent 5" w:uiPriority="48"/>
+    <w:lsdException w:name="List Table 4 Accent 5" w:uiPriority="49"/>
+    <w:lsdException w:name="List Table 5 Dark Accent 5" w:uiPriority="50"/>
+    <w:lsdException w:name="List Table 6 Colorful Accent 5" w:uiPriority="51"/>
+    <w:lsdException w:name="List Table 7 Colorful Accent 5" w:uiPriority="52"/>
+    <w:lsdException w:name="List Table 1 Light Accent 6" w:uiPriority="46"/>
+    <w:lsdException w:name="List Table 2 Accent 6" w:uiPriority="47"/>
+    <w:lsdException w:name="List Table 3 Accent 6" w:uiPriority="48"/>
+    <w:lsdException w:name="List Table 4 Accent 6" w:uiPriority="49"/>
+    <w:lsdException w:name="List Table 5 Dark Accent 6" w:uiPriority="50"/>
+    <w:lsdException w:name="List Table 6 Colorful Accent 6" w:uiPriority="51"/>
+    <w:lsdException w:name="List Table 7 Colorful Accent 6" w:uiPriority="52"/>
   </w:latentStyles>
   <w:style w:type="paragraph" w:default="1" w:styleId="Normal">
     <w:name w:val="Normal"/>
@@ -2912,11 +3425,11 @@
       <w:lang w:val="es-ES_tradnl" w:eastAsia="zh-TW"/>
     </w:rPr>
   </w:style>
-  <w:style w:type="paragraph" w:styleId="Heading1">
+  <w:style w:type="paragraph" w:styleId="Ttulo1">
     <w:name w:val="heading 1"/>
     <w:basedOn w:val="Normal"/>
     <w:next w:val="Normal"/>
-    <w:link w:val="Heading1Char"/>
+    <w:link w:val="Ttulo1Car"/>
     <w:uiPriority w:val="9"/>
     <w:qFormat/>
     <w:rsid w:val="003566A2"/>
@@ -2935,11 +3448,11 @@
       <w:szCs w:val="28"/>
     </w:rPr>
   </w:style>
-  <w:style w:type="paragraph" w:styleId="Heading2">
+  <w:style w:type="paragraph" w:styleId="Ttulo2">
     <w:name w:val="heading 2"/>
     <w:basedOn w:val="Normal"/>
     <w:next w:val="Normal"/>
-    <w:link w:val="Heading2Char"/>
+    <w:link w:val="Ttulo2Car"/>
     <w:uiPriority w:val="9"/>
     <w:unhideWhenUsed/>
     <w:qFormat/>
@@ -2959,13 +3472,13 @@
       <w:szCs w:val="26"/>
     </w:rPr>
   </w:style>
-  <w:style w:type="character" w:default="1" w:styleId="DefaultParagraphFont">
+  <w:style w:type="character" w:default="1" w:styleId="Fuentedeprrafopredeter">
     <w:name w:val="Default Paragraph Font"/>
     <w:uiPriority w:val="1"/>
     <w:semiHidden/>
     <w:unhideWhenUsed/>
   </w:style>
-  <w:style w:type="table" w:default="1" w:styleId="TableNormal">
+  <w:style w:type="table" w:default="1" w:styleId="Tablanormal">
     <w:name w:val="Normal Table"/>
     <w:uiPriority w:val="99"/>
     <w:semiHidden/>
@@ -2980,15 +3493,15 @@
       </w:tblCellMar>
     </w:tblPr>
   </w:style>
-  <w:style w:type="numbering" w:default="1" w:styleId="NoList">
+  <w:style w:type="numbering" w:default="1" w:styleId="Sinlista">
     <w:name w:val="No List"/>
     <w:uiPriority w:val="99"/>
     <w:semiHidden/>
     <w:unhideWhenUsed/>
   </w:style>
-  <w:style w:type="character" w:styleId="Hyperlink">
+  <w:style w:type="character" w:styleId="Hipervnculo">
     <w:name w:val="Hyperlink"/>
-    <w:basedOn w:val="DefaultParagraphFont"/>
+    <w:basedOn w:val="Fuentedeprrafopredeter"/>
     <w:uiPriority w:val="99"/>
     <w:unhideWhenUsed/>
     <w:rsid w:val="00763045"/>
@@ -2997,10 +3510,10 @@
       <w:u w:val="single"/>
     </w:rPr>
   </w:style>
-  <w:style w:type="paragraph" w:styleId="BalloonText">
+  <w:style w:type="paragraph" w:styleId="Textodeglobo">
     <w:name w:val="Balloon Text"/>
     <w:basedOn w:val="Normal"/>
-    <w:link w:val="BalloonTextChar"/>
+    <w:link w:val="TextodegloboCar"/>
     <w:uiPriority w:val="99"/>
     <w:semiHidden/>
     <w:unhideWhenUsed/>
@@ -3015,10 +3528,10 @@
       <w:lang w:val="en-US" w:eastAsia="en-US"/>
     </w:rPr>
   </w:style>
-  <w:style w:type="character" w:customStyle="1" w:styleId="BalloonTextChar">
-    <w:name w:val="Balloon Text Char"/>
-    <w:basedOn w:val="DefaultParagraphFont"/>
-    <w:link w:val="BalloonText"/>
+  <w:style w:type="character" w:customStyle="1" w:styleId="TextodegloboCar">
+    <w:name w:val="Texto de globo Car"/>
+    <w:basedOn w:val="Fuentedeprrafopredeter"/>
+    <w:link w:val="Textodeglobo"/>
     <w:uiPriority w:val="99"/>
     <w:semiHidden/>
     <w:rsid w:val="00FE46C0"/>
@@ -3028,9 +3541,9 @@
       <w:szCs w:val="16"/>
     </w:rPr>
   </w:style>
-  <w:style w:type="table" w:styleId="TableGrid">
+  <w:style w:type="table" w:styleId="Tablaconcuadrcula">
     <w:name w:val="Table Grid"/>
-    <w:basedOn w:val="TableNormal"/>
+    <w:basedOn w:val="Tablanormal"/>
     <w:uiPriority w:val="59"/>
     <w:rsid w:val="0005752B"/>
     <w:pPr>
@@ -3058,7 +3571,7 @@
       </w:tblCellMar>
     </w:tblPr>
   </w:style>
-  <w:style w:type="paragraph" w:styleId="ListParagraph">
+  <w:style w:type="paragraph" w:styleId="Prrafodelista">
     <w:name w:val="List Paragraph"/>
     <w:basedOn w:val="Normal"/>
     <w:uiPriority w:val="34"/>
@@ -3069,10 +3582,10 @@
       <w:contextualSpacing/>
     </w:pPr>
   </w:style>
-  <w:style w:type="character" w:customStyle="1" w:styleId="Heading1Char">
-    <w:name w:val="Heading 1 Char"/>
-    <w:basedOn w:val="DefaultParagraphFont"/>
-    <w:link w:val="Heading1"/>
+  <w:style w:type="character" w:customStyle="1" w:styleId="Ttulo1Car">
+    <w:name w:val="Título 1 Car"/>
+    <w:basedOn w:val="Fuentedeprrafopredeter"/>
+    <w:link w:val="Ttulo1"/>
     <w:uiPriority w:val="9"/>
     <w:rsid w:val="003566A2"/>
     <w:rPr>
@@ -3085,10 +3598,10 @@
       <w:lang w:val="es-ES_tradnl" w:eastAsia="zh-TW"/>
     </w:rPr>
   </w:style>
-  <w:style w:type="character" w:customStyle="1" w:styleId="Heading2Char">
-    <w:name w:val="Heading 2 Char"/>
-    <w:basedOn w:val="DefaultParagraphFont"/>
-    <w:link w:val="Heading2"/>
+  <w:style w:type="character" w:customStyle="1" w:styleId="Ttulo2Car">
+    <w:name w:val="Título 2 Car"/>
+    <w:basedOn w:val="Fuentedeprrafopredeter"/>
+    <w:link w:val="Ttulo2"/>
     <w:uiPriority w:val="9"/>
     <w:rsid w:val="003566A2"/>
     <w:rPr>
@@ -3101,9 +3614,9 @@
       <w:lang w:val="es-ES_tradnl" w:eastAsia="zh-TW"/>
     </w:rPr>
   </w:style>
-  <w:style w:type="paragraph" w:styleId="TOCHeading">
+  <w:style w:type="paragraph" w:styleId="TtulodeTDC">
     <w:name w:val="TOC Heading"/>
-    <w:basedOn w:val="Heading1"/>
+    <w:basedOn w:val="Ttulo1"/>
     <w:next w:val="Normal"/>
     <w:uiPriority w:val="39"/>
     <w:semiHidden/>
@@ -3117,7 +3630,7 @@
       <w:lang w:val="en-US" w:eastAsia="ja-JP"/>
     </w:rPr>
   </w:style>
-  <w:style w:type="paragraph" w:styleId="TOC1">
+  <w:style w:type="paragraph" w:styleId="TDC1">
     <w:name w:val="toc 1"/>
     <w:basedOn w:val="Normal"/>
     <w:next w:val="Normal"/>
@@ -3129,407 +3642,7 @@
       <w:spacing w:after="100"/>
     </w:pPr>
   </w:style>
-  <w:style w:type="paragraph" w:styleId="TOC2">
-    <w:name w:val="toc 2"/>
-    <w:basedOn w:val="Normal"/>
-    <w:next w:val="Normal"/>
-    <w:autoRedefine/>
-    <w:uiPriority w:val="39"/>
-    <w:unhideWhenUsed/>
-    <w:rsid w:val="003566A2"/>
-    <w:pPr>
-      <w:spacing w:after="100"/>
-      <w:ind w:left="240"/>
-    </w:pPr>
-  </w:style>
-</w:styles>
-</file>
-
-<file path=word/stylesWithEffects.xml><?xml version="1.0" encoding="utf-8"?>
-<w:styles xmlns:wpc="http://schemas.microsoft.com/office/word/2010/wordprocessingCanvas" xmlns:mc="http://schemas.openxmlformats.org/markup-compatibility/2006" xmlns:o="urn:schemas-microsoft-com:office:office" xmlns:r="http://schemas.openxmlformats.org/officeDocument/2006/relationships" xmlns:m="http://schemas.openxmlformats.org/officeDocument/2006/math" xmlns:v="urn:schemas-microsoft-com:vml" xmlns:wp14="http://schemas.microsoft.com/office/word/2010/wordprocessingDrawing" xmlns:wp="http://schemas.openxmlformats.org/drawingml/2006/wordprocessingDrawing" xmlns:w10="urn:schemas-microsoft-com:office:word" xmlns:w="http://schemas.openxmlformats.org/wordprocessingml/2006/main" xmlns:w14="http://schemas.microsoft.com/office/word/2010/wordml" xmlns:wpg="http://schemas.microsoft.com/office/word/2010/wordprocessingGroup" xmlns:wpi="http://schemas.microsoft.com/office/word/2010/wordprocessingInk" xmlns:wne="http://schemas.microsoft.com/office/word/2006/wordml" xmlns:wps="http://schemas.microsoft.com/office/word/2010/wordprocessingShape" mc:Ignorable="w14 wp14">
-  <w:docDefaults>
-    <w:rPrDefault>
-      <w:rPr>
-        <w:rFonts w:asciiTheme="minorHAnsi" w:eastAsiaTheme="minorHAnsi" w:hAnsiTheme="minorHAnsi" w:cstheme="minorBidi"/>
-        <w:sz w:val="22"/>
-        <w:szCs w:val="22"/>
-        <w:lang w:val="en-US" w:eastAsia="en-US" w:bidi="ar-SA"/>
-      </w:rPr>
-    </w:rPrDefault>
-    <w:pPrDefault>
-      <w:pPr>
-        <w:spacing w:after="200" w:line="276" w:lineRule="auto"/>
-      </w:pPr>
-    </w:pPrDefault>
-  </w:docDefaults>
-  <w:latentStyles w:defLockedState="0" w:defUIPriority="99" w:defSemiHidden="1" w:defUnhideWhenUsed="1" w:defQFormat="0" w:count="267">
-    <w:lsdException w:name="Normal" w:semiHidden="0" w:uiPriority="0" w:unhideWhenUsed="0" w:qFormat="1"/>
-    <w:lsdException w:name="heading 1" w:semiHidden="0" w:uiPriority="9" w:unhideWhenUsed="0" w:qFormat="1"/>
-    <w:lsdException w:name="heading 2" w:uiPriority="9" w:qFormat="1"/>
-    <w:lsdException w:name="heading 3" w:uiPriority="9" w:qFormat="1"/>
-    <w:lsdException w:name="heading 4" w:uiPriority="9" w:qFormat="1"/>
-    <w:lsdException w:name="heading 5" w:uiPriority="9" w:qFormat="1"/>
-    <w:lsdException w:name="heading 6" w:uiPriority="9" w:qFormat="1"/>
-    <w:lsdException w:name="heading 7" w:uiPriority="9" w:qFormat="1"/>
-    <w:lsdException w:name="heading 8" w:uiPriority="9" w:qFormat="1"/>
-    <w:lsdException w:name="heading 9" w:uiPriority="9" w:qFormat="1"/>
-    <w:lsdException w:name="toc 1" w:uiPriority="39"/>
-    <w:lsdException w:name="toc 2" w:uiPriority="39"/>
-    <w:lsdException w:name="toc 3" w:uiPriority="39"/>
-    <w:lsdException w:name="toc 4" w:uiPriority="39"/>
-    <w:lsdException w:name="toc 5" w:uiPriority="39"/>
-    <w:lsdException w:name="toc 6" w:uiPriority="39"/>
-    <w:lsdException w:name="toc 7" w:uiPriority="39"/>
-    <w:lsdException w:name="toc 8" w:uiPriority="39"/>
-    <w:lsdException w:name="toc 9" w:uiPriority="39"/>
-    <w:lsdException w:name="caption" w:uiPriority="35" w:qFormat="1"/>
-    <w:lsdException w:name="Title" w:semiHidden="0" w:uiPriority="10" w:unhideWhenUsed="0" w:qFormat="1"/>
-    <w:lsdException w:name="Default Paragraph Font" w:uiPriority="1"/>
-    <w:lsdException w:name="Subtitle" w:semiHidden="0" w:uiPriority="11" w:unhideWhenUsed="0" w:qFormat="1"/>
-    <w:lsdException w:name="Strong" w:semiHidden="0" w:uiPriority="22" w:unhideWhenUsed="0" w:qFormat="1"/>
-    <w:lsdException w:name="Emphasis" w:semiHidden="0" w:uiPriority="20" w:unhideWhenUsed="0" w:qFormat="1"/>
-    <w:lsdException w:name="Table Grid" w:semiHidden="0" w:uiPriority="59" w:unhideWhenUsed="0"/>
-    <w:lsdException w:name="Placeholder Text" w:unhideWhenUsed="0"/>
-    <w:lsdException w:name="No Spacing" w:semiHidden="0" w:uiPriority="1" w:unhideWhenUsed="0" w:qFormat="1"/>
-    <w:lsdException w:name="Light Shading" w:semiHidden="0" w:uiPriority="60" w:unhideWhenUsed="0"/>
-    <w:lsdException w:name="Light List" w:semiHidden="0" w:uiPriority="61" w:unhideWhenUsed="0"/>
-    <w:lsdException w:name="Light Grid" w:semiHidden="0" w:uiPriority="62" w:unhideWhenUsed="0"/>
-    <w:lsdException w:name="Medium Shading 1" w:semiHidden="0" w:uiPriority="63" w:unhideWhenUsed="0"/>
-    <w:lsdException w:name="Medium Shading 2" w:semiHidden="0" w:uiPriority="64" w:unhideWhenUsed="0"/>
-    <w:lsdException w:name="Medium List 1" w:semiHidden="0" w:uiPriority="65" w:unhideWhenUsed="0"/>
-    <w:lsdException w:name="Medium List 2" w:semiHidden="0" w:uiPriority="66" w:unhideWhenUsed="0"/>
-    <w:lsdException w:name="Medium Grid 1" w:semiHidden="0" w:uiPriority="67" w:unhideWhenUsed="0"/>
-    <w:lsdException w:name="Medium Grid 2" w:semiHidden="0" w:uiPriority="68" w:unhideWhenUsed="0"/>
-    <w:lsdException w:name="Medium Grid 3" w:semiHidden="0" w:uiPriority="69" w:unhideWhenUsed="0"/>
-    <w:lsdException w:name="Dark List" w:semiHidden="0" w:uiPriority="70" w:unhideWhenUsed="0"/>
-    <w:lsdException w:name="Colorful Shading" w:semiHidden="0" w:uiPriority="71" w:unhideWhenUsed="0"/>
-    <w:lsdException w:name="Colorful List" w:semiHidden="0" w:uiPriority="72" w:unhideWhenUsed="0"/>
-    <w:lsdException w:name="Colorful Grid" w:semiHidden="0" w:uiPriority="73" w:unhideWhenUsed="0"/>
-    <w:lsdException w:name="Light Shading Accent 1" w:semiHidden="0" w:uiPriority="60" w:unhideWhenUsed="0"/>
-    <w:lsdException w:name="Light List Accent 1" w:semiHidden="0" w:uiPriority="61" w:unhideWhenUsed="0"/>
-    <w:lsdException w:name="Light Grid Accent 1" w:semiHidden="0" w:uiPriority="62" w:unhideWhenUsed="0"/>
-    <w:lsdException w:name="Medium Shading 1 Accent 1" w:semiHidden="0" w:uiPriority="63" w:unhideWhenUsed="0"/>
-    <w:lsdException w:name="Medium Shading 2 Accent 1" w:semiHidden="0" w:uiPriority="64" w:unhideWhenUsed="0"/>
-    <w:lsdException w:name="Medium List 1 Accent 1" w:semiHidden="0" w:uiPriority="65" w:unhideWhenUsed="0"/>
-    <w:lsdException w:name="Revision" w:unhideWhenUsed="0"/>
-    <w:lsdException w:name="List Paragraph" w:semiHidden="0" w:uiPriority="34" w:unhideWhenUsed="0" w:qFormat="1"/>
-    <w:lsdException w:name="Quote" w:semiHidden="0" w:uiPriority="29" w:unhideWhenUsed="0" w:qFormat="1"/>
-    <w:lsdException w:name="Intense Quote" w:semiHidden="0" w:uiPriority="30" w:unhideWhenUsed="0" w:qFormat="1"/>
-    <w:lsdException w:name="Medium List 2 Accent 1" w:semiHidden="0" w:uiPriority="66" w:unhideWhenUsed="0"/>
-    <w:lsdException w:name="Medium Grid 1 Accent 1" w:semiHidden="0" w:uiPriority="67" w:unhideWhenUsed="0"/>
-    <w:lsdException w:name="Medium Grid 2 Accent 1" w:semiHidden="0" w:uiPriority="68" w:unhideWhenUsed="0"/>
-    <w:lsdException w:name="Medium Grid 3 Accent 1" w:semiHidden="0" w:uiPriority="69" w:unhideWhenUsed="0"/>
-    <w:lsdException w:name="Dark List Accent 1" w:semiHidden="0" w:uiPriority="70" w:unhideWhenUsed="0"/>
-    <w:lsdException w:name="Colorful Shading Accent 1" w:semiHidden="0" w:uiPriority="71" w:unhideWhenUsed="0"/>
-    <w:lsdException w:name="Colorful List Accent 1" w:semiHidden="0" w:uiPriority="72" w:unhideWhenUsed="0"/>
-    <w:lsdException w:name="Colorful Grid Accent 1" w:semiHidden="0" w:uiPriority="73" w:unhideWhenUsed="0"/>
-    <w:lsdException w:name="Light Shading Accent 2" w:semiHidden="0" w:uiPriority="60" w:unhideWhenUsed="0"/>
-    <w:lsdException w:name="Light List Accent 2" w:semiHidden="0" w:uiPriority="61" w:unhideWhenUsed="0"/>
-    <w:lsdException w:name="Light Grid Accent 2" w:semiHidden="0" w:uiPriority="62" w:unhideWhenUsed="0"/>
-    <w:lsdException w:name="Medium Shading 1 Accent 2" w:semiHidden="0" w:uiPriority="63" w:unhideWhenUsed="0"/>
-    <w:lsdException w:name="Medium Shading 2 Accent 2" w:semiHidden="0" w:uiPriority="64" w:unhideWhenUsed="0"/>
-    <w:lsdException w:name="Medium List 1 Accent 2" w:semiHidden="0" w:uiPriority="65" w:unhideWhenUsed="0"/>
-    <w:lsdException w:name="Medium List 2 Accent 2" w:semiHidden="0" w:uiPriority="66" w:unhideWhenUsed="0"/>
-    <w:lsdException w:name="Medium Grid 1 Accent 2" w:semiHidden="0" w:uiPriority="67" w:unhideWhenUsed="0"/>
-    <w:lsdException w:name="Medium Grid 2 Accent 2" w:semiHidden="0" w:uiPriority="68" w:unhideWhenUsed="0"/>
-    <w:lsdException w:name="Medium Grid 3 Accent 2" w:semiHidden="0" w:uiPriority="69" w:unhideWhenUsed="0"/>
-    <w:lsdException w:name="Dark List Accent 2" w:semiHidden="0" w:uiPriority="70" w:unhideWhenUsed="0"/>
-    <w:lsdException w:name="Colorful Shading Accent 2" w:semiHidden="0" w:uiPriority="71" w:unhideWhenUsed="0"/>
-    <w:lsdException w:name="Colorful List Accent 2" w:semiHidden="0" w:uiPriority="72" w:unhideWhenUsed="0"/>
-    <w:lsdException w:name="Colorful Grid Accent 2" w:semiHidden="0" w:uiPriority="73" w:unhideWhenUsed="0"/>
-    <w:lsdException w:name="Light Shading Accent 3" w:semiHidden="0" w:uiPriority="60" w:unhideWhenUsed="0"/>
-    <w:lsdException w:name="Light List Accent 3" w:semiHidden="0" w:uiPriority="61" w:unhideWhenUsed="0"/>
-    <w:lsdException w:name="Light Grid Accent 3" w:semiHidden="0" w:uiPriority="62" w:unhideWhenUsed="0"/>
-    <w:lsdException w:name="Medium Shading 1 Accent 3" w:semiHidden="0" w:uiPriority="63" w:unhideWhenUsed="0"/>
-    <w:lsdException w:name="Medium Shading 2 Accent 3" w:semiHidden="0" w:uiPriority="64" w:unhideWhenUsed="0"/>
-    <w:lsdException w:name="Medium List 1 Accent 3" w:semiHidden="0" w:uiPriority="65" w:unhideWhenUsed="0"/>
-    <w:lsdException w:name="Medium List 2 Accent 3" w:semiHidden="0" w:uiPriority="66" w:unhideWhenUsed="0"/>
-    <w:lsdException w:name="Medium Grid 1 Accent 3" w:semiHidden="0" w:uiPriority="67" w:unhideWhenUsed="0"/>
-    <w:lsdException w:name="Medium Grid 2 Accent 3" w:semiHidden="0" w:uiPriority="68" w:unhideWhenUsed="0"/>
-    <w:lsdException w:name="Medium Grid 3 Accent 3" w:semiHidden="0" w:uiPriority="69" w:unhideWhenUsed="0"/>
-    <w:lsdException w:name="Dark List Accent 3" w:semiHidden="0" w:uiPriority="70" w:unhideWhenUsed="0"/>
-    <w:lsdException w:name="Colorful Shading Accent 3" w:semiHidden="0" w:uiPriority="71" w:unhideWhenUsed="0"/>
-    <w:lsdException w:name="Colorful List Accent 3" w:semiHidden="0" w:uiPriority="72" w:unhideWhenUsed="0"/>
-    <w:lsdException w:name="Colorful Grid Accent 3" w:semiHidden="0" w:uiPriority="73" w:unhideWhenUsed="0"/>
-    <w:lsdException w:name="Light Shading Accent 4" w:semiHidden="0" w:uiPriority="60" w:unhideWhenUsed="0"/>
-    <w:lsdException w:name="Light List Accent 4" w:semiHidden="0" w:uiPriority="61" w:unhideWhenUsed="0"/>
-    <w:lsdException w:name="Light Grid Accent 4" w:semiHidden="0" w:uiPriority="62" w:unhideWhenUsed="0"/>
-    <w:lsdException w:name="Medium Shading 1 Accent 4" w:semiHidden="0" w:uiPriority="63" w:unhideWhenUsed="0"/>
-    <w:lsdException w:name="Medium Shading 2 Accent 4" w:semiHidden="0" w:uiPriority="64" w:unhideWhenUsed="0"/>
-    <w:lsdException w:name="Medium List 1 Accent 4" w:semiHidden="0" w:uiPriority="65" w:unhideWhenUsed="0"/>
-    <w:lsdException w:name="Medium List 2 Accent 4" w:semiHidden="0" w:uiPriority="66" w:unhideWhenUsed="0"/>
-    <w:lsdException w:name="Medium Grid 1 Accent 4" w:semiHidden="0" w:uiPriority="67" w:unhideWhenUsed="0"/>
-    <w:lsdException w:name="Medium Grid 2 Accent 4" w:semiHidden="0" w:uiPriority="68" w:unhideWhenUsed="0"/>
-    <w:lsdException w:name="Medium Grid 3 Accent 4" w:semiHidden="0" w:uiPriority="69" w:unhideWhenUsed="0"/>
-    <w:lsdException w:name="Dark List Accent 4" w:semiHidden="0" w:uiPriority="70" w:unhideWhenUsed="0"/>
-    <w:lsdException w:name="Colorful Shading Accent 4" w:semiHidden="0" w:uiPriority="71" w:unhideWhenUsed="0"/>
-    <w:lsdException w:name="Colorful List Accent 4" w:semiHidden="0" w:uiPriority="72" w:unhideWhenUsed="0"/>
-    <w:lsdException w:name="Colorful Grid Accent 4" w:semiHidden="0" w:uiPriority="73" w:unhideWhenUsed="0"/>
-    <w:lsdException w:name="Light Shading Accent 5" w:semiHidden="0" w:uiPriority="60" w:unhideWhenUsed="0"/>
-    <w:lsdException w:name="Light List Accent 5" w:semiHidden="0" w:uiPriority="61" w:unhideWhenUsed="0"/>
-    <w:lsdException w:name="Light Grid Accent 5" w:semiHidden="0" w:uiPriority="62" w:unhideWhenUsed="0"/>
-    <w:lsdException w:name="Medium Shading 1 Accent 5" w:semiHidden="0" w:uiPriority="63" w:unhideWhenUsed="0"/>
-    <w:lsdException w:name="Medium Shading 2 Accent 5" w:semiHidden="0" w:uiPriority="64" w:unhideWhenUsed="0"/>
-    <w:lsdException w:name="Medium List 1 Accent 5" w:semiHidden="0" w:uiPriority="65" w:unhideWhenUsed="0"/>
-    <w:lsdException w:name="Medium List 2 Accent 5" w:semiHidden="0" w:uiPriority="66" w:unhideWhenUsed="0"/>
-    <w:lsdException w:name="Medium Grid 1 Accent 5" w:semiHidden="0" w:uiPriority="67" w:unhideWhenUsed="0"/>
-    <w:lsdException w:name="Medium Grid 2 Accent 5" w:semiHidden="0" w:uiPriority="68" w:unhideWhenUsed="0"/>
-    <w:lsdException w:name="Medium Grid 3 Accent 5" w:semiHidden="0" w:uiPriority="69" w:unhideWhenUsed="0"/>
-    <w:lsdException w:name="Dark List Accent 5" w:semiHidden="0" w:uiPriority="70" w:unhideWhenUsed="0"/>
-    <w:lsdException w:name="Colorful Shading Accent 5" w:semiHidden="0" w:uiPriority="71" w:unhideWhenUsed="0"/>
-    <w:lsdException w:name="Colorful List Accent 5" w:semiHidden="0" w:uiPriority="72" w:unhideWhenUsed="0"/>
-    <w:lsdException w:name="Colorful Grid Accent 5" w:semiHidden="0" w:uiPriority="73" w:unhideWhenUsed="0"/>
-    <w:lsdException w:name="Light Shading Accent 6" w:semiHidden="0" w:uiPriority="60" w:unhideWhenUsed="0"/>
-    <w:lsdException w:name="Light List Accent 6" w:semiHidden="0" w:uiPriority="61" w:unhideWhenUsed="0"/>
-    <w:lsdException w:name="Light Grid Accent 6" w:semiHidden="0" w:uiPriority="62" w:unhideWhenUsed="0"/>
-    <w:lsdException w:name="Medium Shading 1 Accent 6" w:semiHidden="0" w:uiPriority="63" w:unhideWhenUsed="0"/>
-    <w:lsdException w:name="Medium Shading 2 Accent 6" w:semiHidden="0" w:uiPriority="64" w:unhideWhenUsed="0"/>
-    <w:lsdException w:name="Medium List 1 Accent 6" w:semiHidden="0" w:uiPriority="65" w:unhideWhenUsed="0"/>
-    <w:lsdException w:name="Medium List 2 Accent 6" w:semiHidden="0" w:uiPriority="66" w:unhideWhenUsed="0"/>
-    <w:lsdException w:name="Medium Grid 1 Accent 6" w:semiHidden="0" w:uiPriority="67" w:unhideWhenUsed="0"/>
-    <w:lsdException w:name="Medium Grid 2 Accent 6" w:semiHidden="0" w:uiPriority="68" w:unhideWhenUsed="0"/>
-    <w:lsdException w:name="Medium Grid 3 Accent 6" w:semiHidden="0" w:uiPriority="69" w:unhideWhenUsed="0"/>
-    <w:lsdException w:name="Dark List Accent 6" w:semiHidden="0" w:uiPriority="70" w:unhideWhenUsed="0"/>
-    <w:lsdException w:name="Colorful Shading Accent 6" w:semiHidden="0" w:uiPriority="71" w:unhideWhenUsed="0"/>
-    <w:lsdException w:name="Colorful List Accent 6" w:semiHidden="0" w:uiPriority="72" w:unhideWhenUsed="0"/>
-    <w:lsdException w:name="Colorful Grid Accent 6" w:semiHidden="0" w:uiPriority="73" w:unhideWhenUsed="0"/>
-    <w:lsdException w:name="Subtle Emphasis" w:semiHidden="0" w:uiPriority="19" w:unhideWhenUsed="0" w:qFormat="1"/>
-    <w:lsdException w:name="Intense Emphasis" w:semiHidden="0" w:uiPriority="21" w:unhideWhenUsed="0" w:qFormat="1"/>
-    <w:lsdException w:name="Subtle Reference" w:semiHidden="0" w:uiPriority="31" w:unhideWhenUsed="0" w:qFormat="1"/>
-    <w:lsdException w:name="Intense Reference" w:semiHidden="0" w:uiPriority="32" w:unhideWhenUsed="0" w:qFormat="1"/>
-    <w:lsdException w:name="Book Title" w:semiHidden="0" w:uiPriority="33" w:unhideWhenUsed="0" w:qFormat="1"/>
-    <w:lsdException w:name="Bibliography" w:uiPriority="37"/>
-    <w:lsdException w:name="TOC Heading" w:uiPriority="39" w:qFormat="1"/>
-  </w:latentStyles>
-  <w:style w:type="paragraph" w:default="1" w:styleId="Normal">
-    <w:name w:val="Normal"/>
-    <w:qFormat/>
-    <w:rsid w:val="00F9581A"/>
-    <w:rPr>
-      <w:rFonts w:eastAsiaTheme="minorEastAsia"/>
-      <w:sz w:val="24"/>
-      <w:szCs w:val="24"/>
-      <w:lang w:val="es-ES_tradnl" w:eastAsia="zh-TW"/>
-    </w:rPr>
-  </w:style>
-  <w:style w:type="paragraph" w:styleId="Heading1">
-    <w:name w:val="heading 1"/>
-    <w:basedOn w:val="Normal"/>
-    <w:next w:val="Normal"/>
-    <w:link w:val="Heading1Char"/>
-    <w:uiPriority w:val="9"/>
-    <w:qFormat/>
-    <w:rsid w:val="003566A2"/>
-    <w:pPr>
-      <w:keepNext/>
-      <w:keepLines/>
-      <w:spacing w:before="480" w:after="0"/>
-      <w:outlineLvl w:val="0"/>
-    </w:pPr>
-    <w:rPr>
-      <w:rFonts w:asciiTheme="majorHAnsi" w:eastAsiaTheme="majorEastAsia" w:hAnsiTheme="majorHAnsi" w:cstheme="majorBidi"/>
-      <w:b/>
-      <w:bCs/>
-      <w:color w:val="365F91" w:themeColor="accent1" w:themeShade="BF"/>
-      <w:sz w:val="28"/>
-      <w:szCs w:val="28"/>
-    </w:rPr>
-  </w:style>
-  <w:style w:type="paragraph" w:styleId="Heading2">
-    <w:name w:val="heading 2"/>
-    <w:basedOn w:val="Normal"/>
-    <w:next w:val="Normal"/>
-    <w:link w:val="Heading2Char"/>
-    <w:uiPriority w:val="9"/>
-    <w:unhideWhenUsed/>
-    <w:qFormat/>
-    <w:rsid w:val="003566A2"/>
-    <w:pPr>
-      <w:keepNext/>
-      <w:keepLines/>
-      <w:spacing w:before="200" w:after="0"/>
-      <w:outlineLvl w:val="1"/>
-    </w:pPr>
-    <w:rPr>
-      <w:rFonts w:asciiTheme="majorHAnsi" w:eastAsiaTheme="majorEastAsia" w:hAnsiTheme="majorHAnsi" w:cstheme="majorBidi"/>
-      <w:b/>
-      <w:bCs/>
-      <w:color w:val="4F81BD" w:themeColor="accent1"/>
-      <w:sz w:val="26"/>
-      <w:szCs w:val="26"/>
-    </w:rPr>
-  </w:style>
-  <w:style w:type="character" w:default="1" w:styleId="DefaultParagraphFont">
-    <w:name w:val="Default Paragraph Font"/>
-    <w:uiPriority w:val="1"/>
-    <w:semiHidden/>
-    <w:unhideWhenUsed/>
-  </w:style>
-  <w:style w:type="table" w:default="1" w:styleId="TableNormal">
-    <w:name w:val="Normal Table"/>
-    <w:uiPriority w:val="99"/>
-    <w:semiHidden/>
-    <w:unhideWhenUsed/>
-    <w:tblPr>
-      <w:tblInd w:w="0" w:type="dxa"/>
-      <w:tblCellMar>
-        <w:top w:w="0" w:type="dxa"/>
-        <w:left w:w="108" w:type="dxa"/>
-        <w:bottom w:w="0" w:type="dxa"/>
-        <w:right w:w="108" w:type="dxa"/>
-      </w:tblCellMar>
-    </w:tblPr>
-  </w:style>
-  <w:style w:type="numbering" w:default="1" w:styleId="NoList">
-    <w:name w:val="No List"/>
-    <w:uiPriority w:val="99"/>
-    <w:semiHidden/>
-    <w:unhideWhenUsed/>
-  </w:style>
-  <w:style w:type="character" w:styleId="Hyperlink">
-    <w:name w:val="Hyperlink"/>
-    <w:basedOn w:val="DefaultParagraphFont"/>
-    <w:uiPriority w:val="99"/>
-    <w:unhideWhenUsed/>
-    <w:rsid w:val="00763045"/>
-    <w:rPr>
-      <w:color w:val="0000FF" w:themeColor="hyperlink"/>
-      <w:u w:val="single"/>
-    </w:rPr>
-  </w:style>
-  <w:style w:type="paragraph" w:styleId="BalloonText">
-    <w:name w:val="Balloon Text"/>
-    <w:basedOn w:val="Normal"/>
-    <w:link w:val="BalloonTextChar"/>
-    <w:uiPriority w:val="99"/>
-    <w:semiHidden/>
-    <w:unhideWhenUsed/>
-    <w:rsid w:val="00FE46C0"/>
-    <w:pPr>
-      <w:spacing w:after="0" w:line="240" w:lineRule="auto"/>
-    </w:pPr>
-    <w:rPr>
-      <w:rFonts w:ascii="Tahoma" w:eastAsiaTheme="minorHAnsi" w:hAnsi="Tahoma" w:cs="Tahoma"/>
-      <w:sz w:val="16"/>
-      <w:szCs w:val="16"/>
-      <w:lang w:val="en-US" w:eastAsia="en-US"/>
-    </w:rPr>
-  </w:style>
-  <w:style w:type="character" w:customStyle="1" w:styleId="BalloonTextChar">
-    <w:name w:val="Balloon Text Char"/>
-    <w:basedOn w:val="DefaultParagraphFont"/>
-    <w:link w:val="BalloonText"/>
-    <w:uiPriority w:val="99"/>
-    <w:semiHidden/>
-    <w:rsid w:val="00FE46C0"/>
-    <w:rPr>
-      <w:rFonts w:ascii="Tahoma" w:hAnsi="Tahoma" w:cs="Tahoma"/>
-      <w:sz w:val="16"/>
-      <w:szCs w:val="16"/>
-    </w:rPr>
-  </w:style>
-  <w:style w:type="table" w:styleId="TableGrid">
-    <w:name w:val="Table Grid"/>
-    <w:basedOn w:val="TableNormal"/>
-    <w:uiPriority w:val="59"/>
-    <w:rsid w:val="0005752B"/>
-    <w:pPr>
-      <w:spacing w:after="0" w:line="240" w:lineRule="auto"/>
-    </w:pPr>
-    <w:rPr>
-      <w:rFonts w:eastAsiaTheme="minorEastAsia"/>
-      <w:lang w:val="es-ES_tradnl" w:eastAsia="zh-TW"/>
-    </w:rPr>
-    <w:tblPr>
-      <w:tblInd w:w="0" w:type="dxa"/>
-      <w:tblBorders>
-        <w:top w:val="single" w:sz="4" w:space="0" w:color="auto"/>
-        <w:left w:val="single" w:sz="4" w:space="0" w:color="auto"/>
-        <w:bottom w:val="single" w:sz="4" w:space="0" w:color="auto"/>
-        <w:right w:val="single" w:sz="4" w:space="0" w:color="auto"/>
-        <w:insideH w:val="single" w:sz="4" w:space="0" w:color="auto"/>
-        <w:insideV w:val="single" w:sz="4" w:space="0" w:color="auto"/>
-      </w:tblBorders>
-      <w:tblCellMar>
-        <w:top w:w="0" w:type="dxa"/>
-        <w:left w:w="108" w:type="dxa"/>
-        <w:bottom w:w="0" w:type="dxa"/>
-        <w:right w:w="108" w:type="dxa"/>
-      </w:tblCellMar>
-    </w:tblPr>
-  </w:style>
-  <w:style w:type="paragraph" w:styleId="ListParagraph">
-    <w:name w:val="List Paragraph"/>
-    <w:basedOn w:val="Normal"/>
-    <w:uiPriority w:val="34"/>
-    <w:qFormat/>
-    <w:rsid w:val="00491617"/>
-    <w:pPr>
-      <w:ind w:left="720"/>
-      <w:contextualSpacing/>
-    </w:pPr>
-  </w:style>
-  <w:style w:type="character" w:customStyle="1" w:styleId="Heading1Char">
-    <w:name w:val="Heading 1 Char"/>
-    <w:basedOn w:val="DefaultParagraphFont"/>
-    <w:link w:val="Heading1"/>
-    <w:uiPriority w:val="9"/>
-    <w:rsid w:val="003566A2"/>
-    <w:rPr>
-      <w:rFonts w:asciiTheme="majorHAnsi" w:eastAsiaTheme="majorEastAsia" w:hAnsiTheme="majorHAnsi" w:cstheme="majorBidi"/>
-      <w:b/>
-      <w:bCs/>
-      <w:color w:val="365F91" w:themeColor="accent1" w:themeShade="BF"/>
-      <w:sz w:val="28"/>
-      <w:szCs w:val="28"/>
-      <w:lang w:val="es-ES_tradnl" w:eastAsia="zh-TW"/>
-    </w:rPr>
-  </w:style>
-  <w:style w:type="character" w:customStyle="1" w:styleId="Heading2Char">
-    <w:name w:val="Heading 2 Char"/>
-    <w:basedOn w:val="DefaultParagraphFont"/>
-    <w:link w:val="Heading2"/>
-    <w:uiPriority w:val="9"/>
-    <w:rsid w:val="003566A2"/>
-    <w:rPr>
-      <w:rFonts w:asciiTheme="majorHAnsi" w:eastAsiaTheme="majorEastAsia" w:hAnsiTheme="majorHAnsi" w:cstheme="majorBidi"/>
-      <w:b/>
-      <w:bCs/>
-      <w:color w:val="4F81BD" w:themeColor="accent1"/>
-      <w:sz w:val="26"/>
-      <w:szCs w:val="26"/>
-      <w:lang w:val="es-ES_tradnl" w:eastAsia="zh-TW"/>
-    </w:rPr>
-  </w:style>
-  <w:style w:type="paragraph" w:styleId="TOCHeading">
-    <w:name w:val="TOC Heading"/>
-    <w:basedOn w:val="Heading1"/>
-    <w:next w:val="Normal"/>
-    <w:uiPriority w:val="39"/>
-    <w:semiHidden/>
-    <w:unhideWhenUsed/>
-    <w:qFormat/>
-    <w:rsid w:val="003566A2"/>
-    <w:pPr>
-      <w:outlineLvl w:val="9"/>
-    </w:pPr>
-    <w:rPr>
-      <w:lang w:val="en-US" w:eastAsia="ja-JP"/>
-    </w:rPr>
-  </w:style>
-  <w:style w:type="paragraph" w:styleId="TOC1">
-    <w:name w:val="toc 1"/>
-    <w:basedOn w:val="Normal"/>
-    <w:next w:val="Normal"/>
-    <w:autoRedefine/>
-    <w:uiPriority w:val="39"/>
-    <w:unhideWhenUsed/>
-    <w:rsid w:val="003566A2"/>
-    <w:pPr>
-      <w:spacing w:after="100"/>
-    </w:pPr>
-  </w:style>
-  <w:style w:type="paragraph" w:styleId="TOC2">
+  <w:style w:type="paragraph" w:styleId="TDC2">
     <w:name w:val="toc 2"/>
     <w:basedOn w:val="Normal"/>
     <w:next w:val="Normal"/>
@@ -3835,7 +3948,7 @@
 </file>
 
 <file path=customXml/itemProps1.xml><?xml version="1.0" encoding="utf-8"?>
-<ds:datastoreItem xmlns:ds="http://schemas.openxmlformats.org/officeDocument/2006/customXml" ds:itemID="{2BA1DB78-B761-418A-BCBE-2AA919D760C3}">
+<ds:datastoreItem xmlns:ds="http://schemas.openxmlformats.org/officeDocument/2006/customXml" ds:itemID="{DF1191B8-71A1-47A6-BA9F-420AF24D0E63}">
   <ds:schemaRefs>
     <ds:schemaRef ds:uri="http://schemas.openxmlformats.org/officeDocument/2006/bibliography"/>
   </ds:schemaRefs>

</xml_diff>

<commit_message>
A hacer casos de prueba
Dividi la docu ahí.
Creo que no me hicieron falta algún caso de prueba.
</commit_message>
<xml_diff>
--- a/Documentacion.docx
+++ b/Documentacion.docx
@@ -1,6 +1,6 @@
 
 <file path=word/document.xml><?xml version="1.0" encoding="utf-8"?>
-<w:document xmlns:wpc="http://schemas.microsoft.com/office/word/2010/wordprocessingCanvas" xmlns:mc="http://schemas.openxmlformats.org/markup-compatibility/2006" xmlns:o="urn:schemas-microsoft-com:office:office" xmlns:r="http://schemas.openxmlformats.org/officeDocument/2006/relationships" xmlns:m="http://schemas.openxmlformats.org/officeDocument/2006/math" xmlns:v="urn:schemas-microsoft-com:vml" xmlns:wp14="http://schemas.microsoft.com/office/word/2010/wordprocessingDrawing" xmlns:wp="http://schemas.openxmlformats.org/drawingml/2006/wordprocessingDrawing" xmlns:w10="urn:schemas-microsoft-com:office:word" xmlns:w="http://schemas.openxmlformats.org/wordprocessingml/2006/main" xmlns:w14="http://schemas.microsoft.com/office/word/2010/wordml" xmlns:w15="http://schemas.microsoft.com/office/word/2012/wordml" xmlns:wpg="http://schemas.microsoft.com/office/word/2010/wordprocessingGroup" xmlns:wpi="http://schemas.microsoft.com/office/word/2010/wordprocessingInk" xmlns:wne="http://schemas.microsoft.com/office/word/2006/wordml" xmlns:wps="http://schemas.microsoft.com/office/word/2010/wordprocessingShape" mc:Ignorable="w14 w15 wp14">
+<w:document xmlns:wpc="http://schemas.microsoft.com/office/word/2010/wordprocessingCanvas" xmlns:mc="http://schemas.openxmlformats.org/markup-compatibility/2006" xmlns:o="urn:schemas-microsoft-com:office:office" xmlns:r="http://schemas.openxmlformats.org/officeDocument/2006/relationships" xmlns:m="http://schemas.openxmlformats.org/officeDocument/2006/math" xmlns:v="urn:schemas-microsoft-com:vml" xmlns:wp14="http://schemas.microsoft.com/office/word/2010/wordprocessingDrawing" xmlns:wp="http://schemas.openxmlformats.org/drawingml/2006/wordprocessingDrawing" xmlns:w10="urn:schemas-microsoft-com:office:word" xmlns:w="http://schemas.openxmlformats.org/wordprocessingml/2006/main" xmlns:w14="http://schemas.microsoft.com/office/word/2010/wordml" xmlns:wpg="http://schemas.microsoft.com/office/word/2010/wordprocessingGroup" xmlns:wpi="http://schemas.microsoft.com/office/word/2010/wordprocessingInk" xmlns:wne="http://schemas.microsoft.com/office/word/2006/wordml" xmlns:wps="http://schemas.microsoft.com/office/word/2010/wordprocessingShape" mc:Ignorable="w14 wp14">
   <w:body>
     <w:p>
       <w:pPr>
@@ -345,7 +345,7 @@
       <w:sdtContent>
         <w:p>
           <w:pPr>
-            <w:pStyle w:val="TtulodeTDC"/>
+            <w:pStyle w:val="TOCHeading"/>
             <w:rPr>
               <w:lang w:val="es-CR"/>
             </w:rPr>
@@ -353,7 +353,7 @@
         </w:p>
         <w:p>
           <w:pPr>
-            <w:pStyle w:val="TDC1"/>
+            <w:pStyle w:val="TOC1"/>
             <w:tabs>
               <w:tab w:val="right" w:leader="dot" w:pos="9350"/>
             </w:tabs>
@@ -373,7 +373,7 @@
           <w:hyperlink w:anchor="_Toc448690657" w:history="1">
             <w:r>
               <w:rPr>
-                <w:rStyle w:val="Hipervnculo"/>
+                <w:rStyle w:val="Hyperlink"/>
                 <w:noProof/>
               </w:rPr>
               <w:t>Análisis de resultados</w:t>
@@ -430,7 +430,7 @@
         </w:p>
         <w:p>
           <w:pPr>
-            <w:pStyle w:val="TDC1"/>
+            <w:pStyle w:val="TOC1"/>
             <w:tabs>
               <w:tab w:val="right" w:leader="dot" w:pos="9350"/>
             </w:tabs>
@@ -441,7 +441,7 @@
           <w:hyperlink w:anchor="_Toc448690658" w:history="1">
             <w:r>
               <w:rPr>
-                <w:rStyle w:val="Hipervnculo"/>
+                <w:rStyle w:val="Hyperlink"/>
                 <w:noProof/>
               </w:rPr>
               <w:t>Casos de pruebas</w:t>
@@ -498,7 +498,7 @@
         </w:p>
         <w:p>
           <w:pPr>
-            <w:pStyle w:val="TDC2"/>
+            <w:pStyle w:val="TOC2"/>
             <w:tabs>
               <w:tab w:val="right" w:leader="dot" w:pos="9350"/>
             </w:tabs>
@@ -509,7 +509,7 @@
           <w:hyperlink w:anchor="_Toc448690659" w:history="1">
             <w:r>
               <w:rPr>
-                <w:rStyle w:val="Hipervnculo"/>
+                <w:rStyle w:val="Hyperlink"/>
                 <w:noProof/>
               </w:rPr>
               <w:t>Prueba 1 : Tokens de operadores</w:t>
@@ -566,7 +566,7 @@
         </w:p>
         <w:p>
           <w:pPr>
-            <w:pStyle w:val="TDC2"/>
+            <w:pStyle w:val="TOC2"/>
             <w:tabs>
               <w:tab w:val="right" w:leader="dot" w:pos="9350"/>
             </w:tabs>
@@ -577,7 +577,7 @@
           <w:hyperlink w:anchor="_Toc448690660" w:history="1">
             <w:r>
               <w:rPr>
-                <w:rStyle w:val="Hipervnculo"/>
+                <w:rStyle w:val="Hyperlink"/>
                 <w:noProof/>
               </w:rPr>
               <w:t>Prueba 2 : Tokens de palabras reservadas</w:t>
@@ -634,7 +634,7 @@
         </w:p>
         <w:p>
           <w:pPr>
-            <w:pStyle w:val="TDC2"/>
+            <w:pStyle w:val="TOC2"/>
             <w:tabs>
               <w:tab w:val="right" w:leader="dot" w:pos="9350"/>
             </w:tabs>
@@ -645,7 +645,7 @@
           <w:hyperlink w:anchor="_Toc448690661" w:history="1">
             <w:r>
               <w:rPr>
-                <w:rStyle w:val="Hipervnculo"/>
+                <w:rStyle w:val="Hyperlink"/>
                 <w:noProof/>
               </w:rPr>
               <w:t>Prueba 3 : Comentarios de línea y de bloque</w:t>
@@ -702,7 +702,7 @@
         </w:p>
         <w:p>
           <w:pPr>
-            <w:pStyle w:val="TDC2"/>
+            <w:pStyle w:val="TOC2"/>
             <w:tabs>
               <w:tab w:val="right" w:leader="dot" w:pos="9350"/>
             </w:tabs>
@@ -713,7 +713,7 @@
           <w:hyperlink w:anchor="_Toc448690662" w:history="1">
             <w:r>
               <w:rPr>
-                <w:rStyle w:val="Hipervnculo"/>
+                <w:rStyle w:val="Hyperlink"/>
                 <w:noProof/>
               </w:rPr>
               <w:t>Prueba 4: Código exhaustivo</w:t>
@@ -770,7 +770,7 @@
         </w:p>
         <w:p>
           <w:pPr>
-            <w:pStyle w:val="TDC2"/>
+            <w:pStyle w:val="TOC2"/>
             <w:tabs>
               <w:tab w:val="right" w:leader="dot" w:pos="9350"/>
             </w:tabs>
@@ -781,7 +781,7 @@
           <w:hyperlink w:anchor="_Toc448690663" w:history="1">
             <w:r>
               <w:rPr>
-                <w:rStyle w:val="Hipervnculo"/>
+                <w:rStyle w:val="Hyperlink"/>
                 <w:noProof/>
               </w:rPr>
               <w:t>Prueba 5: Strings y Chars</w:t>
@@ -838,7 +838,7 @@
         </w:p>
         <w:p>
           <w:pPr>
-            <w:pStyle w:val="TDC2"/>
+            <w:pStyle w:val="TOC2"/>
             <w:tabs>
               <w:tab w:val="right" w:leader="dot" w:pos="9350"/>
             </w:tabs>
@@ -849,7 +849,7 @@
           <w:hyperlink w:anchor="_Toc448690664" w:history="1">
             <w:r>
               <w:rPr>
-                <w:rStyle w:val="Hipervnculo"/>
+                <w:rStyle w:val="Hyperlink"/>
                 <w:noProof/>
               </w:rPr>
               <w:t>Prueba 6: Números y flotantes</w:t>
@@ -906,7 +906,7 @@
         </w:p>
         <w:p>
           <w:pPr>
-            <w:pStyle w:val="TDC2"/>
+            <w:pStyle w:val="TOC2"/>
             <w:tabs>
               <w:tab w:val="right" w:leader="dot" w:pos="9350"/>
             </w:tabs>
@@ -917,14 +917,14 @@
           <w:hyperlink w:anchor="_Toc448690665" w:history="1">
             <w:r>
               <w:rPr>
-                <w:rStyle w:val="Hipervnculo"/>
+                <w:rStyle w:val="Hyperlink"/>
                 <w:noProof/>
               </w:rPr>
               <w:t>Prueba numero 7</w:t>
             </w:r>
             <w:r>
               <w:rPr>
-                <w:rStyle w:val="Hipervnculo"/>
+                <w:rStyle w:val="Hyperlink"/>
                 <w:noProof/>
                 <w:lang w:val="es-ES"/>
               </w:rPr>
@@ -982,7 +982,7 @@
         </w:p>
         <w:p>
           <w:pPr>
-            <w:pStyle w:val="TDC1"/>
+            <w:pStyle w:val="TOC1"/>
             <w:tabs>
               <w:tab w:val="right" w:leader="dot" w:pos="9350"/>
             </w:tabs>
@@ -993,7 +993,7 @@
           <w:hyperlink w:anchor="_Toc448690666" w:history="1">
             <w:r>
               <w:rPr>
-                <w:rStyle w:val="Hipervnculo"/>
+                <w:rStyle w:val="Hyperlink"/>
                 <w:noProof/>
               </w:rPr>
               <w:t>¿Cómo compilar y correr el Scanner?</w:t>
@@ -1075,7 +1075,7 @@
     <w:p/>
     <w:p>
       <w:pPr>
-        <w:pStyle w:val="Ttulo1"/>
+        <w:pStyle w:val="Heading1"/>
       </w:pPr>
       <w:bookmarkStart w:id="0" w:name="_Toc448690657"/>
       <w:r>
@@ -1083,6 +1083,9 @@
         <w:t>Análisis de resultados</w:t>
       </w:r>
       <w:bookmarkEnd w:id="0"/>
+      <w:r>
+        <w:t xml:space="preserve"> (Josué)</w:t>
+      </w:r>
     </w:p>
     <w:p>
       <w:pPr>
@@ -1095,7 +1098,7 @@
     </w:p>
     <w:tbl>
       <w:tblPr>
-        <w:tblStyle w:val="Tablaconcuadrcula"/>
+        <w:tblStyle w:val="TableGrid"/>
         <w:tblW w:w="0" w:type="auto"/>
         <w:tblLook w:val="04A0" w:firstRow="1" w:lastRow="0" w:firstColumn="1" w:lastColumn="0" w:noHBand="0" w:noVBand="1"/>
       </w:tblPr>
@@ -1851,7 +1854,7 @@
     <w:p/>
     <w:p>
       <w:pPr>
-        <w:pStyle w:val="Ttulo1"/>
+        <w:pStyle w:val="Heading1"/>
       </w:pPr>
       <w:bookmarkStart w:id="1" w:name="_Toc448690658"/>
       <w:r>
@@ -1862,7 +1865,7 @@
     </w:p>
     <w:p>
       <w:pPr>
-        <w:pStyle w:val="Ttulo2"/>
+        <w:pStyle w:val="Heading2"/>
       </w:pPr>
       <w:bookmarkStart w:id="2" w:name="_Toc448690659"/>
       <w:r>
@@ -1880,66 +1883,21 @@
       <w:r>
         <w:t>Funciones</w:t>
       </w:r>
+      <w:r>
+        <w:t xml:space="preserve"> (Adrián)</w:t>
+      </w:r>
     </w:p>
     <w:p>
       <w:r>
         <w:rPr>
           <w:noProof/>
-          <w:lang w:val="es-CR" w:eastAsia="es-CR"/>
+          <w:lang w:val="en-US" w:eastAsia="en-US"/>
         </w:rPr>
         <w:drawing>
           <wp:inline distT="0" distB="0" distL="0" distR="0" wp14:anchorId="424CDFFD" wp14:editId="1A39BA63">
             <wp:extent cx="2428875" cy="771525"/>
             <wp:effectExtent l="0" t="0" r="9525" b="9525"/>
             <wp:docPr id="17" name="Picture 17"/>
-            <wp:cNvGraphicFramePr>
-              <a:graphicFrameLocks xmlns:a="http://schemas.openxmlformats.org/drawingml/2006/main" noChangeAspect="1"/>
-            </wp:cNvGraphicFramePr>
-            <a:graphic xmlns:a="http://schemas.openxmlformats.org/drawingml/2006/main">
-              <a:graphicData uri="http://schemas.openxmlformats.org/drawingml/2006/picture">
-                <pic:pic xmlns:pic="http://schemas.openxmlformats.org/drawingml/2006/picture">
-                  <pic:nvPicPr>
-                    <pic:cNvPr id="1" name=""/>
-                    <pic:cNvPicPr/>
-                  </pic:nvPicPr>
-                  <pic:blipFill>
-                    <a:blip r:embed="rId6"/>
-                    <a:stretch>
-                      <a:fillRect/>
-                    </a:stretch>
-                  </pic:blipFill>
-                  <pic:spPr>
-                    <a:xfrm>
-                      <a:off x="0" y="0"/>
-                      <a:ext cx="2428875" cy="771525"/>
-                    </a:xfrm>
-                    <a:prstGeom prst="rect">
-                      <a:avLst/>
-                    </a:prstGeom>
-                  </pic:spPr>
-                </pic:pic>
-              </a:graphicData>
-            </a:graphic>
-          </wp:inline>
-        </w:drawing>
-      </w:r>
-    </w:p>
-    <w:p>
-      <w:r>
-        <w:t>Resultado:</w:t>
-      </w:r>
-    </w:p>
-    <w:p>
-      <w:r>
-        <w:rPr>
-          <w:noProof/>
-          <w:lang w:val="es-CR" w:eastAsia="es-CR"/>
-        </w:rPr>
-        <w:drawing>
-          <wp:inline distT="0" distB="0" distL="0" distR="0" wp14:anchorId="33B03AC3" wp14:editId="0ACB19AB">
-            <wp:extent cx="4495800" cy="314325"/>
-            <wp:effectExtent l="0" t="0" r="0" b="9525"/>
-            <wp:docPr id="22" name="Picture 22"/>
             <wp:cNvGraphicFramePr>
               <a:graphicFrameLocks xmlns:a="http://schemas.openxmlformats.org/drawingml/2006/main" noChangeAspect="1"/>
             </wp:cNvGraphicFramePr>
@@ -1959,7 +1917,7 @@
                   <pic:spPr>
                     <a:xfrm>
                       <a:off x="0" y="0"/>
-                      <a:ext cx="4495800" cy="314325"/>
+                      <a:ext cx="2428875" cy="771525"/>
                     </a:xfrm>
                     <a:prstGeom prst="rect">
                       <a:avLst/>
@@ -1974,25 +1932,20 @@
     </w:p>
     <w:p>
       <w:r>
-        <w:t>Ya que no se habían definido “x” cantidad de funciones</w:t>
-      </w:r>
-    </w:p>
-    <w:p>
-      <w:r>
-        <w:t>Al definirlo para “x” cantidad de funciones:</w:t>
+        <w:t>Resultado:</w:t>
       </w:r>
     </w:p>
     <w:p>
       <w:r>
         <w:rPr>
           <w:noProof/>
-          <w:lang w:val="es-CR" w:eastAsia="es-CR"/>
+          <w:lang w:val="en-US" w:eastAsia="en-US"/>
         </w:rPr>
         <w:drawing>
-          <wp:inline distT="0" distB="0" distL="0" distR="0" wp14:anchorId="46100A16" wp14:editId="705FBD90">
-            <wp:extent cx="4667250" cy="352425"/>
+          <wp:inline distT="0" distB="0" distL="0" distR="0" wp14:anchorId="33B03AC3" wp14:editId="0ACB19AB">
+            <wp:extent cx="4495800" cy="314325"/>
             <wp:effectExtent l="0" t="0" r="0" b="9525"/>
-            <wp:docPr id="23" name="Picture 23"/>
+            <wp:docPr id="22" name="Picture 22"/>
             <wp:cNvGraphicFramePr>
               <a:graphicFrameLocks xmlns:a="http://schemas.openxmlformats.org/drawingml/2006/main" noChangeAspect="1"/>
             </wp:cNvGraphicFramePr>
@@ -2012,7 +1965,7 @@
                   <pic:spPr>
                     <a:xfrm>
                       <a:off x="0" y="0"/>
-                      <a:ext cx="4667250" cy="352425"/>
+                      <a:ext cx="4495800" cy="314325"/>
                     </a:xfrm>
                     <a:prstGeom prst="rect">
                       <a:avLst/>
@@ -2027,25 +1980,25 @@
     </w:p>
     <w:p>
       <w:r>
-        <w:t>Porque falta el ultimo “:”</w:t>
-      </w:r>
-    </w:p>
-    <w:p>
-      <w:r>
-        <w:t>Al arreglar ese error en la prueba:</w:t>
+        <w:t>Ya que no se habían definido “x” cantidad de funciones</w:t>
+      </w:r>
+    </w:p>
+    <w:p>
+      <w:r>
+        <w:t>Al definirlo para “x” cantidad de funciones:</w:t>
       </w:r>
     </w:p>
     <w:p>
       <w:r>
         <w:rPr>
           <w:noProof/>
-          <w:lang w:val="es-CR" w:eastAsia="es-CR"/>
+          <w:lang w:val="en-US" w:eastAsia="en-US"/>
         </w:rPr>
         <w:drawing>
-          <wp:inline distT="0" distB="0" distL="0" distR="0" wp14:anchorId="204DEF3C" wp14:editId="68DF9F78">
-            <wp:extent cx="2724150" cy="457200"/>
-            <wp:effectExtent l="0" t="0" r="0" b="0"/>
-            <wp:docPr id="24" name="Picture 24"/>
+          <wp:inline distT="0" distB="0" distL="0" distR="0" wp14:anchorId="46100A16" wp14:editId="705FBD90">
+            <wp:extent cx="4667250" cy="352425"/>
+            <wp:effectExtent l="0" t="0" r="0" b="9525"/>
+            <wp:docPr id="23" name="Picture 23"/>
             <wp:cNvGraphicFramePr>
               <a:graphicFrameLocks xmlns:a="http://schemas.openxmlformats.org/drawingml/2006/main" noChangeAspect="1"/>
             </wp:cNvGraphicFramePr>
@@ -2065,6 +2018,59 @@
                   <pic:spPr>
                     <a:xfrm>
                       <a:off x="0" y="0"/>
+                      <a:ext cx="4667250" cy="352425"/>
+                    </a:xfrm>
+                    <a:prstGeom prst="rect">
+                      <a:avLst/>
+                    </a:prstGeom>
+                  </pic:spPr>
+                </pic:pic>
+              </a:graphicData>
+            </a:graphic>
+          </wp:inline>
+        </w:drawing>
+      </w:r>
+    </w:p>
+    <w:p>
+      <w:r>
+        <w:t>Porque falta el ultimo “:”</w:t>
+      </w:r>
+    </w:p>
+    <w:p>
+      <w:r>
+        <w:t>Al arreglar ese error en la prueba:</w:t>
+      </w:r>
+    </w:p>
+    <w:p>
+      <w:r>
+        <w:rPr>
+          <w:noProof/>
+          <w:lang w:val="en-US" w:eastAsia="en-US"/>
+        </w:rPr>
+        <w:drawing>
+          <wp:inline distT="0" distB="0" distL="0" distR="0" wp14:anchorId="204DEF3C" wp14:editId="68DF9F78">
+            <wp:extent cx="2724150" cy="457200"/>
+            <wp:effectExtent l="0" t="0" r="0" b="0"/>
+            <wp:docPr id="24" name="Picture 24"/>
+            <wp:cNvGraphicFramePr>
+              <a:graphicFrameLocks xmlns:a="http://schemas.openxmlformats.org/drawingml/2006/main" noChangeAspect="1"/>
+            </wp:cNvGraphicFramePr>
+            <a:graphic xmlns:a="http://schemas.openxmlformats.org/drawingml/2006/main">
+              <a:graphicData uri="http://schemas.openxmlformats.org/drawingml/2006/picture">
+                <pic:pic xmlns:pic="http://schemas.openxmlformats.org/drawingml/2006/picture">
+                  <pic:nvPicPr>
+                    <pic:cNvPr id="1" name=""/>
+                    <pic:cNvPicPr/>
+                  </pic:nvPicPr>
+                  <pic:blipFill>
+                    <a:blip r:embed="rId10"/>
+                    <a:stretch>
+                      <a:fillRect/>
+                    </a:stretch>
+                  </pic:blipFill>
+                  <pic:spPr>
+                    <a:xfrm>
+                      <a:off x="0" y="0"/>
                       <a:ext cx="2724150" cy="457200"/>
                     </a:xfrm>
                     <a:prstGeom prst="rect">
@@ -2080,7 +2086,7 @@
     </w:p>
     <w:p>
       <w:pPr>
-        <w:pStyle w:val="Ttulo2"/>
+        <w:pStyle w:val="Heading2"/>
       </w:pPr>
       <w:bookmarkStart w:id="3" w:name="_Toc448690660"/>
       <w:r>
@@ -2097,6 +2103,9 @@
       <w:bookmarkEnd w:id="3"/>
       <w:r>
         <w:t>Expresiones</w:t>
+      </w:r>
+      <w:r>
+        <w:t xml:space="preserve"> (Josué)</w:t>
       </w:r>
     </w:p>
     <w:p>
@@ -2134,7 +2143,7 @@
       <w:r>
         <w:rPr>
           <w:noProof/>
-          <w:lang w:val="es-CR" w:eastAsia="es-CR"/>
+          <w:lang w:val="en-US" w:eastAsia="en-US"/>
         </w:rPr>
         <w:drawing>
           <wp:anchor distT="0" distB="0" distL="114300" distR="114300" simplePos="0" relativeHeight="251658240" behindDoc="0" locked="0" layoutInCell="1" allowOverlap="1" wp14:anchorId="56861940" wp14:editId="7183955F">
@@ -2160,7 +2169,7 @@
                     <pic:cNvPicPr/>
                   </pic:nvPicPr>
                   <pic:blipFill>
-                    <a:blip r:embed="rId10">
+                    <a:blip r:embed="rId11">
                       <a:extLst>
                         <a:ext uri="{28A0092B-C50C-407E-A947-70E740481C1C}">
                           <a14:useLocalDpi xmlns:a14="http://schemas.microsoft.com/office/drawing/2010/main" val="0"/>
@@ -2240,71 +2249,13 @@
       <w:r>
         <w:rPr>
           <w:noProof/>
-          <w:lang w:val="es-CR" w:eastAsia="es-CR"/>
+          <w:lang w:val="en-US" w:eastAsia="en-US"/>
         </w:rPr>
         <w:drawing>
           <wp:inline distT="0" distB="0" distL="0" distR="0" wp14:anchorId="600657A5" wp14:editId="6E5D31C6">
             <wp:extent cx="2981325" cy="1314450"/>
             <wp:effectExtent l="0" t="0" r="9525" b="0"/>
             <wp:docPr id="25" name="Picture 25"/>
-            <wp:cNvGraphicFramePr>
-              <a:graphicFrameLocks xmlns:a="http://schemas.openxmlformats.org/drawingml/2006/main" noChangeAspect="1"/>
-            </wp:cNvGraphicFramePr>
-            <a:graphic xmlns:a="http://schemas.openxmlformats.org/drawingml/2006/main">
-              <a:graphicData uri="http://schemas.openxmlformats.org/drawingml/2006/picture">
-                <pic:pic xmlns:pic="http://schemas.openxmlformats.org/drawingml/2006/picture">
-                  <pic:nvPicPr>
-                    <pic:cNvPr id="0" name=""/>
-                    <pic:cNvPicPr/>
-                  </pic:nvPicPr>
-                  <pic:blipFill>
-                    <a:blip r:embed="rId11"/>
-                    <a:stretch>
-                      <a:fillRect/>
-                    </a:stretch>
-                  </pic:blipFill>
-                  <pic:spPr>
-                    <a:xfrm>
-                      <a:off x="0" y="0"/>
-                      <a:ext cx="2981325" cy="1314450"/>
-                    </a:xfrm>
-                    <a:prstGeom prst="rect">
-                      <a:avLst/>
-                    </a:prstGeom>
-                  </pic:spPr>
-                </pic:pic>
-              </a:graphicData>
-            </a:graphic>
-          </wp:inline>
-        </w:drawing>
-      </w:r>
-    </w:p>
-    <w:p>
-      <w:pPr>
-        <w:jc w:val="both"/>
-      </w:pPr>
-      <w:r>
-        <w:tab/>
-        <w:t>Se muestra que hay un error en la línea 11 debido a que las funciones no se contemplaron como expresiones. Se aplica un arreglo y al correr el mismo archivo se tienen los siguientes resultados</w:t>
-      </w:r>
-      <w:r>
-        <w:t xml:space="preserve"> (correctos)</w:t>
-      </w:r>
-      <w:r>
-        <w:t>:</w:t>
-      </w:r>
-    </w:p>
-    <w:p>
-      <w:r>
-        <w:rPr>
-          <w:noProof/>
-          <w:lang w:val="es-CR" w:eastAsia="es-CR"/>
-        </w:rPr>
-        <w:drawing>
-          <wp:inline distT="0" distB="0" distL="0" distR="0" wp14:anchorId="0C9BC6CB" wp14:editId="024ECFF4">
-            <wp:extent cx="2895600" cy="847725"/>
-            <wp:effectExtent l="0" t="0" r="0" b="9525"/>
-            <wp:docPr id="27" name="Picture 27"/>
             <wp:cNvGraphicFramePr>
               <a:graphicFrameLocks xmlns:a="http://schemas.openxmlformats.org/drawingml/2006/main" noChangeAspect="1"/>
             </wp:cNvGraphicFramePr>
@@ -2324,6 +2275,64 @@
                   <pic:spPr>
                     <a:xfrm>
                       <a:off x="0" y="0"/>
+                      <a:ext cx="2981325" cy="1314450"/>
+                    </a:xfrm>
+                    <a:prstGeom prst="rect">
+                      <a:avLst/>
+                    </a:prstGeom>
+                  </pic:spPr>
+                </pic:pic>
+              </a:graphicData>
+            </a:graphic>
+          </wp:inline>
+        </w:drawing>
+      </w:r>
+    </w:p>
+    <w:p>
+      <w:pPr>
+        <w:jc w:val="both"/>
+      </w:pPr>
+      <w:r>
+        <w:tab/>
+        <w:t>Se muestra que hay un error en la línea 11 debido a que las funciones no se contemplaron como expresiones. Se aplica un arreglo y al correr el mismo archivo se tienen los siguientes resultados</w:t>
+      </w:r>
+      <w:r>
+        <w:t xml:space="preserve"> (correctos)</w:t>
+      </w:r>
+      <w:r>
+        <w:t>:</w:t>
+      </w:r>
+    </w:p>
+    <w:p>
+      <w:r>
+        <w:rPr>
+          <w:noProof/>
+          <w:lang w:val="en-US" w:eastAsia="en-US"/>
+        </w:rPr>
+        <w:drawing>
+          <wp:inline distT="0" distB="0" distL="0" distR="0" wp14:anchorId="0C9BC6CB" wp14:editId="024ECFF4">
+            <wp:extent cx="2895600" cy="847725"/>
+            <wp:effectExtent l="0" t="0" r="0" b="9525"/>
+            <wp:docPr id="27" name="Picture 27"/>
+            <wp:cNvGraphicFramePr>
+              <a:graphicFrameLocks xmlns:a="http://schemas.openxmlformats.org/drawingml/2006/main" noChangeAspect="1"/>
+            </wp:cNvGraphicFramePr>
+            <a:graphic xmlns:a="http://schemas.openxmlformats.org/drawingml/2006/main">
+              <a:graphicData uri="http://schemas.openxmlformats.org/drawingml/2006/picture">
+                <pic:pic xmlns:pic="http://schemas.openxmlformats.org/drawingml/2006/picture">
+                  <pic:nvPicPr>
+                    <pic:cNvPr id="0" name=""/>
+                    <pic:cNvPicPr/>
+                  </pic:nvPicPr>
+                  <pic:blipFill>
+                    <a:blip r:embed="rId13"/>
+                    <a:stretch>
+                      <a:fillRect/>
+                    </a:stretch>
+                  </pic:blipFill>
+                  <pic:spPr>
+                    <a:xfrm>
+                      <a:off x="0" y="0"/>
                       <a:ext cx="2895600" cy="847725"/>
                     </a:xfrm>
                     <a:prstGeom prst="rect">
@@ -2339,7 +2348,7 @@
     </w:p>
     <w:p>
       <w:pPr>
-        <w:pStyle w:val="Ttulo2"/>
+        <w:pStyle w:val="Heading2"/>
       </w:pPr>
       <w:bookmarkStart w:id="4" w:name="_Toc448690661"/>
       <w:r>
@@ -2358,6 +2367,9 @@
       <w:r>
         <w:t>Declaración de variables</w:t>
       </w:r>
+      <w:r>
+        <w:t xml:space="preserve"> (Josué)</w:t>
+      </w:r>
     </w:p>
     <w:p>
       <w:pPr>
@@ -2382,7 +2394,7 @@
       <w:r>
         <w:rPr>
           <w:noProof/>
-          <w:lang w:val="es-CR" w:eastAsia="es-CR"/>
+          <w:lang w:val="en-US" w:eastAsia="en-US"/>
         </w:rPr>
         <w:drawing>
           <wp:inline distT="0" distB="0" distL="0" distR="0">
@@ -2402,7 +2414,7 @@
                     </pic:cNvPicPr>
                   </pic:nvPicPr>
                   <pic:blipFill>
-                    <a:blip r:embed="rId13">
+                    <a:blip r:embed="rId14">
                       <a:extLst>
                         <a:ext uri="{28A0092B-C50C-407E-A947-70E740481C1C}">
                           <a14:useLocalDpi xmlns:a14="http://schemas.microsoft.com/office/drawing/2010/main" val="0"/>
@@ -2467,114 +2479,13 @@
       <w:r>
         <w:rPr>
           <w:noProof/>
-          <w:lang w:val="es-CR" w:eastAsia="es-CR"/>
+          <w:lang w:val="en-US" w:eastAsia="en-US"/>
         </w:rPr>
         <w:drawing>
           <wp:inline distT="0" distB="0" distL="0" distR="0" wp14:anchorId="1966C09C" wp14:editId="1E33FB0D">
             <wp:extent cx="2943225" cy="781050"/>
             <wp:effectExtent l="0" t="0" r="9525" b="0"/>
             <wp:docPr id="4" name="Imagen 4"/>
-            <wp:cNvGraphicFramePr>
-              <a:graphicFrameLocks xmlns:a="http://schemas.openxmlformats.org/drawingml/2006/main" noChangeAspect="1"/>
-            </wp:cNvGraphicFramePr>
-            <a:graphic xmlns:a="http://schemas.openxmlformats.org/drawingml/2006/main">
-              <a:graphicData uri="http://schemas.openxmlformats.org/drawingml/2006/picture">
-                <pic:pic xmlns:pic="http://schemas.openxmlformats.org/drawingml/2006/picture">
-                  <pic:nvPicPr>
-                    <pic:cNvPr id="1" name=""/>
-                    <pic:cNvPicPr/>
-                  </pic:nvPicPr>
-                  <pic:blipFill>
-                    <a:blip r:embed="rId14"/>
-                    <a:stretch>
-                      <a:fillRect/>
-                    </a:stretch>
-                  </pic:blipFill>
-                  <pic:spPr>
-                    <a:xfrm>
-                      <a:off x="0" y="0"/>
-                      <a:ext cx="2943225" cy="781050"/>
-                    </a:xfrm>
-                    <a:prstGeom prst="rect">
-                      <a:avLst/>
-                    </a:prstGeom>
-                  </pic:spPr>
-                </pic:pic>
-              </a:graphicData>
-            </a:graphic>
-          </wp:inline>
-        </w:drawing>
-      </w:r>
-    </w:p>
-    <w:p>
-      <w:pPr>
-        <w:jc w:val="both"/>
-      </w:pPr>
-      <w:r>
-        <w:tab/>
-        <w:t>Se ha de mencionar que el error de “línea 6” aparece como “línea 5 y columna 6” ya que el error fue encontrado al final de la línea 5. La línea 6 es “ignorada” ya que no hizo match.</w:t>
-      </w:r>
-      <w:r>
-        <w:t xml:space="preserve"> Esto </w:t>
-      </w:r>
-      <w:r>
-        <w:lastRenderedPageBreak/>
-        <w:t xml:space="preserve">ocurre para cualquier recuperación de error en donde el primer </w:t>
-      </w:r>
-      <w:proofErr w:type="spellStart"/>
-      <w:r>
-        <w:t>token</w:t>
-      </w:r>
-      <w:proofErr w:type="spellEnd"/>
-      <w:r>
-        <w:t xml:space="preserve"> de la línea es el incorrecto y por lo tanto reporta el error al final de la línea anterior.</w:t>
-      </w:r>
-    </w:p>
-    <w:p>
-      <w:pPr>
-        <w:pStyle w:val="Ttulo2"/>
-      </w:pPr>
-      <w:r>
-        <w:t>Prueba 4</w:t>
-      </w:r>
-      <w:r>
-        <w:t xml:space="preserve">: </w:t>
-      </w:r>
-      <w:bookmarkEnd w:id="5"/>
-      <w:r>
-        <w:t>Asignaciones</w:t>
-      </w:r>
-    </w:p>
-    <w:p>
-      <w:pPr>
-        <w:jc w:val="both"/>
-      </w:pPr>
-      <w:r>
-        <w:t xml:space="preserve">Objetivo: probar diferentes tipos de asignaciones posibles en el lenguaje </w:t>
-      </w:r>
-      <w:proofErr w:type="spellStart"/>
-      <w:r>
-        <w:t>MyPython</w:t>
-      </w:r>
-      <w:proofErr w:type="spellEnd"/>
-      <w:r>
-        <w:t>. Se tiene el siguiente código de entrada:</w:t>
-      </w:r>
-    </w:p>
-    <w:p>
-      <w:pPr>
-        <w:jc w:val="both"/>
-      </w:pPr>
-      <w:r>
-        <w:rPr>
-          <w:noProof/>
-          <w:lang w:val="es-CR" w:eastAsia="es-CR"/>
-        </w:rPr>
-        <w:drawing>
-          <wp:inline distT="0" distB="0" distL="0" distR="0" wp14:anchorId="4FAF8B91" wp14:editId="793813D2">
-            <wp:extent cx="3276600" cy="1447800"/>
-            <wp:effectExtent l="0" t="0" r="0" b="0"/>
-            <wp:docPr id="5" name="Imagen 5"/>
             <wp:cNvGraphicFramePr>
               <a:graphicFrameLocks xmlns:a="http://schemas.openxmlformats.org/drawingml/2006/main" noChangeAspect="1"/>
             </wp:cNvGraphicFramePr>
@@ -2594,7 +2505,7 @@
                   <pic:spPr>
                     <a:xfrm>
                       <a:off x="0" y="0"/>
-                      <a:ext cx="3276600" cy="1447800"/>
+                      <a:ext cx="2943225" cy="781050"/>
                     </a:xfrm>
                     <a:prstGeom prst="rect">
                       <a:avLst/>
@@ -2613,13 +2524,40 @@
       </w:pPr>
       <w:r>
         <w:tab/>
-        <w:t>Se espera un error en la línea 5 ya que “x + 2” no es una asignación sino una expresión</w:t>
-      </w:r>
-      <w:r>
-        <w:t>, sin embargo se espera que el compilador se recupere de este error</w:t>
-      </w:r>
-      <w:r>
-        <w:t>. Se obtuvieron los siguientes resultados (correctos):</w:t>
+        <w:t>Se ha de mencionar que el error de “línea 6” aparece como “línea 5 y columna 6” ya que el error fue encontrado al final de la línea 5. La línea 6 es “ignorada” ya que no hizo match.</w:t>
+      </w:r>
+      <w:r>
+        <w:t xml:space="preserve"> Esto </w:t>
+      </w:r>
+      <w:r>
+        <w:lastRenderedPageBreak/>
+        <w:t>ocurre para cualquier recuperación de error en donde el primer token de la línea es el incorrecto y por lo tanto reporta el error al final de la línea anterior.</w:t>
+      </w:r>
+    </w:p>
+    <w:p>
+      <w:pPr>
+        <w:pStyle w:val="Heading2"/>
+      </w:pPr>
+      <w:r>
+        <w:t>Prueba 4</w:t>
+      </w:r>
+      <w:r>
+        <w:t xml:space="preserve">: </w:t>
+      </w:r>
+      <w:bookmarkEnd w:id="5"/>
+      <w:r>
+        <w:t>Asignaciones</w:t>
+      </w:r>
+      <w:r>
+        <w:t xml:space="preserve"> (</w:t>
+      </w:r>
+      <w:proofErr w:type="spellStart"/>
+      <w:r>
+        <w:t>josué</w:t>
+      </w:r>
+      <w:proofErr w:type="spellEnd"/>
+      <w:r>
+        <w:t>)</w:t>
       </w:r>
     </w:p>
     <w:p>
@@ -2627,15 +2565,31 @@
         <w:jc w:val="both"/>
       </w:pPr>
       <w:r>
+        <w:t xml:space="preserve">Objetivo: probar diferentes tipos de asignaciones posibles en el lenguaje </w:t>
+      </w:r>
+      <w:proofErr w:type="spellStart"/>
+      <w:r>
+        <w:t>MyPython</w:t>
+      </w:r>
+      <w:proofErr w:type="spellEnd"/>
+      <w:r>
+        <w:t>. Se tiene el siguiente código de entrada:</w:t>
+      </w:r>
+    </w:p>
+    <w:p>
+      <w:pPr>
+        <w:jc w:val="both"/>
+      </w:pPr>
+      <w:r>
         <w:rPr>
           <w:noProof/>
-          <w:lang w:val="es-CR" w:eastAsia="es-CR"/>
+          <w:lang w:val="en-US" w:eastAsia="en-US"/>
         </w:rPr>
         <w:drawing>
-          <wp:inline distT="0" distB="0" distL="0" distR="0" wp14:anchorId="76CBB5D0" wp14:editId="3DA5B2E6">
-            <wp:extent cx="2686050" cy="476250"/>
+          <wp:inline distT="0" distB="0" distL="0" distR="0" wp14:anchorId="4FAF8B91" wp14:editId="793813D2">
+            <wp:extent cx="3276600" cy="1447800"/>
             <wp:effectExtent l="0" t="0" r="0" b="0"/>
-            <wp:docPr id="6" name="Imagen 6"/>
+            <wp:docPr id="5" name="Imagen 5"/>
             <wp:cNvGraphicFramePr>
               <a:graphicFrameLocks xmlns:a="http://schemas.openxmlformats.org/drawingml/2006/main" noChangeAspect="1"/>
             </wp:cNvGraphicFramePr>
@@ -2655,7 +2609,7 @@
                   <pic:spPr>
                     <a:xfrm>
                       <a:off x="0" y="0"/>
-                      <a:ext cx="2686050" cy="476250"/>
+                      <a:ext cx="3276600" cy="1447800"/>
                     </a:xfrm>
                     <a:prstGeom prst="rect">
                       <a:avLst/>
@@ -2668,48 +2622,19 @@
         </w:drawing>
       </w:r>
     </w:p>
-    <w:p/>
-    <w:p>
-      <w:pPr>
-        <w:pStyle w:val="Ttulo2"/>
-      </w:pPr>
-      <w:bookmarkStart w:id="6" w:name="_Toc448690663"/>
-      <w:r>
-        <w:t>Prueba 5</w:t>
-      </w:r>
-      <w:r>
-        <w:t xml:space="preserve">: </w:t>
-      </w:r>
-      <w:bookmarkEnd w:id="6"/>
-      <w:proofErr w:type="spellStart"/>
-      <w:r>
-        <w:t>Print</w:t>
-      </w:r>
-      <w:proofErr w:type="spellEnd"/>
-      <w:r>
-        <w:t xml:space="preserve"> e Input</w:t>
-      </w:r>
-    </w:p>
     <w:p>
       <w:pPr>
         <w:jc w:val="both"/>
       </w:pPr>
-      <w:bookmarkStart w:id="7" w:name="_GoBack"/>
-      <w:r>
-        <w:t xml:space="preserve">Objetivo: probar la estructura de las funciones </w:t>
-      </w:r>
-      <w:proofErr w:type="spellStart"/>
-      <w:proofErr w:type="gramStart"/>
-      <w:r>
-        <w:t>print</w:t>
-      </w:r>
-      <w:proofErr w:type="spellEnd"/>
-      <w:r>
-        <w:t>(</w:t>
-      </w:r>
-      <w:proofErr w:type="gramEnd"/>
-      <w:r>
-        <w:t>) e input() predefinidas. Se tiene el siguiente código de entrada:</w:t>
+      <w:r>
+        <w:tab/>
+        <w:t>Se espera un error en la línea 5 ya que “x + 2” no es una asignación sino una expresión</w:t>
+      </w:r>
+      <w:r>
+        <w:t>, sin embargo se espera que el compilador se recupere de este error</w:t>
+      </w:r>
+      <w:r>
+        <w:t>. Se obtuvieron los siguientes resultados (correctos):</w:t>
       </w:r>
     </w:p>
     <w:p>
@@ -2719,13 +2644,13 @@
       <w:r>
         <w:rPr>
           <w:noProof/>
-          <w:lang w:val="es-CR" w:eastAsia="es-CR"/>
+          <w:lang w:val="en-US" w:eastAsia="en-US"/>
         </w:rPr>
         <w:drawing>
-          <wp:inline distT="0" distB="0" distL="0" distR="0" wp14:anchorId="0A9F62F5" wp14:editId="72BCCF4F">
-            <wp:extent cx="2343150" cy="1619250"/>
+          <wp:inline distT="0" distB="0" distL="0" distR="0" wp14:anchorId="76CBB5D0" wp14:editId="3DA5B2E6">
+            <wp:extent cx="2686050" cy="476250"/>
             <wp:effectExtent l="0" t="0" r="0" b="0"/>
-            <wp:docPr id="7" name="Imagen 7"/>
+            <wp:docPr id="6" name="Imagen 6"/>
             <wp:cNvGraphicFramePr>
               <a:graphicFrameLocks xmlns:a="http://schemas.openxmlformats.org/drawingml/2006/main" noChangeAspect="1"/>
             </wp:cNvGraphicFramePr>
@@ -2745,7 +2670,7 @@
                   <pic:spPr>
                     <a:xfrm>
                       <a:off x="0" y="0"/>
-                      <a:ext cx="2343150" cy="1619250"/>
+                      <a:ext cx="2686050" cy="476250"/>
                     </a:xfrm>
                     <a:prstGeom prst="rect">
                       <a:avLst/>
@@ -2758,16 +2683,50 @@
         </w:drawing>
       </w:r>
     </w:p>
+    <w:p/>
+    <w:p>
+      <w:pPr>
+        <w:pStyle w:val="Heading2"/>
+      </w:pPr>
+      <w:bookmarkStart w:id="6" w:name="_Toc448690663"/>
+      <w:r>
+        <w:t>Prueba 5</w:t>
+      </w:r>
+      <w:r>
+        <w:t xml:space="preserve">: </w:t>
+      </w:r>
+      <w:bookmarkEnd w:id="6"/>
+      <w:proofErr w:type="spellStart"/>
+      <w:r>
+        <w:t>Print</w:t>
+      </w:r>
+      <w:proofErr w:type="spellEnd"/>
+      <w:r>
+        <w:t xml:space="preserve"> e Input</w:t>
+      </w:r>
+      <w:r>
+        <w:t xml:space="preserve"> (Josué)</w:t>
+      </w:r>
+    </w:p>
     <w:p>
       <w:pPr>
         <w:jc w:val="both"/>
       </w:pPr>
       <w:r>
-        <w:tab/>
-        <w:t>Se espera que hayan errores en las líneas: 3,5 y 7; y que además se recupere del error y siga parseando.</w:t>
-      </w:r>
-      <w:r>
-        <w:t xml:space="preserve"> Se obtuvieron los siguientes resultados (correctos):</w:t>
+        <w:t xml:space="preserve">Objetivo: probar la estructura de las funciones </w:t>
+      </w:r>
+      <w:proofErr w:type="spellStart"/>
+      <w:proofErr w:type="gramStart"/>
+      <w:r>
+        <w:t>print</w:t>
+      </w:r>
+      <w:proofErr w:type="spellEnd"/>
+      <w:r>
+        <w:t>(</w:t>
+      </w:r>
+      <w:proofErr w:type="gramEnd"/>
+      <w:r>
+        <w:t>) e input() predefinidas. Se tiene el siguiente código de entrada:</w:t>
       </w:r>
     </w:p>
     <w:p>
@@ -2777,14 +2736,13 @@
       <w:r>
         <w:rPr>
           <w:noProof/>
-          <w:lang w:val="es-CR" w:eastAsia="es-CR"/>
-        </w:rPr>
-        <w:lastRenderedPageBreak/>
+          <w:lang w:val="en-US" w:eastAsia="en-US"/>
+        </w:rPr>
         <w:drawing>
-          <wp:inline distT="0" distB="0" distL="0" distR="0" wp14:anchorId="6FA9D87E" wp14:editId="6AE2B36C">
-            <wp:extent cx="2724150" cy="781050"/>
+          <wp:inline distT="0" distB="0" distL="0" distR="0" wp14:anchorId="0A9F62F5" wp14:editId="72BCCF4F">
+            <wp:extent cx="2343150" cy="1619250"/>
             <wp:effectExtent l="0" t="0" r="0" b="0"/>
-            <wp:docPr id="8" name="Imagen 8"/>
+            <wp:docPr id="7" name="Imagen 7"/>
             <wp:cNvGraphicFramePr>
               <a:graphicFrameLocks xmlns:a="http://schemas.openxmlformats.org/drawingml/2006/main" noChangeAspect="1"/>
             </wp:cNvGraphicFramePr>
@@ -2804,6 +2762,65 @@
                   <pic:spPr>
                     <a:xfrm>
                       <a:off x="0" y="0"/>
+                      <a:ext cx="2343150" cy="1619250"/>
+                    </a:xfrm>
+                    <a:prstGeom prst="rect">
+                      <a:avLst/>
+                    </a:prstGeom>
+                  </pic:spPr>
+                </pic:pic>
+              </a:graphicData>
+            </a:graphic>
+          </wp:inline>
+        </w:drawing>
+      </w:r>
+    </w:p>
+    <w:p>
+      <w:pPr>
+        <w:jc w:val="both"/>
+      </w:pPr>
+      <w:r>
+        <w:tab/>
+        <w:t>Se espera que hayan errores en las líneas: 3,5 y 7; y que además se recupere del error y siga parseando.</w:t>
+      </w:r>
+      <w:r>
+        <w:t xml:space="preserve"> Se obtuvieron los siguientes resultados (correctos):</w:t>
+      </w:r>
+    </w:p>
+    <w:p>
+      <w:pPr>
+        <w:jc w:val="both"/>
+      </w:pPr>
+      <w:r>
+        <w:rPr>
+          <w:noProof/>
+          <w:lang w:val="en-US" w:eastAsia="en-US"/>
+        </w:rPr>
+        <w:lastRenderedPageBreak/>
+        <w:drawing>
+          <wp:inline distT="0" distB="0" distL="0" distR="0" wp14:anchorId="6FA9D87E" wp14:editId="6AE2B36C">
+            <wp:extent cx="2724150" cy="781050"/>
+            <wp:effectExtent l="0" t="0" r="0" b="0"/>
+            <wp:docPr id="8" name="Imagen 8"/>
+            <wp:cNvGraphicFramePr>
+              <a:graphicFrameLocks xmlns:a="http://schemas.openxmlformats.org/drawingml/2006/main" noChangeAspect="1"/>
+            </wp:cNvGraphicFramePr>
+            <a:graphic xmlns:a="http://schemas.openxmlformats.org/drawingml/2006/main">
+              <a:graphicData uri="http://schemas.openxmlformats.org/drawingml/2006/picture">
+                <pic:pic xmlns:pic="http://schemas.openxmlformats.org/drawingml/2006/picture">
+                  <pic:nvPicPr>
+                    <pic:cNvPr id="1" name=""/>
+                    <pic:cNvPicPr/>
+                  </pic:nvPicPr>
+                  <pic:blipFill>
+                    <a:blip r:embed="rId19"/>
+                    <a:stretch>
+                      <a:fillRect/>
+                    </a:stretch>
+                  </pic:blipFill>
+                  <pic:spPr>
+                    <a:xfrm>
+                      <a:off x="0" y="0"/>
                       <a:ext cx="2724150" cy="781050"/>
                     </a:xfrm>
                     <a:prstGeom prst="rect">
@@ -2819,20 +2836,24 @@
     </w:p>
     <w:p>
       <w:pPr>
-        <w:pStyle w:val="Ttulo2"/>
-      </w:pPr>
-      <w:bookmarkStart w:id="8" w:name="_Toc448690664"/>
+        <w:pStyle w:val="Heading2"/>
+      </w:pPr>
+      <w:bookmarkStart w:id="7" w:name="_Toc448690664"/>
+      <w:r>
+        <w:t>Prueba 6</w:t>
+      </w:r>
+      <w:r>
+        <w:t xml:space="preserve">: </w:t>
+      </w:r>
       <w:bookmarkEnd w:id="7"/>
-      <w:r>
-        <w:t>Prueba 6</w:t>
-      </w:r>
-      <w:r>
-        <w:t xml:space="preserve">: </w:t>
-      </w:r>
-      <w:r>
-        <w:t>Números y flotantes</w:t>
-      </w:r>
-      <w:bookmarkEnd w:id="8"/>
+      <w:proofErr w:type="spellStart"/>
+      <w:r>
+        <w:t>While</w:t>
+      </w:r>
+      <w:proofErr w:type="spellEnd"/>
+      <w:r>
+        <w:t xml:space="preserve"> (Adrián)</w:t>
+      </w:r>
     </w:p>
     <w:p>
       <w:pPr>
@@ -2850,12 +2871,12 @@
     </w:p>
     <w:p>
       <w:pPr>
-        <w:pStyle w:val="Ttulo2"/>
+        <w:pStyle w:val="Heading2"/>
         <w:rPr>
           <w:lang w:val="es-ES"/>
         </w:rPr>
       </w:pPr>
-      <w:bookmarkStart w:id="9" w:name="_Toc448690665"/>
+      <w:bookmarkStart w:id="8" w:name="_Toc448690665"/>
       <w:r>
         <w:t>Prueba numero 7</w:t>
       </w:r>
@@ -2863,13 +2884,27 @@
         <w:rPr>
           <w:lang w:val="es-ES"/>
         </w:rPr>
-        <w:t>: identificadores</w:t>
-      </w:r>
-      <w:bookmarkEnd w:id="9"/>
-    </w:p>
-    <w:p>
-      <w:pPr>
-        <w:pStyle w:val="Ttulo1"/>
+        <w:t xml:space="preserve">: </w:t>
+      </w:r>
+      <w:bookmarkEnd w:id="8"/>
+      <w:proofErr w:type="spellStart"/>
+      <w:r>
+        <w:rPr>
+          <w:lang w:val="es-ES"/>
+        </w:rPr>
+        <w:t>If</w:t>
+      </w:r>
+      <w:proofErr w:type="spellEnd"/>
+      <w:r>
+        <w:rPr>
+          <w:lang w:val="es-ES"/>
+        </w:rPr>
+        <w:t xml:space="preserve"> (Adrián)</w:t>
+      </w:r>
+    </w:p>
+    <w:p>
+      <w:pPr>
+        <w:pStyle w:val="Heading1"/>
         <w:rPr>
           <w:rFonts w:asciiTheme="minorHAnsi" w:eastAsiaTheme="minorEastAsia" w:hAnsiTheme="minorHAnsi" w:cstheme="minorBidi"/>
           <w:b w:val="0"/>
@@ -2879,16 +2914,216 @@
           <w:szCs w:val="24"/>
         </w:rPr>
       </w:pPr>
-      <w:bookmarkStart w:id="10" w:name="_Toc448690666"/>
-    </w:p>
-    <w:p>
-      <w:pPr>
-        <w:pStyle w:val="Ttulo1"/>
+      <w:bookmarkStart w:id="9" w:name="_Toc448690666"/>
+    </w:p>
+    <w:p>
+      <w:pPr>
+        <w:pStyle w:val="Heading2"/>
+        <w:rPr>
+          <w:lang w:val="es-ES"/>
+        </w:rPr>
+      </w:pPr>
+      <w:r>
+        <w:t>Prueba numero 8</w:t>
+      </w:r>
+      <w:r>
+        <w:rPr>
+          <w:lang w:val="es-ES"/>
+        </w:rPr>
+        <w:t xml:space="preserve">: </w:t>
+      </w:r>
+      <w:proofErr w:type="spellStart"/>
+      <w:r>
+        <w:rPr>
+          <w:lang w:val="es-ES"/>
+        </w:rPr>
+        <w:t>For</w:t>
+      </w:r>
+      <w:proofErr w:type="spellEnd"/>
+      <w:r>
+        <w:rPr>
+          <w:lang w:val="es-ES"/>
+        </w:rPr>
+        <w:t xml:space="preserve"> (Adrián)</w:t>
+      </w:r>
+    </w:p>
+    <w:p>
+      <w:pPr>
+        <w:rPr>
+          <w:lang w:val="es-ES"/>
+        </w:rPr>
+      </w:pPr>
+    </w:p>
+    <w:p>
+      <w:pPr>
+        <w:rPr>
+          <w:lang w:val="es-ES"/>
+        </w:rPr>
+      </w:pPr>
+    </w:p>
+    <w:p>
+      <w:pPr>
+        <w:pStyle w:val="Heading2"/>
+        <w:rPr>
+          <w:lang w:val="es-ES"/>
+        </w:rPr>
+      </w:pPr>
+      <w:r>
+        <w:t>Prueba numero 9</w:t>
+      </w:r>
+      <w:r>
+        <w:rPr>
+          <w:lang w:val="es-ES"/>
+        </w:rPr>
+        <w:t>: Try</w:t>
+      </w:r>
+      <w:r>
+        <w:rPr>
+          <w:lang w:val="es-ES"/>
+        </w:rPr>
+        <w:t xml:space="preserve"> (</w:t>
+      </w:r>
+      <w:r>
+        <w:rPr>
+          <w:lang w:val="es-ES"/>
+        </w:rPr>
+        <w:t>Josué</w:t>
+      </w:r>
+      <w:r>
+        <w:rPr>
+          <w:lang w:val="es-ES"/>
+        </w:rPr>
+        <w:t>)</w:t>
+      </w:r>
+    </w:p>
+    <w:p>
+      <w:pPr>
+        <w:rPr>
+          <w:lang w:val="es-ES"/>
+        </w:rPr>
+      </w:pPr>
+    </w:p>
+    <w:p>
+      <w:pPr>
+        <w:rPr>
+          <w:lang w:val="es-ES"/>
+        </w:rPr>
+      </w:pPr>
+    </w:p>
+    <w:p>
+      <w:pPr>
+        <w:pStyle w:val="Heading2"/>
+        <w:rPr>
+          <w:lang w:val="es-ES"/>
+        </w:rPr>
+      </w:pPr>
+      <w:r>
+        <w:t>Prueba numero 10</w:t>
+      </w:r>
+      <w:r>
+        <w:rPr>
+          <w:lang w:val="es-ES"/>
+        </w:rPr>
+        <w:t xml:space="preserve">: Break - </w:t>
+      </w:r>
+      <w:proofErr w:type="spellStart"/>
+      <w:r>
+        <w:rPr>
+          <w:lang w:val="es-ES"/>
+        </w:rPr>
+        <w:t>Continue</w:t>
+      </w:r>
+      <w:proofErr w:type="spellEnd"/>
+      <w:r>
+        <w:rPr>
+          <w:lang w:val="es-ES"/>
+        </w:rPr>
+        <w:t xml:space="preserve"> (Adrián)</w:t>
+      </w:r>
+    </w:p>
+    <w:p>
+      <w:pPr>
+        <w:rPr>
+          <w:lang w:val="es-ES"/>
+        </w:rPr>
+      </w:pPr>
+    </w:p>
+    <w:p>
+      <w:pPr>
+        <w:rPr>
+          <w:lang w:val="es-ES"/>
+        </w:rPr>
+      </w:pPr>
+      <w:bookmarkStart w:id="10" w:name="_GoBack"/>
+      <w:bookmarkEnd w:id="10"/>
+    </w:p>
+    <w:p>
+      <w:pPr>
+        <w:pStyle w:val="Heading2"/>
+        <w:rPr>
+          <w:lang w:val="es-ES"/>
+        </w:rPr>
+      </w:pPr>
+      <w:r>
+        <w:t>Prueba numero 11</w:t>
+      </w:r>
+      <w:r>
+        <w:rPr>
+          <w:lang w:val="es-ES"/>
+        </w:rPr>
+        <w:t xml:space="preserve">: </w:t>
+      </w:r>
+      <w:r>
+        <w:rPr>
+          <w:lang w:val="es-ES"/>
+        </w:rPr>
+        <w:t>OOP</w:t>
+      </w:r>
+      <w:r>
+        <w:rPr>
+          <w:lang w:val="es-ES"/>
+        </w:rPr>
+        <w:t xml:space="preserve"> (</w:t>
+      </w:r>
+      <w:r>
+        <w:rPr>
+          <w:lang w:val="es-ES"/>
+        </w:rPr>
+        <w:t>Josué</w:t>
+      </w:r>
+      <w:r>
+        <w:rPr>
+          <w:lang w:val="es-ES"/>
+        </w:rPr>
+        <w:t>)</w:t>
+      </w:r>
+    </w:p>
+    <w:p>
+      <w:pPr>
+        <w:rPr>
+          <w:lang w:val="es-ES"/>
+        </w:rPr>
+      </w:pPr>
+    </w:p>
+    <w:p>
+      <w:pPr>
+        <w:rPr>
+          <w:lang w:val="es-ES"/>
+        </w:rPr>
+      </w:pPr>
+    </w:p>
+    <w:p/>
+    <w:p>
+      <w:pPr>
+        <w:pStyle w:val="Heading1"/>
       </w:pPr>
       <w:r>
         <w:t>¿Cómo compilar y correr el Scanner?</w:t>
       </w:r>
-      <w:bookmarkEnd w:id="10"/>
+      <w:bookmarkEnd w:id="9"/>
+      <w:r>
+        <w:t xml:space="preserve"> (Adrián)</w:t>
+      </w:r>
     </w:p>
     <w:p/>
     <w:p>
@@ -2922,6 +3157,7 @@
         <w:t xml:space="preserve">. En caso de duda, por favor seguir las instrucciones del video siguiente: </w:t>
       </w:r>
       <w:r>
+        <w:lastRenderedPageBreak/>
         <w:t>https://www.youtube.com/watch?v=w-KfjJdRas8</w:t>
       </w:r>
       <w:r>
@@ -3048,7 +3284,7 @@
 </file>
 
 <file path=word/numbering.xml><?xml version="1.0" encoding="utf-8"?>
-<w:numbering xmlns:wpc="http://schemas.microsoft.com/office/word/2010/wordprocessingCanvas" xmlns:mc="http://schemas.openxmlformats.org/markup-compatibility/2006" xmlns:o="urn:schemas-microsoft-com:office:office" xmlns:r="http://schemas.openxmlformats.org/officeDocument/2006/relationships" xmlns:m="http://schemas.openxmlformats.org/officeDocument/2006/math" xmlns:v="urn:schemas-microsoft-com:vml" xmlns:wp14="http://schemas.microsoft.com/office/word/2010/wordprocessingDrawing" xmlns:wp="http://schemas.openxmlformats.org/drawingml/2006/wordprocessingDrawing" xmlns:w10="urn:schemas-microsoft-com:office:word" xmlns:w="http://schemas.openxmlformats.org/wordprocessingml/2006/main" xmlns:w14="http://schemas.microsoft.com/office/word/2010/wordml" xmlns:w15="http://schemas.microsoft.com/office/word/2012/wordml" xmlns:wpg="http://schemas.microsoft.com/office/word/2010/wordprocessingGroup" xmlns:wpi="http://schemas.microsoft.com/office/word/2010/wordprocessingInk" xmlns:wne="http://schemas.microsoft.com/office/word/2006/wordml" xmlns:wps="http://schemas.microsoft.com/office/word/2010/wordprocessingShape" mc:Ignorable="w14 w15 wp14">
+<w:numbering xmlns:wpc="http://schemas.microsoft.com/office/word/2010/wordprocessingCanvas" xmlns:mc="http://schemas.openxmlformats.org/markup-compatibility/2006" xmlns:o="urn:schemas-microsoft-com:office:office" xmlns:r="http://schemas.openxmlformats.org/officeDocument/2006/relationships" xmlns:m="http://schemas.openxmlformats.org/officeDocument/2006/math" xmlns:v="urn:schemas-microsoft-com:vml" xmlns:wp14="http://schemas.microsoft.com/office/word/2010/wordprocessingDrawing" xmlns:wp="http://schemas.openxmlformats.org/drawingml/2006/wordprocessingDrawing" xmlns:w10="urn:schemas-microsoft-com:office:word" xmlns:w="http://schemas.openxmlformats.org/wordprocessingml/2006/main" xmlns:w14="http://schemas.microsoft.com/office/word/2010/wordml" xmlns:wpg="http://schemas.microsoft.com/office/word/2010/wordprocessingGroup" xmlns:wpi="http://schemas.microsoft.com/office/word/2010/wordprocessingInk" xmlns:wne="http://schemas.microsoft.com/office/word/2006/wordml" xmlns:wps="http://schemas.microsoft.com/office/word/2010/wordprocessingShape" mc:Ignorable="w14 wp14">
   <w:abstractNum w:abstractNumId="0">
     <w:nsid w:val="3F1B30E2"/>
     <w:multiLevelType w:val="hybridMultilevel"/>
@@ -3169,7 +3405,7 @@
 </file>
 
 <file path=word/styles.xml><?xml version="1.0" encoding="utf-8"?>
-<w:styles xmlns:mc="http://schemas.openxmlformats.org/markup-compatibility/2006" xmlns:r="http://schemas.openxmlformats.org/officeDocument/2006/relationships" xmlns:w="http://schemas.openxmlformats.org/wordprocessingml/2006/main" xmlns:w14="http://schemas.microsoft.com/office/word/2010/wordml" xmlns:w15="http://schemas.microsoft.com/office/word/2012/wordml" mc:Ignorable="w14 w15">
+<w:styles xmlns:mc="http://schemas.openxmlformats.org/markup-compatibility/2006" xmlns:r="http://schemas.openxmlformats.org/officeDocument/2006/relationships" xmlns:w="http://schemas.openxmlformats.org/wordprocessingml/2006/main" xmlns:w14="http://schemas.microsoft.com/office/word/2010/wordml" mc:Ignorable="w14">
   <w:docDefaults>
     <w:rPrDefault>
       <w:rPr>
@@ -3185,378 +3421,144 @@
       </w:pPr>
     </w:pPrDefault>
   </w:docDefaults>
-  <w:latentStyles w:defLockedState="0" w:defUIPriority="99" w:defSemiHidden="0" w:defUnhideWhenUsed="0" w:defQFormat="0" w:count="371">
-    <w:lsdException w:name="Normal" w:uiPriority="0" w:qFormat="1"/>
-    <w:lsdException w:name="heading 1" w:uiPriority="9" w:qFormat="1"/>
-    <w:lsdException w:name="heading 2" w:semiHidden="1" w:uiPriority="9" w:unhideWhenUsed="1" w:qFormat="1"/>
-    <w:lsdException w:name="heading 3" w:semiHidden="1" w:uiPriority="9" w:unhideWhenUsed="1" w:qFormat="1"/>
-    <w:lsdException w:name="heading 4" w:semiHidden="1" w:uiPriority="9" w:unhideWhenUsed="1" w:qFormat="1"/>
-    <w:lsdException w:name="heading 5" w:semiHidden="1" w:uiPriority="9" w:unhideWhenUsed="1" w:qFormat="1"/>
-    <w:lsdException w:name="heading 6" w:semiHidden="1" w:uiPriority="9" w:unhideWhenUsed="1" w:qFormat="1"/>
-    <w:lsdException w:name="heading 7" w:semiHidden="1" w:uiPriority="9" w:unhideWhenUsed="1" w:qFormat="1"/>
-    <w:lsdException w:name="heading 8" w:semiHidden="1" w:uiPriority="9" w:unhideWhenUsed="1" w:qFormat="1"/>
-    <w:lsdException w:name="heading 9" w:semiHidden="1" w:uiPriority="9" w:unhideWhenUsed="1" w:qFormat="1"/>
-    <w:lsdException w:name="index 1" w:semiHidden="1" w:unhideWhenUsed="1"/>
-    <w:lsdException w:name="index 2" w:semiHidden="1" w:unhideWhenUsed="1"/>
-    <w:lsdException w:name="index 3" w:semiHidden="1" w:unhideWhenUsed="1"/>
-    <w:lsdException w:name="index 4" w:semiHidden="1" w:unhideWhenUsed="1"/>
-    <w:lsdException w:name="index 5" w:semiHidden="1" w:unhideWhenUsed="1"/>
-    <w:lsdException w:name="index 6" w:semiHidden="1" w:unhideWhenUsed="1"/>
-    <w:lsdException w:name="index 7" w:semiHidden="1" w:unhideWhenUsed="1"/>
-    <w:lsdException w:name="index 8" w:semiHidden="1" w:unhideWhenUsed="1"/>
-    <w:lsdException w:name="index 9" w:semiHidden="1" w:unhideWhenUsed="1"/>
-    <w:lsdException w:name="toc 1" w:semiHidden="1" w:uiPriority="39" w:unhideWhenUsed="1"/>
-    <w:lsdException w:name="toc 2" w:semiHidden="1" w:uiPriority="39" w:unhideWhenUsed="1"/>
-    <w:lsdException w:name="toc 3" w:semiHidden="1" w:uiPriority="39" w:unhideWhenUsed="1"/>
-    <w:lsdException w:name="toc 4" w:semiHidden="1" w:uiPriority="39" w:unhideWhenUsed="1"/>
-    <w:lsdException w:name="toc 5" w:semiHidden="1" w:uiPriority="39" w:unhideWhenUsed="1"/>
-    <w:lsdException w:name="toc 6" w:semiHidden="1" w:uiPriority="39" w:unhideWhenUsed="1"/>
-    <w:lsdException w:name="toc 7" w:semiHidden="1" w:uiPriority="39" w:unhideWhenUsed="1"/>
-    <w:lsdException w:name="toc 8" w:semiHidden="1" w:uiPriority="39" w:unhideWhenUsed="1"/>
-    <w:lsdException w:name="toc 9" w:semiHidden="1" w:uiPriority="39" w:unhideWhenUsed="1"/>
-    <w:lsdException w:name="Normal Indent" w:semiHidden="1" w:unhideWhenUsed="1"/>
-    <w:lsdException w:name="footnote text" w:semiHidden="1" w:unhideWhenUsed="1"/>
-    <w:lsdException w:name="annotation text" w:semiHidden="1" w:unhideWhenUsed="1"/>
-    <w:lsdException w:name="header" w:semiHidden="1" w:unhideWhenUsed="1"/>
-    <w:lsdException w:name="footer" w:semiHidden="1" w:unhideWhenUsed="1"/>
-    <w:lsdException w:name="index heading" w:semiHidden="1" w:unhideWhenUsed="1"/>
-    <w:lsdException w:name="caption" w:semiHidden="1" w:uiPriority="35" w:unhideWhenUsed="1" w:qFormat="1"/>
-    <w:lsdException w:name="table of figures" w:semiHidden="1" w:unhideWhenUsed="1"/>
-    <w:lsdException w:name="envelope address" w:semiHidden="1" w:unhideWhenUsed="1"/>
-    <w:lsdException w:name="envelope return" w:semiHidden="1" w:unhideWhenUsed="1"/>
-    <w:lsdException w:name="footnote reference" w:semiHidden="1" w:unhideWhenUsed="1"/>
-    <w:lsdException w:name="annotation reference" w:semiHidden="1" w:unhideWhenUsed="1"/>
-    <w:lsdException w:name="line number" w:semiHidden="1" w:unhideWhenUsed="1"/>
-    <w:lsdException w:name="page number" w:semiHidden="1" w:unhideWhenUsed="1"/>
-    <w:lsdException w:name="endnote reference" w:semiHidden="1" w:unhideWhenUsed="1"/>
-    <w:lsdException w:name="endnote text" w:semiHidden="1" w:unhideWhenUsed="1"/>
-    <w:lsdException w:name="table of authorities" w:semiHidden="1" w:unhideWhenUsed="1"/>
-    <w:lsdException w:name="macro" w:semiHidden="1" w:unhideWhenUsed="1"/>
-    <w:lsdException w:name="toa heading" w:semiHidden="1" w:unhideWhenUsed="1"/>
-    <w:lsdException w:name="List" w:semiHidden="1" w:unhideWhenUsed="1"/>
-    <w:lsdException w:name="List Bullet" w:semiHidden="1" w:unhideWhenUsed="1"/>
-    <w:lsdException w:name="List Number" w:semiHidden="1" w:unhideWhenUsed="1"/>
-    <w:lsdException w:name="List 2" w:semiHidden="1" w:unhideWhenUsed="1"/>
-    <w:lsdException w:name="List 3" w:semiHidden="1" w:unhideWhenUsed="1"/>
-    <w:lsdException w:name="List 4" w:semiHidden="1" w:unhideWhenUsed="1"/>
-    <w:lsdException w:name="List 5" w:semiHidden="1" w:unhideWhenUsed="1"/>
-    <w:lsdException w:name="List Bullet 2" w:semiHidden="1" w:unhideWhenUsed="1"/>
-    <w:lsdException w:name="List Bullet 3" w:semiHidden="1" w:unhideWhenUsed="1"/>
-    <w:lsdException w:name="List Bullet 4" w:semiHidden="1" w:unhideWhenUsed="1"/>
-    <w:lsdException w:name="List Bullet 5" w:semiHidden="1" w:unhideWhenUsed="1"/>
-    <w:lsdException w:name="List Number 2" w:semiHidden="1" w:unhideWhenUsed="1"/>
-    <w:lsdException w:name="List Number 3" w:semiHidden="1" w:unhideWhenUsed="1"/>
-    <w:lsdException w:name="List Number 4" w:semiHidden="1" w:unhideWhenUsed="1"/>
-    <w:lsdException w:name="List Number 5" w:semiHidden="1" w:unhideWhenUsed="1"/>
-    <w:lsdException w:name="Title" w:uiPriority="10" w:qFormat="1"/>
-    <w:lsdException w:name="Closing" w:semiHidden="1" w:unhideWhenUsed="1"/>
-    <w:lsdException w:name="Signature" w:semiHidden="1" w:unhideWhenUsed="1"/>
-    <w:lsdException w:name="Default Paragraph Font" w:semiHidden="1" w:uiPriority="1" w:unhideWhenUsed="1"/>
-    <w:lsdException w:name="Body Text" w:semiHidden="1" w:unhideWhenUsed="1"/>
-    <w:lsdException w:name="Body Text Indent" w:semiHidden="1" w:unhideWhenUsed="1"/>
-    <w:lsdException w:name="List Continue" w:semiHidden="1" w:unhideWhenUsed="1"/>
-    <w:lsdException w:name="List Continue 2" w:semiHidden="1" w:unhideWhenUsed="1"/>
-    <w:lsdException w:name="List Continue 3" w:semiHidden="1" w:unhideWhenUsed="1"/>
-    <w:lsdException w:name="List Continue 4" w:semiHidden="1" w:unhideWhenUsed="1"/>
-    <w:lsdException w:name="List Continue 5" w:semiHidden="1" w:unhideWhenUsed="1"/>
-    <w:lsdException w:name="Message Header" w:semiHidden="1" w:unhideWhenUsed="1"/>
-    <w:lsdException w:name="Subtitle" w:uiPriority="11" w:qFormat="1"/>
-    <w:lsdException w:name="Salutation" w:semiHidden="1" w:unhideWhenUsed="1"/>
-    <w:lsdException w:name="Date" w:semiHidden="1" w:unhideWhenUsed="1"/>
-    <w:lsdException w:name="Body Text First Indent" w:semiHidden="1" w:unhideWhenUsed="1"/>
-    <w:lsdException w:name="Body Text First Indent 2" w:semiHidden="1" w:unhideWhenUsed="1"/>
-    <w:lsdException w:name="Note Heading" w:semiHidden="1" w:unhideWhenUsed="1"/>
-    <w:lsdException w:name="Body Text 2" w:semiHidden="1" w:unhideWhenUsed="1"/>
-    <w:lsdException w:name="Body Text 3" w:semiHidden="1" w:unhideWhenUsed="1"/>
-    <w:lsdException w:name="Body Text Indent 2" w:semiHidden="1" w:unhideWhenUsed="1"/>
-    <w:lsdException w:name="Body Text Indent 3" w:semiHidden="1" w:unhideWhenUsed="1"/>
-    <w:lsdException w:name="Block Text" w:semiHidden="1" w:unhideWhenUsed="1"/>
-    <w:lsdException w:name="Hyperlink" w:semiHidden="1" w:unhideWhenUsed="1"/>
-    <w:lsdException w:name="FollowedHyperlink" w:semiHidden="1" w:unhideWhenUsed="1"/>
-    <w:lsdException w:name="Strong" w:uiPriority="22" w:qFormat="1"/>
-    <w:lsdException w:name="Emphasis" w:uiPriority="20" w:qFormat="1"/>
-    <w:lsdException w:name="Document Map" w:semiHidden="1" w:unhideWhenUsed="1"/>
-    <w:lsdException w:name="Plain Text" w:semiHidden="1" w:unhideWhenUsed="1"/>
-    <w:lsdException w:name="E-mail Signature" w:semiHidden="1" w:unhideWhenUsed="1"/>
-    <w:lsdException w:name="HTML Top of Form" w:semiHidden="1" w:unhideWhenUsed="1"/>
-    <w:lsdException w:name="HTML Bottom of Form" w:semiHidden="1" w:unhideWhenUsed="1"/>
-    <w:lsdException w:name="Normal (Web)" w:semiHidden="1" w:unhideWhenUsed="1"/>
-    <w:lsdException w:name="HTML Acronym" w:semiHidden="1" w:unhideWhenUsed="1"/>
-    <w:lsdException w:name="HTML Address" w:semiHidden="1" w:unhideWhenUsed="1"/>
-    <w:lsdException w:name="HTML Cite" w:semiHidden="1" w:unhideWhenUsed="1"/>
-    <w:lsdException w:name="HTML Code" w:semiHidden="1" w:unhideWhenUsed="1"/>
-    <w:lsdException w:name="HTML Definition" w:semiHidden="1" w:unhideWhenUsed="1"/>
-    <w:lsdException w:name="HTML Keyboard" w:semiHidden="1" w:unhideWhenUsed="1"/>
-    <w:lsdException w:name="HTML Preformatted" w:semiHidden="1" w:unhideWhenUsed="1"/>
-    <w:lsdException w:name="HTML Sample" w:semiHidden="1" w:unhideWhenUsed="1"/>
-    <w:lsdException w:name="HTML Typewriter" w:semiHidden="1" w:unhideWhenUsed="1"/>
-    <w:lsdException w:name="HTML Variable" w:semiHidden="1" w:unhideWhenUsed="1"/>
-    <w:lsdException w:name="Normal Table" w:semiHidden="1" w:unhideWhenUsed="1"/>
-    <w:lsdException w:name="annotation subject" w:semiHidden="1" w:unhideWhenUsed="1"/>
-    <w:lsdException w:name="No List" w:semiHidden="1" w:unhideWhenUsed="1"/>
-    <w:lsdException w:name="Outline List 1" w:semiHidden="1" w:unhideWhenUsed="1"/>
-    <w:lsdException w:name="Outline List 2" w:semiHidden="1" w:unhideWhenUsed="1"/>
-    <w:lsdException w:name="Outline List 3" w:semiHidden="1" w:unhideWhenUsed="1"/>
-    <w:lsdException w:name="Table Simple 1" w:semiHidden="1" w:unhideWhenUsed="1"/>
-    <w:lsdException w:name="Table Simple 2" w:semiHidden="1" w:unhideWhenUsed="1"/>
-    <w:lsdException w:name="Table Simple 3" w:semiHidden="1" w:unhideWhenUsed="1"/>
-    <w:lsdException w:name="Table Classic 1" w:semiHidden="1" w:unhideWhenUsed="1"/>
-    <w:lsdException w:name="Table Classic 2" w:semiHidden="1" w:unhideWhenUsed="1"/>
-    <w:lsdException w:name="Table Classic 3" w:semiHidden="1" w:unhideWhenUsed="1"/>
-    <w:lsdException w:name="Table Classic 4" w:semiHidden="1" w:unhideWhenUsed="1"/>
-    <w:lsdException w:name="Table Colorful 1" w:semiHidden="1" w:unhideWhenUsed="1"/>
-    <w:lsdException w:name="Table Colorful 2" w:semiHidden="1" w:unhideWhenUsed="1"/>
-    <w:lsdException w:name="Table Colorful 3" w:semiHidden="1" w:unhideWhenUsed="1"/>
-    <w:lsdException w:name="Table Columns 1" w:semiHidden="1" w:unhideWhenUsed="1"/>
-    <w:lsdException w:name="Table Columns 2" w:semiHidden="1" w:unhideWhenUsed="1"/>
-    <w:lsdException w:name="Table Columns 3" w:semiHidden="1" w:unhideWhenUsed="1"/>
-    <w:lsdException w:name="Table Columns 4" w:semiHidden="1" w:unhideWhenUsed="1"/>
-    <w:lsdException w:name="Table Columns 5" w:semiHidden="1" w:unhideWhenUsed="1"/>
-    <w:lsdException w:name="Table Grid 1" w:semiHidden="1" w:unhideWhenUsed="1"/>
-    <w:lsdException w:name="Table Grid 2" w:semiHidden="1" w:unhideWhenUsed="1"/>
-    <w:lsdException w:name="Table Grid 3" w:semiHidden="1" w:unhideWhenUsed="1"/>
-    <w:lsdException w:name="Table Grid 4" w:semiHidden="1" w:unhideWhenUsed="1"/>
-    <w:lsdException w:name="Table Grid 5" w:semiHidden="1" w:unhideWhenUsed="1"/>
-    <w:lsdException w:name="Table Grid 6" w:semiHidden="1" w:unhideWhenUsed="1"/>
-    <w:lsdException w:name="Table Grid 7" w:semiHidden="1" w:unhideWhenUsed="1"/>
-    <w:lsdException w:name="Table Grid 8" w:semiHidden="1" w:unhideWhenUsed="1"/>
-    <w:lsdException w:name="Table List 1" w:semiHidden="1" w:unhideWhenUsed="1"/>
-    <w:lsdException w:name="Table List 2" w:semiHidden="1" w:unhideWhenUsed="1"/>
-    <w:lsdException w:name="Table List 3" w:semiHidden="1" w:unhideWhenUsed="1"/>
-    <w:lsdException w:name="Table List 4" w:semiHidden="1" w:unhideWhenUsed="1"/>
-    <w:lsdException w:name="Table List 5" w:semiHidden="1" w:unhideWhenUsed="1"/>
-    <w:lsdException w:name="Table List 6" w:semiHidden="1" w:unhideWhenUsed="1"/>
-    <w:lsdException w:name="Table List 7" w:semiHidden="1" w:unhideWhenUsed="1"/>
-    <w:lsdException w:name="Table List 8" w:semiHidden="1" w:unhideWhenUsed="1"/>
-    <w:lsdException w:name="Table 3D effects 1" w:semiHidden="1" w:unhideWhenUsed="1"/>
-    <w:lsdException w:name="Table 3D effects 2" w:semiHidden="1" w:unhideWhenUsed="1"/>
-    <w:lsdException w:name="Table 3D effects 3" w:semiHidden="1" w:unhideWhenUsed="1"/>
-    <w:lsdException w:name="Table Contemporary" w:semiHidden="1" w:unhideWhenUsed="1"/>
-    <w:lsdException w:name="Table Elegant" w:semiHidden="1" w:unhideWhenUsed="1"/>
-    <w:lsdException w:name="Table Professional" w:semiHidden="1" w:unhideWhenUsed="1"/>
-    <w:lsdException w:name="Table Subtle 1" w:semiHidden="1" w:unhideWhenUsed="1"/>
-    <w:lsdException w:name="Table Subtle 2" w:semiHidden="1" w:unhideWhenUsed="1"/>
-    <w:lsdException w:name="Table Web 1" w:semiHidden="1" w:unhideWhenUsed="1"/>
-    <w:lsdException w:name="Table Web 2" w:semiHidden="1" w:unhideWhenUsed="1"/>
-    <w:lsdException w:name="Table Web 3" w:semiHidden="1" w:unhideWhenUsed="1"/>
-    <w:lsdException w:name="Balloon Text" w:semiHidden="1" w:unhideWhenUsed="1"/>
-    <w:lsdException w:name="Table Grid" w:uiPriority="59"/>
-    <w:lsdException w:name="Table Theme" w:semiHidden="1" w:unhideWhenUsed="1"/>
-    <w:lsdException w:name="Placeholder Text" w:semiHidden="1"/>
-    <w:lsdException w:name="No Spacing" w:uiPriority="1" w:qFormat="1"/>
-    <w:lsdException w:name="Light Shading" w:uiPriority="60"/>
-    <w:lsdException w:name="Light List" w:uiPriority="61"/>
-    <w:lsdException w:name="Light Grid" w:uiPriority="62"/>
-    <w:lsdException w:name="Medium Shading 1" w:uiPriority="63"/>
-    <w:lsdException w:name="Medium Shading 2" w:uiPriority="64"/>
-    <w:lsdException w:name="Medium List 1" w:uiPriority="65"/>
-    <w:lsdException w:name="Medium List 2" w:uiPriority="66"/>
-    <w:lsdException w:name="Medium Grid 1" w:uiPriority="67"/>
-    <w:lsdException w:name="Medium Grid 2" w:uiPriority="68"/>
-    <w:lsdException w:name="Medium Grid 3" w:uiPriority="69"/>
-    <w:lsdException w:name="Dark List" w:uiPriority="70"/>
-    <w:lsdException w:name="Colorful Shading" w:uiPriority="71"/>
-    <w:lsdException w:name="Colorful List" w:uiPriority="72"/>
-    <w:lsdException w:name="Colorful Grid" w:uiPriority="73"/>
-    <w:lsdException w:name="Light Shading Accent 1" w:uiPriority="60"/>
-    <w:lsdException w:name="Light List Accent 1" w:uiPriority="61"/>
-    <w:lsdException w:name="Light Grid Accent 1" w:uiPriority="62"/>
-    <w:lsdException w:name="Medium Shading 1 Accent 1" w:uiPriority="63"/>
-    <w:lsdException w:name="Medium Shading 2 Accent 1" w:uiPriority="64"/>
-    <w:lsdException w:name="Medium List 1 Accent 1" w:uiPriority="65"/>
-    <w:lsdException w:name="Revision" w:semiHidden="1"/>
-    <w:lsdException w:name="List Paragraph" w:uiPriority="34" w:qFormat="1"/>
-    <w:lsdException w:name="Quote" w:uiPriority="29" w:qFormat="1"/>
-    <w:lsdException w:name="Intense Quote" w:uiPriority="30" w:qFormat="1"/>
-    <w:lsdException w:name="Medium List 2 Accent 1" w:uiPriority="66"/>
-    <w:lsdException w:name="Medium Grid 1 Accent 1" w:uiPriority="67"/>
-    <w:lsdException w:name="Medium Grid 2 Accent 1" w:uiPriority="68"/>
-    <w:lsdException w:name="Medium Grid 3 Accent 1" w:uiPriority="69"/>
-    <w:lsdException w:name="Dark List Accent 1" w:uiPriority="70"/>
-    <w:lsdException w:name="Colorful Shading Accent 1" w:uiPriority="71"/>
-    <w:lsdException w:name="Colorful List Accent 1" w:uiPriority="72"/>
-    <w:lsdException w:name="Colorful Grid Accent 1" w:uiPriority="73"/>
-    <w:lsdException w:name="Light Shading Accent 2" w:uiPriority="60"/>
-    <w:lsdException w:name="Light List Accent 2" w:uiPriority="61"/>
-    <w:lsdException w:name="Light Grid Accent 2" w:uiPriority="62"/>
-    <w:lsdException w:name="Medium Shading 1 Accent 2" w:uiPriority="63"/>
-    <w:lsdException w:name="Medium Shading 2 Accent 2" w:uiPriority="64"/>
-    <w:lsdException w:name="Medium List 1 Accent 2" w:uiPriority="65"/>
-    <w:lsdException w:name="Medium List 2 Accent 2" w:uiPriority="66"/>
-    <w:lsdException w:name="Medium Grid 1 Accent 2" w:uiPriority="67"/>
-    <w:lsdException w:name="Medium Grid 2 Accent 2" w:uiPriority="68"/>
-    <w:lsdException w:name="Medium Grid 3 Accent 2" w:uiPriority="69"/>
-    <w:lsdException w:name="Dark List Accent 2" w:uiPriority="70"/>
-    <w:lsdException w:name="Colorful Shading Accent 2" w:uiPriority="71"/>
-    <w:lsdException w:name="Colorful List Accent 2" w:uiPriority="72"/>
-    <w:lsdException w:name="Colorful Grid Accent 2" w:uiPriority="73"/>
-    <w:lsdException w:name="Light Shading Accent 3" w:uiPriority="60"/>
-    <w:lsdException w:name="Light List Accent 3" w:uiPriority="61"/>
-    <w:lsdException w:name="Light Grid Accent 3" w:uiPriority="62"/>
-    <w:lsdException w:name="Medium Shading 1 Accent 3" w:uiPriority="63"/>
-    <w:lsdException w:name="Medium Shading 2 Accent 3" w:uiPriority="64"/>
-    <w:lsdException w:name="Medium List 1 Accent 3" w:uiPriority="65"/>
-    <w:lsdException w:name="Medium List 2 Accent 3" w:uiPriority="66"/>
-    <w:lsdException w:name="Medium Grid 1 Accent 3" w:uiPriority="67"/>
-    <w:lsdException w:name="Medium Grid 2 Accent 3" w:uiPriority="68"/>
-    <w:lsdException w:name="Medium Grid 3 Accent 3" w:uiPriority="69"/>
-    <w:lsdException w:name="Dark List Accent 3" w:uiPriority="70"/>
-    <w:lsdException w:name="Colorful Shading Accent 3" w:uiPriority="71"/>
-    <w:lsdException w:name="Colorful List Accent 3" w:uiPriority="72"/>
-    <w:lsdException w:name="Colorful Grid Accent 3" w:uiPriority="73"/>
-    <w:lsdException w:name="Light Shading Accent 4" w:uiPriority="60"/>
-    <w:lsdException w:name="Light List Accent 4" w:uiPriority="61"/>
-    <w:lsdException w:name="Light Grid Accent 4" w:uiPriority="62"/>
-    <w:lsdException w:name="Medium Shading 1 Accent 4" w:uiPriority="63"/>
-    <w:lsdException w:name="Medium Shading 2 Accent 4" w:uiPriority="64"/>
-    <w:lsdException w:name="Medium List 1 Accent 4" w:uiPriority="65"/>
-    <w:lsdException w:name="Medium List 2 Accent 4" w:uiPriority="66"/>
-    <w:lsdException w:name="Medium Grid 1 Accent 4" w:uiPriority="67"/>
-    <w:lsdException w:name="Medium Grid 2 Accent 4" w:uiPriority="68"/>
-    <w:lsdException w:name="Medium Grid 3 Accent 4" w:uiPriority="69"/>
-    <w:lsdException w:name="Dark List Accent 4" w:uiPriority="70"/>
-    <w:lsdException w:name="Colorful Shading Accent 4" w:uiPriority="71"/>
-    <w:lsdException w:name="Colorful List Accent 4" w:uiPriority="72"/>
-    <w:lsdException w:name="Colorful Grid Accent 4" w:uiPriority="73"/>
-    <w:lsdException w:name="Light Shading Accent 5" w:uiPriority="60"/>
-    <w:lsdException w:name="Light List Accent 5" w:uiPriority="61"/>
-    <w:lsdException w:name="Light Grid Accent 5" w:uiPriority="62"/>
-    <w:lsdException w:name="Medium Shading 1 Accent 5" w:uiPriority="63"/>
-    <w:lsdException w:name="Medium Shading 2 Accent 5" w:uiPriority="64"/>
-    <w:lsdException w:name="Medium List 1 Accent 5" w:uiPriority="65"/>
-    <w:lsdException w:name="Medium List 2 Accent 5" w:uiPriority="66"/>
-    <w:lsdException w:name="Medium Grid 1 Accent 5" w:uiPriority="67"/>
-    <w:lsdException w:name="Medium Grid 2 Accent 5" w:uiPriority="68"/>
-    <w:lsdException w:name="Medium Grid 3 Accent 5" w:uiPriority="69"/>
-    <w:lsdException w:name="Dark List Accent 5" w:uiPriority="70"/>
-    <w:lsdException w:name="Colorful Shading Accent 5" w:uiPriority="71"/>
-    <w:lsdException w:name="Colorful List Accent 5" w:uiPriority="72"/>
-    <w:lsdException w:name="Colorful Grid Accent 5" w:uiPriority="73"/>
-    <w:lsdException w:name="Light Shading Accent 6" w:uiPriority="60"/>
-    <w:lsdException w:name="Light List Accent 6" w:uiPriority="61"/>
-    <w:lsdException w:name="Light Grid Accent 6" w:uiPriority="62"/>
-    <w:lsdException w:name="Medium Shading 1 Accent 6" w:uiPriority="63"/>
-    <w:lsdException w:name="Medium Shading 2 Accent 6" w:uiPriority="64"/>
-    <w:lsdException w:name="Medium List 1 Accent 6" w:uiPriority="65"/>
-    <w:lsdException w:name="Medium List 2 Accent 6" w:uiPriority="66"/>
-    <w:lsdException w:name="Medium Grid 1 Accent 6" w:uiPriority="67"/>
-    <w:lsdException w:name="Medium Grid 2 Accent 6" w:uiPriority="68"/>
-    <w:lsdException w:name="Medium Grid 3 Accent 6" w:uiPriority="69"/>
-    <w:lsdException w:name="Dark List Accent 6" w:uiPriority="70"/>
-    <w:lsdException w:name="Colorful Shading Accent 6" w:uiPriority="71"/>
-    <w:lsdException w:name="Colorful List Accent 6" w:uiPriority="72"/>
-    <w:lsdException w:name="Colorful Grid Accent 6" w:uiPriority="73"/>
-    <w:lsdException w:name="Subtle Emphasis" w:uiPriority="19" w:qFormat="1"/>
-    <w:lsdException w:name="Intense Emphasis" w:uiPriority="21" w:qFormat="1"/>
-    <w:lsdException w:name="Subtle Reference" w:uiPriority="31" w:qFormat="1"/>
-    <w:lsdException w:name="Intense Reference" w:uiPriority="32" w:qFormat="1"/>
-    <w:lsdException w:name="Book Title" w:uiPriority="33" w:qFormat="1"/>
-    <w:lsdException w:name="Bibliography" w:semiHidden="1" w:uiPriority="37" w:unhideWhenUsed="1"/>
-    <w:lsdException w:name="TOC Heading" w:semiHidden="1" w:uiPriority="39" w:unhideWhenUsed="1" w:qFormat="1"/>
-    <w:lsdException w:name="Plain Table 1" w:uiPriority="41"/>
-    <w:lsdException w:name="Plain Table 2" w:uiPriority="42"/>
-    <w:lsdException w:name="Plain Table 3" w:uiPriority="43"/>
-    <w:lsdException w:name="Plain Table 4" w:uiPriority="44"/>
-    <w:lsdException w:name="Plain Table 5" w:uiPriority="45"/>
-    <w:lsdException w:name="Grid Table Light" w:uiPriority="40"/>
-    <w:lsdException w:name="Grid Table 1 Light" w:uiPriority="46"/>
-    <w:lsdException w:name="Grid Table 2" w:uiPriority="47"/>
-    <w:lsdException w:name="Grid Table 3" w:uiPriority="48"/>
-    <w:lsdException w:name="Grid Table 4" w:uiPriority="49"/>
-    <w:lsdException w:name="Grid Table 5 Dark" w:uiPriority="50"/>
-    <w:lsdException w:name="Grid Table 6 Colorful" w:uiPriority="51"/>
-    <w:lsdException w:name="Grid Table 7 Colorful" w:uiPriority="52"/>
-    <w:lsdException w:name="Grid Table 1 Light Accent 1" w:uiPriority="46"/>
-    <w:lsdException w:name="Grid Table 2 Accent 1" w:uiPriority="47"/>
-    <w:lsdException w:name="Grid Table 3 Accent 1" w:uiPriority="48"/>
-    <w:lsdException w:name="Grid Table 4 Accent 1" w:uiPriority="49"/>
-    <w:lsdException w:name="Grid Table 5 Dark Accent 1" w:uiPriority="50"/>
-    <w:lsdException w:name="Grid Table 6 Colorful Accent 1" w:uiPriority="51"/>
-    <w:lsdException w:name="Grid Table 7 Colorful Accent 1" w:uiPriority="52"/>
-    <w:lsdException w:name="Grid Table 1 Light Accent 2" w:uiPriority="46"/>
-    <w:lsdException w:name="Grid Table 2 Accent 2" w:uiPriority="47"/>
-    <w:lsdException w:name="Grid Table 3 Accent 2" w:uiPriority="48"/>
-    <w:lsdException w:name="Grid Table 4 Accent 2" w:uiPriority="49"/>
-    <w:lsdException w:name="Grid Table 5 Dark Accent 2" w:uiPriority="50"/>
-    <w:lsdException w:name="Grid Table 6 Colorful Accent 2" w:uiPriority="51"/>
-    <w:lsdException w:name="Grid Table 7 Colorful Accent 2" w:uiPriority="52"/>
-    <w:lsdException w:name="Grid Table 1 Light Accent 3" w:uiPriority="46"/>
-    <w:lsdException w:name="Grid Table 2 Accent 3" w:uiPriority="47"/>
-    <w:lsdException w:name="Grid Table 3 Accent 3" w:uiPriority="48"/>
-    <w:lsdException w:name="Grid Table 4 Accent 3" w:uiPriority="49"/>
-    <w:lsdException w:name="Grid Table 5 Dark Accent 3" w:uiPriority="50"/>
-    <w:lsdException w:name="Grid Table 6 Colorful Accent 3" w:uiPriority="51"/>
-    <w:lsdException w:name="Grid Table 7 Colorful Accent 3" w:uiPriority="52"/>
-    <w:lsdException w:name="Grid Table 1 Light Accent 4" w:uiPriority="46"/>
-    <w:lsdException w:name="Grid Table 2 Accent 4" w:uiPriority="47"/>
-    <w:lsdException w:name="Grid Table 3 Accent 4" w:uiPriority="48"/>
-    <w:lsdException w:name="Grid Table 4 Accent 4" w:uiPriority="49"/>
-    <w:lsdException w:name="Grid Table 5 Dark Accent 4" w:uiPriority="50"/>
-    <w:lsdException w:name="Grid Table 6 Colorful Accent 4" w:uiPriority="51"/>
-    <w:lsdException w:name="Grid Table 7 Colorful Accent 4" w:uiPriority="52"/>
-    <w:lsdException w:name="Grid Table 1 Light Accent 5" w:uiPriority="46"/>
-    <w:lsdException w:name="Grid Table 2 Accent 5" w:uiPriority="47"/>
-    <w:lsdException w:name="Grid Table 3 Accent 5" w:uiPriority="48"/>
-    <w:lsdException w:name="Grid Table 4 Accent 5" w:uiPriority="49"/>
-    <w:lsdException w:name="Grid Table 5 Dark Accent 5" w:uiPriority="50"/>
-    <w:lsdException w:name="Grid Table 6 Colorful Accent 5" w:uiPriority="51"/>
-    <w:lsdException w:name="Grid Table 7 Colorful Accent 5" w:uiPriority="52"/>
-    <w:lsdException w:name="Grid Table 1 Light Accent 6" w:uiPriority="46"/>
-    <w:lsdException w:name="Grid Table 2 Accent 6" w:uiPriority="47"/>
-    <w:lsdException w:name="Grid Table 3 Accent 6" w:uiPriority="48"/>
-    <w:lsdException w:name="Grid Table 4 Accent 6" w:uiPriority="49"/>
-    <w:lsdException w:name="Grid Table 5 Dark Accent 6" w:uiPriority="50"/>
-    <w:lsdException w:name="Grid Table 6 Colorful Accent 6" w:uiPriority="51"/>
-    <w:lsdException w:name="Grid Table 7 Colorful Accent 6" w:uiPriority="52"/>
-    <w:lsdException w:name="List Table 1 Light" w:uiPriority="46"/>
-    <w:lsdException w:name="List Table 2" w:uiPriority="47"/>
-    <w:lsdException w:name="List Table 3" w:uiPriority="48"/>
-    <w:lsdException w:name="List Table 4" w:uiPriority="49"/>
-    <w:lsdException w:name="List Table 5 Dark" w:uiPriority="50"/>
-    <w:lsdException w:name="List Table 6 Colorful" w:uiPriority="51"/>
-    <w:lsdException w:name="List Table 7 Colorful" w:uiPriority="52"/>
-    <w:lsdException w:name="List Table 1 Light Accent 1" w:uiPriority="46"/>
-    <w:lsdException w:name="List Table 2 Accent 1" w:uiPriority="47"/>
-    <w:lsdException w:name="List Table 3 Accent 1" w:uiPriority="48"/>
-    <w:lsdException w:name="List Table 4 Accent 1" w:uiPriority="49"/>
-    <w:lsdException w:name="List Table 5 Dark Accent 1" w:uiPriority="50"/>
-    <w:lsdException w:name="List Table 6 Colorful Accent 1" w:uiPriority="51"/>
-    <w:lsdException w:name="List Table 7 Colorful Accent 1" w:uiPriority="52"/>
-    <w:lsdException w:name="List Table 1 Light Accent 2" w:uiPriority="46"/>
-    <w:lsdException w:name="List Table 2 Accent 2" w:uiPriority="47"/>
-    <w:lsdException w:name="List Table 3 Accent 2" w:uiPriority="48"/>
-    <w:lsdException w:name="List Table 4 Accent 2" w:uiPriority="49"/>
-    <w:lsdException w:name="List Table 5 Dark Accent 2" w:uiPriority="50"/>
-    <w:lsdException w:name="List Table 6 Colorful Accent 2" w:uiPriority="51"/>
-    <w:lsdException w:name="List Table 7 Colorful Accent 2" w:uiPriority="52"/>
-    <w:lsdException w:name="List Table 1 Light Accent 3" w:uiPriority="46"/>
-    <w:lsdException w:name="List Table 2 Accent 3" w:uiPriority="47"/>
-    <w:lsdException w:name="List Table 3 Accent 3" w:uiPriority="48"/>
-    <w:lsdException w:name="List Table 4 Accent 3" w:uiPriority="49"/>
-    <w:lsdException w:name="List Table 5 Dark Accent 3" w:uiPriority="50"/>
-    <w:lsdException w:name="List Table 6 Colorful Accent 3" w:uiPriority="51"/>
-    <w:lsdException w:name="List Table 7 Colorful Accent 3" w:uiPriority="52"/>
-    <w:lsdException w:name="List Table 1 Light Accent 4" w:uiPriority="46"/>
-    <w:lsdException w:name="List Table 2 Accent 4" w:uiPriority="47"/>
-    <w:lsdException w:name="List Table 3 Accent 4" w:uiPriority="48"/>
-    <w:lsdException w:name="List Table 4 Accent 4" w:uiPriority="49"/>
-    <w:lsdException w:name="List Table 5 Dark Accent 4" w:uiPriority="50"/>
-    <w:lsdException w:name="List Table 6 Colorful Accent 4" w:uiPriority="51"/>
-    <w:lsdException w:name="List Table 7 Colorful Accent 4" w:uiPriority="52"/>
-    <w:lsdException w:name="List Table 1 Light Accent 5" w:uiPriority="46"/>
-    <w:lsdException w:name="List Table 2 Accent 5" w:uiPriority="47"/>
-    <w:lsdException w:name="List Table 3 Accent 5" w:uiPriority="48"/>
-    <w:lsdException w:name="List Table 4 Accent 5" w:uiPriority="49"/>
-    <w:lsdException w:name="List Table 5 Dark Accent 5" w:uiPriority="50"/>
-    <w:lsdException w:name="List Table 6 Colorful Accent 5" w:uiPriority="51"/>
-    <w:lsdException w:name="List Table 7 Colorful Accent 5" w:uiPriority="52"/>
-    <w:lsdException w:name="List Table 1 Light Accent 6" w:uiPriority="46"/>
-    <w:lsdException w:name="List Table 2 Accent 6" w:uiPriority="47"/>
-    <w:lsdException w:name="List Table 3 Accent 6" w:uiPriority="48"/>
-    <w:lsdException w:name="List Table 4 Accent 6" w:uiPriority="49"/>
-    <w:lsdException w:name="List Table 5 Dark Accent 6" w:uiPriority="50"/>
-    <w:lsdException w:name="List Table 6 Colorful Accent 6" w:uiPriority="51"/>
-    <w:lsdException w:name="List Table 7 Colorful Accent 6" w:uiPriority="52"/>
+  <w:latentStyles w:defLockedState="0" w:defUIPriority="99" w:defSemiHidden="1" w:defUnhideWhenUsed="1" w:defQFormat="0" w:count="267">
+    <w:lsdException w:name="Normal" w:semiHidden="0" w:uiPriority="0" w:unhideWhenUsed="0" w:qFormat="1"/>
+    <w:lsdException w:name="heading 1" w:semiHidden="0" w:uiPriority="9" w:unhideWhenUsed="0" w:qFormat="1"/>
+    <w:lsdException w:name="heading 2" w:uiPriority="9" w:qFormat="1"/>
+    <w:lsdException w:name="heading 3" w:uiPriority="9" w:qFormat="1"/>
+    <w:lsdException w:name="heading 4" w:uiPriority="9" w:qFormat="1"/>
+    <w:lsdException w:name="heading 5" w:uiPriority="9" w:qFormat="1"/>
+    <w:lsdException w:name="heading 6" w:uiPriority="9" w:qFormat="1"/>
+    <w:lsdException w:name="heading 7" w:uiPriority="9" w:qFormat="1"/>
+    <w:lsdException w:name="heading 8" w:uiPriority="9" w:qFormat="1"/>
+    <w:lsdException w:name="heading 9" w:uiPriority="9" w:qFormat="1"/>
+    <w:lsdException w:name="toc 1" w:uiPriority="39"/>
+    <w:lsdException w:name="toc 2" w:uiPriority="39"/>
+    <w:lsdException w:name="toc 3" w:uiPriority="39"/>
+    <w:lsdException w:name="toc 4" w:uiPriority="39"/>
+    <w:lsdException w:name="toc 5" w:uiPriority="39"/>
+    <w:lsdException w:name="toc 6" w:uiPriority="39"/>
+    <w:lsdException w:name="toc 7" w:uiPriority="39"/>
+    <w:lsdException w:name="toc 8" w:uiPriority="39"/>
+    <w:lsdException w:name="toc 9" w:uiPriority="39"/>
+    <w:lsdException w:name="caption" w:uiPriority="35" w:qFormat="1"/>
+    <w:lsdException w:name="Title" w:semiHidden="0" w:uiPriority="10" w:unhideWhenUsed="0" w:qFormat="1"/>
+    <w:lsdException w:name="Default Paragraph Font" w:uiPriority="1"/>
+    <w:lsdException w:name="Subtitle" w:semiHidden="0" w:uiPriority="11" w:unhideWhenUsed="0" w:qFormat="1"/>
+    <w:lsdException w:name="Strong" w:semiHidden="0" w:uiPriority="22" w:unhideWhenUsed="0" w:qFormat="1"/>
+    <w:lsdException w:name="Emphasis" w:semiHidden="0" w:uiPriority="20" w:unhideWhenUsed="0" w:qFormat="1"/>
+    <w:lsdException w:name="Table Grid" w:semiHidden="0" w:uiPriority="59" w:unhideWhenUsed="0"/>
+    <w:lsdException w:name="Placeholder Text" w:unhideWhenUsed="0"/>
+    <w:lsdException w:name="No Spacing" w:semiHidden="0" w:uiPriority="1" w:unhideWhenUsed="0" w:qFormat="1"/>
+    <w:lsdException w:name="Light Shading" w:semiHidden="0" w:uiPriority="60" w:unhideWhenUsed="0"/>
+    <w:lsdException w:name="Light List" w:semiHidden="0" w:uiPriority="61" w:unhideWhenUsed="0"/>
+    <w:lsdException w:name="Light Grid" w:semiHidden="0" w:uiPriority="62" w:unhideWhenUsed="0"/>
+    <w:lsdException w:name="Medium Shading 1" w:semiHidden="0" w:uiPriority="63" w:unhideWhenUsed="0"/>
+    <w:lsdException w:name="Medium Shading 2" w:semiHidden="0" w:uiPriority="64" w:unhideWhenUsed="0"/>
+    <w:lsdException w:name="Medium List 1" w:semiHidden="0" w:uiPriority="65" w:unhideWhenUsed="0"/>
+    <w:lsdException w:name="Medium List 2" w:semiHidden="0" w:uiPriority="66" w:unhideWhenUsed="0"/>
+    <w:lsdException w:name="Medium Grid 1" w:semiHidden="0" w:uiPriority="67" w:unhideWhenUsed="0"/>
+    <w:lsdException w:name="Medium Grid 2" w:semiHidden="0" w:uiPriority="68" w:unhideWhenUsed="0"/>
+    <w:lsdException w:name="Medium Grid 3" w:semiHidden="0" w:uiPriority="69" w:unhideWhenUsed="0"/>
+    <w:lsdException w:name="Dark List" w:semiHidden="0" w:uiPriority="70" w:unhideWhenUsed="0"/>
+    <w:lsdException w:name="Colorful Shading" w:semiHidden="0" w:uiPriority="71" w:unhideWhenUsed="0"/>
+    <w:lsdException w:name="Colorful List" w:semiHidden="0" w:uiPriority="72" w:unhideWhenUsed="0"/>
+    <w:lsdException w:name="Colorful Grid" w:semiHidden="0" w:uiPriority="73" w:unhideWhenUsed="0"/>
+    <w:lsdException w:name="Light Shading Accent 1" w:semiHidden="0" w:uiPriority="60" w:unhideWhenUsed="0"/>
+    <w:lsdException w:name="Light List Accent 1" w:semiHidden="0" w:uiPriority="61" w:unhideWhenUsed="0"/>
+    <w:lsdException w:name="Light Grid Accent 1" w:semiHidden="0" w:uiPriority="62" w:unhideWhenUsed="0"/>
+    <w:lsdException w:name="Medium Shading 1 Accent 1" w:semiHidden="0" w:uiPriority="63" w:unhideWhenUsed="0"/>
+    <w:lsdException w:name="Medium Shading 2 Accent 1" w:semiHidden="0" w:uiPriority="64" w:unhideWhenUsed="0"/>
+    <w:lsdException w:name="Medium List 1 Accent 1" w:semiHidden="0" w:uiPriority="65" w:unhideWhenUsed="0"/>
+    <w:lsdException w:name="Revision" w:unhideWhenUsed="0"/>
+    <w:lsdException w:name="List Paragraph" w:semiHidden="0" w:uiPriority="34" w:unhideWhenUsed="0" w:qFormat="1"/>
+    <w:lsdException w:name="Quote" w:semiHidden="0" w:uiPriority="29" w:unhideWhenUsed="0" w:qFormat="1"/>
+    <w:lsdException w:name="Intense Quote" w:semiHidden="0" w:uiPriority="30" w:unhideWhenUsed="0" w:qFormat="1"/>
+    <w:lsdException w:name="Medium List 2 Accent 1" w:semiHidden="0" w:uiPriority="66" w:unhideWhenUsed="0"/>
+    <w:lsdException w:name="Medium Grid 1 Accent 1" w:semiHidden="0" w:uiPriority="67" w:unhideWhenUsed="0"/>
+    <w:lsdException w:name="Medium Grid 2 Accent 1" w:semiHidden="0" w:uiPriority="68" w:unhideWhenUsed="0"/>
+    <w:lsdException w:name="Medium Grid 3 Accent 1" w:semiHidden="0" w:uiPriority="69" w:unhideWhenUsed="0"/>
+    <w:lsdException w:name="Dark List Accent 1" w:semiHidden="0" w:uiPriority="70" w:unhideWhenUsed="0"/>
+    <w:lsdException w:name="Colorful Shading Accent 1" w:semiHidden="0" w:uiPriority="71" w:unhideWhenUsed="0"/>
+    <w:lsdException w:name="Colorful List Accent 1" w:semiHidden="0" w:uiPriority="72" w:unhideWhenUsed="0"/>
+    <w:lsdException w:name="Colorful Grid Accent 1" w:semiHidden="0" w:uiPriority="73" w:unhideWhenUsed="0"/>
+    <w:lsdException w:name="Light Shading Accent 2" w:semiHidden="0" w:uiPriority="60" w:unhideWhenUsed="0"/>
+    <w:lsdException w:name="Light List Accent 2" w:semiHidden="0" w:uiPriority="61" w:unhideWhenUsed="0"/>
+    <w:lsdException w:name="Light Grid Accent 2" w:semiHidden="0" w:uiPriority="62" w:unhideWhenUsed="0"/>
+    <w:lsdException w:name="Medium Shading 1 Accent 2" w:semiHidden="0" w:uiPriority="63" w:unhideWhenUsed="0"/>
+    <w:lsdException w:name="Medium Shading 2 Accent 2" w:semiHidden="0" w:uiPriority="64" w:unhideWhenUsed="0"/>
+    <w:lsdException w:name="Medium List 1 Accent 2" w:semiHidden="0" w:uiPriority="65" w:unhideWhenUsed="0"/>
+    <w:lsdException w:name="Medium List 2 Accent 2" w:semiHidden="0" w:uiPriority="66" w:unhideWhenUsed="0"/>
+    <w:lsdException w:name="Medium Grid 1 Accent 2" w:semiHidden="0" w:uiPriority="67" w:unhideWhenUsed="0"/>
+    <w:lsdException w:name="Medium Grid 2 Accent 2" w:semiHidden="0" w:uiPriority="68" w:unhideWhenUsed="0"/>
+    <w:lsdException w:name="Medium Grid 3 Accent 2" w:semiHidden="0" w:uiPriority="69" w:unhideWhenUsed="0"/>
+    <w:lsdException w:name="Dark List Accent 2" w:semiHidden="0" w:uiPriority="70" w:unhideWhenUsed="0"/>
+    <w:lsdException w:name="Colorful Shading Accent 2" w:semiHidden="0" w:uiPriority="71" w:unhideWhenUsed="0"/>
+    <w:lsdException w:name="Colorful List Accent 2" w:semiHidden="0" w:uiPriority="72" w:unhideWhenUsed="0"/>
+    <w:lsdException w:name="Colorful Grid Accent 2" w:semiHidden="0" w:uiPriority="73" w:unhideWhenUsed="0"/>
+    <w:lsdException w:name="Light Shading Accent 3" w:semiHidden="0" w:uiPriority="60" w:unhideWhenUsed="0"/>
+    <w:lsdException w:name="Light List Accent 3" w:semiHidden="0" w:uiPriority="61" w:unhideWhenUsed="0"/>
+    <w:lsdException w:name="Light Grid Accent 3" w:semiHidden="0" w:uiPriority="62" w:unhideWhenUsed="0"/>
+    <w:lsdException w:name="Medium Shading 1 Accent 3" w:semiHidden="0" w:uiPriority="63" w:unhideWhenUsed="0"/>
+    <w:lsdException w:name="Medium Shading 2 Accent 3" w:semiHidden="0" w:uiPriority="64" w:unhideWhenUsed="0"/>
+    <w:lsdException w:name="Medium List 1 Accent 3" w:semiHidden="0" w:uiPriority="65" w:unhideWhenUsed="0"/>
+    <w:lsdException w:name="Medium List 2 Accent 3" w:semiHidden="0" w:uiPriority="66" w:unhideWhenUsed="0"/>
+    <w:lsdException w:name="Medium Grid 1 Accent 3" w:semiHidden="0" w:uiPriority="67" w:unhideWhenUsed="0"/>
+    <w:lsdException w:name="Medium Grid 2 Accent 3" w:semiHidden="0" w:uiPriority="68" w:unhideWhenUsed="0"/>
+    <w:lsdException w:name="Medium Grid 3 Accent 3" w:semiHidden="0" w:uiPriority="69" w:unhideWhenUsed="0"/>
+    <w:lsdException w:name="Dark List Accent 3" w:semiHidden="0" w:uiPriority="70" w:unhideWhenUsed="0"/>
+    <w:lsdException w:name="Colorful Shading Accent 3" w:semiHidden="0" w:uiPriority="71" w:unhideWhenUsed="0"/>
+    <w:lsdException w:name="Colorful List Accent 3" w:semiHidden="0" w:uiPriority="72" w:unhideWhenUsed="0"/>
+    <w:lsdException w:name="Colorful Grid Accent 3" w:semiHidden="0" w:uiPriority="73" w:unhideWhenUsed="0"/>
+    <w:lsdException w:name="Light Shading Accent 4" w:semiHidden="0" w:uiPriority="60" w:unhideWhenUsed="0"/>
+    <w:lsdException w:name="Light List Accent 4" w:semiHidden="0" w:uiPriority="61" w:unhideWhenUsed="0"/>
+    <w:lsdException w:name="Light Grid Accent 4" w:semiHidden="0" w:uiPriority="62" w:unhideWhenUsed="0"/>
+    <w:lsdException w:name="Medium Shading 1 Accent 4" w:semiHidden="0" w:uiPriority="63" w:unhideWhenUsed="0"/>
+    <w:lsdException w:name="Medium Shading 2 Accent 4" w:semiHidden="0" w:uiPriority="64" w:unhideWhenUsed="0"/>
+    <w:lsdException w:name="Medium List 1 Accent 4" w:semiHidden="0" w:uiPriority="65" w:unhideWhenUsed="0"/>
+    <w:lsdException w:name="Medium List 2 Accent 4" w:semiHidden="0" w:uiPriority="66" w:unhideWhenUsed="0"/>
+    <w:lsdException w:name="Medium Grid 1 Accent 4" w:semiHidden="0" w:uiPriority="67" w:unhideWhenUsed="0"/>
+    <w:lsdException w:name="Medium Grid 2 Accent 4" w:semiHidden="0" w:uiPriority="68" w:unhideWhenUsed="0"/>
+    <w:lsdException w:name="Medium Grid 3 Accent 4" w:semiHidden="0" w:uiPriority="69" w:unhideWhenUsed="0"/>
+    <w:lsdException w:name="Dark List Accent 4" w:semiHidden="0" w:uiPriority="70" w:unhideWhenUsed="0"/>
+    <w:lsdException w:name="Colorful Shading Accent 4" w:semiHidden="0" w:uiPriority="71" w:unhideWhenUsed="0"/>
+    <w:lsdException w:name="Colorful List Accent 4" w:semiHidden="0" w:uiPriority="72" w:unhideWhenUsed="0"/>
+    <w:lsdException w:name="Colorful Grid Accent 4" w:semiHidden="0" w:uiPriority="73" w:unhideWhenUsed="0"/>
+    <w:lsdException w:name="Light Shading Accent 5" w:semiHidden="0" w:uiPriority="60" w:unhideWhenUsed="0"/>
+    <w:lsdException w:name="Light List Accent 5" w:semiHidden="0" w:uiPriority="61" w:unhideWhenUsed="0"/>
+    <w:lsdException w:name="Light Grid Accent 5" w:semiHidden="0" w:uiPriority="62" w:unhideWhenUsed="0"/>
+    <w:lsdException w:name="Medium Shading 1 Accent 5" w:semiHidden="0" w:uiPriority="63" w:unhideWhenUsed="0"/>
+    <w:lsdException w:name="Medium Shading 2 Accent 5" w:semiHidden="0" w:uiPriority="64" w:unhideWhenUsed="0"/>
+    <w:lsdException w:name="Medium List 1 Accent 5" w:semiHidden="0" w:uiPriority="65" w:unhideWhenUsed="0"/>
+    <w:lsdException w:name="Medium List 2 Accent 5" w:semiHidden="0" w:uiPriority="66" w:unhideWhenUsed="0"/>
+    <w:lsdException w:name="Medium Grid 1 Accent 5" w:semiHidden="0" w:uiPriority="67" w:unhideWhenUsed="0"/>
+    <w:lsdException w:name="Medium Grid 2 Accent 5" w:semiHidden="0" w:uiPriority="68" w:unhideWhenUsed="0"/>
+    <w:lsdException w:name="Medium Grid 3 Accent 5" w:semiHidden="0" w:uiPriority="69" w:unhideWhenUsed="0"/>
+    <w:lsdException w:name="Dark List Accent 5" w:semiHidden="0" w:uiPriority="70" w:unhideWhenUsed="0"/>
+    <w:lsdException w:name="Colorful Shading Accent 5" w:semiHidden="0" w:uiPriority="71" w:unhideWhenUsed="0"/>
+    <w:lsdException w:name="Colorful List Accent 5" w:semiHidden="0" w:uiPriority="72" w:unhideWhenUsed="0"/>
+    <w:lsdException w:name="Colorful Grid Accent 5" w:semiHidden="0" w:uiPriority="73" w:unhideWhenUsed="0"/>
+    <w:lsdException w:name="Light Shading Accent 6" w:semiHidden="0" w:uiPriority="60" w:unhideWhenUsed="0"/>
+    <w:lsdException w:name="Light List Accent 6" w:semiHidden="0" w:uiPriority="61" w:unhideWhenUsed="0"/>
+    <w:lsdException w:name="Light Grid Accent 6" w:semiHidden="0" w:uiPriority="62" w:unhideWhenUsed="0"/>
+    <w:lsdException w:name="Medium Shading 1 Accent 6" w:semiHidden="0" w:uiPriority="63" w:unhideWhenUsed="0"/>
+    <w:lsdException w:name="Medium Shading 2 Accent 6" w:semiHidden="0" w:uiPriority="64" w:unhideWhenUsed="0"/>
+    <w:lsdException w:name="Medium List 1 Accent 6" w:semiHidden="0" w:uiPriority="65" w:unhideWhenUsed="0"/>
+    <w:lsdException w:name="Medium List 2 Accent 6" w:semiHidden="0" w:uiPriority="66" w:unhideWhenUsed="0"/>
+    <w:lsdException w:name="Medium Grid 1 Accent 6" w:semiHidden="0" w:uiPriority="67" w:unhideWhenUsed="0"/>
+    <w:lsdException w:name="Medium Grid 2 Accent 6" w:semiHidden="0" w:uiPriority="68" w:unhideWhenUsed="0"/>
+    <w:lsdException w:name="Medium Grid 3 Accent 6" w:semiHidden="0" w:uiPriority="69" w:unhideWhenUsed="0"/>
+    <w:lsdException w:name="Dark List Accent 6" w:semiHidden="0" w:uiPriority="70" w:unhideWhenUsed="0"/>
+    <w:lsdException w:name="Colorful Shading Accent 6" w:semiHidden="0" w:uiPriority="71" w:unhideWhenUsed="0"/>
+    <w:lsdException w:name="Colorful List Accent 6" w:semiHidden="0" w:uiPriority="72" w:unhideWhenUsed="0"/>
+    <w:lsdException w:name="Colorful Grid Accent 6" w:semiHidden="0" w:uiPriority="73" w:unhideWhenUsed="0"/>
+    <w:lsdException w:name="Subtle Emphasis" w:semiHidden="0" w:uiPriority="19" w:unhideWhenUsed="0" w:qFormat="1"/>
+    <w:lsdException w:name="Intense Emphasis" w:semiHidden="0" w:uiPriority="21" w:unhideWhenUsed="0" w:qFormat="1"/>
+    <w:lsdException w:name="Subtle Reference" w:semiHidden="0" w:uiPriority="31" w:unhideWhenUsed="0" w:qFormat="1"/>
+    <w:lsdException w:name="Intense Reference" w:semiHidden="0" w:uiPriority="32" w:unhideWhenUsed="0" w:qFormat="1"/>
+    <w:lsdException w:name="Book Title" w:semiHidden="0" w:uiPriority="33" w:unhideWhenUsed="0" w:qFormat="1"/>
+    <w:lsdException w:name="Bibliography" w:uiPriority="37"/>
+    <w:lsdException w:name="TOC Heading" w:uiPriority="39" w:qFormat="1"/>
   </w:latentStyles>
   <w:style w:type="paragraph" w:default="1" w:styleId="Normal">
     <w:name w:val="Normal"/>
@@ -3569,11 +3571,11 @@
       <w:lang w:val="es-ES_tradnl" w:eastAsia="zh-TW"/>
     </w:rPr>
   </w:style>
-  <w:style w:type="paragraph" w:styleId="Ttulo1">
+  <w:style w:type="paragraph" w:styleId="Heading1">
     <w:name w:val="heading 1"/>
     <w:basedOn w:val="Normal"/>
     <w:next w:val="Normal"/>
-    <w:link w:val="Ttulo1Car"/>
+    <w:link w:val="Heading1Char"/>
     <w:uiPriority w:val="9"/>
     <w:qFormat/>
     <w:rsid w:val="003566A2"/>
@@ -3592,11 +3594,11 @@
       <w:szCs w:val="28"/>
     </w:rPr>
   </w:style>
-  <w:style w:type="paragraph" w:styleId="Ttulo2">
+  <w:style w:type="paragraph" w:styleId="Heading2">
     <w:name w:val="heading 2"/>
     <w:basedOn w:val="Normal"/>
     <w:next w:val="Normal"/>
-    <w:link w:val="Ttulo2Car"/>
+    <w:link w:val="Heading2Char"/>
     <w:uiPriority w:val="9"/>
     <w:unhideWhenUsed/>
     <w:qFormat/>
@@ -3616,13 +3618,13 @@
       <w:szCs w:val="26"/>
     </w:rPr>
   </w:style>
-  <w:style w:type="character" w:default="1" w:styleId="Fuentedeprrafopredeter">
+  <w:style w:type="character" w:default="1" w:styleId="DefaultParagraphFont">
     <w:name w:val="Default Paragraph Font"/>
     <w:uiPriority w:val="1"/>
     <w:semiHidden/>
     <w:unhideWhenUsed/>
   </w:style>
-  <w:style w:type="table" w:default="1" w:styleId="Tablanormal">
+  <w:style w:type="table" w:default="1" w:styleId="TableNormal">
     <w:name w:val="Normal Table"/>
     <w:uiPriority w:val="99"/>
     <w:semiHidden/>
@@ -3637,15 +3639,15 @@
       </w:tblCellMar>
     </w:tblPr>
   </w:style>
-  <w:style w:type="numbering" w:default="1" w:styleId="Sinlista">
+  <w:style w:type="numbering" w:default="1" w:styleId="NoList">
     <w:name w:val="No List"/>
     <w:uiPriority w:val="99"/>
     <w:semiHidden/>
     <w:unhideWhenUsed/>
   </w:style>
-  <w:style w:type="character" w:styleId="Hipervnculo">
+  <w:style w:type="character" w:styleId="Hyperlink">
     <w:name w:val="Hyperlink"/>
-    <w:basedOn w:val="Fuentedeprrafopredeter"/>
+    <w:basedOn w:val="DefaultParagraphFont"/>
     <w:uiPriority w:val="99"/>
     <w:unhideWhenUsed/>
     <w:rsid w:val="00763045"/>
@@ -3654,10 +3656,10 @@
       <w:u w:val="single"/>
     </w:rPr>
   </w:style>
-  <w:style w:type="paragraph" w:styleId="Textodeglobo">
+  <w:style w:type="paragraph" w:styleId="BalloonText">
     <w:name w:val="Balloon Text"/>
     <w:basedOn w:val="Normal"/>
-    <w:link w:val="TextodegloboCar"/>
+    <w:link w:val="BalloonTextChar"/>
     <w:uiPriority w:val="99"/>
     <w:semiHidden/>
     <w:unhideWhenUsed/>
@@ -3672,10 +3674,10 @@
       <w:lang w:val="en-US" w:eastAsia="en-US"/>
     </w:rPr>
   </w:style>
-  <w:style w:type="character" w:customStyle="1" w:styleId="TextodegloboCar">
-    <w:name w:val="Texto de globo Car"/>
-    <w:basedOn w:val="Fuentedeprrafopredeter"/>
-    <w:link w:val="Textodeglobo"/>
+  <w:style w:type="character" w:customStyle="1" w:styleId="BalloonTextChar">
+    <w:name w:val="Balloon Text Char"/>
+    <w:basedOn w:val="DefaultParagraphFont"/>
+    <w:link w:val="BalloonText"/>
     <w:uiPriority w:val="99"/>
     <w:semiHidden/>
     <w:rsid w:val="00FE46C0"/>
@@ -3685,9 +3687,9 @@
       <w:szCs w:val="16"/>
     </w:rPr>
   </w:style>
-  <w:style w:type="table" w:styleId="Tablaconcuadrcula">
+  <w:style w:type="table" w:styleId="TableGrid">
     <w:name w:val="Table Grid"/>
-    <w:basedOn w:val="Tablanormal"/>
+    <w:basedOn w:val="TableNormal"/>
     <w:uiPriority w:val="59"/>
     <w:rsid w:val="0005752B"/>
     <w:pPr>
@@ -3715,7 +3717,7 @@
       </w:tblCellMar>
     </w:tblPr>
   </w:style>
-  <w:style w:type="paragraph" w:styleId="Prrafodelista">
+  <w:style w:type="paragraph" w:styleId="ListParagraph">
     <w:name w:val="List Paragraph"/>
     <w:basedOn w:val="Normal"/>
     <w:uiPriority w:val="34"/>
@@ -3726,10 +3728,10 @@
       <w:contextualSpacing/>
     </w:pPr>
   </w:style>
-  <w:style w:type="character" w:customStyle="1" w:styleId="Ttulo1Car">
-    <w:name w:val="Título 1 Car"/>
-    <w:basedOn w:val="Fuentedeprrafopredeter"/>
-    <w:link w:val="Ttulo1"/>
+  <w:style w:type="character" w:customStyle="1" w:styleId="Heading1Char">
+    <w:name w:val="Heading 1 Char"/>
+    <w:basedOn w:val="DefaultParagraphFont"/>
+    <w:link w:val="Heading1"/>
     <w:uiPriority w:val="9"/>
     <w:rsid w:val="003566A2"/>
     <w:rPr>
@@ -3742,10 +3744,10 @@
       <w:lang w:val="es-ES_tradnl" w:eastAsia="zh-TW"/>
     </w:rPr>
   </w:style>
-  <w:style w:type="character" w:customStyle="1" w:styleId="Ttulo2Car">
-    <w:name w:val="Título 2 Car"/>
-    <w:basedOn w:val="Fuentedeprrafopredeter"/>
-    <w:link w:val="Ttulo2"/>
+  <w:style w:type="character" w:customStyle="1" w:styleId="Heading2Char">
+    <w:name w:val="Heading 2 Char"/>
+    <w:basedOn w:val="DefaultParagraphFont"/>
+    <w:link w:val="Heading2"/>
     <w:uiPriority w:val="9"/>
     <w:rsid w:val="003566A2"/>
     <w:rPr>
@@ -3758,9 +3760,9 @@
       <w:lang w:val="es-ES_tradnl" w:eastAsia="zh-TW"/>
     </w:rPr>
   </w:style>
-  <w:style w:type="paragraph" w:styleId="TtulodeTDC">
+  <w:style w:type="paragraph" w:styleId="TOCHeading">
     <w:name w:val="TOC Heading"/>
-    <w:basedOn w:val="Ttulo1"/>
+    <w:basedOn w:val="Heading1"/>
     <w:next w:val="Normal"/>
     <w:uiPriority w:val="39"/>
     <w:semiHidden/>
@@ -3774,7 +3776,7 @@
       <w:lang w:val="en-US" w:eastAsia="ja-JP"/>
     </w:rPr>
   </w:style>
-  <w:style w:type="paragraph" w:styleId="TDC1">
+  <w:style w:type="paragraph" w:styleId="TOC1">
     <w:name w:val="toc 1"/>
     <w:basedOn w:val="Normal"/>
     <w:next w:val="Normal"/>
@@ -3786,7 +3788,407 @@
       <w:spacing w:after="100"/>
     </w:pPr>
   </w:style>
-  <w:style w:type="paragraph" w:styleId="TDC2">
+  <w:style w:type="paragraph" w:styleId="TOC2">
+    <w:name w:val="toc 2"/>
+    <w:basedOn w:val="Normal"/>
+    <w:next w:val="Normal"/>
+    <w:autoRedefine/>
+    <w:uiPriority w:val="39"/>
+    <w:unhideWhenUsed/>
+    <w:rsid w:val="003566A2"/>
+    <w:pPr>
+      <w:spacing w:after="100"/>
+      <w:ind w:left="240"/>
+    </w:pPr>
+  </w:style>
+</w:styles>
+</file>
+
+<file path=word/stylesWithEffects.xml><?xml version="1.0" encoding="utf-8"?>
+<w:styles xmlns:wpc="http://schemas.microsoft.com/office/word/2010/wordprocessingCanvas" xmlns:mc="http://schemas.openxmlformats.org/markup-compatibility/2006" xmlns:o="urn:schemas-microsoft-com:office:office" xmlns:r="http://schemas.openxmlformats.org/officeDocument/2006/relationships" xmlns:m="http://schemas.openxmlformats.org/officeDocument/2006/math" xmlns:v="urn:schemas-microsoft-com:vml" xmlns:wp14="http://schemas.microsoft.com/office/word/2010/wordprocessingDrawing" xmlns:wp="http://schemas.openxmlformats.org/drawingml/2006/wordprocessingDrawing" xmlns:w10="urn:schemas-microsoft-com:office:word" xmlns:w="http://schemas.openxmlformats.org/wordprocessingml/2006/main" xmlns:w14="http://schemas.microsoft.com/office/word/2010/wordml" xmlns:wpg="http://schemas.microsoft.com/office/word/2010/wordprocessingGroup" xmlns:wpi="http://schemas.microsoft.com/office/word/2010/wordprocessingInk" xmlns:wne="http://schemas.microsoft.com/office/word/2006/wordml" xmlns:wps="http://schemas.microsoft.com/office/word/2010/wordprocessingShape" mc:Ignorable="w14 wp14">
+  <w:docDefaults>
+    <w:rPrDefault>
+      <w:rPr>
+        <w:rFonts w:asciiTheme="minorHAnsi" w:eastAsiaTheme="minorHAnsi" w:hAnsiTheme="minorHAnsi" w:cstheme="minorBidi"/>
+        <w:sz w:val="22"/>
+        <w:szCs w:val="22"/>
+        <w:lang w:val="en-US" w:eastAsia="en-US" w:bidi="ar-SA"/>
+      </w:rPr>
+    </w:rPrDefault>
+    <w:pPrDefault>
+      <w:pPr>
+        <w:spacing w:after="200" w:line="276" w:lineRule="auto"/>
+      </w:pPr>
+    </w:pPrDefault>
+  </w:docDefaults>
+  <w:latentStyles w:defLockedState="0" w:defUIPriority="99" w:defSemiHidden="1" w:defUnhideWhenUsed="1" w:defQFormat="0" w:count="267">
+    <w:lsdException w:name="Normal" w:semiHidden="0" w:uiPriority="0" w:unhideWhenUsed="0" w:qFormat="1"/>
+    <w:lsdException w:name="heading 1" w:semiHidden="0" w:uiPriority="9" w:unhideWhenUsed="0" w:qFormat="1"/>
+    <w:lsdException w:name="heading 2" w:uiPriority="9" w:qFormat="1"/>
+    <w:lsdException w:name="heading 3" w:uiPriority="9" w:qFormat="1"/>
+    <w:lsdException w:name="heading 4" w:uiPriority="9" w:qFormat="1"/>
+    <w:lsdException w:name="heading 5" w:uiPriority="9" w:qFormat="1"/>
+    <w:lsdException w:name="heading 6" w:uiPriority="9" w:qFormat="1"/>
+    <w:lsdException w:name="heading 7" w:uiPriority="9" w:qFormat="1"/>
+    <w:lsdException w:name="heading 8" w:uiPriority="9" w:qFormat="1"/>
+    <w:lsdException w:name="heading 9" w:uiPriority="9" w:qFormat="1"/>
+    <w:lsdException w:name="toc 1" w:uiPriority="39"/>
+    <w:lsdException w:name="toc 2" w:uiPriority="39"/>
+    <w:lsdException w:name="toc 3" w:uiPriority="39"/>
+    <w:lsdException w:name="toc 4" w:uiPriority="39"/>
+    <w:lsdException w:name="toc 5" w:uiPriority="39"/>
+    <w:lsdException w:name="toc 6" w:uiPriority="39"/>
+    <w:lsdException w:name="toc 7" w:uiPriority="39"/>
+    <w:lsdException w:name="toc 8" w:uiPriority="39"/>
+    <w:lsdException w:name="toc 9" w:uiPriority="39"/>
+    <w:lsdException w:name="caption" w:uiPriority="35" w:qFormat="1"/>
+    <w:lsdException w:name="Title" w:semiHidden="0" w:uiPriority="10" w:unhideWhenUsed="0" w:qFormat="1"/>
+    <w:lsdException w:name="Default Paragraph Font" w:uiPriority="1"/>
+    <w:lsdException w:name="Subtitle" w:semiHidden="0" w:uiPriority="11" w:unhideWhenUsed="0" w:qFormat="1"/>
+    <w:lsdException w:name="Strong" w:semiHidden="0" w:uiPriority="22" w:unhideWhenUsed="0" w:qFormat="1"/>
+    <w:lsdException w:name="Emphasis" w:semiHidden="0" w:uiPriority="20" w:unhideWhenUsed="0" w:qFormat="1"/>
+    <w:lsdException w:name="Table Grid" w:semiHidden="0" w:uiPriority="59" w:unhideWhenUsed="0"/>
+    <w:lsdException w:name="Placeholder Text" w:unhideWhenUsed="0"/>
+    <w:lsdException w:name="No Spacing" w:semiHidden="0" w:uiPriority="1" w:unhideWhenUsed="0" w:qFormat="1"/>
+    <w:lsdException w:name="Light Shading" w:semiHidden="0" w:uiPriority="60" w:unhideWhenUsed="0"/>
+    <w:lsdException w:name="Light List" w:semiHidden="0" w:uiPriority="61" w:unhideWhenUsed="0"/>
+    <w:lsdException w:name="Light Grid" w:semiHidden="0" w:uiPriority="62" w:unhideWhenUsed="0"/>
+    <w:lsdException w:name="Medium Shading 1" w:semiHidden="0" w:uiPriority="63" w:unhideWhenUsed="0"/>
+    <w:lsdException w:name="Medium Shading 2" w:semiHidden="0" w:uiPriority="64" w:unhideWhenUsed="0"/>
+    <w:lsdException w:name="Medium List 1" w:semiHidden="0" w:uiPriority="65" w:unhideWhenUsed="0"/>
+    <w:lsdException w:name="Medium List 2" w:semiHidden="0" w:uiPriority="66" w:unhideWhenUsed="0"/>
+    <w:lsdException w:name="Medium Grid 1" w:semiHidden="0" w:uiPriority="67" w:unhideWhenUsed="0"/>
+    <w:lsdException w:name="Medium Grid 2" w:semiHidden="0" w:uiPriority="68" w:unhideWhenUsed="0"/>
+    <w:lsdException w:name="Medium Grid 3" w:semiHidden="0" w:uiPriority="69" w:unhideWhenUsed="0"/>
+    <w:lsdException w:name="Dark List" w:semiHidden="0" w:uiPriority="70" w:unhideWhenUsed="0"/>
+    <w:lsdException w:name="Colorful Shading" w:semiHidden="0" w:uiPriority="71" w:unhideWhenUsed="0"/>
+    <w:lsdException w:name="Colorful List" w:semiHidden="0" w:uiPriority="72" w:unhideWhenUsed="0"/>
+    <w:lsdException w:name="Colorful Grid" w:semiHidden="0" w:uiPriority="73" w:unhideWhenUsed="0"/>
+    <w:lsdException w:name="Light Shading Accent 1" w:semiHidden="0" w:uiPriority="60" w:unhideWhenUsed="0"/>
+    <w:lsdException w:name="Light List Accent 1" w:semiHidden="0" w:uiPriority="61" w:unhideWhenUsed="0"/>
+    <w:lsdException w:name="Light Grid Accent 1" w:semiHidden="0" w:uiPriority="62" w:unhideWhenUsed="0"/>
+    <w:lsdException w:name="Medium Shading 1 Accent 1" w:semiHidden="0" w:uiPriority="63" w:unhideWhenUsed="0"/>
+    <w:lsdException w:name="Medium Shading 2 Accent 1" w:semiHidden="0" w:uiPriority="64" w:unhideWhenUsed="0"/>
+    <w:lsdException w:name="Medium List 1 Accent 1" w:semiHidden="0" w:uiPriority="65" w:unhideWhenUsed="0"/>
+    <w:lsdException w:name="Revision" w:unhideWhenUsed="0"/>
+    <w:lsdException w:name="List Paragraph" w:semiHidden="0" w:uiPriority="34" w:unhideWhenUsed="0" w:qFormat="1"/>
+    <w:lsdException w:name="Quote" w:semiHidden="0" w:uiPriority="29" w:unhideWhenUsed="0" w:qFormat="1"/>
+    <w:lsdException w:name="Intense Quote" w:semiHidden="0" w:uiPriority="30" w:unhideWhenUsed="0" w:qFormat="1"/>
+    <w:lsdException w:name="Medium List 2 Accent 1" w:semiHidden="0" w:uiPriority="66" w:unhideWhenUsed="0"/>
+    <w:lsdException w:name="Medium Grid 1 Accent 1" w:semiHidden="0" w:uiPriority="67" w:unhideWhenUsed="0"/>
+    <w:lsdException w:name="Medium Grid 2 Accent 1" w:semiHidden="0" w:uiPriority="68" w:unhideWhenUsed="0"/>
+    <w:lsdException w:name="Medium Grid 3 Accent 1" w:semiHidden="0" w:uiPriority="69" w:unhideWhenUsed="0"/>
+    <w:lsdException w:name="Dark List Accent 1" w:semiHidden="0" w:uiPriority="70" w:unhideWhenUsed="0"/>
+    <w:lsdException w:name="Colorful Shading Accent 1" w:semiHidden="0" w:uiPriority="71" w:unhideWhenUsed="0"/>
+    <w:lsdException w:name="Colorful List Accent 1" w:semiHidden="0" w:uiPriority="72" w:unhideWhenUsed="0"/>
+    <w:lsdException w:name="Colorful Grid Accent 1" w:semiHidden="0" w:uiPriority="73" w:unhideWhenUsed="0"/>
+    <w:lsdException w:name="Light Shading Accent 2" w:semiHidden="0" w:uiPriority="60" w:unhideWhenUsed="0"/>
+    <w:lsdException w:name="Light List Accent 2" w:semiHidden="0" w:uiPriority="61" w:unhideWhenUsed="0"/>
+    <w:lsdException w:name="Light Grid Accent 2" w:semiHidden="0" w:uiPriority="62" w:unhideWhenUsed="0"/>
+    <w:lsdException w:name="Medium Shading 1 Accent 2" w:semiHidden="0" w:uiPriority="63" w:unhideWhenUsed="0"/>
+    <w:lsdException w:name="Medium Shading 2 Accent 2" w:semiHidden="0" w:uiPriority="64" w:unhideWhenUsed="0"/>
+    <w:lsdException w:name="Medium List 1 Accent 2" w:semiHidden="0" w:uiPriority="65" w:unhideWhenUsed="0"/>
+    <w:lsdException w:name="Medium List 2 Accent 2" w:semiHidden="0" w:uiPriority="66" w:unhideWhenUsed="0"/>
+    <w:lsdException w:name="Medium Grid 1 Accent 2" w:semiHidden="0" w:uiPriority="67" w:unhideWhenUsed="0"/>
+    <w:lsdException w:name="Medium Grid 2 Accent 2" w:semiHidden="0" w:uiPriority="68" w:unhideWhenUsed="0"/>
+    <w:lsdException w:name="Medium Grid 3 Accent 2" w:semiHidden="0" w:uiPriority="69" w:unhideWhenUsed="0"/>
+    <w:lsdException w:name="Dark List Accent 2" w:semiHidden="0" w:uiPriority="70" w:unhideWhenUsed="0"/>
+    <w:lsdException w:name="Colorful Shading Accent 2" w:semiHidden="0" w:uiPriority="71" w:unhideWhenUsed="0"/>
+    <w:lsdException w:name="Colorful List Accent 2" w:semiHidden="0" w:uiPriority="72" w:unhideWhenUsed="0"/>
+    <w:lsdException w:name="Colorful Grid Accent 2" w:semiHidden="0" w:uiPriority="73" w:unhideWhenUsed="0"/>
+    <w:lsdException w:name="Light Shading Accent 3" w:semiHidden="0" w:uiPriority="60" w:unhideWhenUsed="0"/>
+    <w:lsdException w:name="Light List Accent 3" w:semiHidden="0" w:uiPriority="61" w:unhideWhenUsed="0"/>
+    <w:lsdException w:name="Light Grid Accent 3" w:semiHidden="0" w:uiPriority="62" w:unhideWhenUsed="0"/>
+    <w:lsdException w:name="Medium Shading 1 Accent 3" w:semiHidden="0" w:uiPriority="63" w:unhideWhenUsed="0"/>
+    <w:lsdException w:name="Medium Shading 2 Accent 3" w:semiHidden="0" w:uiPriority="64" w:unhideWhenUsed="0"/>
+    <w:lsdException w:name="Medium List 1 Accent 3" w:semiHidden="0" w:uiPriority="65" w:unhideWhenUsed="0"/>
+    <w:lsdException w:name="Medium List 2 Accent 3" w:semiHidden="0" w:uiPriority="66" w:unhideWhenUsed="0"/>
+    <w:lsdException w:name="Medium Grid 1 Accent 3" w:semiHidden="0" w:uiPriority="67" w:unhideWhenUsed="0"/>
+    <w:lsdException w:name="Medium Grid 2 Accent 3" w:semiHidden="0" w:uiPriority="68" w:unhideWhenUsed="0"/>
+    <w:lsdException w:name="Medium Grid 3 Accent 3" w:semiHidden="0" w:uiPriority="69" w:unhideWhenUsed="0"/>
+    <w:lsdException w:name="Dark List Accent 3" w:semiHidden="0" w:uiPriority="70" w:unhideWhenUsed="0"/>
+    <w:lsdException w:name="Colorful Shading Accent 3" w:semiHidden="0" w:uiPriority="71" w:unhideWhenUsed="0"/>
+    <w:lsdException w:name="Colorful List Accent 3" w:semiHidden="0" w:uiPriority="72" w:unhideWhenUsed="0"/>
+    <w:lsdException w:name="Colorful Grid Accent 3" w:semiHidden="0" w:uiPriority="73" w:unhideWhenUsed="0"/>
+    <w:lsdException w:name="Light Shading Accent 4" w:semiHidden="0" w:uiPriority="60" w:unhideWhenUsed="0"/>
+    <w:lsdException w:name="Light List Accent 4" w:semiHidden="0" w:uiPriority="61" w:unhideWhenUsed="0"/>
+    <w:lsdException w:name="Light Grid Accent 4" w:semiHidden="0" w:uiPriority="62" w:unhideWhenUsed="0"/>
+    <w:lsdException w:name="Medium Shading 1 Accent 4" w:semiHidden="0" w:uiPriority="63" w:unhideWhenUsed="0"/>
+    <w:lsdException w:name="Medium Shading 2 Accent 4" w:semiHidden="0" w:uiPriority="64" w:unhideWhenUsed="0"/>
+    <w:lsdException w:name="Medium List 1 Accent 4" w:semiHidden="0" w:uiPriority="65" w:unhideWhenUsed="0"/>
+    <w:lsdException w:name="Medium List 2 Accent 4" w:semiHidden="0" w:uiPriority="66" w:unhideWhenUsed="0"/>
+    <w:lsdException w:name="Medium Grid 1 Accent 4" w:semiHidden="0" w:uiPriority="67" w:unhideWhenUsed="0"/>
+    <w:lsdException w:name="Medium Grid 2 Accent 4" w:semiHidden="0" w:uiPriority="68" w:unhideWhenUsed="0"/>
+    <w:lsdException w:name="Medium Grid 3 Accent 4" w:semiHidden="0" w:uiPriority="69" w:unhideWhenUsed="0"/>
+    <w:lsdException w:name="Dark List Accent 4" w:semiHidden="0" w:uiPriority="70" w:unhideWhenUsed="0"/>
+    <w:lsdException w:name="Colorful Shading Accent 4" w:semiHidden="0" w:uiPriority="71" w:unhideWhenUsed="0"/>
+    <w:lsdException w:name="Colorful List Accent 4" w:semiHidden="0" w:uiPriority="72" w:unhideWhenUsed="0"/>
+    <w:lsdException w:name="Colorful Grid Accent 4" w:semiHidden="0" w:uiPriority="73" w:unhideWhenUsed="0"/>
+    <w:lsdException w:name="Light Shading Accent 5" w:semiHidden="0" w:uiPriority="60" w:unhideWhenUsed="0"/>
+    <w:lsdException w:name="Light List Accent 5" w:semiHidden="0" w:uiPriority="61" w:unhideWhenUsed="0"/>
+    <w:lsdException w:name="Light Grid Accent 5" w:semiHidden="0" w:uiPriority="62" w:unhideWhenUsed="0"/>
+    <w:lsdException w:name="Medium Shading 1 Accent 5" w:semiHidden="0" w:uiPriority="63" w:unhideWhenUsed="0"/>
+    <w:lsdException w:name="Medium Shading 2 Accent 5" w:semiHidden="0" w:uiPriority="64" w:unhideWhenUsed="0"/>
+    <w:lsdException w:name="Medium List 1 Accent 5" w:semiHidden="0" w:uiPriority="65" w:unhideWhenUsed="0"/>
+    <w:lsdException w:name="Medium List 2 Accent 5" w:semiHidden="0" w:uiPriority="66" w:unhideWhenUsed="0"/>
+    <w:lsdException w:name="Medium Grid 1 Accent 5" w:semiHidden="0" w:uiPriority="67" w:unhideWhenUsed="0"/>
+    <w:lsdException w:name="Medium Grid 2 Accent 5" w:semiHidden="0" w:uiPriority="68" w:unhideWhenUsed="0"/>
+    <w:lsdException w:name="Medium Grid 3 Accent 5" w:semiHidden="0" w:uiPriority="69" w:unhideWhenUsed="0"/>
+    <w:lsdException w:name="Dark List Accent 5" w:semiHidden="0" w:uiPriority="70" w:unhideWhenUsed="0"/>
+    <w:lsdException w:name="Colorful Shading Accent 5" w:semiHidden="0" w:uiPriority="71" w:unhideWhenUsed="0"/>
+    <w:lsdException w:name="Colorful List Accent 5" w:semiHidden="0" w:uiPriority="72" w:unhideWhenUsed="0"/>
+    <w:lsdException w:name="Colorful Grid Accent 5" w:semiHidden="0" w:uiPriority="73" w:unhideWhenUsed="0"/>
+    <w:lsdException w:name="Light Shading Accent 6" w:semiHidden="0" w:uiPriority="60" w:unhideWhenUsed="0"/>
+    <w:lsdException w:name="Light List Accent 6" w:semiHidden="0" w:uiPriority="61" w:unhideWhenUsed="0"/>
+    <w:lsdException w:name="Light Grid Accent 6" w:semiHidden="0" w:uiPriority="62" w:unhideWhenUsed="0"/>
+    <w:lsdException w:name="Medium Shading 1 Accent 6" w:semiHidden="0" w:uiPriority="63" w:unhideWhenUsed="0"/>
+    <w:lsdException w:name="Medium Shading 2 Accent 6" w:semiHidden="0" w:uiPriority="64" w:unhideWhenUsed="0"/>
+    <w:lsdException w:name="Medium List 1 Accent 6" w:semiHidden="0" w:uiPriority="65" w:unhideWhenUsed="0"/>
+    <w:lsdException w:name="Medium List 2 Accent 6" w:semiHidden="0" w:uiPriority="66" w:unhideWhenUsed="0"/>
+    <w:lsdException w:name="Medium Grid 1 Accent 6" w:semiHidden="0" w:uiPriority="67" w:unhideWhenUsed="0"/>
+    <w:lsdException w:name="Medium Grid 2 Accent 6" w:semiHidden="0" w:uiPriority="68" w:unhideWhenUsed="0"/>
+    <w:lsdException w:name="Medium Grid 3 Accent 6" w:semiHidden="0" w:uiPriority="69" w:unhideWhenUsed="0"/>
+    <w:lsdException w:name="Dark List Accent 6" w:semiHidden="0" w:uiPriority="70" w:unhideWhenUsed="0"/>
+    <w:lsdException w:name="Colorful Shading Accent 6" w:semiHidden="0" w:uiPriority="71" w:unhideWhenUsed="0"/>
+    <w:lsdException w:name="Colorful List Accent 6" w:semiHidden="0" w:uiPriority="72" w:unhideWhenUsed="0"/>
+    <w:lsdException w:name="Colorful Grid Accent 6" w:semiHidden="0" w:uiPriority="73" w:unhideWhenUsed="0"/>
+    <w:lsdException w:name="Subtle Emphasis" w:semiHidden="0" w:uiPriority="19" w:unhideWhenUsed="0" w:qFormat="1"/>
+    <w:lsdException w:name="Intense Emphasis" w:semiHidden="0" w:uiPriority="21" w:unhideWhenUsed="0" w:qFormat="1"/>
+    <w:lsdException w:name="Subtle Reference" w:semiHidden="0" w:uiPriority="31" w:unhideWhenUsed="0" w:qFormat="1"/>
+    <w:lsdException w:name="Intense Reference" w:semiHidden="0" w:uiPriority="32" w:unhideWhenUsed="0" w:qFormat="1"/>
+    <w:lsdException w:name="Book Title" w:semiHidden="0" w:uiPriority="33" w:unhideWhenUsed="0" w:qFormat="1"/>
+    <w:lsdException w:name="Bibliography" w:uiPriority="37"/>
+    <w:lsdException w:name="TOC Heading" w:uiPriority="39" w:qFormat="1"/>
+  </w:latentStyles>
+  <w:style w:type="paragraph" w:default="1" w:styleId="Normal">
+    <w:name w:val="Normal"/>
+    <w:qFormat/>
+    <w:rsid w:val="00F9581A"/>
+    <w:rPr>
+      <w:rFonts w:eastAsiaTheme="minorEastAsia"/>
+      <w:sz w:val="24"/>
+      <w:szCs w:val="24"/>
+      <w:lang w:val="es-ES_tradnl" w:eastAsia="zh-TW"/>
+    </w:rPr>
+  </w:style>
+  <w:style w:type="paragraph" w:styleId="Heading1">
+    <w:name w:val="heading 1"/>
+    <w:basedOn w:val="Normal"/>
+    <w:next w:val="Normal"/>
+    <w:link w:val="Heading1Char"/>
+    <w:uiPriority w:val="9"/>
+    <w:qFormat/>
+    <w:rsid w:val="003566A2"/>
+    <w:pPr>
+      <w:keepNext/>
+      <w:keepLines/>
+      <w:spacing w:before="480" w:after="0"/>
+      <w:outlineLvl w:val="0"/>
+    </w:pPr>
+    <w:rPr>
+      <w:rFonts w:asciiTheme="majorHAnsi" w:eastAsiaTheme="majorEastAsia" w:hAnsiTheme="majorHAnsi" w:cstheme="majorBidi"/>
+      <w:b/>
+      <w:bCs/>
+      <w:color w:val="365F91" w:themeColor="accent1" w:themeShade="BF"/>
+      <w:sz w:val="28"/>
+      <w:szCs w:val="28"/>
+    </w:rPr>
+  </w:style>
+  <w:style w:type="paragraph" w:styleId="Heading2">
+    <w:name w:val="heading 2"/>
+    <w:basedOn w:val="Normal"/>
+    <w:next w:val="Normal"/>
+    <w:link w:val="Heading2Char"/>
+    <w:uiPriority w:val="9"/>
+    <w:unhideWhenUsed/>
+    <w:qFormat/>
+    <w:rsid w:val="003566A2"/>
+    <w:pPr>
+      <w:keepNext/>
+      <w:keepLines/>
+      <w:spacing w:before="200" w:after="0"/>
+      <w:outlineLvl w:val="1"/>
+    </w:pPr>
+    <w:rPr>
+      <w:rFonts w:asciiTheme="majorHAnsi" w:eastAsiaTheme="majorEastAsia" w:hAnsiTheme="majorHAnsi" w:cstheme="majorBidi"/>
+      <w:b/>
+      <w:bCs/>
+      <w:color w:val="4F81BD" w:themeColor="accent1"/>
+      <w:sz w:val="26"/>
+      <w:szCs w:val="26"/>
+    </w:rPr>
+  </w:style>
+  <w:style w:type="character" w:default="1" w:styleId="DefaultParagraphFont">
+    <w:name w:val="Default Paragraph Font"/>
+    <w:uiPriority w:val="1"/>
+    <w:semiHidden/>
+    <w:unhideWhenUsed/>
+  </w:style>
+  <w:style w:type="table" w:default="1" w:styleId="TableNormal">
+    <w:name w:val="Normal Table"/>
+    <w:uiPriority w:val="99"/>
+    <w:semiHidden/>
+    <w:unhideWhenUsed/>
+    <w:tblPr>
+      <w:tblInd w:w="0" w:type="dxa"/>
+      <w:tblCellMar>
+        <w:top w:w="0" w:type="dxa"/>
+        <w:left w:w="108" w:type="dxa"/>
+        <w:bottom w:w="0" w:type="dxa"/>
+        <w:right w:w="108" w:type="dxa"/>
+      </w:tblCellMar>
+    </w:tblPr>
+  </w:style>
+  <w:style w:type="numbering" w:default="1" w:styleId="NoList">
+    <w:name w:val="No List"/>
+    <w:uiPriority w:val="99"/>
+    <w:semiHidden/>
+    <w:unhideWhenUsed/>
+  </w:style>
+  <w:style w:type="character" w:styleId="Hyperlink">
+    <w:name w:val="Hyperlink"/>
+    <w:basedOn w:val="DefaultParagraphFont"/>
+    <w:uiPriority w:val="99"/>
+    <w:unhideWhenUsed/>
+    <w:rsid w:val="00763045"/>
+    <w:rPr>
+      <w:color w:val="0000FF" w:themeColor="hyperlink"/>
+      <w:u w:val="single"/>
+    </w:rPr>
+  </w:style>
+  <w:style w:type="paragraph" w:styleId="BalloonText">
+    <w:name w:val="Balloon Text"/>
+    <w:basedOn w:val="Normal"/>
+    <w:link w:val="BalloonTextChar"/>
+    <w:uiPriority w:val="99"/>
+    <w:semiHidden/>
+    <w:unhideWhenUsed/>
+    <w:rsid w:val="00FE46C0"/>
+    <w:pPr>
+      <w:spacing w:after="0" w:line="240" w:lineRule="auto"/>
+    </w:pPr>
+    <w:rPr>
+      <w:rFonts w:ascii="Tahoma" w:eastAsiaTheme="minorHAnsi" w:hAnsi="Tahoma" w:cs="Tahoma"/>
+      <w:sz w:val="16"/>
+      <w:szCs w:val="16"/>
+      <w:lang w:val="en-US" w:eastAsia="en-US"/>
+    </w:rPr>
+  </w:style>
+  <w:style w:type="character" w:customStyle="1" w:styleId="BalloonTextChar">
+    <w:name w:val="Balloon Text Char"/>
+    <w:basedOn w:val="DefaultParagraphFont"/>
+    <w:link w:val="BalloonText"/>
+    <w:uiPriority w:val="99"/>
+    <w:semiHidden/>
+    <w:rsid w:val="00FE46C0"/>
+    <w:rPr>
+      <w:rFonts w:ascii="Tahoma" w:hAnsi="Tahoma" w:cs="Tahoma"/>
+      <w:sz w:val="16"/>
+      <w:szCs w:val="16"/>
+    </w:rPr>
+  </w:style>
+  <w:style w:type="table" w:styleId="TableGrid">
+    <w:name w:val="Table Grid"/>
+    <w:basedOn w:val="TableNormal"/>
+    <w:uiPriority w:val="59"/>
+    <w:rsid w:val="0005752B"/>
+    <w:pPr>
+      <w:spacing w:after="0" w:line="240" w:lineRule="auto"/>
+    </w:pPr>
+    <w:rPr>
+      <w:rFonts w:eastAsiaTheme="minorEastAsia"/>
+      <w:lang w:val="es-ES_tradnl" w:eastAsia="zh-TW"/>
+    </w:rPr>
+    <w:tblPr>
+      <w:tblInd w:w="0" w:type="dxa"/>
+      <w:tblBorders>
+        <w:top w:val="single" w:sz="4" w:space="0" w:color="auto"/>
+        <w:left w:val="single" w:sz="4" w:space="0" w:color="auto"/>
+        <w:bottom w:val="single" w:sz="4" w:space="0" w:color="auto"/>
+        <w:right w:val="single" w:sz="4" w:space="0" w:color="auto"/>
+        <w:insideH w:val="single" w:sz="4" w:space="0" w:color="auto"/>
+        <w:insideV w:val="single" w:sz="4" w:space="0" w:color="auto"/>
+      </w:tblBorders>
+      <w:tblCellMar>
+        <w:top w:w="0" w:type="dxa"/>
+        <w:left w:w="108" w:type="dxa"/>
+        <w:bottom w:w="0" w:type="dxa"/>
+        <w:right w:w="108" w:type="dxa"/>
+      </w:tblCellMar>
+    </w:tblPr>
+  </w:style>
+  <w:style w:type="paragraph" w:styleId="ListParagraph">
+    <w:name w:val="List Paragraph"/>
+    <w:basedOn w:val="Normal"/>
+    <w:uiPriority w:val="34"/>
+    <w:qFormat/>
+    <w:rsid w:val="00491617"/>
+    <w:pPr>
+      <w:ind w:left="720"/>
+      <w:contextualSpacing/>
+    </w:pPr>
+  </w:style>
+  <w:style w:type="character" w:customStyle="1" w:styleId="Heading1Char">
+    <w:name w:val="Heading 1 Char"/>
+    <w:basedOn w:val="DefaultParagraphFont"/>
+    <w:link w:val="Heading1"/>
+    <w:uiPriority w:val="9"/>
+    <w:rsid w:val="003566A2"/>
+    <w:rPr>
+      <w:rFonts w:asciiTheme="majorHAnsi" w:eastAsiaTheme="majorEastAsia" w:hAnsiTheme="majorHAnsi" w:cstheme="majorBidi"/>
+      <w:b/>
+      <w:bCs/>
+      <w:color w:val="365F91" w:themeColor="accent1" w:themeShade="BF"/>
+      <w:sz w:val="28"/>
+      <w:szCs w:val="28"/>
+      <w:lang w:val="es-ES_tradnl" w:eastAsia="zh-TW"/>
+    </w:rPr>
+  </w:style>
+  <w:style w:type="character" w:customStyle="1" w:styleId="Heading2Char">
+    <w:name w:val="Heading 2 Char"/>
+    <w:basedOn w:val="DefaultParagraphFont"/>
+    <w:link w:val="Heading2"/>
+    <w:uiPriority w:val="9"/>
+    <w:rsid w:val="003566A2"/>
+    <w:rPr>
+      <w:rFonts w:asciiTheme="majorHAnsi" w:eastAsiaTheme="majorEastAsia" w:hAnsiTheme="majorHAnsi" w:cstheme="majorBidi"/>
+      <w:b/>
+      <w:bCs/>
+      <w:color w:val="4F81BD" w:themeColor="accent1"/>
+      <w:sz w:val="26"/>
+      <w:szCs w:val="26"/>
+      <w:lang w:val="es-ES_tradnl" w:eastAsia="zh-TW"/>
+    </w:rPr>
+  </w:style>
+  <w:style w:type="paragraph" w:styleId="TOCHeading">
+    <w:name w:val="TOC Heading"/>
+    <w:basedOn w:val="Heading1"/>
+    <w:next w:val="Normal"/>
+    <w:uiPriority w:val="39"/>
+    <w:semiHidden/>
+    <w:unhideWhenUsed/>
+    <w:qFormat/>
+    <w:rsid w:val="003566A2"/>
+    <w:pPr>
+      <w:outlineLvl w:val="9"/>
+    </w:pPr>
+    <w:rPr>
+      <w:lang w:val="en-US" w:eastAsia="ja-JP"/>
+    </w:rPr>
+  </w:style>
+  <w:style w:type="paragraph" w:styleId="TOC1">
+    <w:name w:val="toc 1"/>
+    <w:basedOn w:val="Normal"/>
+    <w:next w:val="Normal"/>
+    <w:autoRedefine/>
+    <w:uiPriority w:val="39"/>
+    <w:unhideWhenUsed/>
+    <w:rsid w:val="003566A2"/>
+    <w:pPr>
+      <w:spacing w:after="100"/>
+    </w:pPr>
+  </w:style>
+  <w:style w:type="paragraph" w:styleId="TOC2">
     <w:name w:val="toc 2"/>
     <w:basedOn w:val="Normal"/>
     <w:next w:val="Normal"/>
@@ -4092,7 +4494,7 @@
 </file>
 
 <file path=customXml/itemProps1.xml><?xml version="1.0" encoding="utf-8"?>
-<ds:datastoreItem xmlns:ds="http://schemas.openxmlformats.org/officeDocument/2006/customXml" ds:itemID="{40DB7394-4926-4BED-B45E-5E2A3A9C5C1D}">
+<ds:datastoreItem xmlns:ds="http://schemas.openxmlformats.org/officeDocument/2006/customXml" ds:itemID="{8472EDB2-D11E-4414-A3C2-808B7075AF21}">
   <ds:schemaRefs>
     <ds:schemaRef ds:uri="http://schemas.openxmlformats.org/officeDocument/2006/bibliography"/>
   </ds:schemaRefs>

</xml_diff>

<commit_message>
Análisis de resultados : DOCU
</commit_message>
<xml_diff>
--- a/Documentacion.docx
+++ b/Documentacion.docx
@@ -410,7 +410,7 @@
           <w:r>
             <w:fldChar w:fldCharType="separate"/>
           </w:r>
-          <w:hyperlink w:anchor="_Toc453140567" w:history="1">
+          <w:hyperlink w:anchor="_Toc454197438" w:history="1">
             <w:r>
               <w:rPr>
                 <w:rStyle w:val="Hyperlink"/>
@@ -437,7 +437,7 @@
                 <w:noProof/>
                 <w:webHidden/>
               </w:rPr>
-              <w:instrText xml:space="preserve"> PAGEREF _Toc453140567 \h </w:instrText>
+              <w:instrText xml:space="preserve"> PAGEREF _Toc454197438 \h </w:instrText>
             </w:r>
             <w:r>
               <w:rPr>
@@ -481,13 +481,13 @@
               <w:lang w:val="en-US" w:eastAsia="en-US"/>
             </w:rPr>
           </w:pPr>
-          <w:hyperlink w:anchor="_Toc453140568" w:history="1">
+          <w:hyperlink w:anchor="_Toc454197439" w:history="1">
             <w:r>
               <w:rPr>
                 <w:rStyle w:val="Hyperlink"/>
                 <w:noProof/>
               </w:rPr>
-              <w:t>Casos de pruebas</w:t>
+              <w:t>¿Cómo compilar y correr el Parser?</w:t>
             </w:r>
             <w:r>
               <w:rPr>
@@ -508,7 +508,7 @@
                 <w:noProof/>
                 <w:webHidden/>
               </w:rPr>
-              <w:instrText xml:space="preserve"> PAGEREF _Toc453140568 \h </w:instrText>
+              <w:instrText xml:space="preserve"> PAGEREF _Toc454197439 \h </w:instrText>
             </w:r>
             <w:r>
               <w:rPr>
@@ -528,1398 +528,7 @@
                 <w:noProof/>
                 <w:webHidden/>
               </w:rPr>
-              <w:t>4</w:t>
-            </w:r>
-            <w:r>
-              <w:rPr>
-                <w:noProof/>
-                <w:webHidden/>
-              </w:rPr>
-              <w:fldChar w:fldCharType="end"/>
-            </w:r>
-          </w:hyperlink>
-        </w:p>
-        <w:p>
-          <w:pPr>
-            <w:pStyle w:val="TOC2"/>
-            <w:tabs>
-              <w:tab w:val="right" w:leader="dot" w:pos="9350"/>
-            </w:tabs>
-            <w:rPr>
-              <w:noProof/>
-              <w:sz w:val="22"/>
-              <w:szCs w:val="22"/>
-              <w:lang w:val="en-US" w:eastAsia="en-US"/>
-            </w:rPr>
-          </w:pPr>
-          <w:hyperlink w:anchor="_Toc453140569" w:history="1">
-            <w:r>
-              <w:rPr>
-                <w:rStyle w:val="Hyperlink"/>
-                <w:noProof/>
-              </w:rPr>
-              <w:t>Prueba 1: Funciones</w:t>
-            </w:r>
-            <w:r>
-              <w:rPr>
-                <w:noProof/>
-                <w:webHidden/>
-              </w:rPr>
-              <w:tab/>
-            </w:r>
-            <w:r>
-              <w:rPr>
-                <w:noProof/>
-                <w:webHidden/>
-              </w:rPr>
-              <w:fldChar w:fldCharType="begin"/>
-            </w:r>
-            <w:r>
-              <w:rPr>
-                <w:noProof/>
-                <w:webHidden/>
-              </w:rPr>
-              <w:instrText xml:space="preserve"> PAGEREF _Toc453140569 \h </w:instrText>
-            </w:r>
-            <w:r>
-              <w:rPr>
-                <w:noProof/>
-                <w:webHidden/>
-              </w:rPr>
-            </w:r>
-            <w:r>
-              <w:rPr>
-                <w:noProof/>
-                <w:webHidden/>
-              </w:rPr>
-              <w:fldChar w:fldCharType="separate"/>
-            </w:r>
-            <w:r>
-              <w:rPr>
-                <w:noProof/>
-                <w:webHidden/>
-              </w:rPr>
-              <w:t>4</w:t>
-            </w:r>
-            <w:r>
-              <w:rPr>
-                <w:noProof/>
-                <w:webHidden/>
-              </w:rPr>
-              <w:fldChar w:fldCharType="end"/>
-            </w:r>
-          </w:hyperlink>
-        </w:p>
-        <w:p>
-          <w:pPr>
-            <w:pStyle w:val="TOC3"/>
-            <w:tabs>
-              <w:tab w:val="right" w:leader="dot" w:pos="9350"/>
-            </w:tabs>
-            <w:rPr>
-              <w:noProof/>
-              <w:sz w:val="22"/>
-              <w:szCs w:val="22"/>
-              <w:lang w:val="en-US" w:eastAsia="en-US"/>
-            </w:rPr>
-          </w:pPr>
-          <w:hyperlink w:anchor="_Toc453140570" w:history="1">
-            <w:r>
-              <w:rPr>
-                <w:rStyle w:val="Hyperlink"/>
-                <w:noProof/>
-              </w:rPr>
-              <w:t>Prueba 1.1 – Primeras pruebas con Funciones</w:t>
-            </w:r>
-            <w:r>
-              <w:rPr>
-                <w:noProof/>
-                <w:webHidden/>
-              </w:rPr>
-              <w:tab/>
-            </w:r>
-            <w:r>
-              <w:rPr>
-                <w:noProof/>
-                <w:webHidden/>
-              </w:rPr>
-              <w:fldChar w:fldCharType="begin"/>
-            </w:r>
-            <w:r>
-              <w:rPr>
-                <w:noProof/>
-                <w:webHidden/>
-              </w:rPr>
-              <w:instrText xml:space="preserve"> PAGEREF _Toc453140570 \h </w:instrText>
-            </w:r>
-            <w:r>
-              <w:rPr>
-                <w:noProof/>
-                <w:webHidden/>
-              </w:rPr>
-            </w:r>
-            <w:r>
-              <w:rPr>
-                <w:noProof/>
-                <w:webHidden/>
-              </w:rPr>
-              <w:fldChar w:fldCharType="separate"/>
-            </w:r>
-            <w:r>
-              <w:rPr>
-                <w:noProof/>
-                <w:webHidden/>
-              </w:rPr>
-              <w:t>4</w:t>
-            </w:r>
-            <w:r>
-              <w:rPr>
-                <w:noProof/>
-                <w:webHidden/>
-              </w:rPr>
-              <w:fldChar w:fldCharType="end"/>
-            </w:r>
-          </w:hyperlink>
-        </w:p>
-        <w:p>
-          <w:pPr>
-            <w:pStyle w:val="TOC3"/>
-            <w:tabs>
-              <w:tab w:val="right" w:leader="dot" w:pos="9350"/>
-            </w:tabs>
-            <w:rPr>
-              <w:noProof/>
-              <w:sz w:val="22"/>
-              <w:szCs w:val="22"/>
-              <w:lang w:val="en-US" w:eastAsia="en-US"/>
-            </w:rPr>
-          </w:pPr>
-          <w:hyperlink w:anchor="_Toc453140571" w:history="1">
-            <w:r>
-              <w:rPr>
-                <w:rStyle w:val="Hyperlink"/>
-                <w:noProof/>
-              </w:rPr>
-              <w:t>Prueba 1.2 – Segundas pruebas con Funciones</w:t>
-            </w:r>
-            <w:r>
-              <w:rPr>
-                <w:noProof/>
-                <w:webHidden/>
-              </w:rPr>
-              <w:tab/>
-            </w:r>
-            <w:r>
-              <w:rPr>
-                <w:noProof/>
-                <w:webHidden/>
-              </w:rPr>
-              <w:fldChar w:fldCharType="begin"/>
-            </w:r>
-            <w:r>
-              <w:rPr>
-                <w:noProof/>
-                <w:webHidden/>
-              </w:rPr>
-              <w:instrText xml:space="preserve"> PAGEREF _Toc453140571 \h </w:instrText>
-            </w:r>
-            <w:r>
-              <w:rPr>
-                <w:noProof/>
-                <w:webHidden/>
-              </w:rPr>
-            </w:r>
-            <w:r>
-              <w:rPr>
-                <w:noProof/>
-                <w:webHidden/>
-              </w:rPr>
-              <w:fldChar w:fldCharType="separate"/>
-            </w:r>
-            <w:r>
-              <w:rPr>
-                <w:noProof/>
-                <w:webHidden/>
-              </w:rPr>
-              <w:t>4</w:t>
-            </w:r>
-            <w:r>
-              <w:rPr>
-                <w:noProof/>
-                <w:webHidden/>
-              </w:rPr>
-              <w:fldChar w:fldCharType="end"/>
-            </w:r>
-          </w:hyperlink>
-        </w:p>
-        <w:p>
-          <w:pPr>
-            <w:pStyle w:val="TOC2"/>
-            <w:tabs>
-              <w:tab w:val="right" w:leader="dot" w:pos="9350"/>
-            </w:tabs>
-            <w:rPr>
-              <w:noProof/>
-              <w:sz w:val="22"/>
-              <w:szCs w:val="22"/>
-              <w:lang w:val="en-US" w:eastAsia="en-US"/>
-            </w:rPr>
-          </w:pPr>
-          <w:hyperlink w:anchor="_Toc453140572" w:history="1">
-            <w:r>
-              <w:rPr>
-                <w:rStyle w:val="Hyperlink"/>
-                <w:noProof/>
-              </w:rPr>
-              <w:t>Prueba 2: Expresiones</w:t>
-            </w:r>
-            <w:r>
-              <w:rPr>
-                <w:noProof/>
-                <w:webHidden/>
-              </w:rPr>
-              <w:tab/>
-            </w:r>
-            <w:r>
-              <w:rPr>
-                <w:noProof/>
-                <w:webHidden/>
-              </w:rPr>
-              <w:fldChar w:fldCharType="begin"/>
-            </w:r>
-            <w:r>
-              <w:rPr>
-                <w:noProof/>
-                <w:webHidden/>
-              </w:rPr>
-              <w:instrText xml:space="preserve"> PAGEREF _Toc453140572 \h </w:instrText>
-            </w:r>
-            <w:r>
-              <w:rPr>
-                <w:noProof/>
-                <w:webHidden/>
-              </w:rPr>
-            </w:r>
-            <w:r>
-              <w:rPr>
-                <w:noProof/>
-                <w:webHidden/>
-              </w:rPr>
-              <w:fldChar w:fldCharType="separate"/>
-            </w:r>
-            <w:r>
-              <w:rPr>
-                <w:noProof/>
-                <w:webHidden/>
-              </w:rPr>
               <w:t>5</w:t>
-            </w:r>
-            <w:r>
-              <w:rPr>
-                <w:noProof/>
-                <w:webHidden/>
-              </w:rPr>
-              <w:fldChar w:fldCharType="end"/>
-            </w:r>
-          </w:hyperlink>
-        </w:p>
-        <w:p>
-          <w:pPr>
-            <w:pStyle w:val="TOC3"/>
-            <w:tabs>
-              <w:tab w:val="right" w:leader="dot" w:pos="9350"/>
-            </w:tabs>
-            <w:rPr>
-              <w:noProof/>
-              <w:sz w:val="22"/>
-              <w:szCs w:val="22"/>
-              <w:lang w:val="en-US" w:eastAsia="en-US"/>
-            </w:rPr>
-          </w:pPr>
-          <w:hyperlink w:anchor="_Toc453140573" w:history="1">
-            <w:r>
-              <w:rPr>
-                <w:rStyle w:val="Hyperlink"/>
-                <w:noProof/>
-              </w:rPr>
-              <w:t>Prueba 2.1 – Primeras pruebas con Expresiones</w:t>
-            </w:r>
-            <w:r>
-              <w:rPr>
-                <w:noProof/>
-                <w:webHidden/>
-              </w:rPr>
-              <w:tab/>
-            </w:r>
-            <w:r>
-              <w:rPr>
-                <w:noProof/>
-                <w:webHidden/>
-              </w:rPr>
-              <w:fldChar w:fldCharType="begin"/>
-            </w:r>
-            <w:r>
-              <w:rPr>
-                <w:noProof/>
-                <w:webHidden/>
-              </w:rPr>
-              <w:instrText xml:space="preserve"> PAGEREF _Toc453140573 \h </w:instrText>
-            </w:r>
-            <w:r>
-              <w:rPr>
-                <w:noProof/>
-                <w:webHidden/>
-              </w:rPr>
-            </w:r>
-            <w:r>
-              <w:rPr>
-                <w:noProof/>
-                <w:webHidden/>
-              </w:rPr>
-              <w:fldChar w:fldCharType="separate"/>
-            </w:r>
-            <w:r>
-              <w:rPr>
-                <w:noProof/>
-                <w:webHidden/>
-              </w:rPr>
-              <w:t>5</w:t>
-            </w:r>
-            <w:r>
-              <w:rPr>
-                <w:noProof/>
-                <w:webHidden/>
-              </w:rPr>
-              <w:fldChar w:fldCharType="end"/>
-            </w:r>
-          </w:hyperlink>
-        </w:p>
-        <w:p>
-          <w:pPr>
-            <w:pStyle w:val="TOC3"/>
-            <w:tabs>
-              <w:tab w:val="right" w:leader="dot" w:pos="9350"/>
-            </w:tabs>
-            <w:rPr>
-              <w:noProof/>
-              <w:sz w:val="22"/>
-              <w:szCs w:val="22"/>
-              <w:lang w:val="en-US" w:eastAsia="en-US"/>
-            </w:rPr>
-          </w:pPr>
-          <w:hyperlink w:anchor="_Toc453140574" w:history="1">
-            <w:r>
-              <w:rPr>
-                <w:rStyle w:val="Hyperlink"/>
-                <w:noProof/>
-              </w:rPr>
-              <w:t>Prueba 2.1 – Segundas pruebas con Expresiones</w:t>
-            </w:r>
-            <w:r>
-              <w:rPr>
-                <w:noProof/>
-                <w:webHidden/>
-              </w:rPr>
-              <w:tab/>
-            </w:r>
-            <w:r>
-              <w:rPr>
-                <w:noProof/>
-                <w:webHidden/>
-              </w:rPr>
-              <w:fldChar w:fldCharType="begin"/>
-            </w:r>
-            <w:r>
-              <w:rPr>
-                <w:noProof/>
-                <w:webHidden/>
-              </w:rPr>
-              <w:instrText xml:space="preserve"> PAGEREF _Toc453140574 \h </w:instrText>
-            </w:r>
-            <w:r>
-              <w:rPr>
-                <w:noProof/>
-                <w:webHidden/>
-              </w:rPr>
-            </w:r>
-            <w:r>
-              <w:rPr>
-                <w:noProof/>
-                <w:webHidden/>
-              </w:rPr>
-              <w:fldChar w:fldCharType="separate"/>
-            </w:r>
-            <w:r>
-              <w:rPr>
-                <w:noProof/>
-                <w:webHidden/>
-              </w:rPr>
-              <w:t>6</w:t>
-            </w:r>
-            <w:r>
-              <w:rPr>
-                <w:noProof/>
-                <w:webHidden/>
-              </w:rPr>
-              <w:fldChar w:fldCharType="end"/>
-            </w:r>
-          </w:hyperlink>
-        </w:p>
-        <w:p>
-          <w:pPr>
-            <w:pStyle w:val="TOC2"/>
-            <w:tabs>
-              <w:tab w:val="right" w:leader="dot" w:pos="9350"/>
-            </w:tabs>
-            <w:rPr>
-              <w:noProof/>
-              <w:sz w:val="22"/>
-              <w:szCs w:val="22"/>
-              <w:lang w:val="en-US" w:eastAsia="en-US"/>
-            </w:rPr>
-          </w:pPr>
-          <w:hyperlink w:anchor="_Toc453140575" w:history="1">
-            <w:r>
-              <w:rPr>
-                <w:rStyle w:val="Hyperlink"/>
-                <w:noProof/>
-              </w:rPr>
-              <w:t>Prueba 3: Declaración de variables</w:t>
-            </w:r>
-            <w:r>
-              <w:rPr>
-                <w:noProof/>
-                <w:webHidden/>
-              </w:rPr>
-              <w:tab/>
-            </w:r>
-            <w:r>
-              <w:rPr>
-                <w:noProof/>
-                <w:webHidden/>
-              </w:rPr>
-              <w:fldChar w:fldCharType="begin"/>
-            </w:r>
-            <w:r>
-              <w:rPr>
-                <w:noProof/>
-                <w:webHidden/>
-              </w:rPr>
-              <w:instrText xml:space="preserve"> PAGEREF _Toc453140575 \h </w:instrText>
-            </w:r>
-            <w:r>
-              <w:rPr>
-                <w:noProof/>
-                <w:webHidden/>
-              </w:rPr>
-            </w:r>
-            <w:r>
-              <w:rPr>
-                <w:noProof/>
-                <w:webHidden/>
-              </w:rPr>
-              <w:fldChar w:fldCharType="separate"/>
-            </w:r>
-            <w:r>
-              <w:rPr>
-                <w:noProof/>
-                <w:webHidden/>
-              </w:rPr>
-              <w:t>7</w:t>
-            </w:r>
-            <w:r>
-              <w:rPr>
-                <w:noProof/>
-                <w:webHidden/>
-              </w:rPr>
-              <w:fldChar w:fldCharType="end"/>
-            </w:r>
-          </w:hyperlink>
-        </w:p>
-        <w:p>
-          <w:pPr>
-            <w:pStyle w:val="TOC2"/>
-            <w:tabs>
-              <w:tab w:val="right" w:leader="dot" w:pos="9350"/>
-            </w:tabs>
-            <w:rPr>
-              <w:noProof/>
-              <w:sz w:val="22"/>
-              <w:szCs w:val="22"/>
-              <w:lang w:val="en-US" w:eastAsia="en-US"/>
-            </w:rPr>
-          </w:pPr>
-          <w:hyperlink w:anchor="_Toc453140576" w:history="1">
-            <w:r>
-              <w:rPr>
-                <w:rStyle w:val="Hyperlink"/>
-                <w:noProof/>
-              </w:rPr>
-              <w:t>Prueba 4: Asignaciones</w:t>
-            </w:r>
-            <w:r>
-              <w:rPr>
-                <w:noProof/>
-                <w:webHidden/>
-              </w:rPr>
-              <w:tab/>
-            </w:r>
-            <w:r>
-              <w:rPr>
-                <w:noProof/>
-                <w:webHidden/>
-              </w:rPr>
-              <w:fldChar w:fldCharType="begin"/>
-            </w:r>
-            <w:r>
-              <w:rPr>
-                <w:noProof/>
-                <w:webHidden/>
-              </w:rPr>
-              <w:instrText xml:space="preserve"> PAGEREF _Toc453140576 \h </w:instrText>
-            </w:r>
-            <w:r>
-              <w:rPr>
-                <w:noProof/>
-                <w:webHidden/>
-              </w:rPr>
-            </w:r>
-            <w:r>
-              <w:rPr>
-                <w:noProof/>
-                <w:webHidden/>
-              </w:rPr>
-              <w:fldChar w:fldCharType="separate"/>
-            </w:r>
-            <w:r>
-              <w:rPr>
-                <w:noProof/>
-                <w:webHidden/>
-              </w:rPr>
-              <w:t>9</w:t>
-            </w:r>
-            <w:r>
-              <w:rPr>
-                <w:noProof/>
-                <w:webHidden/>
-              </w:rPr>
-              <w:fldChar w:fldCharType="end"/>
-            </w:r>
-          </w:hyperlink>
-        </w:p>
-        <w:p>
-          <w:pPr>
-            <w:pStyle w:val="TOC2"/>
-            <w:tabs>
-              <w:tab w:val="right" w:leader="dot" w:pos="9350"/>
-            </w:tabs>
-            <w:rPr>
-              <w:noProof/>
-              <w:sz w:val="22"/>
-              <w:szCs w:val="22"/>
-              <w:lang w:val="en-US" w:eastAsia="en-US"/>
-            </w:rPr>
-          </w:pPr>
-          <w:hyperlink w:anchor="_Toc453140577" w:history="1">
-            <w:r>
-              <w:rPr>
-                <w:rStyle w:val="Hyperlink"/>
-                <w:noProof/>
-              </w:rPr>
-              <w:t>Prueba 5: Print e Input</w:t>
-            </w:r>
-            <w:r>
-              <w:rPr>
-                <w:noProof/>
-                <w:webHidden/>
-              </w:rPr>
-              <w:tab/>
-            </w:r>
-            <w:r>
-              <w:rPr>
-                <w:noProof/>
-                <w:webHidden/>
-              </w:rPr>
-              <w:fldChar w:fldCharType="begin"/>
-            </w:r>
-            <w:r>
-              <w:rPr>
-                <w:noProof/>
-                <w:webHidden/>
-              </w:rPr>
-              <w:instrText xml:space="preserve"> PAGEREF _Toc453140577 \h </w:instrText>
-            </w:r>
-            <w:r>
-              <w:rPr>
-                <w:noProof/>
-                <w:webHidden/>
-              </w:rPr>
-            </w:r>
-            <w:r>
-              <w:rPr>
-                <w:noProof/>
-                <w:webHidden/>
-              </w:rPr>
-              <w:fldChar w:fldCharType="separate"/>
-            </w:r>
-            <w:r>
-              <w:rPr>
-                <w:noProof/>
-                <w:webHidden/>
-              </w:rPr>
-              <w:t>9</w:t>
-            </w:r>
-            <w:r>
-              <w:rPr>
-                <w:noProof/>
-                <w:webHidden/>
-              </w:rPr>
-              <w:fldChar w:fldCharType="end"/>
-            </w:r>
-          </w:hyperlink>
-        </w:p>
-        <w:p>
-          <w:pPr>
-            <w:pStyle w:val="TOC2"/>
-            <w:tabs>
-              <w:tab w:val="right" w:leader="dot" w:pos="9350"/>
-            </w:tabs>
-            <w:rPr>
-              <w:noProof/>
-              <w:sz w:val="22"/>
-              <w:szCs w:val="22"/>
-              <w:lang w:val="en-US" w:eastAsia="en-US"/>
-            </w:rPr>
-          </w:pPr>
-          <w:hyperlink w:anchor="_Toc453140578" w:history="1">
-            <w:r>
-              <w:rPr>
-                <w:rStyle w:val="Hyperlink"/>
-                <w:noProof/>
-              </w:rPr>
-              <w:t>Prueba 6: While</w:t>
-            </w:r>
-            <w:r>
-              <w:rPr>
-                <w:noProof/>
-                <w:webHidden/>
-              </w:rPr>
-              <w:tab/>
-            </w:r>
-            <w:r>
-              <w:rPr>
-                <w:noProof/>
-                <w:webHidden/>
-              </w:rPr>
-              <w:fldChar w:fldCharType="begin"/>
-            </w:r>
-            <w:r>
-              <w:rPr>
-                <w:noProof/>
-                <w:webHidden/>
-              </w:rPr>
-              <w:instrText xml:space="preserve"> PAGEREF _Toc453140578 \h </w:instrText>
-            </w:r>
-            <w:r>
-              <w:rPr>
-                <w:noProof/>
-                <w:webHidden/>
-              </w:rPr>
-            </w:r>
-            <w:r>
-              <w:rPr>
-                <w:noProof/>
-                <w:webHidden/>
-              </w:rPr>
-              <w:fldChar w:fldCharType="separate"/>
-            </w:r>
-            <w:r>
-              <w:rPr>
-                <w:noProof/>
-                <w:webHidden/>
-              </w:rPr>
-              <w:t>10</w:t>
-            </w:r>
-            <w:r>
-              <w:rPr>
-                <w:noProof/>
-                <w:webHidden/>
-              </w:rPr>
-              <w:fldChar w:fldCharType="end"/>
-            </w:r>
-          </w:hyperlink>
-        </w:p>
-        <w:p>
-          <w:pPr>
-            <w:pStyle w:val="TOC2"/>
-            <w:tabs>
-              <w:tab w:val="right" w:leader="dot" w:pos="9350"/>
-            </w:tabs>
-            <w:rPr>
-              <w:noProof/>
-              <w:sz w:val="22"/>
-              <w:szCs w:val="22"/>
-              <w:lang w:val="en-US" w:eastAsia="en-US"/>
-            </w:rPr>
-          </w:pPr>
-          <w:hyperlink w:anchor="_Toc453140579" w:history="1">
-            <w:r>
-              <w:rPr>
-                <w:rStyle w:val="Hyperlink"/>
-                <w:noProof/>
-              </w:rPr>
-              <w:t>Prueba numero 7</w:t>
-            </w:r>
-            <w:r>
-              <w:rPr>
-                <w:rStyle w:val="Hyperlink"/>
-                <w:noProof/>
-                <w:lang w:val="es-ES"/>
-              </w:rPr>
-              <w:t>: If</w:t>
-            </w:r>
-            <w:r>
-              <w:rPr>
-                <w:noProof/>
-                <w:webHidden/>
-              </w:rPr>
-              <w:tab/>
-            </w:r>
-            <w:r>
-              <w:rPr>
-                <w:noProof/>
-                <w:webHidden/>
-              </w:rPr>
-              <w:fldChar w:fldCharType="begin"/>
-            </w:r>
-            <w:r>
-              <w:rPr>
-                <w:noProof/>
-                <w:webHidden/>
-              </w:rPr>
-              <w:instrText xml:space="preserve"> PAGEREF _Toc453140579 \h </w:instrText>
-            </w:r>
-            <w:r>
-              <w:rPr>
-                <w:noProof/>
-                <w:webHidden/>
-              </w:rPr>
-            </w:r>
-            <w:r>
-              <w:rPr>
-                <w:noProof/>
-                <w:webHidden/>
-              </w:rPr>
-              <w:fldChar w:fldCharType="separate"/>
-            </w:r>
-            <w:r>
-              <w:rPr>
-                <w:noProof/>
-                <w:webHidden/>
-              </w:rPr>
-              <w:t>11</w:t>
-            </w:r>
-            <w:r>
-              <w:rPr>
-                <w:noProof/>
-                <w:webHidden/>
-              </w:rPr>
-              <w:fldChar w:fldCharType="end"/>
-            </w:r>
-          </w:hyperlink>
-        </w:p>
-        <w:p>
-          <w:pPr>
-            <w:pStyle w:val="TOC2"/>
-            <w:tabs>
-              <w:tab w:val="right" w:leader="dot" w:pos="9350"/>
-            </w:tabs>
-            <w:rPr>
-              <w:noProof/>
-              <w:sz w:val="22"/>
-              <w:szCs w:val="22"/>
-              <w:lang w:val="en-US" w:eastAsia="en-US"/>
-            </w:rPr>
-          </w:pPr>
-          <w:hyperlink w:anchor="_Toc453140580" w:history="1">
-            <w:r>
-              <w:rPr>
-                <w:rStyle w:val="Hyperlink"/>
-                <w:noProof/>
-              </w:rPr>
-              <w:t>Prueba numero 8</w:t>
-            </w:r>
-            <w:r>
-              <w:rPr>
-                <w:rStyle w:val="Hyperlink"/>
-                <w:noProof/>
-                <w:lang w:val="es-ES"/>
-              </w:rPr>
-              <w:t>: For (Adrián)</w:t>
-            </w:r>
-            <w:r>
-              <w:rPr>
-                <w:noProof/>
-                <w:webHidden/>
-              </w:rPr>
-              <w:tab/>
-            </w:r>
-            <w:r>
-              <w:rPr>
-                <w:noProof/>
-                <w:webHidden/>
-              </w:rPr>
-              <w:fldChar w:fldCharType="begin"/>
-            </w:r>
-            <w:r>
-              <w:rPr>
-                <w:noProof/>
-                <w:webHidden/>
-              </w:rPr>
-              <w:instrText xml:space="preserve"> PAGEREF _Toc453140580 \h </w:instrText>
-            </w:r>
-            <w:r>
-              <w:rPr>
-                <w:noProof/>
-                <w:webHidden/>
-              </w:rPr>
-            </w:r>
-            <w:r>
-              <w:rPr>
-                <w:noProof/>
-                <w:webHidden/>
-              </w:rPr>
-              <w:fldChar w:fldCharType="separate"/>
-            </w:r>
-            <w:r>
-              <w:rPr>
-                <w:noProof/>
-                <w:webHidden/>
-              </w:rPr>
-              <w:t>12</w:t>
-            </w:r>
-            <w:r>
-              <w:rPr>
-                <w:noProof/>
-                <w:webHidden/>
-              </w:rPr>
-              <w:fldChar w:fldCharType="end"/>
-            </w:r>
-          </w:hyperlink>
-        </w:p>
-        <w:p>
-          <w:pPr>
-            <w:pStyle w:val="TOC2"/>
-            <w:tabs>
-              <w:tab w:val="right" w:leader="dot" w:pos="9350"/>
-            </w:tabs>
-            <w:rPr>
-              <w:noProof/>
-              <w:sz w:val="22"/>
-              <w:szCs w:val="22"/>
-              <w:lang w:val="en-US" w:eastAsia="en-US"/>
-            </w:rPr>
-          </w:pPr>
-          <w:hyperlink w:anchor="_Toc453140581" w:history="1">
-            <w:r>
-              <w:rPr>
-                <w:rStyle w:val="Hyperlink"/>
-                <w:noProof/>
-              </w:rPr>
-              <w:t>Prueba numero 9</w:t>
-            </w:r>
-            <w:r>
-              <w:rPr>
-                <w:rStyle w:val="Hyperlink"/>
-                <w:noProof/>
-                <w:lang w:val="es-ES"/>
-              </w:rPr>
-              <w:t>: Try</w:t>
-            </w:r>
-            <w:r>
-              <w:rPr>
-                <w:noProof/>
-                <w:webHidden/>
-              </w:rPr>
-              <w:tab/>
-            </w:r>
-            <w:r>
-              <w:rPr>
-                <w:noProof/>
-                <w:webHidden/>
-              </w:rPr>
-              <w:fldChar w:fldCharType="begin"/>
-            </w:r>
-            <w:r>
-              <w:rPr>
-                <w:noProof/>
-                <w:webHidden/>
-              </w:rPr>
-              <w:instrText xml:space="preserve"> PAGEREF _Toc453140581 \h </w:instrText>
-            </w:r>
-            <w:r>
-              <w:rPr>
-                <w:noProof/>
-                <w:webHidden/>
-              </w:rPr>
-            </w:r>
-            <w:r>
-              <w:rPr>
-                <w:noProof/>
-                <w:webHidden/>
-              </w:rPr>
-              <w:fldChar w:fldCharType="separate"/>
-            </w:r>
-            <w:r>
-              <w:rPr>
-                <w:noProof/>
-                <w:webHidden/>
-              </w:rPr>
-              <w:t>13</w:t>
-            </w:r>
-            <w:r>
-              <w:rPr>
-                <w:noProof/>
-                <w:webHidden/>
-              </w:rPr>
-              <w:fldChar w:fldCharType="end"/>
-            </w:r>
-          </w:hyperlink>
-        </w:p>
-        <w:p>
-          <w:pPr>
-            <w:pStyle w:val="TOC2"/>
-            <w:tabs>
-              <w:tab w:val="right" w:leader="dot" w:pos="9350"/>
-            </w:tabs>
-            <w:rPr>
-              <w:noProof/>
-              <w:sz w:val="22"/>
-              <w:szCs w:val="22"/>
-              <w:lang w:val="en-US" w:eastAsia="en-US"/>
-            </w:rPr>
-          </w:pPr>
-          <w:hyperlink w:anchor="_Toc453140582" w:history="1">
-            <w:r>
-              <w:rPr>
-                <w:rStyle w:val="Hyperlink"/>
-                <w:noProof/>
-              </w:rPr>
-              <w:t>Prueba numero 10</w:t>
-            </w:r>
-            <w:r>
-              <w:rPr>
-                <w:rStyle w:val="Hyperlink"/>
-                <w:noProof/>
-                <w:lang w:val="es-ES"/>
-              </w:rPr>
-              <w:t>: Break - Continue (Adrián)</w:t>
-            </w:r>
-            <w:r>
-              <w:rPr>
-                <w:noProof/>
-                <w:webHidden/>
-              </w:rPr>
-              <w:tab/>
-            </w:r>
-            <w:r>
-              <w:rPr>
-                <w:noProof/>
-                <w:webHidden/>
-              </w:rPr>
-              <w:fldChar w:fldCharType="begin"/>
-            </w:r>
-            <w:r>
-              <w:rPr>
-                <w:noProof/>
-                <w:webHidden/>
-              </w:rPr>
-              <w:instrText xml:space="preserve"> PAGEREF _Toc453140582 \h </w:instrText>
-            </w:r>
-            <w:r>
-              <w:rPr>
-                <w:noProof/>
-                <w:webHidden/>
-              </w:rPr>
-            </w:r>
-            <w:r>
-              <w:rPr>
-                <w:noProof/>
-                <w:webHidden/>
-              </w:rPr>
-              <w:fldChar w:fldCharType="separate"/>
-            </w:r>
-            <w:r>
-              <w:rPr>
-                <w:noProof/>
-                <w:webHidden/>
-              </w:rPr>
-              <w:t>14</w:t>
-            </w:r>
-            <w:r>
-              <w:rPr>
-                <w:noProof/>
-                <w:webHidden/>
-              </w:rPr>
-              <w:fldChar w:fldCharType="end"/>
-            </w:r>
-          </w:hyperlink>
-        </w:p>
-        <w:p>
-          <w:pPr>
-            <w:pStyle w:val="TOC2"/>
-            <w:tabs>
-              <w:tab w:val="right" w:leader="dot" w:pos="9350"/>
-            </w:tabs>
-            <w:rPr>
-              <w:noProof/>
-              <w:sz w:val="22"/>
-              <w:szCs w:val="22"/>
-              <w:lang w:val="en-US" w:eastAsia="en-US"/>
-            </w:rPr>
-          </w:pPr>
-          <w:hyperlink w:anchor="_Toc453140583" w:history="1">
-            <w:r>
-              <w:rPr>
-                <w:rStyle w:val="Hyperlink"/>
-                <w:noProof/>
-              </w:rPr>
-              <w:t>Prueba numero 11</w:t>
-            </w:r>
-            <w:r>
-              <w:rPr>
-                <w:rStyle w:val="Hyperlink"/>
-                <w:noProof/>
-                <w:lang w:val="es-ES"/>
-              </w:rPr>
-              <w:t>: OOP</w:t>
-            </w:r>
-            <w:r>
-              <w:rPr>
-                <w:noProof/>
-                <w:webHidden/>
-              </w:rPr>
-              <w:tab/>
-            </w:r>
-            <w:r>
-              <w:rPr>
-                <w:noProof/>
-                <w:webHidden/>
-              </w:rPr>
-              <w:fldChar w:fldCharType="begin"/>
-            </w:r>
-            <w:r>
-              <w:rPr>
-                <w:noProof/>
-                <w:webHidden/>
-              </w:rPr>
-              <w:instrText xml:space="preserve"> PAGEREF _Toc453140583 \h </w:instrText>
-            </w:r>
-            <w:r>
-              <w:rPr>
-                <w:noProof/>
-                <w:webHidden/>
-              </w:rPr>
-            </w:r>
-            <w:r>
-              <w:rPr>
-                <w:noProof/>
-                <w:webHidden/>
-              </w:rPr>
-              <w:fldChar w:fldCharType="separate"/>
-            </w:r>
-            <w:r>
-              <w:rPr>
-                <w:noProof/>
-                <w:webHidden/>
-              </w:rPr>
-              <w:t>14</w:t>
-            </w:r>
-            <w:r>
-              <w:rPr>
-                <w:noProof/>
-                <w:webHidden/>
-              </w:rPr>
-              <w:fldChar w:fldCharType="end"/>
-            </w:r>
-          </w:hyperlink>
-        </w:p>
-        <w:p>
-          <w:pPr>
-            <w:pStyle w:val="TOC3"/>
-            <w:tabs>
-              <w:tab w:val="right" w:leader="dot" w:pos="9350"/>
-            </w:tabs>
-            <w:rPr>
-              <w:noProof/>
-              <w:sz w:val="22"/>
-              <w:szCs w:val="22"/>
-              <w:lang w:val="en-US" w:eastAsia="en-US"/>
-            </w:rPr>
-          </w:pPr>
-          <w:hyperlink w:anchor="_Toc453140584" w:history="1">
-            <w:r>
-              <w:rPr>
-                <w:rStyle w:val="Hyperlink"/>
-                <w:noProof/>
-                <w:lang w:val="es-ES"/>
-              </w:rPr>
-              <w:t>Prueba 11.1 – Estructura Básica</w:t>
-            </w:r>
-            <w:r>
-              <w:rPr>
-                <w:noProof/>
-                <w:webHidden/>
-              </w:rPr>
-              <w:tab/>
-            </w:r>
-            <w:r>
-              <w:rPr>
-                <w:noProof/>
-                <w:webHidden/>
-              </w:rPr>
-              <w:fldChar w:fldCharType="begin"/>
-            </w:r>
-            <w:r>
-              <w:rPr>
-                <w:noProof/>
-                <w:webHidden/>
-              </w:rPr>
-              <w:instrText xml:space="preserve"> PAGEREF _Toc453140584 \h </w:instrText>
-            </w:r>
-            <w:r>
-              <w:rPr>
-                <w:noProof/>
-                <w:webHidden/>
-              </w:rPr>
-            </w:r>
-            <w:r>
-              <w:rPr>
-                <w:noProof/>
-                <w:webHidden/>
-              </w:rPr>
-              <w:fldChar w:fldCharType="separate"/>
-            </w:r>
-            <w:r>
-              <w:rPr>
-                <w:noProof/>
-                <w:webHidden/>
-              </w:rPr>
-              <w:t>14</w:t>
-            </w:r>
-            <w:r>
-              <w:rPr>
-                <w:noProof/>
-                <w:webHidden/>
-              </w:rPr>
-              <w:fldChar w:fldCharType="end"/>
-            </w:r>
-          </w:hyperlink>
-        </w:p>
-        <w:p>
-          <w:pPr>
-            <w:pStyle w:val="TOC3"/>
-            <w:tabs>
-              <w:tab w:val="right" w:leader="dot" w:pos="9350"/>
-            </w:tabs>
-            <w:rPr>
-              <w:noProof/>
-              <w:sz w:val="22"/>
-              <w:szCs w:val="22"/>
-              <w:lang w:val="en-US" w:eastAsia="en-US"/>
-            </w:rPr>
-          </w:pPr>
-          <w:hyperlink w:anchor="_Toc453140585" w:history="1">
-            <w:r>
-              <w:rPr>
-                <w:rStyle w:val="Hyperlink"/>
-                <w:noProof/>
-                <w:lang w:val="es-ES"/>
-              </w:rPr>
-              <w:t>Prueba 11.2 – El ;</w:t>
-            </w:r>
-            <w:r>
-              <w:rPr>
-                <w:noProof/>
-                <w:webHidden/>
-              </w:rPr>
-              <w:tab/>
-            </w:r>
-            <w:r>
-              <w:rPr>
-                <w:noProof/>
-                <w:webHidden/>
-              </w:rPr>
-              <w:fldChar w:fldCharType="begin"/>
-            </w:r>
-            <w:r>
-              <w:rPr>
-                <w:noProof/>
-                <w:webHidden/>
-              </w:rPr>
-              <w:instrText xml:space="preserve"> PAGEREF _Toc453140585 \h </w:instrText>
-            </w:r>
-            <w:r>
-              <w:rPr>
-                <w:noProof/>
-                <w:webHidden/>
-              </w:rPr>
-            </w:r>
-            <w:r>
-              <w:rPr>
-                <w:noProof/>
-                <w:webHidden/>
-              </w:rPr>
-              <w:fldChar w:fldCharType="separate"/>
-            </w:r>
-            <w:r>
-              <w:rPr>
-                <w:noProof/>
-                <w:webHidden/>
-              </w:rPr>
-              <w:t>15</w:t>
-            </w:r>
-            <w:r>
-              <w:rPr>
-                <w:noProof/>
-                <w:webHidden/>
-              </w:rPr>
-              <w:fldChar w:fldCharType="end"/>
-            </w:r>
-          </w:hyperlink>
-        </w:p>
-        <w:p>
-          <w:pPr>
-            <w:pStyle w:val="TOC1"/>
-            <w:tabs>
-              <w:tab w:val="right" w:leader="dot" w:pos="9350"/>
-            </w:tabs>
-            <w:rPr>
-              <w:noProof/>
-              <w:sz w:val="22"/>
-              <w:szCs w:val="22"/>
-              <w:lang w:val="en-US" w:eastAsia="en-US"/>
-            </w:rPr>
-          </w:pPr>
-          <w:hyperlink w:anchor="_Toc453140586" w:history="1">
-            <w:r>
-              <w:rPr>
-                <w:rStyle w:val="Hyperlink"/>
-                <w:noProof/>
-              </w:rPr>
-              <w:t>Gramática</w:t>
-            </w:r>
-            <w:r>
-              <w:rPr>
-                <w:noProof/>
-                <w:webHidden/>
-              </w:rPr>
-              <w:tab/>
-            </w:r>
-            <w:r>
-              <w:rPr>
-                <w:noProof/>
-                <w:webHidden/>
-              </w:rPr>
-              <w:fldChar w:fldCharType="begin"/>
-            </w:r>
-            <w:r>
-              <w:rPr>
-                <w:noProof/>
-                <w:webHidden/>
-              </w:rPr>
-              <w:instrText xml:space="preserve"> PAGEREF _Toc453140586 \h </w:instrText>
-            </w:r>
-            <w:r>
-              <w:rPr>
-                <w:noProof/>
-                <w:webHidden/>
-              </w:rPr>
-            </w:r>
-            <w:r>
-              <w:rPr>
-                <w:noProof/>
-                <w:webHidden/>
-              </w:rPr>
-              <w:fldChar w:fldCharType="separate"/>
-            </w:r>
-            <w:r>
-              <w:rPr>
-                <w:noProof/>
-                <w:webHidden/>
-              </w:rPr>
-              <w:t>17</w:t>
-            </w:r>
-            <w:r>
-              <w:rPr>
-                <w:noProof/>
-                <w:webHidden/>
-              </w:rPr>
-              <w:fldChar w:fldCharType="end"/>
-            </w:r>
-          </w:hyperlink>
-        </w:p>
-        <w:p>
-          <w:pPr>
-            <w:pStyle w:val="TOC1"/>
-            <w:tabs>
-              <w:tab w:val="right" w:leader="dot" w:pos="9350"/>
-            </w:tabs>
-            <w:rPr>
-              <w:noProof/>
-              <w:sz w:val="22"/>
-              <w:szCs w:val="22"/>
-              <w:lang w:val="en-US" w:eastAsia="en-US"/>
-            </w:rPr>
-          </w:pPr>
-          <w:hyperlink w:anchor="_Toc453140587" w:history="1">
-            <w:r>
-              <w:rPr>
-                <w:rStyle w:val="Hyperlink"/>
-                <w:noProof/>
-              </w:rPr>
-              <w:t>¿Cómo compilar y correr el Parser?</w:t>
-            </w:r>
-            <w:r>
-              <w:rPr>
-                <w:noProof/>
-                <w:webHidden/>
-              </w:rPr>
-              <w:tab/>
-            </w:r>
-            <w:r>
-              <w:rPr>
-                <w:noProof/>
-                <w:webHidden/>
-              </w:rPr>
-              <w:fldChar w:fldCharType="begin"/>
-            </w:r>
-            <w:r>
-              <w:rPr>
-                <w:noProof/>
-                <w:webHidden/>
-              </w:rPr>
-              <w:instrText xml:space="preserve"> PAGEREF _Toc453140587 \h </w:instrText>
-            </w:r>
-            <w:r>
-              <w:rPr>
-                <w:noProof/>
-                <w:webHidden/>
-              </w:rPr>
-            </w:r>
-            <w:r>
-              <w:rPr>
-                <w:noProof/>
-                <w:webHidden/>
-              </w:rPr>
-              <w:fldChar w:fldCharType="separate"/>
-            </w:r>
-            <w:r>
-              <w:rPr>
-                <w:noProof/>
-                <w:webHidden/>
-              </w:rPr>
-              <w:t>23</w:t>
             </w:r>
             <w:r>
               <w:rPr>
@@ -1946,11 +555,25 @@
     <w:p/>
     <w:p/>
     <w:p/>
+    <w:p/>
+    <w:p/>
+    <w:p/>
+    <w:p/>
+    <w:p/>
+    <w:p/>
+    <w:p/>
+    <w:p/>
+    <w:p/>
+    <w:p/>
+    <w:p/>
+    <w:p/>
+    <w:p/>
+    <w:p/>
     <w:p>
       <w:pPr>
         <w:pStyle w:val="Heading1"/>
       </w:pPr>
-      <w:bookmarkStart w:id="0" w:name="_Toc453140567"/>
+      <w:bookmarkStart w:id="0" w:name="_Toc454197438"/>
       <w:r>
         <w:lastRenderedPageBreak/>
         <w:t>Análisis de resultados</w:t>
@@ -2215,7 +838,14 @@
                 <w:rFonts w:cs="Arial"/>
                 <w:shd w:val="clear" w:color="auto" w:fill="FFFFFF"/>
               </w:rPr>
-              <w:t>Se despliega lista de errores sintácticos: despliega línea, columna, y el token incorrecto.</w:t>
+              <w:t>Se listan errores sintácticos</w:t>
+            </w:r>
+            <w:r>
+              <w:rPr>
+                <w:rFonts w:cs="Arial"/>
+                <w:shd w:val="clear" w:color="auto" w:fill="FFFFFF"/>
+              </w:rPr>
+              <w:t xml:space="preserve"> encontrados (por línea y el error).</w:t>
             </w:r>
           </w:p>
         </w:tc>
@@ -2237,6 +867,13 @@
                 <w:shd w:val="clear" w:color="auto" w:fill="FFFFFF"/>
               </w:rPr>
               <w:t>100%</w:t>
+            </w:r>
+            <w:r>
+              <w:rPr>
+                <w:rFonts w:cs="Arial"/>
+                <w:shd w:val="clear" w:color="auto" w:fill="FFFFFF"/>
+              </w:rPr>
+              <w:t>: objetivo del proyecto pasado.</w:t>
             </w:r>
           </w:p>
         </w:tc>
@@ -2259,7 +896,35 @@
                 <w:rFonts w:cs="Arial"/>
                 <w:shd w:val="clear" w:color="auto" w:fill="FFFFFF"/>
               </w:rPr>
-              <w:t>Se manejan mensajes específicos para reportar errores sintácticos.</w:t>
+              <w:t>El p</w:t>
+            </w:r>
+            <w:r>
+              <w:rPr>
+                <w:rFonts w:cs="Arial"/>
+                <w:shd w:val="clear" w:color="auto" w:fill="FFFFFF"/>
+              </w:rPr>
+              <w:t xml:space="preserve">rograma ante un error </w:t>
+            </w:r>
+            <w:r>
+              <w:rPr>
+                <w:rFonts w:cs="Arial"/>
+                <w:shd w:val="clear" w:color="auto" w:fill="FFFFFF"/>
+              </w:rPr>
+              <w:t xml:space="preserve">sintáctico </w:t>
+            </w:r>
+            <w:r>
+              <w:rPr>
+                <w:rFonts w:cs="Arial"/>
+                <w:shd w:val="clear" w:color="auto" w:fill="FFFFFF"/>
+              </w:rPr>
+              <w:t>se</w:t>
+            </w:r>
+            <w:r>
+              <w:rPr>
+                <w:rFonts w:cs="Arial"/>
+                <w:shd w:val="clear" w:color="auto" w:fill="FFFFFF"/>
+              </w:rPr>
+              <w:t xml:space="preserve"> recupera de este y no despliega errores en cascada.</w:t>
             </w:r>
           </w:p>
         </w:tc>
@@ -2281,6 +946,27 @@
                 <w:shd w:val="clear" w:color="auto" w:fill="FFFFFF"/>
               </w:rPr>
               <w:t>100%</w:t>
+            </w:r>
+            <w:r>
+              <w:rPr>
+                <w:rFonts w:cs="Arial"/>
+                <w:shd w:val="clear" w:color="auto" w:fill="FFFFFF"/>
+              </w:rPr>
+              <w:t>: objetivo del proyecto pasado, con mensajes muy significativos</w:t>
+            </w:r>
+            <w:r>
+              <w:rPr>
+                <w:rFonts w:cs="Arial"/>
+                <w:shd w:val="clear" w:color="auto" w:fill="FFFFFF"/>
+              </w:rPr>
+              <w:t xml:space="preserve">. También </w:t>
+            </w:r>
+            <w:r>
+              <w:rPr>
+                <w:rFonts w:cs="Arial"/>
+                <w:shd w:val="clear" w:color="auto" w:fill="FFFFFF"/>
+              </w:rPr>
+              <w:t>recupera en gran medida; sin embargo se ha de mencionar que en algunos casos es simplemente imposible recuperarse del error y continuar parseando.</w:t>
             </w:r>
           </w:p>
         </w:tc>
@@ -2303,14 +989,7 @@
                 <w:rFonts w:cs="Arial"/>
                 <w:shd w:val="clear" w:color="auto" w:fill="FFFFFF"/>
               </w:rPr>
-              <w:t>El programa ante un error sintáctico se</w:t>
-            </w:r>
-            <w:r>
-              <w:rPr>
-                <w:rFonts w:cs="Arial"/>
-                <w:shd w:val="clear" w:color="auto" w:fill="FFFFFF"/>
-              </w:rPr>
-              <w:t xml:space="preserve"> recupera de este y no despliega errores en cascada.</w:t>
+              <w:t>Ante un error sintáctico, el análisis semántico se detiene.</w:t>
             </w:r>
           </w:p>
         </w:tc>
@@ -2332,13 +1011,6 @@
                 <w:shd w:val="clear" w:color="auto" w:fill="FFFFFF"/>
               </w:rPr>
               <w:t>100%</w:t>
-            </w:r>
-            <w:r>
-              <w:rPr>
-                <w:rFonts w:cs="Arial"/>
-                <w:shd w:val="clear" w:color="auto" w:fill="FFFFFF"/>
-              </w:rPr>
-              <w:t>: se recupera en gran medida; sin embargo se ha de mencionar que en algunos casos es simplemente imposible recuperarse del error y continuar parseando.</w:t>
             </w:r>
           </w:p>
         </w:tc>
@@ -2361,28 +1033,63 @@
                 <w:rFonts w:cs="Arial"/>
                 <w:shd w:val="clear" w:color="auto" w:fill="FFFFFF"/>
               </w:rPr>
-              <w:t>Se parsean correctamente declaraciones de funciones.</w:t>
-            </w:r>
-          </w:p>
-        </w:tc>
-        <w:tc>
-          <w:tcPr>
-            <w:tcW w:w="4788" w:type="dxa"/>
-          </w:tcPr>
-          <w:p>
-            <w:pPr>
-              <w:jc w:val="center"/>
-              <w:rPr>
-                <w:rFonts w:cs="Arial"/>
-                <w:shd w:val="clear" w:color="auto" w:fill="FFFFFF"/>
-              </w:rPr>
-            </w:pPr>
-            <w:r>
-              <w:rPr>
-                <w:rFonts w:cs="Arial"/>
-                <w:shd w:val="clear" w:color="auto" w:fill="FFFFFF"/>
-              </w:rPr>
-              <w:t>100%</w:t>
+              <w:t>Se listan los errores semánticos</w:t>
+            </w:r>
+            <w:r>
+              <w:rPr>
+                <w:rFonts w:cs="Arial"/>
+                <w:shd w:val="clear" w:color="auto" w:fill="FFFFFF"/>
+              </w:rPr>
+              <w:t xml:space="preserve"> encontrados</w:t>
+            </w:r>
+            <w:r>
+              <w:rPr>
+                <w:rFonts w:cs="Arial"/>
+                <w:shd w:val="clear" w:color="auto" w:fill="FFFFFF"/>
+              </w:rPr>
+              <w:t xml:space="preserve"> por línea.</w:t>
+            </w:r>
+          </w:p>
+        </w:tc>
+        <w:tc>
+          <w:tcPr>
+            <w:tcW w:w="4788" w:type="dxa"/>
+          </w:tcPr>
+          <w:p>
+            <w:pPr>
+              <w:jc w:val="center"/>
+              <w:rPr>
+                <w:rFonts w:cs="Arial"/>
+                <w:shd w:val="clear" w:color="auto" w:fill="FFFFFF"/>
+              </w:rPr>
+            </w:pPr>
+            <w:r>
+              <w:rPr>
+                <w:rFonts w:cs="Arial"/>
+                <w:shd w:val="clear" w:color="auto" w:fill="FFFFFF"/>
+              </w:rPr>
+              <w:t>100%: con errores de mensaje específicos.</w:t>
+            </w:r>
+            <w:r>
+              <w:rPr>
+                <w:rFonts w:cs="Arial"/>
+                <w:shd w:val="clear" w:color="auto" w:fill="FFFFFF"/>
+              </w:rPr>
+              <w:t xml:space="preserve"> Ante un error semántico se siga con el análisis semántico, sintáctico y léxico. No se despliegan errores en cascada</w:t>
+            </w:r>
+            <w:r>
+              <w:rPr>
+                <w:rFonts w:cs="Arial"/>
+                <w:shd w:val="clear" w:color="auto" w:fill="FFFFFF"/>
+              </w:rPr>
+              <w:t xml:space="preserve"> ni se detiene</w:t>
+            </w:r>
+            <w:r>
+              <w:rPr>
+                <w:rFonts w:cs="Arial"/>
+                <w:shd w:val="clear" w:color="auto" w:fill="FFFFFF"/>
+              </w:rPr>
+              <w:t>.</w:t>
             </w:r>
           </w:p>
         </w:tc>
@@ -2405,94 +1112,7 @@
                 <w:rFonts w:cs="Arial"/>
                 <w:shd w:val="clear" w:color="auto" w:fill="FFFFFF"/>
               </w:rPr>
-              <w:t>Se parsean correctamente declaraciones de variables</w:t>
-            </w:r>
-            <w:r>
-              <w:rPr>
-                <w:rFonts w:cs="Arial"/>
-                <w:shd w:val="clear" w:color="auto" w:fill="FFFFFF"/>
-              </w:rPr>
-              <w:t xml:space="preserve"> de tipo: </w:t>
-            </w:r>
-            <w:proofErr w:type="spellStart"/>
-            <w:r>
-              <w:rPr>
-                <w:rFonts w:cs="Arial"/>
-                <w:shd w:val="clear" w:color="auto" w:fill="FFFFFF"/>
-              </w:rPr>
-              <w:t>int</w:t>
-            </w:r>
-            <w:proofErr w:type="spellEnd"/>
-            <w:r>
-              <w:rPr>
-                <w:rFonts w:cs="Arial"/>
-                <w:shd w:val="clear" w:color="auto" w:fill="FFFFFF"/>
-              </w:rPr>
-              <w:t xml:space="preserve">, </w:t>
-            </w:r>
-            <w:proofErr w:type="spellStart"/>
-            <w:r>
-              <w:rPr>
-                <w:rFonts w:cs="Arial"/>
-                <w:shd w:val="clear" w:color="auto" w:fill="FFFFFF"/>
-              </w:rPr>
-              <w:t>float</w:t>
-            </w:r>
-            <w:proofErr w:type="spellEnd"/>
-            <w:r>
-              <w:rPr>
-                <w:rFonts w:cs="Arial"/>
-                <w:shd w:val="clear" w:color="auto" w:fill="FFFFFF"/>
-              </w:rPr>
-              <w:t xml:space="preserve">, </w:t>
-            </w:r>
-            <w:proofErr w:type="spellStart"/>
-            <w:r>
-              <w:rPr>
-                <w:rFonts w:cs="Arial"/>
-                <w:shd w:val="clear" w:color="auto" w:fill="FFFFFF"/>
-              </w:rPr>
-              <w:t>list</w:t>
-            </w:r>
-            <w:proofErr w:type="spellEnd"/>
-            <w:r>
-              <w:rPr>
-                <w:rFonts w:cs="Arial"/>
-                <w:shd w:val="clear" w:color="auto" w:fill="FFFFFF"/>
-              </w:rPr>
-              <w:t xml:space="preserve">, string, </w:t>
-            </w:r>
-            <w:proofErr w:type="spellStart"/>
-            <w:r>
-              <w:rPr>
-                <w:rFonts w:cs="Arial"/>
-                <w:shd w:val="clear" w:color="auto" w:fill="FFFFFF"/>
-              </w:rPr>
-              <w:t>boolean</w:t>
-            </w:r>
-            <w:proofErr w:type="spellEnd"/>
-            <w:r>
-              <w:rPr>
-                <w:rFonts w:cs="Arial"/>
-                <w:shd w:val="clear" w:color="auto" w:fill="FFFFFF"/>
-              </w:rPr>
-              <w:t xml:space="preserve"> y </w:t>
-            </w:r>
-            <w:proofErr w:type="spellStart"/>
-            <w:r>
-              <w:rPr>
-                <w:rFonts w:cs="Arial"/>
-                <w:shd w:val="clear" w:color="auto" w:fill="FFFFFF"/>
-              </w:rPr>
-              <w:t>char</w:t>
-            </w:r>
-            <w:proofErr w:type="spellEnd"/>
-            <w:r>
-              <w:rPr>
-                <w:rFonts w:cs="Arial"/>
-                <w:shd w:val="clear" w:color="auto" w:fill="FFFFFF"/>
-              </w:rPr>
-              <w:t>.</w:t>
+              <w:t>Análisis semántico: variables no definidas.</w:t>
             </w:r>
           </w:p>
         </w:tc>
@@ -2536,7 +1156,14 @@
                 <w:rFonts w:cs="Arial"/>
                 <w:shd w:val="clear" w:color="auto" w:fill="FFFFFF"/>
               </w:rPr>
-              <w:t>Se procesa correctamente la  estructura de un programa funcional.</w:t>
+              <w:t>Análisis semántico:</w:t>
+            </w:r>
+            <w:r>
+              <w:rPr>
+                <w:rFonts w:cs="Arial"/>
+                <w:shd w:val="clear" w:color="auto" w:fill="FFFFFF"/>
+              </w:rPr>
+              <w:t xml:space="preserve"> variables doblemente definidas.</w:t>
             </w:r>
           </w:p>
         </w:tc>
@@ -2583,7 +1210,14 @@
                 <w:rFonts w:cs="Arial"/>
                 <w:shd w:val="clear" w:color="auto" w:fill="FFFFFF"/>
               </w:rPr>
-              <w:t>Se parsea correctamente la estructura de un programa orientado a objetos.</w:t>
+              <w:t>Análisis semántico:</w:t>
+            </w:r>
+            <w:r>
+              <w:rPr>
+                <w:rFonts w:cs="Arial"/>
+                <w:shd w:val="clear" w:color="auto" w:fill="FFFFFF"/>
+              </w:rPr>
+              <w:t xml:space="preserve"> funciones no definidas</w:t>
             </w:r>
           </w:p>
         </w:tc>
@@ -2605,13 +1239,6 @@
                 <w:shd w:val="clear" w:color="auto" w:fill="FFFFFF"/>
               </w:rPr>
               <w:t>100%</w:t>
-            </w:r>
-            <w:r>
-              <w:rPr>
-                <w:rFonts w:cs="Arial"/>
-                <w:shd w:val="clear" w:color="auto" w:fill="FFFFFF"/>
-              </w:rPr>
-              <w:t>: se toma en cuenta además, que debe venir al menos un atributo y un método para este tipo de archivos.</w:t>
             </w:r>
           </w:p>
         </w:tc>
@@ -2634,36 +1261,29 @@
                 <w:rFonts w:cs="Arial"/>
                 <w:shd w:val="clear" w:color="auto" w:fill="FFFFFF"/>
               </w:rPr>
-              <w:t>Se parsean correctamente todo tipo de expresiones: aritméticas y booleanas. Una llamada a función también se considera una expresión.</w:t>
-            </w:r>
-          </w:p>
-        </w:tc>
-        <w:tc>
-          <w:tcPr>
-            <w:tcW w:w="4788" w:type="dxa"/>
-          </w:tcPr>
-          <w:p>
-            <w:pPr>
-              <w:jc w:val="center"/>
-              <w:rPr>
-                <w:rFonts w:cs="Arial"/>
-                <w:shd w:val="clear" w:color="auto" w:fill="FFFFFF"/>
-              </w:rPr>
-            </w:pPr>
-            <w:r>
-              <w:rPr>
-                <w:rFonts w:cs="Arial"/>
-                <w:shd w:val="clear" w:color="auto" w:fill="FFFFFF"/>
-              </w:rPr>
-              <w:t>100%</w:t>
-            </w:r>
-            <w:r>
-              <w:rPr>
-                <w:rFonts w:cs="Arial"/>
-                <w:shd w:val="clear" w:color="auto" w:fill="FFFFFF"/>
-              </w:rPr>
-              <w:t>: también se considera que las asignaciones son expresiones.</w:t>
-            </w:r>
+              <w:t>Análisis semántico:</w:t>
+            </w:r>
+            <w:r>
+              <w:rPr>
+                <w:rFonts w:cs="Arial"/>
+                <w:shd w:val="clear" w:color="auto" w:fill="FFFFFF"/>
+              </w:rPr>
+              <w:t xml:space="preserve"> corroboración de tipos en asignaciones y tipo de operadores con los operadores</w:t>
+            </w:r>
+          </w:p>
+        </w:tc>
+        <w:tc>
+          <w:tcPr>
+            <w:tcW w:w="4788" w:type="dxa"/>
+          </w:tcPr>
+          <w:p>
+            <w:pPr>
+              <w:jc w:val="center"/>
+              <w:rPr>
+                <w:rFonts w:cs="Arial"/>
+                <w:shd w:val="clear" w:color="auto" w:fill="FFFFFF"/>
+              </w:rPr>
+            </w:pPr>
           </w:p>
         </w:tc>
       </w:tr>
@@ -2685,14 +1305,14 @@
                 <w:rFonts w:cs="Arial"/>
                 <w:shd w:val="clear" w:color="auto" w:fill="FFFFFF"/>
               </w:rPr>
-              <w:t>Se parsean correctamente todo tipo de asignaciones.</w:t>
-            </w:r>
-            <w:r>
-              <w:rPr>
-                <w:rFonts w:cs="Arial"/>
-                <w:shd w:val="clear" w:color="auto" w:fill="FFFFFF"/>
-              </w:rPr>
-              <w:t xml:space="preserve"> También son válidas la creaciones de clases.</w:t>
+              <w:t>Análisis semántico:</w:t>
+            </w:r>
+            <w:r>
+              <w:rPr>
+                <w:rFonts w:cs="Arial"/>
+                <w:shd w:val="clear" w:color="auto" w:fill="FFFFFF"/>
+              </w:rPr>
+              <w:t xml:space="preserve"> corroboración de cantidad y tipo de parámetros.</w:t>
             </w:r>
           </w:p>
         </w:tc>
@@ -2743,7 +1363,14 @@
                 <w:rFonts w:cs="Arial"/>
                 <w:shd w:val="clear" w:color="auto" w:fill="FFFFFF"/>
               </w:rPr>
-              <w:t xml:space="preserve">Se define la estructura de la función </w:t>
+              <w:t>Análisis semántico:</w:t>
+            </w:r>
+            <w:r>
+              <w:rPr>
+                <w:rFonts w:cs="Arial"/>
+                <w:shd w:val="clear" w:color="auto" w:fill="FFFFFF"/>
+              </w:rPr>
+              <w:t xml:space="preserve"> break y </w:t>
             </w:r>
             <w:proofErr w:type="spellStart"/>
             <w:r>
@@ -2751,7 +1378,7 @@
                 <w:rFonts w:cs="Arial"/>
                 <w:shd w:val="clear" w:color="auto" w:fill="FFFFFF"/>
               </w:rPr>
-              <w:t>print</w:t>
+              <w:t>continue</w:t>
             </w:r>
             <w:proofErr w:type="spellEnd"/>
             <w:r>
@@ -2759,7 +1386,7 @@
                 <w:rFonts w:cs="Arial"/>
                 <w:shd w:val="clear" w:color="auto" w:fill="FFFFFF"/>
               </w:rPr>
-              <w:t xml:space="preserve"> e input.</w:t>
+              <w:t xml:space="preserve"> dentro de los bloques permitidos.</w:t>
             </w:r>
           </w:p>
         </w:tc>
@@ -2803,55 +1430,7 @@
                 <w:rFonts w:cs="Arial"/>
                 <w:shd w:val="clear" w:color="auto" w:fill="FFFFFF"/>
               </w:rPr>
-              <w:t xml:space="preserve">Se parsean correctamente las estructuras de control: </w:t>
-            </w:r>
-            <w:proofErr w:type="spellStart"/>
-            <w:r>
-              <w:rPr>
-                <w:rFonts w:cs="Arial"/>
-                <w:shd w:val="clear" w:color="auto" w:fill="FFFFFF"/>
-              </w:rPr>
-              <w:t>if</w:t>
-            </w:r>
-            <w:proofErr w:type="spellEnd"/>
-            <w:r>
-              <w:rPr>
-                <w:rFonts w:cs="Arial"/>
-                <w:shd w:val="clear" w:color="auto" w:fill="FFFFFF"/>
-              </w:rPr>
-              <w:t xml:space="preserve">, </w:t>
-            </w:r>
-            <w:proofErr w:type="spellStart"/>
-            <w:r>
-              <w:rPr>
-                <w:rFonts w:cs="Arial"/>
-                <w:shd w:val="clear" w:color="auto" w:fill="FFFFFF"/>
-              </w:rPr>
-              <w:t>while</w:t>
-            </w:r>
-            <w:proofErr w:type="spellEnd"/>
-            <w:r>
-              <w:rPr>
-                <w:rFonts w:cs="Arial"/>
-                <w:shd w:val="clear" w:color="auto" w:fill="FFFFFF"/>
-              </w:rPr>
-              <w:t xml:space="preserve"> y </w:t>
-            </w:r>
-            <w:proofErr w:type="spellStart"/>
-            <w:r>
-              <w:rPr>
-                <w:rFonts w:cs="Arial"/>
-                <w:shd w:val="clear" w:color="auto" w:fill="FFFFFF"/>
-              </w:rPr>
-              <w:t>for</w:t>
-            </w:r>
-            <w:proofErr w:type="spellEnd"/>
-            <w:r>
-              <w:rPr>
-                <w:rFonts w:cs="Arial"/>
-                <w:shd w:val="clear" w:color="auto" w:fill="FFFFFF"/>
-              </w:rPr>
-              <w:t>.</w:t>
+              <w:t>Desplegar los contenidos de la tabla de símbolos una vez concluido el análisis.</w:t>
             </w:r>
           </w:p>
         </w:tc>
@@ -2873,6 +1452,13 @@
                 <w:shd w:val="clear" w:color="auto" w:fill="FFFFFF"/>
               </w:rPr>
               <w:t>100%</w:t>
+            </w:r>
+            <w:r>
+              <w:rPr>
+                <w:rFonts w:cs="Arial"/>
+                <w:shd w:val="clear" w:color="auto" w:fill="FFFFFF"/>
+              </w:rPr>
+              <w:t>: se incluye nombre, tipo y ámbito de variables globales, funciones, variables locales y parámetros.</w:t>
             </w:r>
           </w:p>
         </w:tc>
@@ -2895,23 +1481,7 @@
                 <w:rFonts w:cs="Arial"/>
                 <w:shd w:val="clear" w:color="auto" w:fill="FFFFFF"/>
               </w:rPr>
-              <w:t xml:space="preserve">En un bloque se pueden usar las sentencias break y </w:t>
-            </w:r>
-            <w:proofErr w:type="spellStart"/>
-            <w:r>
-              <w:rPr>
-                <w:rFonts w:cs="Arial"/>
-                <w:shd w:val="clear" w:color="auto" w:fill="FFFFFF"/>
-              </w:rPr>
-              <w:t>continue</w:t>
-            </w:r>
-            <w:proofErr w:type="spellEnd"/>
-            <w:r>
-              <w:rPr>
-                <w:rFonts w:cs="Arial"/>
-                <w:shd w:val="clear" w:color="auto" w:fill="FFFFFF"/>
-              </w:rPr>
-              <w:t>.</w:t>
+              <w:t>Se genera un archivo con código ensamblador (traducción de código).</w:t>
             </w:r>
           </w:p>
         </w:tc>
@@ -2933,6 +1503,13 @@
                 <w:shd w:val="clear" w:color="auto" w:fill="FFFFFF"/>
               </w:rPr>
               <w:t>100%</w:t>
+            </w:r>
+            <w:r>
+              <w:rPr>
+                <w:rFonts w:cs="Arial"/>
+                <w:shd w:val="clear" w:color="auto" w:fill="FFFFFF"/>
+              </w:rPr>
+              <w:t>: se ha de mencionar que para la generación de código y análisis semántico se creó una pila semántica y tabla de símbolos para realizar Traducción dirigida por sintaxis.</w:t>
             </w:r>
           </w:p>
         </w:tc>
@@ -2955,7 +1532,223 @@
                 <w:rFonts w:cs="Arial"/>
                 <w:shd w:val="clear" w:color="auto" w:fill="FFFFFF"/>
               </w:rPr>
-              <w:t>Se parsea correctamente la estructura de control de errores: Try-</w:t>
+              <w:t>Ante un error semántico o sintáctico, la traducción de código se detiene.</w:t>
+            </w:r>
+          </w:p>
+        </w:tc>
+        <w:tc>
+          <w:tcPr>
+            <w:tcW w:w="4788" w:type="dxa"/>
+          </w:tcPr>
+          <w:p>
+            <w:pPr>
+              <w:jc w:val="center"/>
+              <w:rPr>
+                <w:rFonts w:cs="Arial"/>
+                <w:shd w:val="clear" w:color="auto" w:fill="FFFFFF"/>
+              </w:rPr>
+            </w:pPr>
+            <w:r>
+              <w:rPr>
+                <w:rFonts w:cs="Arial"/>
+                <w:shd w:val="clear" w:color="auto" w:fill="FFFFFF"/>
+              </w:rPr>
+              <w:t>100%</w:t>
+            </w:r>
+          </w:p>
+        </w:tc>
+      </w:tr>
+      <w:tr>
+        <w:tc>
+          <w:tcPr>
+            <w:tcW w:w="4788" w:type="dxa"/>
+          </w:tcPr>
+          <w:p>
+            <w:pPr>
+              <w:jc w:val="center"/>
+              <w:rPr>
+                <w:rFonts w:cs="Arial"/>
+                <w:shd w:val="clear" w:color="auto" w:fill="FFFFFF"/>
+              </w:rPr>
+            </w:pPr>
+            <w:r>
+              <w:rPr>
+                <w:rFonts w:cs="Arial"/>
+                <w:shd w:val="clear" w:color="auto" w:fill="FFFFFF"/>
+              </w:rPr>
+              <w:t xml:space="preserve">Traducción de código: declaración de variables </w:t>
+            </w:r>
+            <w:r>
+              <w:rPr>
+                <w:rFonts w:cs="Arial"/>
+                <w:shd w:val="clear" w:color="auto" w:fill="FFFFFF"/>
+              </w:rPr>
+              <w:lastRenderedPageBreak/>
+              <w:t>globales.</w:t>
+            </w:r>
+          </w:p>
+        </w:tc>
+        <w:tc>
+          <w:tcPr>
+            <w:tcW w:w="4788" w:type="dxa"/>
+          </w:tcPr>
+          <w:p>
+            <w:pPr>
+              <w:jc w:val="center"/>
+              <w:rPr>
+                <w:rFonts w:cs="Arial"/>
+                <w:shd w:val="clear" w:color="auto" w:fill="FFFFFF"/>
+              </w:rPr>
+            </w:pPr>
+            <w:r>
+              <w:rPr>
+                <w:rFonts w:cs="Arial"/>
+                <w:shd w:val="clear" w:color="auto" w:fill="FFFFFF"/>
+              </w:rPr>
+              <w:lastRenderedPageBreak/>
+              <w:t>100%</w:t>
+            </w:r>
+          </w:p>
+        </w:tc>
+      </w:tr>
+      <w:tr>
+        <w:trPr>
+          <w:trHeight w:val="70"/>
+        </w:trPr>
+        <w:tc>
+          <w:tcPr>
+            <w:tcW w:w="4788" w:type="dxa"/>
+          </w:tcPr>
+          <w:p>
+            <w:pPr>
+              <w:jc w:val="center"/>
+              <w:rPr>
+                <w:rFonts w:cs="Arial"/>
+                <w:shd w:val="clear" w:color="auto" w:fill="FFFFFF"/>
+              </w:rPr>
+            </w:pPr>
+            <w:r>
+              <w:rPr>
+                <w:rFonts w:cs="Arial"/>
+                <w:shd w:val="clear" w:color="auto" w:fill="FFFFFF"/>
+              </w:rPr>
+              <w:lastRenderedPageBreak/>
+              <w:t>Traducción de código:</w:t>
+            </w:r>
+            <w:r>
+              <w:rPr>
+                <w:rFonts w:cs="Arial"/>
+                <w:shd w:val="clear" w:color="auto" w:fill="FFFFFF"/>
+              </w:rPr>
+              <w:t xml:space="preserve"> declaración de funciones</w:t>
+            </w:r>
+          </w:p>
+        </w:tc>
+        <w:tc>
+          <w:tcPr>
+            <w:tcW w:w="4788" w:type="dxa"/>
+          </w:tcPr>
+          <w:p>
+            <w:pPr>
+              <w:jc w:val="center"/>
+              <w:rPr>
+                <w:rFonts w:cs="Arial"/>
+                <w:shd w:val="clear" w:color="auto" w:fill="FFFFFF"/>
+              </w:rPr>
+            </w:pPr>
+            <w:r>
+              <w:rPr>
+                <w:rFonts w:cs="Arial"/>
+                <w:shd w:val="clear" w:color="auto" w:fill="FFFFFF"/>
+              </w:rPr>
+              <w:t>100%</w:t>
+            </w:r>
+          </w:p>
+        </w:tc>
+      </w:tr>
+      <w:tr>
+        <w:trPr>
+          <w:trHeight w:val="70"/>
+        </w:trPr>
+        <w:tc>
+          <w:tcPr>
+            <w:tcW w:w="4788" w:type="dxa"/>
+          </w:tcPr>
+          <w:p>
+            <w:pPr>
+              <w:jc w:val="center"/>
+              <w:rPr>
+                <w:rFonts w:cs="Arial"/>
+                <w:shd w:val="clear" w:color="auto" w:fill="FFFFFF"/>
+              </w:rPr>
+            </w:pPr>
+            <w:r>
+              <w:rPr>
+                <w:rFonts w:cs="Arial"/>
+                <w:shd w:val="clear" w:color="auto" w:fill="FFFFFF"/>
+              </w:rPr>
+              <w:t>Traducción de código:</w:t>
+            </w:r>
+            <w:r>
+              <w:rPr>
+                <w:rFonts w:cs="Arial"/>
+                <w:shd w:val="clear" w:color="auto" w:fill="FFFFFF"/>
+              </w:rPr>
+              <w:t xml:space="preserve"> expresiones binarias aritméticas.</w:t>
+            </w:r>
+          </w:p>
+        </w:tc>
+        <w:tc>
+          <w:tcPr>
+            <w:tcW w:w="4788" w:type="dxa"/>
+          </w:tcPr>
+          <w:p>
+            <w:pPr>
+              <w:jc w:val="center"/>
+              <w:rPr>
+                <w:rFonts w:cs="Arial"/>
+                <w:shd w:val="clear" w:color="auto" w:fill="FFFFFF"/>
+              </w:rPr>
+            </w:pPr>
+            <w:r>
+              <w:rPr>
+                <w:rFonts w:cs="Arial"/>
+                <w:shd w:val="clear" w:color="auto" w:fill="FFFFFF"/>
+              </w:rPr>
+              <w:t>100%: se generan donde estén, ya sea el programa principal o dentro de una función.</w:t>
+            </w:r>
+          </w:p>
+        </w:tc>
+      </w:tr>
+      <w:tr>
+        <w:trPr>
+          <w:trHeight w:val="70"/>
+        </w:trPr>
+        <w:tc>
+          <w:tcPr>
+            <w:tcW w:w="4788" w:type="dxa"/>
+          </w:tcPr>
+          <w:p>
+            <w:pPr>
+              <w:jc w:val="center"/>
+              <w:rPr>
+                <w:rFonts w:cs="Arial"/>
+                <w:shd w:val="clear" w:color="auto" w:fill="FFFFFF"/>
+              </w:rPr>
+            </w:pPr>
+            <w:r>
+              <w:rPr>
+                <w:rFonts w:cs="Arial"/>
+                <w:shd w:val="clear" w:color="auto" w:fill="FFFFFF"/>
+              </w:rPr>
+              <w:t>Traducción de código:</w:t>
+            </w:r>
+            <w:r>
+              <w:rPr>
+                <w:rFonts w:cs="Arial"/>
+                <w:shd w:val="clear" w:color="auto" w:fill="FFFFFF"/>
+              </w:rPr>
+              <w:t xml:space="preserve"> </w:t>
             </w:r>
             <w:proofErr w:type="spellStart"/>
             <w:r>
@@ -2963,32 +1756,9 @@
                 <w:rFonts w:cs="Arial"/>
                 <w:shd w:val="clear" w:color="auto" w:fill="FFFFFF"/>
               </w:rPr>
-              <w:t>Except</w:t>
+              <w:t>if-else</w:t>
             </w:r>
             <w:proofErr w:type="spellEnd"/>
-            <w:r>
-              <w:rPr>
-                <w:rFonts w:cs="Arial"/>
-                <w:shd w:val="clear" w:color="auto" w:fill="FFFFFF"/>
-              </w:rPr>
-              <w:t>-</w:t>
-            </w:r>
-            <w:proofErr w:type="spellStart"/>
-            <w:r>
-              <w:rPr>
-                <w:rFonts w:cs="Arial"/>
-                <w:shd w:val="clear" w:color="auto" w:fill="FFFFFF"/>
-              </w:rPr>
-              <w:t>Finally</w:t>
-            </w:r>
-            <w:proofErr w:type="spellEnd"/>
-            <w:r>
-              <w:rPr>
-                <w:rFonts w:cs="Arial"/>
-                <w:shd w:val="clear" w:color="auto" w:fill="FFFFFF"/>
-              </w:rPr>
-              <w:t>.</w:t>
-            </w:r>
           </w:p>
         </w:tc>
         <w:tc>
@@ -3009,6 +1779,13 @@
                 <w:shd w:val="clear" w:color="auto" w:fill="FFFFFF"/>
               </w:rPr>
               <w:t>100%</w:t>
+            </w:r>
+            <w:r>
+              <w:rPr>
+                <w:rFonts w:cs="Arial"/>
+                <w:shd w:val="clear" w:color="auto" w:fill="FFFFFF"/>
+              </w:rPr>
+              <w:t>: se genera donde estén, ya sea en el programa principal o dentro de una función.</w:t>
             </w:r>
           </w:p>
         </w:tc>
@@ -3032,8 +1809,6 @@
           <w:docGrid w:linePitch="360"/>
         </w:sectPr>
       </w:pPr>
-      <w:bookmarkStart w:id="1" w:name="_GoBack"/>
-      <w:bookmarkEnd w:id="1"/>
     </w:p>
     <w:p>
       <w:pPr>
@@ -3053,13 +1828,18 @@
         <w:pStyle w:val="Heading1"/>
         <w:jc w:val="both"/>
       </w:pPr>
-      <w:bookmarkStart w:id="2" w:name="_Toc453140587"/>
+      <w:bookmarkStart w:id="1" w:name="_Toc454197439"/>
       <w:r>
         <w:lastRenderedPageBreak/>
         <w:t>¿C</w:t>
       </w:r>
       <w:r>
-        <w:t xml:space="preserve">ómo compilar y correr el </w:t>
+        <w:t>ómo compil</w:t>
+      </w:r>
+      <w:bookmarkStart w:id="2" w:name="_GoBack"/>
+      <w:bookmarkEnd w:id="2"/>
+      <w:r>
+        <w:t xml:space="preserve">ar y correr el </w:t>
       </w:r>
       <w:proofErr w:type="spellStart"/>
       <w:r>
@@ -3069,7 +1849,7 @@
       <w:r>
         <w:t>?</w:t>
       </w:r>
-      <w:bookmarkEnd w:id="2"/>
+      <w:bookmarkEnd w:id="1"/>
       <w:r>
         <w:t xml:space="preserve"> </w:t>
       </w:r>
@@ -5215,7 +3995,7 @@
 </file>
 
 <file path=customXml/itemProps1.xml><?xml version="1.0" encoding="utf-8"?>
-<ds:datastoreItem xmlns:ds="http://schemas.openxmlformats.org/officeDocument/2006/customXml" ds:itemID="{040DAD73-D396-4427-B108-180FBCA8F899}">
+<ds:datastoreItem xmlns:ds="http://schemas.openxmlformats.org/officeDocument/2006/customXml" ds:itemID="{208CE8B7-B276-42F9-BEC4-A01DA004BD02}">
   <ds:schemaRefs>
     <ds:schemaRef ds:uri="http://schemas.openxmlformats.org/officeDocument/2006/bibliography"/>
   </ds:schemaRefs>

</xml_diff>

<commit_message>
ultimo commit antes de mandarlo
</commit_message>
<xml_diff>
--- a/Documentacion.docx
+++ b/Documentacion.docx
@@ -1,6 +1,6 @@
 
 <file path=word/document.xml><?xml version="1.0" encoding="utf-8"?>
-<w:document xmlns:wpc="http://schemas.microsoft.com/office/word/2010/wordprocessingCanvas" xmlns:mc="http://schemas.openxmlformats.org/markup-compatibility/2006" xmlns:o="urn:schemas-microsoft-com:office:office" xmlns:r="http://schemas.openxmlformats.org/officeDocument/2006/relationships" xmlns:m="http://schemas.openxmlformats.org/officeDocument/2006/math" xmlns:v="urn:schemas-microsoft-com:vml" xmlns:wp14="http://schemas.microsoft.com/office/word/2010/wordprocessingDrawing" xmlns:wp="http://schemas.openxmlformats.org/drawingml/2006/wordprocessingDrawing" xmlns:w10="urn:schemas-microsoft-com:office:word" xmlns:w="http://schemas.openxmlformats.org/wordprocessingml/2006/main" xmlns:w14="http://schemas.microsoft.com/office/word/2010/wordml" xmlns:wpg="http://schemas.microsoft.com/office/word/2010/wordprocessingGroup" xmlns:wpi="http://schemas.microsoft.com/office/word/2010/wordprocessingInk" xmlns:wne="http://schemas.microsoft.com/office/word/2006/wordml" xmlns:wps="http://schemas.microsoft.com/office/word/2010/wordprocessingShape" mc:Ignorable="w14 wp14">
+<w:document xmlns:wpc="http://schemas.microsoft.com/office/word/2010/wordprocessingCanvas" xmlns:cx="http://schemas.microsoft.com/office/drawing/2014/chartex" xmlns:cx1="http://schemas.microsoft.com/office/drawing/2015/9/8/chartex" xmlns:cx2="http://schemas.microsoft.com/office/drawing/2015/10/21/chartex" xmlns:mc="http://schemas.openxmlformats.org/markup-compatibility/2006" xmlns:o="urn:schemas-microsoft-com:office:office" xmlns:r="http://schemas.openxmlformats.org/officeDocument/2006/relationships" xmlns:m="http://schemas.openxmlformats.org/officeDocument/2006/math" xmlns:v="urn:schemas-microsoft-com:vml" xmlns:wp14="http://schemas.microsoft.com/office/word/2010/wordprocessingDrawing" xmlns:wp="http://schemas.openxmlformats.org/drawingml/2006/wordprocessingDrawing" xmlns:w10="urn:schemas-microsoft-com:office:word" xmlns:w="http://schemas.openxmlformats.org/wordprocessingml/2006/main" xmlns:w14="http://schemas.microsoft.com/office/word/2010/wordml" xmlns:w15="http://schemas.microsoft.com/office/word/2012/wordml" xmlns:w16se="http://schemas.microsoft.com/office/word/2015/wordml/symex" xmlns:wpg="http://schemas.microsoft.com/office/word/2010/wordprocessingGroup" xmlns:wpi="http://schemas.microsoft.com/office/word/2010/wordprocessingInk" xmlns:wne="http://schemas.microsoft.com/office/word/2006/wordml" xmlns:wps="http://schemas.microsoft.com/office/word/2010/wordprocessingShape" mc:Ignorable="w14 w15 w16se wp14">
   <w:body>
     <w:p>
       <w:pPr>
@@ -380,6 +380,8 @@
         </w:rPr>
       </w:sdtEndPr>
       <w:sdtContent>
+        <w:bookmarkStart w:id="0" w:name="_GoBack" w:displacedByCustomXml="prev"/>
+        <w:bookmarkEnd w:id="0" w:displacedByCustomXml="prev"/>
         <w:p>
           <w:pPr>
             <w:pStyle w:val="TOCHeading"/>
@@ -398,7 +400,7 @@
               <w:noProof/>
               <w:sz w:val="22"/>
               <w:szCs w:val="22"/>
-              <w:lang w:val="en-US" w:eastAsia="en-US"/>
+              <w:lang w:val="es-ES" w:eastAsia="es-ES"/>
             </w:rPr>
           </w:pPr>
           <w:r>
@@ -410,7 +412,7 @@
           <w:r>
             <w:fldChar w:fldCharType="separate"/>
           </w:r>
-          <w:hyperlink w:anchor="_Toc454197438" w:history="1">
+          <w:hyperlink w:anchor="_Toc454286673" w:history="1">
             <w:r>
               <w:rPr>
                 <w:rStyle w:val="Hyperlink"/>
@@ -437,7 +439,7 @@
                 <w:noProof/>
                 <w:webHidden/>
               </w:rPr>
-              <w:instrText xml:space="preserve"> PAGEREF _Toc454197438 \h </w:instrText>
+              <w:instrText xml:space="preserve"> PAGEREF _Toc454286673 \h </w:instrText>
             </w:r>
             <w:r>
               <w:rPr>
@@ -478,16 +480,16 @@
               <w:noProof/>
               <w:sz w:val="22"/>
               <w:szCs w:val="22"/>
-              <w:lang w:val="en-US" w:eastAsia="en-US"/>
+              <w:lang w:val="es-ES" w:eastAsia="es-ES"/>
             </w:rPr>
           </w:pPr>
-          <w:hyperlink w:anchor="_Toc454197439" w:history="1">
+          <w:hyperlink w:anchor="_Toc454286674" w:history="1">
             <w:r>
               <w:rPr>
                 <w:rStyle w:val="Hyperlink"/>
                 <w:noProof/>
               </w:rPr>
-              <w:t>¿Cómo compilar y correr el Parser?</w:t>
+              <w:t>¿Cómo compilar y correr el compilador de MYPY?</w:t>
             </w:r>
             <w:r>
               <w:rPr>
@@ -508,7 +510,7 @@
                 <w:noProof/>
                 <w:webHidden/>
               </w:rPr>
-              <w:instrText xml:space="preserve"> PAGEREF _Toc454197439 \h </w:instrText>
+              <w:instrText xml:space="preserve"> PAGEREF _Toc454286674 \h </w:instrText>
             </w:r>
             <w:r>
               <w:rPr>
@@ -573,12 +575,12 @@
       <w:pPr>
         <w:pStyle w:val="Heading1"/>
       </w:pPr>
-      <w:bookmarkStart w:id="0" w:name="_Toc454197438"/>
+      <w:bookmarkStart w:id="1" w:name="_Toc454286673"/>
       <w:r>
         <w:lastRenderedPageBreak/>
         <w:t>Análisis de resultados</w:t>
       </w:r>
-      <w:bookmarkEnd w:id="0"/>
+      <w:bookmarkEnd w:id="1"/>
     </w:p>
     <w:tbl>
       <w:tblPr>
@@ -903,21 +905,7 @@
                 <w:rFonts w:cs="Arial"/>
                 <w:shd w:val="clear" w:color="auto" w:fill="FFFFFF"/>
               </w:rPr>
-              <w:t xml:space="preserve">rograma ante un error </w:t>
-            </w:r>
-            <w:r>
-              <w:rPr>
-                <w:rFonts w:cs="Arial"/>
-                <w:shd w:val="clear" w:color="auto" w:fill="FFFFFF"/>
-              </w:rPr>
-              <w:t xml:space="preserve">sintáctico </w:t>
-            </w:r>
-            <w:r>
-              <w:rPr>
-                <w:rFonts w:cs="Arial"/>
-                <w:shd w:val="clear" w:color="auto" w:fill="FFFFFF"/>
-              </w:rPr>
-              <w:t>se</w:t>
+              <w:t>rograma ante un error sintáctico se</w:t>
             </w:r>
             <w:r>
               <w:rPr>
@@ -959,14 +947,7 @@
                 <w:rFonts w:cs="Arial"/>
                 <w:shd w:val="clear" w:color="auto" w:fill="FFFFFF"/>
               </w:rPr>
-              <w:t xml:space="preserve">. También </w:t>
-            </w:r>
-            <w:r>
-              <w:rPr>
-                <w:rFonts w:cs="Arial"/>
-                <w:shd w:val="clear" w:color="auto" w:fill="FFFFFF"/>
-              </w:rPr>
-              <w:t>recupera en gran medida; sin embargo se ha de mencionar que en algunos casos es simplemente imposible recuperarse del error y continuar parseando.</w:t>
+              <w:t>. También recupera en gran medida; sin embargo se ha de mencionar que en algunos casos es simplemente imposible recuperarse del error y continuar parseando.</w:t>
             </w:r>
           </w:p>
         </w:tc>
@@ -1156,14 +1137,7 @@
                 <w:rFonts w:cs="Arial"/>
                 <w:shd w:val="clear" w:color="auto" w:fill="FFFFFF"/>
               </w:rPr>
-              <w:t>Análisis semántico:</w:t>
-            </w:r>
-            <w:r>
-              <w:rPr>
-                <w:rFonts w:cs="Arial"/>
-                <w:shd w:val="clear" w:color="auto" w:fill="FFFFFF"/>
-              </w:rPr>
-              <w:t xml:space="preserve"> variables doblemente definidas.</w:t>
+              <w:t>Análisis semántico: variables doblemente definidas.</w:t>
             </w:r>
           </w:p>
         </w:tc>
@@ -1261,14 +1235,7 @@
                 <w:rFonts w:cs="Arial"/>
                 <w:shd w:val="clear" w:color="auto" w:fill="FFFFFF"/>
               </w:rPr>
-              <w:t>Análisis semántico:</w:t>
-            </w:r>
-            <w:r>
-              <w:rPr>
-                <w:rFonts w:cs="Arial"/>
-                <w:shd w:val="clear" w:color="auto" w:fill="FFFFFF"/>
-              </w:rPr>
-              <w:t xml:space="preserve"> corroboración de tipos en asignaciones y tipo de operadores con los operadores</w:t>
+              <w:t>Análisis semántico: corroboración de tipos en asignaciones y tipo de operadores con los operadores</w:t>
             </w:r>
           </w:p>
         </w:tc>
@@ -1305,14 +1272,7 @@
                 <w:rFonts w:cs="Arial"/>
                 <w:shd w:val="clear" w:color="auto" w:fill="FFFFFF"/>
               </w:rPr>
-              <w:t>Análisis semántico:</w:t>
-            </w:r>
-            <w:r>
-              <w:rPr>
-                <w:rFonts w:cs="Arial"/>
-                <w:shd w:val="clear" w:color="auto" w:fill="FFFFFF"/>
-              </w:rPr>
-              <w:t xml:space="preserve"> corroboración de cantidad y tipo de parámetros.</w:t>
+              <w:t>Análisis semántico: corroboración de cantidad y tipo de parámetros.</w:t>
             </w:r>
           </w:p>
         </w:tc>
@@ -1363,14 +1323,7 @@
                 <w:rFonts w:cs="Arial"/>
                 <w:shd w:val="clear" w:color="auto" w:fill="FFFFFF"/>
               </w:rPr>
-              <w:t>Análisis semántico:</w:t>
-            </w:r>
-            <w:r>
-              <w:rPr>
-                <w:rFonts w:cs="Arial"/>
-                <w:shd w:val="clear" w:color="auto" w:fill="FFFFFF"/>
-              </w:rPr>
-              <w:t xml:space="preserve"> break y </w:t>
+              <w:t xml:space="preserve">Análisis semántico: break y </w:t>
             </w:r>
             <w:proofErr w:type="spellStart"/>
             <w:r>
@@ -1632,15 +1585,7 @@
                 <w:rFonts w:cs="Arial"/>
                 <w:shd w:val="clear" w:color="auto" w:fill="FFFFFF"/>
               </w:rPr>
-              <w:lastRenderedPageBreak/>
-              <w:t>Traducción de código:</w:t>
-            </w:r>
-            <w:r>
-              <w:rPr>
-                <w:rFonts w:cs="Arial"/>
-                <w:shd w:val="clear" w:color="auto" w:fill="FFFFFF"/>
-              </w:rPr>
-              <w:t xml:space="preserve"> declaración de funciones</w:t>
+              <w:t>Traducción de código: declaración de funciones</w:t>
             </w:r>
           </w:p>
         </w:tc>
@@ -1687,14 +1632,7 @@
                 <w:rFonts w:cs="Arial"/>
                 <w:shd w:val="clear" w:color="auto" w:fill="FFFFFF"/>
               </w:rPr>
-              <w:t>Traducción de código:</w:t>
-            </w:r>
-            <w:r>
-              <w:rPr>
-                <w:rFonts w:cs="Arial"/>
-                <w:shd w:val="clear" w:color="auto" w:fill="FFFFFF"/>
-              </w:rPr>
-              <w:t xml:space="preserve"> expresiones binarias aritméticas.</w:t>
+              <w:t>Traducción de código: expresiones binarias aritméticas.</w:t>
             </w:r>
           </w:p>
         </w:tc>
@@ -1741,14 +1679,7 @@
                 <w:rFonts w:cs="Arial"/>
                 <w:shd w:val="clear" w:color="auto" w:fill="FFFFFF"/>
               </w:rPr>
-              <w:t>Traducción de código:</w:t>
-            </w:r>
-            <w:r>
-              <w:rPr>
-                <w:rFonts w:cs="Arial"/>
-                <w:shd w:val="clear" w:color="auto" w:fill="FFFFFF"/>
-              </w:rPr>
-              <w:t xml:space="preserve"> </w:t>
+              <w:t xml:space="preserve">Traducción de código: </w:t>
             </w:r>
             <w:proofErr w:type="spellStart"/>
             <w:r>
@@ -1828,28 +1759,18 @@
         <w:pStyle w:val="Heading1"/>
         <w:jc w:val="both"/>
       </w:pPr>
-      <w:bookmarkStart w:id="1" w:name="_Toc454197439"/>
+      <w:bookmarkStart w:id="2" w:name="_Toc454286674"/>
       <w:r>
         <w:lastRenderedPageBreak/>
         <w:t>¿C</w:t>
       </w:r>
       <w:r>
-        <w:t>ómo compil</w:t>
-      </w:r>
-      <w:bookmarkStart w:id="2" w:name="_GoBack"/>
+        <w:t>ómo compilar y correr el compilador de MYPY</w:t>
+      </w:r>
+      <w:r>
+        <w:t>?</w:t>
+      </w:r>
       <w:bookmarkEnd w:id="2"/>
-      <w:r>
-        <w:t xml:space="preserve">ar y correr el </w:t>
-      </w:r>
-      <w:proofErr w:type="spellStart"/>
-      <w:r>
-        <w:t>Parser</w:t>
-      </w:r>
-      <w:proofErr w:type="spellEnd"/>
-      <w:r>
-        <w:t>?</w:t>
-      </w:r>
-      <w:bookmarkEnd w:id="1"/>
       <w:r>
         <w:t xml:space="preserve"> </w:t>
       </w:r>
@@ -2160,6 +2081,83 @@
         <w:jc w:val="both"/>
       </w:pPr>
       <w:r>
+        <w:t xml:space="preserve">Los archivos con el </w:t>
+      </w:r>
+      <w:proofErr w:type="spellStart"/>
+      <w:r>
+        <w:t>codigo</w:t>
+      </w:r>
+      <w:proofErr w:type="spellEnd"/>
+      <w:r>
+        <w:t xml:space="preserve"> ensamblador “Prueba.asm” se encuentran según el ejecutable o </w:t>
+      </w:r>
+      <w:proofErr w:type="spellStart"/>
+      <w:r>
+        <w:t>recompilacionn</w:t>
+      </w:r>
+      <w:proofErr w:type="spellEnd"/>
+      <w:r>
+        <w:t xml:space="preserve"> del proyecto en:</w:t>
+      </w:r>
+    </w:p>
+    <w:p>
+      <w:pPr>
+        <w:pStyle w:val="ListParagraph"/>
+        <w:numPr>
+          <w:ilvl w:val="0"/>
+          <w:numId w:val="4"/>
+        </w:numPr>
+        <w:jc w:val="both"/>
+      </w:pPr>
+      <w:r>
+        <w:t>Compilador-</w:t>
+      </w:r>
+      <w:proofErr w:type="spellStart"/>
+      <w:r>
+        <w:t>mypy</w:t>
+      </w:r>
+      <w:proofErr w:type="spellEnd"/>
+      <w:r>
+        <w:t>\Ejecutable</w:t>
+      </w:r>
+      <w:r>
+        <w:t>\</w:t>
+      </w:r>
+    </w:p>
+    <w:p>
+      <w:pPr>
+        <w:pStyle w:val="ListParagraph"/>
+        <w:numPr>
+          <w:ilvl w:val="0"/>
+          <w:numId w:val="4"/>
+        </w:numPr>
+        <w:jc w:val="both"/>
+      </w:pPr>
+      <w:r>
+        <w:t>Compilador-</w:t>
+      </w:r>
+      <w:proofErr w:type="spellStart"/>
+      <w:r>
+        <w:t>mypy</w:t>
+      </w:r>
+      <w:proofErr w:type="spellEnd"/>
+      <w:r>
+        <w:t>\</w:t>
+      </w:r>
+      <w:proofErr w:type="spellStart"/>
+      <w:r>
+        <w:t>CodigoFuente</w:t>
+      </w:r>
+      <w:proofErr w:type="spellEnd"/>
+      <w:r>
+        <w:t>\</w:t>
+      </w:r>
+    </w:p>
+    <w:p>
+      <w:pPr>
+        <w:jc w:val="both"/>
+      </w:pPr>
+      <w:r>
         <w:t xml:space="preserve">Notas extras: Se desarrolló el proyecto en el IDE Netbeans y se utilizaron las librerías Java Cup y </w:t>
       </w:r>
       <w:proofErr w:type="spellStart"/>
@@ -2172,6 +2170,9 @@
       </w:r>
       <w:r>
         <w:t xml:space="preserve">La gramática quedo de manera extensa debido a problemas con encontrados con la recuperación de errores de la librería Java Cup., por lo que se intentó ser lo más específico posible. </w:t>
+      </w:r>
+      <w:r>
+        <w:t xml:space="preserve">El código ensamblador que se genera es para TASM 1.4. </w:t>
       </w:r>
     </w:p>
     <w:sectPr>
@@ -2185,8 +2186,8 @@
 </file>
 
 <file path=word/numbering.xml><?xml version="1.0" encoding="utf-8"?>
-<w:numbering xmlns:wpc="http://schemas.microsoft.com/office/word/2010/wordprocessingCanvas" xmlns:mc="http://schemas.openxmlformats.org/markup-compatibility/2006" xmlns:o="urn:schemas-microsoft-com:office:office" xmlns:r="http://schemas.openxmlformats.org/officeDocument/2006/relationships" xmlns:m="http://schemas.openxmlformats.org/officeDocument/2006/math" xmlns:v="urn:schemas-microsoft-com:vml" xmlns:wp14="http://schemas.microsoft.com/office/word/2010/wordprocessingDrawing" xmlns:wp="http://schemas.openxmlformats.org/drawingml/2006/wordprocessingDrawing" xmlns:w10="urn:schemas-microsoft-com:office:word" xmlns:w="http://schemas.openxmlformats.org/wordprocessingml/2006/main" xmlns:w14="http://schemas.microsoft.com/office/word/2010/wordml" xmlns:wpg="http://schemas.microsoft.com/office/word/2010/wordprocessingGroup" xmlns:wpi="http://schemas.microsoft.com/office/word/2010/wordprocessingInk" xmlns:wne="http://schemas.microsoft.com/office/word/2006/wordml" xmlns:wps="http://schemas.microsoft.com/office/word/2010/wordprocessingShape" mc:Ignorable="w14 wp14">
-  <w:abstractNum w:abstractNumId="0">
+<w:numbering xmlns:wpc="http://schemas.microsoft.com/office/word/2010/wordprocessingCanvas" xmlns:cx="http://schemas.microsoft.com/office/drawing/2014/chartex" xmlns:cx1="http://schemas.microsoft.com/office/drawing/2015/9/8/chartex" xmlns:cx2="http://schemas.microsoft.com/office/drawing/2015/10/21/chartex" xmlns:mc="http://schemas.openxmlformats.org/markup-compatibility/2006" xmlns:o="urn:schemas-microsoft-com:office:office" xmlns:r="http://schemas.openxmlformats.org/officeDocument/2006/relationships" xmlns:m="http://schemas.openxmlformats.org/officeDocument/2006/math" xmlns:v="urn:schemas-microsoft-com:vml" xmlns:wp14="http://schemas.microsoft.com/office/word/2010/wordprocessingDrawing" xmlns:wp="http://schemas.openxmlformats.org/drawingml/2006/wordprocessingDrawing" xmlns:w10="urn:schemas-microsoft-com:office:word" xmlns:w="http://schemas.openxmlformats.org/wordprocessingml/2006/main" xmlns:w14="http://schemas.microsoft.com/office/word/2010/wordml" xmlns:w15="http://schemas.microsoft.com/office/word/2012/wordml" xmlns:w16se="http://schemas.microsoft.com/office/word/2015/wordml/symex" xmlns:wpg="http://schemas.microsoft.com/office/word/2010/wordprocessingGroup" xmlns:wpi="http://schemas.microsoft.com/office/word/2010/wordprocessingInk" xmlns:wne="http://schemas.microsoft.com/office/word/2006/wordml" xmlns:wps="http://schemas.microsoft.com/office/word/2010/wordprocessingShape" mc:Ignorable="w14 w15 w16se wp14">
+  <w:abstractNum w:abstractNumId="0" w15:restartNumberingAfterBreak="0">
     <w:nsid w:val="08832D4B"/>
     <w:multiLevelType w:val="hybridMultilevel"/>
     <w:tmpl w:val="BDBC69FA"/>
@@ -2299,7 +2300,7 @@
       </w:rPr>
     </w:lvl>
   </w:abstractNum>
-  <w:abstractNum w:abstractNumId="1">
+  <w:abstractNum w:abstractNumId="1" w15:restartNumberingAfterBreak="0">
     <w:nsid w:val="10FE157D"/>
     <w:multiLevelType w:val="hybridMultilevel"/>
     <w:tmpl w:val="23E8D43A"/>
@@ -2412,7 +2413,7 @@
       </w:rPr>
     </w:lvl>
   </w:abstractNum>
-  <w:abstractNum w:abstractNumId="2">
+  <w:abstractNum w:abstractNumId="2" w15:restartNumberingAfterBreak="0">
     <w:nsid w:val="3F1B30E2"/>
     <w:multiLevelType w:val="hybridMultilevel"/>
     <w:tmpl w:val="1F5A3DA2"/>
@@ -2525,7 +2526,7 @@
       </w:rPr>
     </w:lvl>
   </w:abstractNum>
-  <w:abstractNum w:abstractNumId="3">
+  <w:abstractNum w:abstractNumId="3" w15:restartNumberingAfterBreak="0">
     <w:nsid w:val="478C022F"/>
     <w:multiLevelType w:val="hybridMultilevel"/>
     <w:tmpl w:val="D690D1E2"/>
@@ -2638,7 +2639,7 @@
       </w:rPr>
     </w:lvl>
   </w:abstractNum>
-  <w:abstractNum w:abstractNumId="4">
+  <w:abstractNum w:abstractNumId="4" w15:restartNumberingAfterBreak="0">
     <w:nsid w:val="627870C8"/>
     <w:multiLevelType w:val="hybridMultilevel"/>
     <w:tmpl w:val="05B8D92C"/>
@@ -2770,7 +2771,7 @@
 </file>
 
 <file path=word/styles.xml><?xml version="1.0" encoding="utf-8"?>
-<w:styles xmlns:mc="http://schemas.openxmlformats.org/markup-compatibility/2006" xmlns:r="http://schemas.openxmlformats.org/officeDocument/2006/relationships" xmlns:w="http://schemas.openxmlformats.org/wordprocessingml/2006/main" xmlns:w14="http://schemas.microsoft.com/office/word/2010/wordml" mc:Ignorable="w14">
+<w:styles xmlns:mc="http://schemas.openxmlformats.org/markup-compatibility/2006" xmlns:r="http://schemas.openxmlformats.org/officeDocument/2006/relationships" xmlns:w="http://schemas.openxmlformats.org/wordprocessingml/2006/main" xmlns:w14="http://schemas.microsoft.com/office/word/2010/wordml" xmlns:w15="http://schemas.microsoft.com/office/word/2012/wordml" xmlns:w16se="http://schemas.microsoft.com/office/word/2015/wordml/symex" mc:Ignorable="w14 w15 w16se">
   <w:docDefaults>
     <w:rPrDefault>
       <w:rPr>
@@ -2786,144 +2787,379 @@
       </w:pPr>
     </w:pPrDefault>
   </w:docDefaults>
-  <w:latentStyles w:defLockedState="0" w:defUIPriority="99" w:defSemiHidden="1" w:defUnhideWhenUsed="1" w:defQFormat="0" w:count="267">
-    <w:lsdException w:name="Normal" w:semiHidden="0" w:uiPriority="0" w:unhideWhenUsed="0" w:qFormat="1"/>
-    <w:lsdException w:name="heading 1" w:semiHidden="0" w:uiPriority="9" w:unhideWhenUsed="0" w:qFormat="1"/>
-    <w:lsdException w:name="heading 2" w:uiPriority="9" w:qFormat="1"/>
-    <w:lsdException w:name="heading 3" w:uiPriority="9" w:qFormat="1"/>
-    <w:lsdException w:name="heading 4" w:uiPriority="9" w:qFormat="1"/>
-    <w:lsdException w:name="heading 5" w:uiPriority="9" w:qFormat="1"/>
-    <w:lsdException w:name="heading 6" w:uiPriority="9" w:qFormat="1"/>
-    <w:lsdException w:name="heading 7" w:uiPriority="9" w:qFormat="1"/>
-    <w:lsdException w:name="heading 8" w:uiPriority="9" w:qFormat="1"/>
-    <w:lsdException w:name="heading 9" w:uiPriority="9" w:qFormat="1"/>
-    <w:lsdException w:name="toc 1" w:uiPriority="39"/>
-    <w:lsdException w:name="toc 2" w:uiPriority="39"/>
-    <w:lsdException w:name="toc 3" w:uiPriority="39"/>
-    <w:lsdException w:name="toc 4" w:uiPriority="39"/>
-    <w:lsdException w:name="toc 5" w:uiPriority="39"/>
-    <w:lsdException w:name="toc 6" w:uiPriority="39"/>
-    <w:lsdException w:name="toc 7" w:uiPriority="39"/>
-    <w:lsdException w:name="toc 8" w:uiPriority="39"/>
-    <w:lsdException w:name="toc 9" w:uiPriority="39"/>
-    <w:lsdException w:name="caption" w:uiPriority="35" w:qFormat="1"/>
-    <w:lsdException w:name="Title" w:semiHidden="0" w:uiPriority="10" w:unhideWhenUsed="0" w:qFormat="1"/>
-    <w:lsdException w:name="Default Paragraph Font" w:uiPriority="1"/>
-    <w:lsdException w:name="Subtitle" w:semiHidden="0" w:uiPriority="11" w:unhideWhenUsed="0" w:qFormat="1"/>
-    <w:lsdException w:name="Strong" w:semiHidden="0" w:uiPriority="22" w:unhideWhenUsed="0" w:qFormat="1"/>
-    <w:lsdException w:name="Emphasis" w:semiHidden="0" w:uiPriority="20" w:unhideWhenUsed="0" w:qFormat="1"/>
-    <w:lsdException w:name="Table Grid" w:semiHidden="0" w:uiPriority="59" w:unhideWhenUsed="0"/>
-    <w:lsdException w:name="Placeholder Text" w:unhideWhenUsed="0"/>
-    <w:lsdException w:name="No Spacing" w:semiHidden="0" w:uiPriority="1" w:unhideWhenUsed="0" w:qFormat="1"/>
-    <w:lsdException w:name="Light Shading" w:semiHidden="0" w:uiPriority="60" w:unhideWhenUsed="0"/>
-    <w:lsdException w:name="Light List" w:semiHidden="0" w:uiPriority="61" w:unhideWhenUsed="0"/>
-    <w:lsdException w:name="Light Grid" w:semiHidden="0" w:uiPriority="62" w:unhideWhenUsed="0"/>
-    <w:lsdException w:name="Medium Shading 1" w:semiHidden="0" w:uiPriority="63" w:unhideWhenUsed="0"/>
-    <w:lsdException w:name="Medium Shading 2" w:semiHidden="0" w:uiPriority="64" w:unhideWhenUsed="0"/>
-    <w:lsdException w:name="Medium List 1" w:semiHidden="0" w:uiPriority="65" w:unhideWhenUsed="0"/>
-    <w:lsdException w:name="Medium List 2" w:semiHidden="0" w:uiPriority="66" w:unhideWhenUsed="0"/>
-    <w:lsdException w:name="Medium Grid 1" w:semiHidden="0" w:uiPriority="67" w:unhideWhenUsed="0"/>
-    <w:lsdException w:name="Medium Grid 2" w:semiHidden="0" w:uiPriority="68" w:unhideWhenUsed="0"/>
-    <w:lsdException w:name="Medium Grid 3" w:semiHidden="0" w:uiPriority="69" w:unhideWhenUsed="0"/>
-    <w:lsdException w:name="Dark List" w:semiHidden="0" w:uiPriority="70" w:unhideWhenUsed="0"/>
-    <w:lsdException w:name="Colorful Shading" w:semiHidden="0" w:uiPriority="71" w:unhideWhenUsed="0"/>
-    <w:lsdException w:name="Colorful List" w:semiHidden="0" w:uiPriority="72" w:unhideWhenUsed="0"/>
-    <w:lsdException w:name="Colorful Grid" w:semiHidden="0" w:uiPriority="73" w:unhideWhenUsed="0"/>
-    <w:lsdException w:name="Light Shading Accent 1" w:semiHidden="0" w:uiPriority="60" w:unhideWhenUsed="0"/>
-    <w:lsdException w:name="Light List Accent 1" w:semiHidden="0" w:uiPriority="61" w:unhideWhenUsed="0"/>
-    <w:lsdException w:name="Light Grid Accent 1" w:semiHidden="0" w:uiPriority="62" w:unhideWhenUsed="0"/>
-    <w:lsdException w:name="Medium Shading 1 Accent 1" w:semiHidden="0" w:uiPriority="63" w:unhideWhenUsed="0"/>
-    <w:lsdException w:name="Medium Shading 2 Accent 1" w:semiHidden="0" w:uiPriority="64" w:unhideWhenUsed="0"/>
-    <w:lsdException w:name="Medium List 1 Accent 1" w:semiHidden="0" w:uiPriority="65" w:unhideWhenUsed="0"/>
-    <w:lsdException w:name="Revision" w:unhideWhenUsed="0"/>
-    <w:lsdException w:name="List Paragraph" w:semiHidden="0" w:uiPriority="34" w:unhideWhenUsed="0" w:qFormat="1"/>
-    <w:lsdException w:name="Quote" w:semiHidden="0" w:uiPriority="29" w:unhideWhenUsed="0" w:qFormat="1"/>
-    <w:lsdException w:name="Intense Quote" w:semiHidden="0" w:uiPriority="30" w:unhideWhenUsed="0" w:qFormat="1"/>
-    <w:lsdException w:name="Medium List 2 Accent 1" w:semiHidden="0" w:uiPriority="66" w:unhideWhenUsed="0"/>
-    <w:lsdException w:name="Medium Grid 1 Accent 1" w:semiHidden="0" w:uiPriority="67" w:unhideWhenUsed="0"/>
-    <w:lsdException w:name="Medium Grid 2 Accent 1" w:semiHidden="0" w:uiPriority="68" w:unhideWhenUsed="0"/>
-    <w:lsdException w:name="Medium Grid 3 Accent 1" w:semiHidden="0" w:uiPriority="69" w:unhideWhenUsed="0"/>
-    <w:lsdException w:name="Dark List Accent 1" w:semiHidden="0" w:uiPriority="70" w:unhideWhenUsed="0"/>
-    <w:lsdException w:name="Colorful Shading Accent 1" w:semiHidden="0" w:uiPriority="71" w:unhideWhenUsed="0"/>
-    <w:lsdException w:name="Colorful List Accent 1" w:semiHidden="0" w:uiPriority="72" w:unhideWhenUsed="0"/>
-    <w:lsdException w:name="Colorful Grid Accent 1" w:semiHidden="0" w:uiPriority="73" w:unhideWhenUsed="0"/>
-    <w:lsdException w:name="Light Shading Accent 2" w:semiHidden="0" w:uiPriority="60" w:unhideWhenUsed="0"/>
-    <w:lsdException w:name="Light List Accent 2" w:semiHidden="0" w:uiPriority="61" w:unhideWhenUsed="0"/>
-    <w:lsdException w:name="Light Grid Accent 2" w:semiHidden="0" w:uiPriority="62" w:unhideWhenUsed="0"/>
-    <w:lsdException w:name="Medium Shading 1 Accent 2" w:semiHidden="0" w:uiPriority="63" w:unhideWhenUsed="0"/>
-    <w:lsdException w:name="Medium Shading 2 Accent 2" w:semiHidden="0" w:uiPriority="64" w:unhideWhenUsed="0"/>
-    <w:lsdException w:name="Medium List 1 Accent 2" w:semiHidden="0" w:uiPriority="65" w:unhideWhenUsed="0"/>
-    <w:lsdException w:name="Medium List 2 Accent 2" w:semiHidden="0" w:uiPriority="66" w:unhideWhenUsed="0"/>
-    <w:lsdException w:name="Medium Grid 1 Accent 2" w:semiHidden="0" w:uiPriority="67" w:unhideWhenUsed="0"/>
-    <w:lsdException w:name="Medium Grid 2 Accent 2" w:semiHidden="0" w:uiPriority="68" w:unhideWhenUsed="0"/>
-    <w:lsdException w:name="Medium Grid 3 Accent 2" w:semiHidden="0" w:uiPriority="69" w:unhideWhenUsed="0"/>
-    <w:lsdException w:name="Dark List Accent 2" w:semiHidden="0" w:uiPriority="70" w:unhideWhenUsed="0"/>
-    <w:lsdException w:name="Colorful Shading Accent 2" w:semiHidden="0" w:uiPriority="71" w:unhideWhenUsed="0"/>
-    <w:lsdException w:name="Colorful List Accent 2" w:semiHidden="0" w:uiPriority="72" w:unhideWhenUsed="0"/>
-    <w:lsdException w:name="Colorful Grid Accent 2" w:semiHidden="0" w:uiPriority="73" w:unhideWhenUsed="0"/>
-    <w:lsdException w:name="Light Shading Accent 3" w:semiHidden="0" w:uiPriority="60" w:unhideWhenUsed="0"/>
-    <w:lsdException w:name="Light List Accent 3" w:semiHidden="0" w:uiPriority="61" w:unhideWhenUsed="0"/>
-    <w:lsdException w:name="Light Grid Accent 3" w:semiHidden="0" w:uiPriority="62" w:unhideWhenUsed="0"/>
-    <w:lsdException w:name="Medium Shading 1 Accent 3" w:semiHidden="0" w:uiPriority="63" w:unhideWhenUsed="0"/>
-    <w:lsdException w:name="Medium Shading 2 Accent 3" w:semiHidden="0" w:uiPriority="64" w:unhideWhenUsed="0"/>
-    <w:lsdException w:name="Medium List 1 Accent 3" w:semiHidden="0" w:uiPriority="65" w:unhideWhenUsed="0"/>
-    <w:lsdException w:name="Medium List 2 Accent 3" w:semiHidden="0" w:uiPriority="66" w:unhideWhenUsed="0"/>
-    <w:lsdException w:name="Medium Grid 1 Accent 3" w:semiHidden="0" w:uiPriority="67" w:unhideWhenUsed="0"/>
-    <w:lsdException w:name="Medium Grid 2 Accent 3" w:semiHidden="0" w:uiPriority="68" w:unhideWhenUsed="0"/>
-    <w:lsdException w:name="Medium Grid 3 Accent 3" w:semiHidden="0" w:uiPriority="69" w:unhideWhenUsed="0"/>
-    <w:lsdException w:name="Dark List Accent 3" w:semiHidden="0" w:uiPriority="70" w:unhideWhenUsed="0"/>
-    <w:lsdException w:name="Colorful Shading Accent 3" w:semiHidden="0" w:uiPriority="71" w:unhideWhenUsed="0"/>
-    <w:lsdException w:name="Colorful List Accent 3" w:semiHidden="0" w:uiPriority="72" w:unhideWhenUsed="0"/>
-    <w:lsdException w:name="Colorful Grid Accent 3" w:semiHidden="0" w:uiPriority="73" w:unhideWhenUsed="0"/>
-    <w:lsdException w:name="Light Shading Accent 4" w:semiHidden="0" w:uiPriority="60" w:unhideWhenUsed="0"/>
-    <w:lsdException w:name="Light List Accent 4" w:semiHidden="0" w:uiPriority="61" w:unhideWhenUsed="0"/>
-    <w:lsdException w:name="Light Grid Accent 4" w:semiHidden="0" w:uiPriority="62" w:unhideWhenUsed="0"/>
-    <w:lsdException w:name="Medium Shading 1 Accent 4" w:semiHidden="0" w:uiPriority="63" w:unhideWhenUsed="0"/>
-    <w:lsdException w:name="Medium Shading 2 Accent 4" w:semiHidden="0" w:uiPriority="64" w:unhideWhenUsed="0"/>
-    <w:lsdException w:name="Medium List 1 Accent 4" w:semiHidden="0" w:uiPriority="65" w:unhideWhenUsed="0"/>
-    <w:lsdException w:name="Medium List 2 Accent 4" w:semiHidden="0" w:uiPriority="66" w:unhideWhenUsed="0"/>
-    <w:lsdException w:name="Medium Grid 1 Accent 4" w:semiHidden="0" w:uiPriority="67" w:unhideWhenUsed="0"/>
-    <w:lsdException w:name="Medium Grid 2 Accent 4" w:semiHidden="0" w:uiPriority="68" w:unhideWhenUsed="0"/>
-    <w:lsdException w:name="Medium Grid 3 Accent 4" w:semiHidden="0" w:uiPriority="69" w:unhideWhenUsed="0"/>
-    <w:lsdException w:name="Dark List Accent 4" w:semiHidden="0" w:uiPriority="70" w:unhideWhenUsed="0"/>
-    <w:lsdException w:name="Colorful Shading Accent 4" w:semiHidden="0" w:uiPriority="71" w:unhideWhenUsed="0"/>
-    <w:lsdException w:name="Colorful List Accent 4" w:semiHidden="0" w:uiPriority="72" w:unhideWhenUsed="0"/>
-    <w:lsdException w:name="Colorful Grid Accent 4" w:semiHidden="0" w:uiPriority="73" w:unhideWhenUsed="0"/>
-    <w:lsdException w:name="Light Shading Accent 5" w:semiHidden="0" w:uiPriority="60" w:unhideWhenUsed="0"/>
-    <w:lsdException w:name="Light List Accent 5" w:semiHidden="0" w:uiPriority="61" w:unhideWhenUsed="0"/>
-    <w:lsdException w:name="Light Grid Accent 5" w:semiHidden="0" w:uiPriority="62" w:unhideWhenUsed="0"/>
-    <w:lsdException w:name="Medium Shading 1 Accent 5" w:semiHidden="0" w:uiPriority="63" w:unhideWhenUsed="0"/>
-    <w:lsdException w:name="Medium Shading 2 Accent 5" w:semiHidden="0" w:uiPriority="64" w:unhideWhenUsed="0"/>
-    <w:lsdException w:name="Medium List 1 Accent 5" w:semiHidden="0" w:uiPriority="65" w:unhideWhenUsed="0"/>
-    <w:lsdException w:name="Medium List 2 Accent 5" w:semiHidden="0" w:uiPriority="66" w:unhideWhenUsed="0"/>
-    <w:lsdException w:name="Medium Grid 1 Accent 5" w:semiHidden="0" w:uiPriority="67" w:unhideWhenUsed="0"/>
-    <w:lsdException w:name="Medium Grid 2 Accent 5" w:semiHidden="0" w:uiPriority="68" w:unhideWhenUsed="0"/>
-    <w:lsdException w:name="Medium Grid 3 Accent 5" w:semiHidden="0" w:uiPriority="69" w:unhideWhenUsed="0"/>
-    <w:lsdException w:name="Dark List Accent 5" w:semiHidden="0" w:uiPriority="70" w:unhideWhenUsed="0"/>
-    <w:lsdException w:name="Colorful Shading Accent 5" w:semiHidden="0" w:uiPriority="71" w:unhideWhenUsed="0"/>
-    <w:lsdException w:name="Colorful List Accent 5" w:semiHidden="0" w:uiPriority="72" w:unhideWhenUsed="0"/>
-    <w:lsdException w:name="Colorful Grid Accent 5" w:semiHidden="0" w:uiPriority="73" w:unhideWhenUsed="0"/>
-    <w:lsdException w:name="Light Shading Accent 6" w:semiHidden="0" w:uiPriority="60" w:unhideWhenUsed="0"/>
-    <w:lsdException w:name="Light List Accent 6" w:semiHidden="0" w:uiPriority="61" w:unhideWhenUsed="0"/>
-    <w:lsdException w:name="Light Grid Accent 6" w:semiHidden="0" w:uiPriority="62" w:unhideWhenUsed="0"/>
-    <w:lsdException w:name="Medium Shading 1 Accent 6" w:semiHidden="0" w:uiPriority="63" w:unhideWhenUsed="0"/>
-    <w:lsdException w:name="Medium Shading 2 Accent 6" w:semiHidden="0" w:uiPriority="64" w:unhideWhenUsed="0"/>
-    <w:lsdException w:name="Medium List 1 Accent 6" w:semiHidden="0" w:uiPriority="65" w:unhideWhenUsed="0"/>
-    <w:lsdException w:name="Medium List 2 Accent 6" w:semiHidden="0" w:uiPriority="66" w:unhideWhenUsed="0"/>
-    <w:lsdException w:name="Medium Grid 1 Accent 6" w:semiHidden="0" w:uiPriority="67" w:unhideWhenUsed="0"/>
-    <w:lsdException w:name="Medium Grid 2 Accent 6" w:semiHidden="0" w:uiPriority="68" w:unhideWhenUsed="0"/>
-    <w:lsdException w:name="Medium Grid 3 Accent 6" w:semiHidden="0" w:uiPriority="69" w:unhideWhenUsed="0"/>
-    <w:lsdException w:name="Dark List Accent 6" w:semiHidden="0" w:uiPriority="70" w:unhideWhenUsed="0"/>
-    <w:lsdException w:name="Colorful Shading Accent 6" w:semiHidden="0" w:uiPriority="71" w:unhideWhenUsed="0"/>
-    <w:lsdException w:name="Colorful List Accent 6" w:semiHidden="0" w:uiPriority="72" w:unhideWhenUsed="0"/>
-    <w:lsdException w:name="Colorful Grid Accent 6" w:semiHidden="0" w:uiPriority="73" w:unhideWhenUsed="0"/>
-    <w:lsdException w:name="Subtle Emphasis" w:semiHidden="0" w:uiPriority="19" w:unhideWhenUsed="0" w:qFormat="1"/>
-    <w:lsdException w:name="Intense Emphasis" w:semiHidden="0" w:uiPriority="21" w:unhideWhenUsed="0" w:qFormat="1"/>
-    <w:lsdException w:name="Subtle Reference" w:semiHidden="0" w:uiPriority="31" w:unhideWhenUsed="0" w:qFormat="1"/>
-    <w:lsdException w:name="Intense Reference" w:semiHidden="0" w:uiPriority="32" w:unhideWhenUsed="0" w:qFormat="1"/>
-    <w:lsdException w:name="Book Title" w:semiHidden="0" w:uiPriority="33" w:unhideWhenUsed="0" w:qFormat="1"/>
-    <w:lsdException w:name="Bibliography" w:uiPriority="37"/>
-    <w:lsdException w:name="TOC Heading" w:uiPriority="39" w:qFormat="1"/>
+  <w:latentStyles w:defLockedState="0" w:defUIPriority="99" w:defSemiHidden="0" w:defUnhideWhenUsed="0" w:defQFormat="0" w:count="372">
+    <w:lsdException w:name="Normal" w:uiPriority="0" w:qFormat="1"/>
+    <w:lsdException w:name="heading 1" w:uiPriority="9" w:qFormat="1"/>
+    <w:lsdException w:name="heading 2" w:semiHidden="1" w:uiPriority="9" w:unhideWhenUsed="1" w:qFormat="1"/>
+    <w:lsdException w:name="heading 3" w:semiHidden="1" w:uiPriority="9" w:unhideWhenUsed="1" w:qFormat="1"/>
+    <w:lsdException w:name="heading 4" w:semiHidden="1" w:uiPriority="9" w:unhideWhenUsed="1" w:qFormat="1"/>
+    <w:lsdException w:name="heading 5" w:semiHidden="1" w:uiPriority="9" w:unhideWhenUsed="1" w:qFormat="1"/>
+    <w:lsdException w:name="heading 6" w:semiHidden="1" w:uiPriority="9" w:unhideWhenUsed="1" w:qFormat="1"/>
+    <w:lsdException w:name="heading 7" w:semiHidden="1" w:uiPriority="9" w:unhideWhenUsed="1" w:qFormat="1"/>
+    <w:lsdException w:name="heading 8" w:semiHidden="1" w:uiPriority="9" w:unhideWhenUsed="1" w:qFormat="1"/>
+    <w:lsdException w:name="heading 9" w:semiHidden="1" w:uiPriority="9" w:unhideWhenUsed="1" w:qFormat="1"/>
+    <w:lsdException w:name="index 1" w:semiHidden="1" w:unhideWhenUsed="1"/>
+    <w:lsdException w:name="index 2" w:semiHidden="1" w:unhideWhenUsed="1"/>
+    <w:lsdException w:name="index 3" w:semiHidden="1" w:unhideWhenUsed="1"/>
+    <w:lsdException w:name="index 4" w:semiHidden="1" w:unhideWhenUsed="1"/>
+    <w:lsdException w:name="index 5" w:semiHidden="1" w:unhideWhenUsed="1"/>
+    <w:lsdException w:name="index 6" w:semiHidden="1" w:unhideWhenUsed="1"/>
+    <w:lsdException w:name="index 7" w:semiHidden="1" w:unhideWhenUsed="1"/>
+    <w:lsdException w:name="index 8" w:semiHidden="1" w:unhideWhenUsed="1"/>
+    <w:lsdException w:name="index 9" w:semiHidden="1" w:unhideWhenUsed="1"/>
+    <w:lsdException w:name="toc 1" w:semiHidden="1" w:uiPriority="39" w:unhideWhenUsed="1"/>
+    <w:lsdException w:name="toc 2" w:semiHidden="1" w:uiPriority="39" w:unhideWhenUsed="1"/>
+    <w:lsdException w:name="toc 3" w:semiHidden="1" w:uiPriority="39" w:unhideWhenUsed="1"/>
+    <w:lsdException w:name="toc 4" w:semiHidden="1" w:uiPriority="39" w:unhideWhenUsed="1"/>
+    <w:lsdException w:name="toc 5" w:semiHidden="1" w:uiPriority="39" w:unhideWhenUsed="1"/>
+    <w:lsdException w:name="toc 6" w:semiHidden="1" w:uiPriority="39" w:unhideWhenUsed="1"/>
+    <w:lsdException w:name="toc 7" w:semiHidden="1" w:uiPriority="39" w:unhideWhenUsed="1"/>
+    <w:lsdException w:name="toc 8" w:semiHidden="1" w:uiPriority="39" w:unhideWhenUsed="1"/>
+    <w:lsdException w:name="toc 9" w:semiHidden="1" w:uiPriority="39" w:unhideWhenUsed="1"/>
+    <w:lsdException w:name="Normal Indent" w:semiHidden="1" w:unhideWhenUsed="1"/>
+    <w:lsdException w:name="footnote text" w:semiHidden="1" w:unhideWhenUsed="1"/>
+    <w:lsdException w:name="annotation text" w:semiHidden="1" w:unhideWhenUsed="1"/>
+    <w:lsdException w:name="header" w:semiHidden="1" w:unhideWhenUsed="1"/>
+    <w:lsdException w:name="footer" w:semiHidden="1" w:unhideWhenUsed="1"/>
+    <w:lsdException w:name="index heading" w:semiHidden="1" w:unhideWhenUsed="1"/>
+    <w:lsdException w:name="caption" w:semiHidden="1" w:uiPriority="35" w:unhideWhenUsed="1" w:qFormat="1"/>
+    <w:lsdException w:name="table of figures" w:semiHidden="1" w:unhideWhenUsed="1"/>
+    <w:lsdException w:name="envelope address" w:semiHidden="1" w:unhideWhenUsed="1"/>
+    <w:lsdException w:name="envelope return" w:semiHidden="1" w:unhideWhenUsed="1"/>
+    <w:lsdException w:name="footnote reference" w:semiHidden="1" w:unhideWhenUsed="1"/>
+    <w:lsdException w:name="annotation reference" w:semiHidden="1" w:unhideWhenUsed="1"/>
+    <w:lsdException w:name="line number" w:semiHidden="1" w:unhideWhenUsed="1"/>
+    <w:lsdException w:name="page number" w:semiHidden="1" w:unhideWhenUsed="1"/>
+    <w:lsdException w:name="endnote reference" w:semiHidden="1" w:unhideWhenUsed="1"/>
+    <w:lsdException w:name="endnote text" w:semiHidden="1" w:unhideWhenUsed="1"/>
+    <w:lsdException w:name="table of authorities" w:semiHidden="1" w:unhideWhenUsed="1"/>
+    <w:lsdException w:name="macro" w:semiHidden="1" w:unhideWhenUsed="1"/>
+    <w:lsdException w:name="toa heading" w:semiHidden="1" w:unhideWhenUsed="1"/>
+    <w:lsdException w:name="List" w:semiHidden="1" w:unhideWhenUsed="1"/>
+    <w:lsdException w:name="List Bullet" w:semiHidden="1" w:unhideWhenUsed="1"/>
+    <w:lsdException w:name="List Number" w:semiHidden="1" w:unhideWhenUsed="1"/>
+    <w:lsdException w:name="List 2" w:semiHidden="1" w:unhideWhenUsed="1"/>
+    <w:lsdException w:name="List 3" w:semiHidden="1" w:unhideWhenUsed="1"/>
+    <w:lsdException w:name="List 4" w:semiHidden="1" w:unhideWhenUsed="1"/>
+    <w:lsdException w:name="List 5" w:semiHidden="1" w:unhideWhenUsed="1"/>
+    <w:lsdException w:name="List Bullet 2" w:semiHidden="1" w:unhideWhenUsed="1"/>
+    <w:lsdException w:name="List Bullet 3" w:semiHidden="1" w:unhideWhenUsed="1"/>
+    <w:lsdException w:name="List Bullet 4" w:semiHidden="1" w:unhideWhenUsed="1"/>
+    <w:lsdException w:name="List Bullet 5" w:semiHidden="1" w:unhideWhenUsed="1"/>
+    <w:lsdException w:name="List Number 2" w:semiHidden="1" w:unhideWhenUsed="1"/>
+    <w:lsdException w:name="List Number 3" w:semiHidden="1" w:unhideWhenUsed="1"/>
+    <w:lsdException w:name="List Number 4" w:semiHidden="1" w:unhideWhenUsed="1"/>
+    <w:lsdException w:name="List Number 5" w:semiHidden="1" w:unhideWhenUsed="1"/>
+    <w:lsdException w:name="Title" w:uiPriority="10" w:qFormat="1"/>
+    <w:lsdException w:name="Closing" w:semiHidden="1" w:unhideWhenUsed="1"/>
+    <w:lsdException w:name="Signature" w:semiHidden="1" w:unhideWhenUsed="1"/>
+    <w:lsdException w:name="Default Paragraph Font" w:semiHidden="1" w:uiPriority="1" w:unhideWhenUsed="1"/>
+    <w:lsdException w:name="Body Text" w:semiHidden="1" w:unhideWhenUsed="1"/>
+    <w:lsdException w:name="Body Text Indent" w:semiHidden="1" w:unhideWhenUsed="1"/>
+    <w:lsdException w:name="List Continue" w:semiHidden="1" w:unhideWhenUsed="1"/>
+    <w:lsdException w:name="List Continue 2" w:semiHidden="1" w:unhideWhenUsed="1"/>
+    <w:lsdException w:name="List Continue 3" w:semiHidden="1" w:unhideWhenUsed="1"/>
+    <w:lsdException w:name="List Continue 4" w:semiHidden="1" w:unhideWhenUsed="1"/>
+    <w:lsdException w:name="List Continue 5" w:semiHidden="1" w:unhideWhenUsed="1"/>
+    <w:lsdException w:name="Message Header" w:semiHidden="1" w:unhideWhenUsed="1"/>
+    <w:lsdException w:name="Subtitle" w:uiPriority="11" w:qFormat="1"/>
+    <w:lsdException w:name="Salutation" w:semiHidden="1" w:unhideWhenUsed="1"/>
+    <w:lsdException w:name="Date" w:semiHidden="1" w:unhideWhenUsed="1"/>
+    <w:lsdException w:name="Body Text First Indent" w:semiHidden="1" w:unhideWhenUsed="1"/>
+    <w:lsdException w:name="Body Text First Indent 2" w:semiHidden="1" w:unhideWhenUsed="1"/>
+    <w:lsdException w:name="Note Heading" w:semiHidden="1" w:unhideWhenUsed="1"/>
+    <w:lsdException w:name="Body Text 2" w:semiHidden="1" w:unhideWhenUsed="1"/>
+    <w:lsdException w:name="Body Text 3" w:semiHidden="1" w:unhideWhenUsed="1"/>
+    <w:lsdException w:name="Body Text Indent 2" w:semiHidden="1" w:unhideWhenUsed="1"/>
+    <w:lsdException w:name="Body Text Indent 3" w:semiHidden="1" w:unhideWhenUsed="1"/>
+    <w:lsdException w:name="Block Text" w:semiHidden="1" w:unhideWhenUsed="1"/>
+    <w:lsdException w:name="Hyperlink" w:semiHidden="1" w:unhideWhenUsed="1"/>
+    <w:lsdException w:name="FollowedHyperlink" w:semiHidden="1" w:unhideWhenUsed="1"/>
+    <w:lsdException w:name="Strong" w:uiPriority="22" w:qFormat="1"/>
+    <w:lsdException w:name="Emphasis" w:uiPriority="20" w:qFormat="1"/>
+    <w:lsdException w:name="Document Map" w:semiHidden="1" w:unhideWhenUsed="1"/>
+    <w:lsdException w:name="Plain Text" w:semiHidden="1" w:unhideWhenUsed="1"/>
+    <w:lsdException w:name="E-mail Signature" w:semiHidden="1" w:unhideWhenUsed="1"/>
+    <w:lsdException w:name="HTML Top of Form" w:semiHidden="1" w:unhideWhenUsed="1"/>
+    <w:lsdException w:name="HTML Bottom of Form" w:semiHidden="1" w:unhideWhenUsed="1"/>
+    <w:lsdException w:name="Normal (Web)" w:semiHidden="1" w:unhideWhenUsed="1"/>
+    <w:lsdException w:name="HTML Acronym" w:semiHidden="1" w:unhideWhenUsed="1"/>
+    <w:lsdException w:name="HTML Address" w:semiHidden="1" w:unhideWhenUsed="1"/>
+    <w:lsdException w:name="HTML Cite" w:semiHidden="1" w:unhideWhenUsed="1"/>
+    <w:lsdException w:name="HTML Code" w:semiHidden="1" w:unhideWhenUsed="1"/>
+    <w:lsdException w:name="HTML Definition" w:semiHidden="1" w:unhideWhenUsed="1"/>
+    <w:lsdException w:name="HTML Keyboard" w:semiHidden="1" w:unhideWhenUsed="1"/>
+    <w:lsdException w:name="HTML Preformatted" w:semiHidden="1" w:unhideWhenUsed="1"/>
+    <w:lsdException w:name="HTML Sample" w:semiHidden="1" w:unhideWhenUsed="1"/>
+    <w:lsdException w:name="HTML Typewriter" w:semiHidden="1" w:unhideWhenUsed="1"/>
+    <w:lsdException w:name="HTML Variable" w:semiHidden="1" w:unhideWhenUsed="1"/>
+    <w:lsdException w:name="Normal Table" w:semiHidden="1" w:unhideWhenUsed="1"/>
+    <w:lsdException w:name="annotation subject" w:semiHidden="1" w:unhideWhenUsed="1"/>
+    <w:lsdException w:name="No List" w:semiHidden="1" w:unhideWhenUsed="1"/>
+    <w:lsdException w:name="Outline List 1" w:semiHidden="1" w:unhideWhenUsed="1"/>
+    <w:lsdException w:name="Outline List 2" w:semiHidden="1" w:unhideWhenUsed="1"/>
+    <w:lsdException w:name="Outline List 3" w:semiHidden="1" w:unhideWhenUsed="1"/>
+    <w:lsdException w:name="Table Simple 1" w:semiHidden="1" w:unhideWhenUsed="1"/>
+    <w:lsdException w:name="Table Simple 2" w:semiHidden="1" w:unhideWhenUsed="1"/>
+    <w:lsdException w:name="Table Simple 3" w:semiHidden="1" w:unhideWhenUsed="1"/>
+    <w:lsdException w:name="Table Classic 1" w:semiHidden="1" w:unhideWhenUsed="1"/>
+    <w:lsdException w:name="Table Classic 2" w:semiHidden="1" w:unhideWhenUsed="1"/>
+    <w:lsdException w:name="Table Classic 3" w:semiHidden="1" w:unhideWhenUsed="1"/>
+    <w:lsdException w:name="Table Classic 4" w:semiHidden="1" w:unhideWhenUsed="1"/>
+    <w:lsdException w:name="Table Colorful 1" w:semiHidden="1" w:unhideWhenUsed="1"/>
+    <w:lsdException w:name="Table Colorful 2" w:semiHidden="1" w:unhideWhenUsed="1"/>
+    <w:lsdException w:name="Table Colorful 3" w:semiHidden="1" w:unhideWhenUsed="1"/>
+    <w:lsdException w:name="Table Columns 1" w:semiHidden="1" w:unhideWhenUsed="1"/>
+    <w:lsdException w:name="Table Columns 2" w:semiHidden="1" w:unhideWhenUsed="1"/>
+    <w:lsdException w:name="Table Columns 3" w:semiHidden="1" w:unhideWhenUsed="1"/>
+    <w:lsdException w:name="Table Columns 4" w:semiHidden="1" w:unhideWhenUsed="1"/>
+    <w:lsdException w:name="Table Columns 5" w:semiHidden="1" w:unhideWhenUsed="1"/>
+    <w:lsdException w:name="Table Grid 1" w:semiHidden="1" w:unhideWhenUsed="1"/>
+    <w:lsdException w:name="Table Grid 2" w:semiHidden="1" w:unhideWhenUsed="1"/>
+    <w:lsdException w:name="Table Grid 3" w:semiHidden="1" w:unhideWhenUsed="1"/>
+    <w:lsdException w:name="Table Grid 4" w:semiHidden="1" w:unhideWhenUsed="1"/>
+    <w:lsdException w:name="Table Grid 5" w:semiHidden="1" w:unhideWhenUsed="1"/>
+    <w:lsdException w:name="Table Grid 6" w:semiHidden="1" w:unhideWhenUsed="1"/>
+    <w:lsdException w:name="Table Grid 7" w:semiHidden="1" w:unhideWhenUsed="1"/>
+    <w:lsdException w:name="Table Grid 8" w:semiHidden="1" w:unhideWhenUsed="1"/>
+    <w:lsdException w:name="Table List 1" w:semiHidden="1" w:unhideWhenUsed="1"/>
+    <w:lsdException w:name="Table List 2" w:semiHidden="1" w:unhideWhenUsed="1"/>
+    <w:lsdException w:name="Table List 3" w:semiHidden="1" w:unhideWhenUsed="1"/>
+    <w:lsdException w:name="Table List 4" w:semiHidden="1" w:unhideWhenUsed="1"/>
+    <w:lsdException w:name="Table List 5" w:semiHidden="1" w:unhideWhenUsed="1"/>
+    <w:lsdException w:name="Table List 6" w:semiHidden="1" w:unhideWhenUsed="1"/>
+    <w:lsdException w:name="Table List 7" w:semiHidden="1" w:unhideWhenUsed="1"/>
+    <w:lsdException w:name="Table List 8" w:semiHidden="1" w:unhideWhenUsed="1"/>
+    <w:lsdException w:name="Table 3D effects 1" w:semiHidden="1" w:unhideWhenUsed="1"/>
+    <w:lsdException w:name="Table 3D effects 2" w:semiHidden="1" w:unhideWhenUsed="1"/>
+    <w:lsdException w:name="Table 3D effects 3" w:semiHidden="1" w:unhideWhenUsed="1"/>
+    <w:lsdException w:name="Table Contemporary" w:semiHidden="1" w:unhideWhenUsed="1"/>
+    <w:lsdException w:name="Table Elegant" w:semiHidden="1" w:unhideWhenUsed="1"/>
+    <w:lsdException w:name="Table Professional" w:semiHidden="1" w:unhideWhenUsed="1"/>
+    <w:lsdException w:name="Table Subtle 1" w:semiHidden="1" w:unhideWhenUsed="1"/>
+    <w:lsdException w:name="Table Subtle 2" w:semiHidden="1" w:unhideWhenUsed="1"/>
+    <w:lsdException w:name="Table Web 1" w:semiHidden="1" w:unhideWhenUsed="1"/>
+    <w:lsdException w:name="Table Web 2" w:semiHidden="1" w:unhideWhenUsed="1"/>
+    <w:lsdException w:name="Table Web 3" w:semiHidden="1" w:unhideWhenUsed="1"/>
+    <w:lsdException w:name="Balloon Text" w:semiHidden="1" w:unhideWhenUsed="1"/>
+    <w:lsdException w:name="Table Grid" w:uiPriority="59"/>
+    <w:lsdException w:name="Table Theme" w:semiHidden="1" w:unhideWhenUsed="1"/>
+    <w:lsdException w:name="Placeholder Text" w:semiHidden="1"/>
+    <w:lsdException w:name="No Spacing" w:uiPriority="1" w:qFormat="1"/>
+    <w:lsdException w:name="Light Shading" w:uiPriority="60"/>
+    <w:lsdException w:name="Light List" w:uiPriority="61"/>
+    <w:lsdException w:name="Light Grid" w:uiPriority="62"/>
+    <w:lsdException w:name="Medium Shading 1" w:uiPriority="63"/>
+    <w:lsdException w:name="Medium Shading 2" w:uiPriority="64"/>
+    <w:lsdException w:name="Medium List 1" w:uiPriority="65"/>
+    <w:lsdException w:name="Medium List 2" w:uiPriority="66"/>
+    <w:lsdException w:name="Medium Grid 1" w:uiPriority="67"/>
+    <w:lsdException w:name="Medium Grid 2" w:uiPriority="68"/>
+    <w:lsdException w:name="Medium Grid 3" w:uiPriority="69"/>
+    <w:lsdException w:name="Dark List" w:uiPriority="70"/>
+    <w:lsdException w:name="Colorful Shading" w:uiPriority="71"/>
+    <w:lsdException w:name="Colorful List" w:uiPriority="72"/>
+    <w:lsdException w:name="Colorful Grid" w:uiPriority="73"/>
+    <w:lsdException w:name="Light Shading Accent 1" w:uiPriority="60"/>
+    <w:lsdException w:name="Light List Accent 1" w:uiPriority="61"/>
+    <w:lsdException w:name="Light Grid Accent 1" w:uiPriority="62"/>
+    <w:lsdException w:name="Medium Shading 1 Accent 1" w:uiPriority="63"/>
+    <w:lsdException w:name="Medium Shading 2 Accent 1" w:uiPriority="64"/>
+    <w:lsdException w:name="Medium List 1 Accent 1" w:uiPriority="65"/>
+    <w:lsdException w:name="Revision" w:semiHidden="1"/>
+    <w:lsdException w:name="List Paragraph" w:uiPriority="34" w:qFormat="1"/>
+    <w:lsdException w:name="Quote" w:uiPriority="29" w:qFormat="1"/>
+    <w:lsdException w:name="Intense Quote" w:uiPriority="30" w:qFormat="1"/>
+    <w:lsdException w:name="Medium List 2 Accent 1" w:uiPriority="66"/>
+    <w:lsdException w:name="Medium Grid 1 Accent 1" w:uiPriority="67"/>
+    <w:lsdException w:name="Medium Grid 2 Accent 1" w:uiPriority="68"/>
+    <w:lsdException w:name="Medium Grid 3 Accent 1" w:uiPriority="69"/>
+    <w:lsdException w:name="Dark List Accent 1" w:uiPriority="70"/>
+    <w:lsdException w:name="Colorful Shading Accent 1" w:uiPriority="71"/>
+    <w:lsdException w:name="Colorful List Accent 1" w:uiPriority="72"/>
+    <w:lsdException w:name="Colorful Grid Accent 1" w:uiPriority="73"/>
+    <w:lsdException w:name="Light Shading Accent 2" w:uiPriority="60"/>
+    <w:lsdException w:name="Light List Accent 2" w:uiPriority="61"/>
+    <w:lsdException w:name="Light Grid Accent 2" w:uiPriority="62"/>
+    <w:lsdException w:name="Medium Shading 1 Accent 2" w:uiPriority="63"/>
+    <w:lsdException w:name="Medium Shading 2 Accent 2" w:uiPriority="64"/>
+    <w:lsdException w:name="Medium List 1 Accent 2" w:uiPriority="65"/>
+    <w:lsdException w:name="Medium List 2 Accent 2" w:uiPriority="66"/>
+    <w:lsdException w:name="Medium Grid 1 Accent 2" w:uiPriority="67"/>
+    <w:lsdException w:name="Medium Grid 2 Accent 2" w:uiPriority="68"/>
+    <w:lsdException w:name="Medium Grid 3 Accent 2" w:uiPriority="69"/>
+    <w:lsdException w:name="Dark List Accent 2" w:uiPriority="70"/>
+    <w:lsdException w:name="Colorful Shading Accent 2" w:uiPriority="71"/>
+    <w:lsdException w:name="Colorful List Accent 2" w:uiPriority="72"/>
+    <w:lsdException w:name="Colorful Grid Accent 2" w:uiPriority="73"/>
+    <w:lsdException w:name="Light Shading Accent 3" w:uiPriority="60"/>
+    <w:lsdException w:name="Light List Accent 3" w:uiPriority="61"/>
+    <w:lsdException w:name="Light Grid Accent 3" w:uiPriority="62"/>
+    <w:lsdException w:name="Medium Shading 1 Accent 3" w:uiPriority="63"/>
+    <w:lsdException w:name="Medium Shading 2 Accent 3" w:uiPriority="64"/>
+    <w:lsdException w:name="Medium List 1 Accent 3" w:uiPriority="65"/>
+    <w:lsdException w:name="Medium List 2 Accent 3" w:uiPriority="66"/>
+    <w:lsdException w:name="Medium Grid 1 Accent 3" w:uiPriority="67"/>
+    <w:lsdException w:name="Medium Grid 2 Accent 3" w:uiPriority="68"/>
+    <w:lsdException w:name="Medium Grid 3 Accent 3" w:uiPriority="69"/>
+    <w:lsdException w:name="Dark List Accent 3" w:uiPriority="70"/>
+    <w:lsdException w:name="Colorful Shading Accent 3" w:uiPriority="71"/>
+    <w:lsdException w:name="Colorful List Accent 3" w:uiPriority="72"/>
+    <w:lsdException w:name="Colorful Grid Accent 3" w:uiPriority="73"/>
+    <w:lsdException w:name="Light Shading Accent 4" w:uiPriority="60"/>
+    <w:lsdException w:name="Light List Accent 4" w:uiPriority="61"/>
+    <w:lsdException w:name="Light Grid Accent 4" w:uiPriority="62"/>
+    <w:lsdException w:name="Medium Shading 1 Accent 4" w:uiPriority="63"/>
+    <w:lsdException w:name="Medium Shading 2 Accent 4" w:uiPriority="64"/>
+    <w:lsdException w:name="Medium List 1 Accent 4" w:uiPriority="65"/>
+    <w:lsdException w:name="Medium List 2 Accent 4" w:uiPriority="66"/>
+    <w:lsdException w:name="Medium Grid 1 Accent 4" w:uiPriority="67"/>
+    <w:lsdException w:name="Medium Grid 2 Accent 4" w:uiPriority="68"/>
+    <w:lsdException w:name="Medium Grid 3 Accent 4" w:uiPriority="69"/>
+    <w:lsdException w:name="Dark List Accent 4" w:uiPriority="70"/>
+    <w:lsdException w:name="Colorful Shading Accent 4" w:uiPriority="71"/>
+    <w:lsdException w:name="Colorful List Accent 4" w:uiPriority="72"/>
+    <w:lsdException w:name="Colorful Grid Accent 4" w:uiPriority="73"/>
+    <w:lsdException w:name="Light Shading Accent 5" w:uiPriority="60"/>
+    <w:lsdException w:name="Light List Accent 5" w:uiPriority="61"/>
+    <w:lsdException w:name="Light Grid Accent 5" w:uiPriority="62"/>
+    <w:lsdException w:name="Medium Shading 1 Accent 5" w:uiPriority="63"/>
+    <w:lsdException w:name="Medium Shading 2 Accent 5" w:uiPriority="64"/>
+    <w:lsdException w:name="Medium List 1 Accent 5" w:uiPriority="65"/>
+    <w:lsdException w:name="Medium List 2 Accent 5" w:uiPriority="66"/>
+    <w:lsdException w:name="Medium Grid 1 Accent 5" w:uiPriority="67"/>
+    <w:lsdException w:name="Medium Grid 2 Accent 5" w:uiPriority="68"/>
+    <w:lsdException w:name="Medium Grid 3 Accent 5" w:uiPriority="69"/>
+    <w:lsdException w:name="Dark List Accent 5" w:uiPriority="70"/>
+    <w:lsdException w:name="Colorful Shading Accent 5" w:uiPriority="71"/>
+    <w:lsdException w:name="Colorful List Accent 5" w:uiPriority="72"/>
+    <w:lsdException w:name="Colorful Grid Accent 5" w:uiPriority="73"/>
+    <w:lsdException w:name="Light Shading Accent 6" w:uiPriority="60"/>
+    <w:lsdException w:name="Light List Accent 6" w:uiPriority="61"/>
+    <w:lsdException w:name="Light Grid Accent 6" w:uiPriority="62"/>
+    <w:lsdException w:name="Medium Shading 1 Accent 6" w:uiPriority="63"/>
+    <w:lsdException w:name="Medium Shading 2 Accent 6" w:uiPriority="64"/>
+    <w:lsdException w:name="Medium List 1 Accent 6" w:uiPriority="65"/>
+    <w:lsdException w:name="Medium List 2 Accent 6" w:uiPriority="66"/>
+    <w:lsdException w:name="Medium Grid 1 Accent 6" w:uiPriority="67"/>
+    <w:lsdException w:name="Medium Grid 2 Accent 6" w:uiPriority="68"/>
+    <w:lsdException w:name="Medium Grid 3 Accent 6" w:uiPriority="69"/>
+    <w:lsdException w:name="Dark List Accent 6" w:uiPriority="70"/>
+    <w:lsdException w:name="Colorful Shading Accent 6" w:uiPriority="71"/>
+    <w:lsdException w:name="Colorful List Accent 6" w:uiPriority="72"/>
+    <w:lsdException w:name="Colorful Grid Accent 6" w:uiPriority="73"/>
+    <w:lsdException w:name="Subtle Emphasis" w:uiPriority="19" w:qFormat="1"/>
+    <w:lsdException w:name="Intense Emphasis" w:uiPriority="21" w:qFormat="1"/>
+    <w:lsdException w:name="Subtle Reference" w:uiPriority="31" w:qFormat="1"/>
+    <w:lsdException w:name="Intense Reference" w:uiPriority="32" w:qFormat="1"/>
+    <w:lsdException w:name="Book Title" w:uiPriority="33" w:qFormat="1"/>
+    <w:lsdException w:name="Bibliography" w:semiHidden="1" w:uiPriority="37" w:unhideWhenUsed="1"/>
+    <w:lsdException w:name="TOC Heading" w:semiHidden="1" w:uiPriority="39" w:unhideWhenUsed="1" w:qFormat="1"/>
+    <w:lsdException w:name="Plain Table 1" w:uiPriority="41"/>
+    <w:lsdException w:name="Plain Table 2" w:uiPriority="42"/>
+    <w:lsdException w:name="Plain Table 3" w:uiPriority="43"/>
+    <w:lsdException w:name="Plain Table 4" w:uiPriority="44"/>
+    <w:lsdException w:name="Plain Table 5" w:uiPriority="45"/>
+    <w:lsdException w:name="Grid Table Light" w:uiPriority="40"/>
+    <w:lsdException w:name="Grid Table 1 Light" w:uiPriority="46"/>
+    <w:lsdException w:name="Grid Table 2" w:uiPriority="47"/>
+    <w:lsdException w:name="Grid Table 3" w:uiPriority="48"/>
+    <w:lsdException w:name="Grid Table 4" w:uiPriority="49"/>
+    <w:lsdException w:name="Grid Table 5 Dark" w:uiPriority="50"/>
+    <w:lsdException w:name="Grid Table 6 Colorful" w:uiPriority="51"/>
+    <w:lsdException w:name="Grid Table 7 Colorful" w:uiPriority="52"/>
+    <w:lsdException w:name="Grid Table 1 Light Accent 1" w:uiPriority="46"/>
+    <w:lsdException w:name="Grid Table 2 Accent 1" w:uiPriority="47"/>
+    <w:lsdException w:name="Grid Table 3 Accent 1" w:uiPriority="48"/>
+    <w:lsdException w:name="Grid Table 4 Accent 1" w:uiPriority="49"/>
+    <w:lsdException w:name="Grid Table 5 Dark Accent 1" w:uiPriority="50"/>
+    <w:lsdException w:name="Grid Table 6 Colorful Accent 1" w:uiPriority="51"/>
+    <w:lsdException w:name="Grid Table 7 Colorful Accent 1" w:uiPriority="52"/>
+    <w:lsdException w:name="Grid Table 1 Light Accent 2" w:uiPriority="46"/>
+    <w:lsdException w:name="Grid Table 2 Accent 2" w:uiPriority="47"/>
+    <w:lsdException w:name="Grid Table 3 Accent 2" w:uiPriority="48"/>
+    <w:lsdException w:name="Grid Table 4 Accent 2" w:uiPriority="49"/>
+    <w:lsdException w:name="Grid Table 5 Dark Accent 2" w:uiPriority="50"/>
+    <w:lsdException w:name="Grid Table 6 Colorful Accent 2" w:uiPriority="51"/>
+    <w:lsdException w:name="Grid Table 7 Colorful Accent 2" w:uiPriority="52"/>
+    <w:lsdException w:name="Grid Table 1 Light Accent 3" w:uiPriority="46"/>
+    <w:lsdException w:name="Grid Table 2 Accent 3" w:uiPriority="47"/>
+    <w:lsdException w:name="Grid Table 3 Accent 3" w:uiPriority="48"/>
+    <w:lsdException w:name="Grid Table 4 Accent 3" w:uiPriority="49"/>
+    <w:lsdException w:name="Grid Table 5 Dark Accent 3" w:uiPriority="50"/>
+    <w:lsdException w:name="Grid Table 6 Colorful Accent 3" w:uiPriority="51"/>
+    <w:lsdException w:name="Grid Table 7 Colorful Accent 3" w:uiPriority="52"/>
+    <w:lsdException w:name="Grid Table 1 Light Accent 4" w:uiPriority="46"/>
+    <w:lsdException w:name="Grid Table 2 Accent 4" w:uiPriority="47"/>
+    <w:lsdException w:name="Grid Table 3 Accent 4" w:uiPriority="48"/>
+    <w:lsdException w:name="Grid Table 4 Accent 4" w:uiPriority="49"/>
+    <w:lsdException w:name="Grid Table 5 Dark Accent 4" w:uiPriority="50"/>
+    <w:lsdException w:name="Grid Table 6 Colorful Accent 4" w:uiPriority="51"/>
+    <w:lsdException w:name="Grid Table 7 Colorful Accent 4" w:uiPriority="52"/>
+    <w:lsdException w:name="Grid Table 1 Light Accent 5" w:uiPriority="46"/>
+    <w:lsdException w:name="Grid Table 2 Accent 5" w:uiPriority="47"/>
+    <w:lsdException w:name="Grid Table 3 Accent 5" w:uiPriority="48"/>
+    <w:lsdException w:name="Grid Table 4 Accent 5" w:uiPriority="49"/>
+    <w:lsdException w:name="Grid Table 5 Dark Accent 5" w:uiPriority="50"/>
+    <w:lsdException w:name="Grid Table 6 Colorful Accent 5" w:uiPriority="51"/>
+    <w:lsdException w:name="Grid Table 7 Colorful Accent 5" w:uiPriority="52"/>
+    <w:lsdException w:name="Grid Table 1 Light Accent 6" w:uiPriority="46"/>
+    <w:lsdException w:name="Grid Table 2 Accent 6" w:uiPriority="47"/>
+    <w:lsdException w:name="Grid Table 3 Accent 6" w:uiPriority="48"/>
+    <w:lsdException w:name="Grid Table 4 Accent 6" w:uiPriority="49"/>
+    <w:lsdException w:name="Grid Table 5 Dark Accent 6" w:uiPriority="50"/>
+    <w:lsdException w:name="Grid Table 6 Colorful Accent 6" w:uiPriority="51"/>
+    <w:lsdException w:name="Grid Table 7 Colorful Accent 6" w:uiPriority="52"/>
+    <w:lsdException w:name="List Table 1 Light" w:uiPriority="46"/>
+    <w:lsdException w:name="List Table 2" w:uiPriority="47"/>
+    <w:lsdException w:name="List Table 3" w:uiPriority="48"/>
+    <w:lsdException w:name="List Table 4" w:uiPriority="49"/>
+    <w:lsdException w:name="List Table 5 Dark" w:uiPriority="50"/>
+    <w:lsdException w:name="List Table 6 Colorful" w:uiPriority="51"/>
+    <w:lsdException w:name="List Table 7 Colorful" w:uiPriority="52"/>
+    <w:lsdException w:name="List Table 1 Light Accent 1" w:uiPriority="46"/>
+    <w:lsdException w:name="List Table 2 Accent 1" w:uiPriority="47"/>
+    <w:lsdException w:name="List Table 3 Accent 1" w:uiPriority="48"/>
+    <w:lsdException w:name="List Table 4 Accent 1" w:uiPriority="49"/>
+    <w:lsdException w:name="List Table 5 Dark Accent 1" w:uiPriority="50"/>
+    <w:lsdException w:name="List Table 6 Colorful Accent 1" w:uiPriority="51"/>
+    <w:lsdException w:name="List Table 7 Colorful Accent 1" w:uiPriority="52"/>
+    <w:lsdException w:name="List Table 1 Light Accent 2" w:uiPriority="46"/>
+    <w:lsdException w:name="List Table 2 Accent 2" w:uiPriority="47"/>
+    <w:lsdException w:name="List Table 3 Accent 2" w:uiPriority="48"/>
+    <w:lsdException w:name="List Table 4 Accent 2" w:uiPriority="49"/>
+    <w:lsdException w:name="List Table 5 Dark Accent 2" w:uiPriority="50"/>
+    <w:lsdException w:name="List Table 6 Colorful Accent 2" w:uiPriority="51"/>
+    <w:lsdException w:name="List Table 7 Colorful Accent 2" w:uiPriority="52"/>
+    <w:lsdException w:name="List Table 1 Light Accent 3" w:uiPriority="46"/>
+    <w:lsdException w:name="List Table 2 Accent 3" w:uiPriority="47"/>
+    <w:lsdException w:name="List Table 3 Accent 3" w:uiPriority="48"/>
+    <w:lsdException w:name="List Table 4 Accent 3" w:uiPriority="49"/>
+    <w:lsdException w:name="List Table 5 Dark Accent 3" w:uiPriority="50"/>
+    <w:lsdException w:name="List Table 6 Colorful Accent 3" w:uiPriority="51"/>
+    <w:lsdException w:name="List Table 7 Colorful Accent 3" w:uiPriority="52"/>
+    <w:lsdException w:name="List Table 1 Light Accent 4" w:uiPriority="46"/>
+    <w:lsdException w:name="List Table 2 Accent 4" w:uiPriority="47"/>
+    <w:lsdException w:name="List Table 3 Accent 4" w:uiPriority="48"/>
+    <w:lsdException w:name="List Table 4 Accent 4" w:uiPriority="49"/>
+    <w:lsdException w:name="List Table 5 Dark Accent 4" w:uiPriority="50"/>
+    <w:lsdException w:name="List Table 6 Colorful Accent 4" w:uiPriority="51"/>
+    <w:lsdException w:name="List Table 7 Colorful Accent 4" w:uiPriority="52"/>
+    <w:lsdException w:name="List Table 1 Light Accent 5" w:uiPriority="46"/>
+    <w:lsdException w:name="List Table 2 Accent 5" w:uiPriority="47"/>
+    <w:lsdException w:name="List Table 3 Accent 5" w:uiPriority="48"/>
+    <w:lsdException w:name="List Table 4 Accent 5" w:uiPriority="49"/>
+    <w:lsdException w:name="List Table 5 Dark Accent 5" w:uiPriority="50"/>
+    <w:lsdException w:name="List Table 6 Colorful Accent 5" w:uiPriority="51"/>
+    <w:lsdException w:name="List Table 7 Colorful Accent 5" w:uiPriority="52"/>
+    <w:lsdException w:name="List Table 1 Light Accent 6" w:uiPriority="46"/>
+    <w:lsdException w:name="List Table 2 Accent 6" w:uiPriority="47"/>
+    <w:lsdException w:name="List Table 3 Accent 6" w:uiPriority="48"/>
+    <w:lsdException w:name="List Table 4 Accent 6" w:uiPriority="49"/>
+    <w:lsdException w:name="List Table 5 Dark Accent 6" w:uiPriority="50"/>
+    <w:lsdException w:name="List Table 6 Colorful Accent 6" w:uiPriority="51"/>
+    <w:lsdException w:name="List Table 7 Colorful Accent 6" w:uiPriority="52"/>
+    <w:lsdException w:name="Mention" w:semiHidden="1" w:unhideWhenUsed="1"/>
   </w:latentStyles>
   <w:style w:type="paragraph" w:default="1" w:styleId="Normal">
     <w:name w:val="Normal"/>
@@ -3087,7 +3323,6 @@
       <w:lang w:val="es-ES_tradnl" w:eastAsia="zh-TW"/>
     </w:rPr>
     <w:tblPr>
-      <w:tblInd w:w="0" w:type="dxa"/>
       <w:tblBorders>
         <w:top w:val="single" w:sz="4" w:space="0" w:color="auto"/>
         <w:left w:val="single" w:sz="4" w:space="0" w:color="auto"/>
@@ -3096,480 +3331,6 @@
         <w:insideH w:val="single" w:sz="4" w:space="0" w:color="auto"/>
         <w:insideV w:val="single" w:sz="4" w:space="0" w:color="auto"/>
       </w:tblBorders>
-      <w:tblCellMar>
-        <w:top w:w="0" w:type="dxa"/>
-        <w:left w:w="108" w:type="dxa"/>
-        <w:bottom w:w="0" w:type="dxa"/>
-        <w:right w:w="108" w:type="dxa"/>
-      </w:tblCellMar>
-    </w:tblPr>
-  </w:style>
-  <w:style w:type="paragraph" w:styleId="ListParagraph">
-    <w:name w:val="List Paragraph"/>
-    <w:basedOn w:val="Normal"/>
-    <w:uiPriority w:val="34"/>
-    <w:qFormat/>
-    <w:rsid w:val="00491617"/>
-    <w:pPr>
-      <w:ind w:left="720"/>
-      <w:contextualSpacing/>
-    </w:pPr>
-  </w:style>
-  <w:style w:type="character" w:customStyle="1" w:styleId="Heading1Char">
-    <w:name w:val="Heading 1 Char"/>
-    <w:basedOn w:val="DefaultParagraphFont"/>
-    <w:link w:val="Heading1"/>
-    <w:uiPriority w:val="9"/>
-    <w:rsid w:val="003566A2"/>
-    <w:rPr>
-      <w:rFonts w:asciiTheme="majorHAnsi" w:eastAsiaTheme="majorEastAsia" w:hAnsiTheme="majorHAnsi" w:cstheme="majorBidi"/>
-      <w:b/>
-      <w:bCs/>
-      <w:color w:val="365F91" w:themeColor="accent1" w:themeShade="BF"/>
-      <w:sz w:val="28"/>
-      <w:szCs w:val="28"/>
-      <w:lang w:val="es-ES_tradnl" w:eastAsia="zh-TW"/>
-    </w:rPr>
-  </w:style>
-  <w:style w:type="character" w:customStyle="1" w:styleId="Heading2Char">
-    <w:name w:val="Heading 2 Char"/>
-    <w:basedOn w:val="DefaultParagraphFont"/>
-    <w:link w:val="Heading2"/>
-    <w:uiPriority w:val="9"/>
-    <w:rsid w:val="003566A2"/>
-    <w:rPr>
-      <w:rFonts w:asciiTheme="majorHAnsi" w:eastAsiaTheme="majorEastAsia" w:hAnsiTheme="majorHAnsi" w:cstheme="majorBidi"/>
-      <w:b/>
-      <w:bCs/>
-      <w:color w:val="4F81BD" w:themeColor="accent1"/>
-      <w:sz w:val="26"/>
-      <w:szCs w:val="26"/>
-      <w:lang w:val="es-ES_tradnl" w:eastAsia="zh-TW"/>
-    </w:rPr>
-  </w:style>
-  <w:style w:type="paragraph" w:styleId="TOCHeading">
-    <w:name w:val="TOC Heading"/>
-    <w:basedOn w:val="Heading1"/>
-    <w:next w:val="Normal"/>
-    <w:uiPriority w:val="39"/>
-    <w:semiHidden/>
-    <w:unhideWhenUsed/>
-    <w:qFormat/>
-    <w:rsid w:val="003566A2"/>
-    <w:pPr>
-      <w:outlineLvl w:val="9"/>
-    </w:pPr>
-    <w:rPr>
-      <w:lang w:val="en-US" w:eastAsia="ja-JP"/>
-    </w:rPr>
-  </w:style>
-  <w:style w:type="paragraph" w:styleId="TOC1">
-    <w:name w:val="toc 1"/>
-    <w:basedOn w:val="Normal"/>
-    <w:next w:val="Normal"/>
-    <w:autoRedefine/>
-    <w:uiPriority w:val="39"/>
-    <w:unhideWhenUsed/>
-    <w:rsid w:val="003566A2"/>
-    <w:pPr>
-      <w:spacing w:after="100"/>
-    </w:pPr>
-  </w:style>
-  <w:style w:type="paragraph" w:styleId="TOC2">
-    <w:name w:val="toc 2"/>
-    <w:basedOn w:val="Normal"/>
-    <w:next w:val="Normal"/>
-    <w:autoRedefine/>
-    <w:uiPriority w:val="39"/>
-    <w:unhideWhenUsed/>
-    <w:rsid w:val="003566A2"/>
-    <w:pPr>
-      <w:spacing w:after="100"/>
-      <w:ind w:left="240"/>
-    </w:pPr>
-  </w:style>
-  <w:style w:type="character" w:customStyle="1" w:styleId="Heading3Char">
-    <w:name w:val="Heading 3 Char"/>
-    <w:basedOn w:val="DefaultParagraphFont"/>
-    <w:link w:val="Heading3"/>
-    <w:uiPriority w:val="9"/>
-    <w:rsid w:val="00D60625"/>
-    <w:rPr>
-      <w:rFonts w:asciiTheme="majorHAnsi" w:eastAsiaTheme="majorEastAsia" w:hAnsiTheme="majorHAnsi" w:cstheme="majorBidi"/>
-      <w:b/>
-      <w:bCs/>
-      <w:color w:val="4F81BD" w:themeColor="accent1"/>
-      <w:sz w:val="24"/>
-      <w:szCs w:val="24"/>
-      <w:lang w:val="es-ES_tradnl" w:eastAsia="zh-TW"/>
-    </w:rPr>
-  </w:style>
-  <w:style w:type="paragraph" w:styleId="TOC3">
-    <w:name w:val="toc 3"/>
-    <w:basedOn w:val="Normal"/>
-    <w:next w:val="Normal"/>
-    <w:autoRedefine/>
-    <w:uiPriority w:val="39"/>
-    <w:unhideWhenUsed/>
-    <w:rsid w:val="00996B94"/>
-    <w:pPr>
-      <w:spacing w:after="100"/>
-      <w:ind w:left="480"/>
-    </w:pPr>
-  </w:style>
-  <w:style w:type="paragraph" w:customStyle="1" w:styleId="Default">
-    <w:name w:val="Default"/>
-    <w:rsid w:val="00BF3296"/>
-    <w:pPr>
-      <w:autoSpaceDE w:val="0"/>
-      <w:autoSpaceDN w:val="0"/>
-      <w:adjustRightInd w:val="0"/>
-      <w:spacing w:after="0" w:line="240" w:lineRule="auto"/>
-    </w:pPr>
-    <w:rPr>
-      <w:rFonts w:ascii="Calibri" w:hAnsi="Calibri" w:cs="Calibri"/>
-      <w:color w:val="000000"/>
-      <w:sz w:val="24"/>
-      <w:szCs w:val="24"/>
-      <w:lang w:val="es-ES"/>
-    </w:rPr>
-  </w:style>
-</w:styles>
-</file>
-
-<file path=word/stylesWithEffects.xml><?xml version="1.0" encoding="utf-8"?>
-<w:styles xmlns:wpc="http://schemas.microsoft.com/office/word/2010/wordprocessingCanvas" xmlns:mc="http://schemas.openxmlformats.org/markup-compatibility/2006" xmlns:o="urn:schemas-microsoft-com:office:office" xmlns:r="http://schemas.openxmlformats.org/officeDocument/2006/relationships" xmlns:m="http://schemas.openxmlformats.org/officeDocument/2006/math" xmlns:v="urn:schemas-microsoft-com:vml" xmlns:wp14="http://schemas.microsoft.com/office/word/2010/wordprocessingDrawing" xmlns:wp="http://schemas.openxmlformats.org/drawingml/2006/wordprocessingDrawing" xmlns:w10="urn:schemas-microsoft-com:office:word" xmlns:w="http://schemas.openxmlformats.org/wordprocessingml/2006/main" xmlns:w14="http://schemas.microsoft.com/office/word/2010/wordml" xmlns:wpg="http://schemas.microsoft.com/office/word/2010/wordprocessingGroup" xmlns:wpi="http://schemas.microsoft.com/office/word/2010/wordprocessingInk" xmlns:wne="http://schemas.microsoft.com/office/word/2006/wordml" xmlns:wps="http://schemas.microsoft.com/office/word/2010/wordprocessingShape" mc:Ignorable="w14 wp14">
-  <w:docDefaults>
-    <w:rPrDefault>
-      <w:rPr>
-        <w:rFonts w:asciiTheme="minorHAnsi" w:eastAsiaTheme="minorHAnsi" w:hAnsiTheme="minorHAnsi" w:cstheme="minorBidi"/>
-        <w:sz w:val="22"/>
-        <w:szCs w:val="22"/>
-        <w:lang w:val="en-US" w:eastAsia="en-US" w:bidi="ar-SA"/>
-      </w:rPr>
-    </w:rPrDefault>
-    <w:pPrDefault>
-      <w:pPr>
-        <w:spacing w:after="200" w:line="276" w:lineRule="auto"/>
-      </w:pPr>
-    </w:pPrDefault>
-  </w:docDefaults>
-  <w:latentStyles w:defLockedState="0" w:defUIPriority="99" w:defSemiHidden="1" w:defUnhideWhenUsed="1" w:defQFormat="0" w:count="267">
-    <w:lsdException w:name="Normal" w:semiHidden="0" w:uiPriority="0" w:unhideWhenUsed="0" w:qFormat="1"/>
-    <w:lsdException w:name="heading 1" w:semiHidden="0" w:uiPriority="9" w:unhideWhenUsed="0" w:qFormat="1"/>
-    <w:lsdException w:name="heading 2" w:uiPriority="9" w:qFormat="1"/>
-    <w:lsdException w:name="heading 3" w:uiPriority="9" w:qFormat="1"/>
-    <w:lsdException w:name="heading 4" w:uiPriority="9" w:qFormat="1"/>
-    <w:lsdException w:name="heading 5" w:uiPriority="9" w:qFormat="1"/>
-    <w:lsdException w:name="heading 6" w:uiPriority="9" w:qFormat="1"/>
-    <w:lsdException w:name="heading 7" w:uiPriority="9" w:qFormat="1"/>
-    <w:lsdException w:name="heading 8" w:uiPriority="9" w:qFormat="1"/>
-    <w:lsdException w:name="heading 9" w:uiPriority="9" w:qFormat="1"/>
-    <w:lsdException w:name="toc 1" w:uiPriority="39"/>
-    <w:lsdException w:name="toc 2" w:uiPriority="39"/>
-    <w:lsdException w:name="toc 3" w:uiPriority="39"/>
-    <w:lsdException w:name="toc 4" w:uiPriority="39"/>
-    <w:lsdException w:name="toc 5" w:uiPriority="39"/>
-    <w:lsdException w:name="toc 6" w:uiPriority="39"/>
-    <w:lsdException w:name="toc 7" w:uiPriority="39"/>
-    <w:lsdException w:name="toc 8" w:uiPriority="39"/>
-    <w:lsdException w:name="toc 9" w:uiPriority="39"/>
-    <w:lsdException w:name="caption" w:uiPriority="35" w:qFormat="1"/>
-    <w:lsdException w:name="Title" w:semiHidden="0" w:uiPriority="10" w:unhideWhenUsed="0" w:qFormat="1"/>
-    <w:lsdException w:name="Default Paragraph Font" w:uiPriority="1"/>
-    <w:lsdException w:name="Subtitle" w:semiHidden="0" w:uiPriority="11" w:unhideWhenUsed="0" w:qFormat="1"/>
-    <w:lsdException w:name="Strong" w:semiHidden="0" w:uiPriority="22" w:unhideWhenUsed="0" w:qFormat="1"/>
-    <w:lsdException w:name="Emphasis" w:semiHidden="0" w:uiPriority="20" w:unhideWhenUsed="0" w:qFormat="1"/>
-    <w:lsdException w:name="Table Grid" w:semiHidden="0" w:uiPriority="59" w:unhideWhenUsed="0"/>
-    <w:lsdException w:name="Placeholder Text" w:unhideWhenUsed="0"/>
-    <w:lsdException w:name="No Spacing" w:semiHidden="0" w:uiPriority="1" w:unhideWhenUsed="0" w:qFormat="1"/>
-    <w:lsdException w:name="Light Shading" w:semiHidden="0" w:uiPriority="60" w:unhideWhenUsed="0"/>
-    <w:lsdException w:name="Light List" w:semiHidden="0" w:uiPriority="61" w:unhideWhenUsed="0"/>
-    <w:lsdException w:name="Light Grid" w:semiHidden="0" w:uiPriority="62" w:unhideWhenUsed="0"/>
-    <w:lsdException w:name="Medium Shading 1" w:semiHidden="0" w:uiPriority="63" w:unhideWhenUsed="0"/>
-    <w:lsdException w:name="Medium Shading 2" w:semiHidden="0" w:uiPriority="64" w:unhideWhenUsed="0"/>
-    <w:lsdException w:name="Medium List 1" w:semiHidden="0" w:uiPriority="65" w:unhideWhenUsed="0"/>
-    <w:lsdException w:name="Medium List 2" w:semiHidden="0" w:uiPriority="66" w:unhideWhenUsed="0"/>
-    <w:lsdException w:name="Medium Grid 1" w:semiHidden="0" w:uiPriority="67" w:unhideWhenUsed="0"/>
-    <w:lsdException w:name="Medium Grid 2" w:semiHidden="0" w:uiPriority="68" w:unhideWhenUsed="0"/>
-    <w:lsdException w:name="Medium Grid 3" w:semiHidden="0" w:uiPriority="69" w:unhideWhenUsed="0"/>
-    <w:lsdException w:name="Dark List" w:semiHidden="0" w:uiPriority="70" w:unhideWhenUsed="0"/>
-    <w:lsdException w:name="Colorful Shading" w:semiHidden="0" w:uiPriority="71" w:unhideWhenUsed="0"/>
-    <w:lsdException w:name="Colorful List" w:semiHidden="0" w:uiPriority="72" w:unhideWhenUsed="0"/>
-    <w:lsdException w:name="Colorful Grid" w:semiHidden="0" w:uiPriority="73" w:unhideWhenUsed="0"/>
-    <w:lsdException w:name="Light Shading Accent 1" w:semiHidden="0" w:uiPriority="60" w:unhideWhenUsed="0"/>
-    <w:lsdException w:name="Light List Accent 1" w:semiHidden="0" w:uiPriority="61" w:unhideWhenUsed="0"/>
-    <w:lsdException w:name="Light Grid Accent 1" w:semiHidden="0" w:uiPriority="62" w:unhideWhenUsed="0"/>
-    <w:lsdException w:name="Medium Shading 1 Accent 1" w:semiHidden="0" w:uiPriority="63" w:unhideWhenUsed="0"/>
-    <w:lsdException w:name="Medium Shading 2 Accent 1" w:semiHidden="0" w:uiPriority="64" w:unhideWhenUsed="0"/>
-    <w:lsdException w:name="Medium List 1 Accent 1" w:semiHidden="0" w:uiPriority="65" w:unhideWhenUsed="0"/>
-    <w:lsdException w:name="Revision" w:unhideWhenUsed="0"/>
-    <w:lsdException w:name="List Paragraph" w:semiHidden="0" w:uiPriority="34" w:unhideWhenUsed="0" w:qFormat="1"/>
-    <w:lsdException w:name="Quote" w:semiHidden="0" w:uiPriority="29" w:unhideWhenUsed="0" w:qFormat="1"/>
-    <w:lsdException w:name="Intense Quote" w:semiHidden="0" w:uiPriority="30" w:unhideWhenUsed="0" w:qFormat="1"/>
-    <w:lsdException w:name="Medium List 2 Accent 1" w:semiHidden="0" w:uiPriority="66" w:unhideWhenUsed="0"/>
-    <w:lsdException w:name="Medium Grid 1 Accent 1" w:semiHidden="0" w:uiPriority="67" w:unhideWhenUsed="0"/>
-    <w:lsdException w:name="Medium Grid 2 Accent 1" w:semiHidden="0" w:uiPriority="68" w:unhideWhenUsed="0"/>
-    <w:lsdException w:name="Medium Grid 3 Accent 1" w:semiHidden="0" w:uiPriority="69" w:unhideWhenUsed="0"/>
-    <w:lsdException w:name="Dark List Accent 1" w:semiHidden="0" w:uiPriority="70" w:unhideWhenUsed="0"/>
-    <w:lsdException w:name="Colorful Shading Accent 1" w:semiHidden="0" w:uiPriority="71" w:unhideWhenUsed="0"/>
-    <w:lsdException w:name="Colorful List Accent 1" w:semiHidden="0" w:uiPriority="72" w:unhideWhenUsed="0"/>
-    <w:lsdException w:name="Colorful Grid Accent 1" w:semiHidden="0" w:uiPriority="73" w:unhideWhenUsed="0"/>
-    <w:lsdException w:name="Light Shading Accent 2" w:semiHidden="0" w:uiPriority="60" w:unhideWhenUsed="0"/>
-    <w:lsdException w:name="Light List Accent 2" w:semiHidden="0" w:uiPriority="61" w:unhideWhenUsed="0"/>
-    <w:lsdException w:name="Light Grid Accent 2" w:semiHidden="0" w:uiPriority="62" w:unhideWhenUsed="0"/>
-    <w:lsdException w:name="Medium Shading 1 Accent 2" w:semiHidden="0" w:uiPriority="63" w:unhideWhenUsed="0"/>
-    <w:lsdException w:name="Medium Shading 2 Accent 2" w:semiHidden="0" w:uiPriority="64" w:unhideWhenUsed="0"/>
-    <w:lsdException w:name="Medium List 1 Accent 2" w:semiHidden="0" w:uiPriority="65" w:unhideWhenUsed="0"/>
-    <w:lsdException w:name="Medium List 2 Accent 2" w:semiHidden="0" w:uiPriority="66" w:unhideWhenUsed="0"/>
-    <w:lsdException w:name="Medium Grid 1 Accent 2" w:semiHidden="0" w:uiPriority="67" w:unhideWhenUsed="0"/>
-    <w:lsdException w:name="Medium Grid 2 Accent 2" w:semiHidden="0" w:uiPriority="68" w:unhideWhenUsed="0"/>
-    <w:lsdException w:name="Medium Grid 3 Accent 2" w:semiHidden="0" w:uiPriority="69" w:unhideWhenUsed="0"/>
-    <w:lsdException w:name="Dark List Accent 2" w:semiHidden="0" w:uiPriority="70" w:unhideWhenUsed="0"/>
-    <w:lsdException w:name="Colorful Shading Accent 2" w:semiHidden="0" w:uiPriority="71" w:unhideWhenUsed="0"/>
-    <w:lsdException w:name="Colorful List Accent 2" w:semiHidden="0" w:uiPriority="72" w:unhideWhenUsed="0"/>
-    <w:lsdException w:name="Colorful Grid Accent 2" w:semiHidden="0" w:uiPriority="73" w:unhideWhenUsed="0"/>
-    <w:lsdException w:name="Light Shading Accent 3" w:semiHidden="0" w:uiPriority="60" w:unhideWhenUsed="0"/>
-    <w:lsdException w:name="Light List Accent 3" w:semiHidden="0" w:uiPriority="61" w:unhideWhenUsed="0"/>
-    <w:lsdException w:name="Light Grid Accent 3" w:semiHidden="0" w:uiPriority="62" w:unhideWhenUsed="0"/>
-    <w:lsdException w:name="Medium Shading 1 Accent 3" w:semiHidden="0" w:uiPriority="63" w:unhideWhenUsed="0"/>
-    <w:lsdException w:name="Medium Shading 2 Accent 3" w:semiHidden="0" w:uiPriority="64" w:unhideWhenUsed="0"/>
-    <w:lsdException w:name="Medium List 1 Accent 3" w:semiHidden="0" w:uiPriority="65" w:unhideWhenUsed="0"/>
-    <w:lsdException w:name="Medium List 2 Accent 3" w:semiHidden="0" w:uiPriority="66" w:unhideWhenUsed="0"/>
-    <w:lsdException w:name="Medium Grid 1 Accent 3" w:semiHidden="0" w:uiPriority="67" w:unhideWhenUsed="0"/>
-    <w:lsdException w:name="Medium Grid 2 Accent 3" w:semiHidden="0" w:uiPriority="68" w:unhideWhenUsed="0"/>
-    <w:lsdException w:name="Medium Grid 3 Accent 3" w:semiHidden="0" w:uiPriority="69" w:unhideWhenUsed="0"/>
-    <w:lsdException w:name="Dark List Accent 3" w:semiHidden="0" w:uiPriority="70" w:unhideWhenUsed="0"/>
-    <w:lsdException w:name="Colorful Shading Accent 3" w:semiHidden="0" w:uiPriority="71" w:unhideWhenUsed="0"/>
-    <w:lsdException w:name="Colorful List Accent 3" w:semiHidden="0" w:uiPriority="72" w:unhideWhenUsed="0"/>
-    <w:lsdException w:name="Colorful Grid Accent 3" w:semiHidden="0" w:uiPriority="73" w:unhideWhenUsed="0"/>
-    <w:lsdException w:name="Light Shading Accent 4" w:semiHidden="0" w:uiPriority="60" w:unhideWhenUsed="0"/>
-    <w:lsdException w:name="Light List Accent 4" w:semiHidden="0" w:uiPriority="61" w:unhideWhenUsed="0"/>
-    <w:lsdException w:name="Light Grid Accent 4" w:semiHidden="0" w:uiPriority="62" w:unhideWhenUsed="0"/>
-    <w:lsdException w:name="Medium Shading 1 Accent 4" w:semiHidden="0" w:uiPriority="63" w:unhideWhenUsed="0"/>
-    <w:lsdException w:name="Medium Shading 2 Accent 4" w:semiHidden="0" w:uiPriority="64" w:unhideWhenUsed="0"/>
-    <w:lsdException w:name="Medium List 1 Accent 4" w:semiHidden="0" w:uiPriority="65" w:unhideWhenUsed="0"/>
-    <w:lsdException w:name="Medium List 2 Accent 4" w:semiHidden="0" w:uiPriority="66" w:unhideWhenUsed="0"/>
-    <w:lsdException w:name="Medium Grid 1 Accent 4" w:semiHidden="0" w:uiPriority="67" w:unhideWhenUsed="0"/>
-    <w:lsdException w:name="Medium Grid 2 Accent 4" w:semiHidden="0" w:uiPriority="68" w:unhideWhenUsed="0"/>
-    <w:lsdException w:name="Medium Grid 3 Accent 4" w:semiHidden="0" w:uiPriority="69" w:unhideWhenUsed="0"/>
-    <w:lsdException w:name="Dark List Accent 4" w:semiHidden="0" w:uiPriority="70" w:unhideWhenUsed="0"/>
-    <w:lsdException w:name="Colorful Shading Accent 4" w:semiHidden="0" w:uiPriority="71" w:unhideWhenUsed="0"/>
-    <w:lsdException w:name="Colorful List Accent 4" w:semiHidden="0" w:uiPriority="72" w:unhideWhenUsed="0"/>
-    <w:lsdException w:name="Colorful Grid Accent 4" w:semiHidden="0" w:uiPriority="73" w:unhideWhenUsed="0"/>
-    <w:lsdException w:name="Light Shading Accent 5" w:semiHidden="0" w:uiPriority="60" w:unhideWhenUsed="0"/>
-    <w:lsdException w:name="Light List Accent 5" w:semiHidden="0" w:uiPriority="61" w:unhideWhenUsed="0"/>
-    <w:lsdException w:name="Light Grid Accent 5" w:semiHidden="0" w:uiPriority="62" w:unhideWhenUsed="0"/>
-    <w:lsdException w:name="Medium Shading 1 Accent 5" w:semiHidden="0" w:uiPriority="63" w:unhideWhenUsed="0"/>
-    <w:lsdException w:name="Medium Shading 2 Accent 5" w:semiHidden="0" w:uiPriority="64" w:unhideWhenUsed="0"/>
-    <w:lsdException w:name="Medium List 1 Accent 5" w:semiHidden="0" w:uiPriority="65" w:unhideWhenUsed="0"/>
-    <w:lsdException w:name="Medium List 2 Accent 5" w:semiHidden="0" w:uiPriority="66" w:unhideWhenUsed="0"/>
-    <w:lsdException w:name="Medium Grid 1 Accent 5" w:semiHidden="0" w:uiPriority="67" w:unhideWhenUsed="0"/>
-    <w:lsdException w:name="Medium Grid 2 Accent 5" w:semiHidden="0" w:uiPriority="68" w:unhideWhenUsed="0"/>
-    <w:lsdException w:name="Medium Grid 3 Accent 5" w:semiHidden="0" w:uiPriority="69" w:unhideWhenUsed="0"/>
-    <w:lsdException w:name="Dark List Accent 5" w:semiHidden="0" w:uiPriority="70" w:unhideWhenUsed="0"/>
-    <w:lsdException w:name="Colorful Shading Accent 5" w:semiHidden="0" w:uiPriority="71" w:unhideWhenUsed="0"/>
-    <w:lsdException w:name="Colorful List Accent 5" w:semiHidden="0" w:uiPriority="72" w:unhideWhenUsed="0"/>
-    <w:lsdException w:name="Colorful Grid Accent 5" w:semiHidden="0" w:uiPriority="73" w:unhideWhenUsed="0"/>
-    <w:lsdException w:name="Light Shading Accent 6" w:semiHidden="0" w:uiPriority="60" w:unhideWhenUsed="0"/>
-    <w:lsdException w:name="Light List Accent 6" w:semiHidden="0" w:uiPriority="61" w:unhideWhenUsed="0"/>
-    <w:lsdException w:name="Light Grid Accent 6" w:semiHidden="0" w:uiPriority="62" w:unhideWhenUsed="0"/>
-    <w:lsdException w:name="Medium Shading 1 Accent 6" w:semiHidden="0" w:uiPriority="63" w:unhideWhenUsed="0"/>
-    <w:lsdException w:name="Medium Shading 2 Accent 6" w:semiHidden="0" w:uiPriority="64" w:unhideWhenUsed="0"/>
-    <w:lsdException w:name="Medium List 1 Accent 6" w:semiHidden="0" w:uiPriority="65" w:unhideWhenUsed="0"/>
-    <w:lsdException w:name="Medium List 2 Accent 6" w:semiHidden="0" w:uiPriority="66" w:unhideWhenUsed="0"/>
-    <w:lsdException w:name="Medium Grid 1 Accent 6" w:semiHidden="0" w:uiPriority="67" w:unhideWhenUsed="0"/>
-    <w:lsdException w:name="Medium Grid 2 Accent 6" w:semiHidden="0" w:uiPriority="68" w:unhideWhenUsed="0"/>
-    <w:lsdException w:name="Medium Grid 3 Accent 6" w:semiHidden="0" w:uiPriority="69" w:unhideWhenUsed="0"/>
-    <w:lsdException w:name="Dark List Accent 6" w:semiHidden="0" w:uiPriority="70" w:unhideWhenUsed="0"/>
-    <w:lsdException w:name="Colorful Shading Accent 6" w:semiHidden="0" w:uiPriority="71" w:unhideWhenUsed="0"/>
-    <w:lsdException w:name="Colorful List Accent 6" w:semiHidden="0" w:uiPriority="72" w:unhideWhenUsed="0"/>
-    <w:lsdException w:name="Colorful Grid Accent 6" w:semiHidden="0" w:uiPriority="73" w:unhideWhenUsed="0"/>
-    <w:lsdException w:name="Subtle Emphasis" w:semiHidden="0" w:uiPriority="19" w:unhideWhenUsed="0" w:qFormat="1"/>
-    <w:lsdException w:name="Intense Emphasis" w:semiHidden="0" w:uiPriority="21" w:unhideWhenUsed="0" w:qFormat="1"/>
-    <w:lsdException w:name="Subtle Reference" w:semiHidden="0" w:uiPriority="31" w:unhideWhenUsed="0" w:qFormat="1"/>
-    <w:lsdException w:name="Intense Reference" w:semiHidden="0" w:uiPriority="32" w:unhideWhenUsed="0" w:qFormat="1"/>
-    <w:lsdException w:name="Book Title" w:semiHidden="0" w:uiPriority="33" w:unhideWhenUsed="0" w:qFormat="1"/>
-    <w:lsdException w:name="Bibliography" w:uiPriority="37"/>
-    <w:lsdException w:name="TOC Heading" w:uiPriority="39" w:qFormat="1"/>
-  </w:latentStyles>
-  <w:style w:type="paragraph" w:default="1" w:styleId="Normal">
-    <w:name w:val="Normal"/>
-    <w:qFormat/>
-    <w:rsid w:val="00F9581A"/>
-    <w:rPr>
-      <w:rFonts w:eastAsiaTheme="minorEastAsia"/>
-      <w:sz w:val="24"/>
-      <w:szCs w:val="24"/>
-      <w:lang w:val="es-ES_tradnl" w:eastAsia="zh-TW"/>
-    </w:rPr>
-  </w:style>
-  <w:style w:type="paragraph" w:styleId="Heading1">
-    <w:name w:val="heading 1"/>
-    <w:basedOn w:val="Normal"/>
-    <w:next w:val="Normal"/>
-    <w:link w:val="Heading1Char"/>
-    <w:uiPriority w:val="9"/>
-    <w:qFormat/>
-    <w:rsid w:val="003566A2"/>
-    <w:pPr>
-      <w:keepNext/>
-      <w:keepLines/>
-      <w:spacing w:before="480" w:after="0"/>
-      <w:outlineLvl w:val="0"/>
-    </w:pPr>
-    <w:rPr>
-      <w:rFonts w:asciiTheme="majorHAnsi" w:eastAsiaTheme="majorEastAsia" w:hAnsiTheme="majorHAnsi" w:cstheme="majorBidi"/>
-      <w:b/>
-      <w:bCs/>
-      <w:color w:val="365F91" w:themeColor="accent1" w:themeShade="BF"/>
-      <w:sz w:val="28"/>
-      <w:szCs w:val="28"/>
-    </w:rPr>
-  </w:style>
-  <w:style w:type="paragraph" w:styleId="Heading2">
-    <w:name w:val="heading 2"/>
-    <w:basedOn w:val="Normal"/>
-    <w:next w:val="Normal"/>
-    <w:link w:val="Heading2Char"/>
-    <w:uiPriority w:val="9"/>
-    <w:unhideWhenUsed/>
-    <w:qFormat/>
-    <w:rsid w:val="003566A2"/>
-    <w:pPr>
-      <w:keepNext/>
-      <w:keepLines/>
-      <w:spacing w:before="200" w:after="0"/>
-      <w:outlineLvl w:val="1"/>
-    </w:pPr>
-    <w:rPr>
-      <w:rFonts w:asciiTheme="majorHAnsi" w:eastAsiaTheme="majorEastAsia" w:hAnsiTheme="majorHAnsi" w:cstheme="majorBidi"/>
-      <w:b/>
-      <w:bCs/>
-      <w:color w:val="4F81BD" w:themeColor="accent1"/>
-      <w:sz w:val="26"/>
-      <w:szCs w:val="26"/>
-    </w:rPr>
-  </w:style>
-  <w:style w:type="paragraph" w:styleId="Heading3">
-    <w:name w:val="heading 3"/>
-    <w:basedOn w:val="Normal"/>
-    <w:next w:val="Normal"/>
-    <w:link w:val="Heading3Char"/>
-    <w:uiPriority w:val="9"/>
-    <w:unhideWhenUsed/>
-    <w:qFormat/>
-    <w:rsid w:val="00D60625"/>
-    <w:pPr>
-      <w:keepNext/>
-      <w:keepLines/>
-      <w:spacing w:before="200" w:after="0"/>
-      <w:outlineLvl w:val="2"/>
-    </w:pPr>
-    <w:rPr>
-      <w:rFonts w:asciiTheme="majorHAnsi" w:eastAsiaTheme="majorEastAsia" w:hAnsiTheme="majorHAnsi" w:cstheme="majorBidi"/>
-      <w:b/>
-      <w:bCs/>
-      <w:color w:val="4F81BD" w:themeColor="accent1"/>
-    </w:rPr>
-  </w:style>
-  <w:style w:type="character" w:default="1" w:styleId="DefaultParagraphFont">
-    <w:name w:val="Default Paragraph Font"/>
-    <w:uiPriority w:val="1"/>
-    <w:semiHidden/>
-    <w:unhideWhenUsed/>
-  </w:style>
-  <w:style w:type="table" w:default="1" w:styleId="TableNormal">
-    <w:name w:val="Normal Table"/>
-    <w:uiPriority w:val="99"/>
-    <w:semiHidden/>
-    <w:unhideWhenUsed/>
-    <w:tblPr>
-      <w:tblInd w:w="0" w:type="dxa"/>
-      <w:tblCellMar>
-        <w:top w:w="0" w:type="dxa"/>
-        <w:left w:w="108" w:type="dxa"/>
-        <w:bottom w:w="0" w:type="dxa"/>
-        <w:right w:w="108" w:type="dxa"/>
-      </w:tblCellMar>
-    </w:tblPr>
-  </w:style>
-  <w:style w:type="numbering" w:default="1" w:styleId="NoList">
-    <w:name w:val="No List"/>
-    <w:uiPriority w:val="99"/>
-    <w:semiHidden/>
-    <w:unhideWhenUsed/>
-  </w:style>
-  <w:style w:type="character" w:styleId="Hyperlink">
-    <w:name w:val="Hyperlink"/>
-    <w:basedOn w:val="DefaultParagraphFont"/>
-    <w:uiPriority w:val="99"/>
-    <w:unhideWhenUsed/>
-    <w:rsid w:val="00763045"/>
-    <w:rPr>
-      <w:color w:val="0000FF" w:themeColor="hyperlink"/>
-      <w:u w:val="single"/>
-    </w:rPr>
-  </w:style>
-  <w:style w:type="paragraph" w:styleId="BalloonText">
-    <w:name w:val="Balloon Text"/>
-    <w:basedOn w:val="Normal"/>
-    <w:link w:val="BalloonTextChar"/>
-    <w:uiPriority w:val="99"/>
-    <w:semiHidden/>
-    <w:unhideWhenUsed/>
-    <w:rsid w:val="00FE46C0"/>
-    <w:pPr>
-      <w:spacing w:after="0" w:line="240" w:lineRule="auto"/>
-    </w:pPr>
-    <w:rPr>
-      <w:rFonts w:ascii="Tahoma" w:eastAsiaTheme="minorHAnsi" w:hAnsi="Tahoma" w:cs="Tahoma"/>
-      <w:sz w:val="16"/>
-      <w:szCs w:val="16"/>
-      <w:lang w:val="en-US" w:eastAsia="en-US"/>
-    </w:rPr>
-  </w:style>
-  <w:style w:type="character" w:customStyle="1" w:styleId="BalloonTextChar">
-    <w:name w:val="Balloon Text Char"/>
-    <w:basedOn w:val="DefaultParagraphFont"/>
-    <w:link w:val="BalloonText"/>
-    <w:uiPriority w:val="99"/>
-    <w:semiHidden/>
-    <w:rsid w:val="00FE46C0"/>
-    <w:rPr>
-      <w:rFonts w:ascii="Tahoma" w:hAnsi="Tahoma" w:cs="Tahoma"/>
-      <w:sz w:val="16"/>
-      <w:szCs w:val="16"/>
-    </w:rPr>
-  </w:style>
-  <w:style w:type="table" w:styleId="TableGrid">
-    <w:name w:val="Table Grid"/>
-    <w:basedOn w:val="TableNormal"/>
-    <w:uiPriority w:val="59"/>
-    <w:rsid w:val="0005752B"/>
-    <w:pPr>
-      <w:spacing w:after="0" w:line="240" w:lineRule="auto"/>
-    </w:pPr>
-    <w:rPr>
-      <w:rFonts w:eastAsiaTheme="minorEastAsia"/>
-      <w:lang w:val="es-ES_tradnl" w:eastAsia="zh-TW"/>
-    </w:rPr>
-    <w:tblPr>
-      <w:tblInd w:w="0" w:type="dxa"/>
-      <w:tblBorders>
-        <w:top w:val="single" w:sz="4" w:space="0" w:color="auto"/>
-        <w:left w:val="single" w:sz="4" w:space="0" w:color="auto"/>
-        <w:bottom w:val="single" w:sz="4" w:space="0" w:color="auto"/>
-        <w:right w:val="single" w:sz="4" w:space="0" w:color="auto"/>
-        <w:insideH w:val="single" w:sz="4" w:space="0" w:color="auto"/>
-        <w:insideV w:val="single" w:sz="4" w:space="0" w:color="auto"/>
-      </w:tblBorders>
-      <w:tblCellMar>
-        <w:top w:w="0" w:type="dxa"/>
-        <w:left w:w="108" w:type="dxa"/>
-        <w:bottom w:w="0" w:type="dxa"/>
-        <w:right w:w="108" w:type="dxa"/>
-      </w:tblCellMar>
     </w:tblPr>
   </w:style>
   <w:style w:type="paragraph" w:styleId="ListParagraph">
@@ -3995,7 +3756,7 @@
 </file>
 
 <file path=customXml/itemProps1.xml><?xml version="1.0" encoding="utf-8"?>
-<ds:datastoreItem xmlns:ds="http://schemas.openxmlformats.org/officeDocument/2006/customXml" ds:itemID="{208CE8B7-B276-42F9-BEC4-A01DA004BD02}">
+<ds:datastoreItem xmlns:ds="http://schemas.openxmlformats.org/officeDocument/2006/customXml" ds:itemID="{6118297A-476E-48B3-87FF-10CD066D598B}">
   <ds:schemaRefs>
     <ds:schemaRef ds:uri="http://schemas.openxmlformats.org/officeDocument/2006/bibliography"/>
   </ds:schemaRefs>

</xml_diff>